<commit_message>
Se edito los estilos
</commit_message>
<xml_diff>
--- a/Auditoria Informatica-Hering.docx
+++ b/Auditoria Informatica-Hering.docx
@@ -17,10 +17,7 @@
         <w:jc w:val="both"/>
       </w:pPr>
       <w:r>
-        <w:t>La empresa XX</w:t>
-      </w:r>
-      <w:r>
-        <w:t xml:space="preserve">  es una empresa con sede en la ciudad de Asunción, con sucursales en la ciudad de Encarnación y en </w:t>
+        <w:t xml:space="preserve">La empresa XX  es una empresa con sede en la ciudad de Asunción, con sucursales en la ciudad de Encarnación y en </w:t>
       </w:r>
       <w:proofErr w:type="spellStart"/>
       <w:r>
@@ -119,9 +116,9 @@
         </w:rPr>
         <w:drawing>
           <wp:inline distT="0" distB="0" distL="0" distR="0">
-            <wp:extent cx="5486400" cy="3200400"/>
-            <wp:effectExtent l="19050" t="0" r="19050" b="0"/>
-            <wp:docPr id="1" name="Diagrama 1"/>
+            <wp:extent cx="5514975" cy="3200400"/>
+            <wp:effectExtent l="19050" t="0" r="9525" b="0"/>
+            <wp:docPr id="2" name="Diagrama 1"/>
             <wp:cNvGraphicFramePr/>
             <a:graphic xmlns:a="http://schemas.openxmlformats.org/drawingml/2006/main">
               <a:graphicData uri="http://schemas.openxmlformats.org/drawingml/2006/diagram">
@@ -147,10 +144,7 @@
         <w:jc w:val="both"/>
       </w:pPr>
       <w:r>
-        <w:t>Inventario de hardware</w:t>
-      </w:r>
-      <w:r>
-        <w:t xml:space="preserve"> y software</w:t>
+        <w:t>Inventario de hardware y software</w:t>
       </w:r>
     </w:p>
     <w:p>
@@ -158,26 +152,12 @@
         <w:pStyle w:val="Prrafodelista"/>
         <w:numPr>
           <w:ilvl w:val="0"/>
-          <w:numId w:val="4"/>
+          <w:numId w:val="5"/>
         </w:numPr>
         <w:jc w:val="both"/>
       </w:pPr>
       <w:r>
-        <w:t>1</w:t>
-      </w:r>
-      <w:r>
-        <w:t xml:space="preserve"> (Un)</w:t>
-      </w:r>
-      <w:r>
-        <w:t xml:space="preserve"> Convertidor de Medios </w:t>
-      </w:r>
-      <w:proofErr w:type="spellStart"/>
-      <w:r>
-        <w:t>RubyTech</w:t>
-      </w:r>
-      <w:proofErr w:type="spellEnd"/>
-      <w:r>
-        <w:t xml:space="preserve">. Caract.: 10/100 Base-TX a 100 Base-FX </w:t>
+        <w:t xml:space="preserve">1 (Un) Convertidor de Medios RubyTech. Caract.: 10/100 Base-TX a 100 Base-FX </w:t>
       </w:r>
     </w:p>
     <w:p>
@@ -185,86 +165,12 @@
         <w:pStyle w:val="Prrafodelista"/>
         <w:numPr>
           <w:ilvl w:val="0"/>
-          <w:numId w:val="4"/>
+          <w:numId w:val="5"/>
         </w:numPr>
         <w:jc w:val="both"/>
-        <w:rPr>
-          <w:lang w:val="en-US"/>
-        </w:rPr>
       </w:pPr>
       <w:r>
-        <w:rPr>
-          <w:lang w:val="en-US"/>
-        </w:rPr>
-        <w:t xml:space="preserve">1 </w:t>
-      </w:r>
-      <w:r>
-        <w:rPr>
-          <w:lang w:val="en-US"/>
-        </w:rPr>
-        <w:t>(</w:t>
-      </w:r>
-      <w:proofErr w:type="gramStart"/>
-      <w:r>
-        <w:rPr>
-          <w:lang w:val="en-US"/>
-        </w:rPr>
-        <w:t>Un</w:t>
-      </w:r>
-      <w:proofErr w:type="gramEnd"/>
-      <w:r>
-        <w:rPr>
-          <w:lang w:val="en-US"/>
-        </w:rPr>
-        <w:t xml:space="preserve">) </w:t>
-      </w:r>
-      <w:r>
-        <w:rPr>
-          <w:lang w:val="en-US"/>
-        </w:rPr>
-        <w:t xml:space="preserve">Router Cisco </w:t>
-      </w:r>
-      <w:proofErr w:type="spellStart"/>
-      <w:r>
-        <w:rPr>
-          <w:lang w:val="en-US"/>
-        </w:rPr>
-        <w:t>Soho</w:t>
-      </w:r>
-      <w:proofErr w:type="spellEnd"/>
-      <w:r>
-        <w:rPr>
-          <w:lang w:val="en-US"/>
-        </w:rPr>
-        <w:t xml:space="preserve"> 91. </w:t>
-      </w:r>
-      <w:proofErr w:type="gramStart"/>
-      <w:r>
-        <w:rPr>
-          <w:lang w:val="en-US"/>
-        </w:rPr>
-        <w:t>Caract.:</w:t>
-      </w:r>
-      <w:proofErr w:type="gramEnd"/>
-      <w:r>
-        <w:rPr>
-          <w:lang w:val="en-US"/>
-        </w:rPr>
-        <w:t xml:space="preserve"> 4 </w:t>
-      </w:r>
-      <w:proofErr w:type="spellStart"/>
-      <w:r>
-        <w:rPr>
-          <w:lang w:val="en-US"/>
-        </w:rPr>
-        <w:t>Puertos</w:t>
-      </w:r>
-      <w:proofErr w:type="spellEnd"/>
-      <w:r>
-        <w:rPr>
-          <w:lang w:val="en-US"/>
-        </w:rPr>
-        <w:t>.</w:t>
+        <w:t>1 (Un) Router Cisco Soho 91. Caract.: 4 Puertos.</w:t>
       </w:r>
     </w:p>
     <w:p>
@@ -272,84 +178,12 @@
         <w:pStyle w:val="Prrafodelista"/>
         <w:numPr>
           <w:ilvl w:val="0"/>
-          <w:numId w:val="4"/>
+          <w:numId w:val="5"/>
         </w:numPr>
         <w:jc w:val="both"/>
-        <w:rPr>
-          <w:lang w:val="en-US"/>
-        </w:rPr>
       </w:pPr>
       <w:r>
-        <w:rPr>
-          <w:lang w:val="en-US"/>
-        </w:rPr>
-        <w:t xml:space="preserve">1 </w:t>
-      </w:r>
-      <w:r>
-        <w:rPr>
-          <w:lang w:val="en-US"/>
-        </w:rPr>
-        <w:t>(</w:t>
-      </w:r>
-      <w:proofErr w:type="gramStart"/>
-      <w:r>
-        <w:rPr>
-          <w:lang w:val="en-US"/>
-        </w:rPr>
-        <w:t>Un</w:t>
-      </w:r>
-      <w:proofErr w:type="gramEnd"/>
-      <w:r>
-        <w:rPr>
-          <w:lang w:val="en-US"/>
-        </w:rPr>
-        <w:t xml:space="preserve">) </w:t>
-      </w:r>
-      <w:r>
-        <w:rPr>
-          <w:lang w:val="en-US"/>
-        </w:rPr>
-        <w:t>Switch TP</w:t>
-      </w:r>
-      <w:r>
-        <w:rPr>
-          <w:lang w:val="en-US"/>
-        </w:rPr>
-        <w:t>-</w:t>
-      </w:r>
-      <w:r>
-        <w:rPr>
-          <w:lang w:val="en-US"/>
-        </w:rPr>
-        <w:t xml:space="preserve">Link TL-SF1610D. </w:t>
-      </w:r>
-      <w:proofErr w:type="gramStart"/>
-      <w:r>
-        <w:rPr>
-          <w:lang w:val="en-US"/>
-        </w:rPr>
-        <w:t>Caract.:</w:t>
-      </w:r>
-      <w:proofErr w:type="gramEnd"/>
-      <w:r>
-        <w:rPr>
-          <w:lang w:val="en-US"/>
-        </w:rPr>
-        <w:t xml:space="preserve"> 16 </w:t>
-      </w:r>
-      <w:proofErr w:type="spellStart"/>
-      <w:r>
-        <w:rPr>
-          <w:lang w:val="en-US"/>
-        </w:rPr>
-        <w:t>puertos</w:t>
-      </w:r>
-      <w:proofErr w:type="spellEnd"/>
-      <w:r>
-        <w:rPr>
-          <w:lang w:val="en-US"/>
-        </w:rPr>
-        <w:t>.</w:t>
+        <w:t>1 (Un) Switch TP-Link TL-SF1610D. Caract.: 16 puertos.</w:t>
       </w:r>
     </w:p>
     <w:p>
@@ -357,56 +191,12 @@
         <w:pStyle w:val="Prrafodelista"/>
         <w:numPr>
           <w:ilvl w:val="0"/>
-          <w:numId w:val="4"/>
+          <w:numId w:val="5"/>
         </w:numPr>
         <w:jc w:val="both"/>
       </w:pPr>
       <w:r>
-        <w:rPr>
-          <w:lang w:val="en-US"/>
-        </w:rPr>
-        <w:t xml:space="preserve">1 </w:t>
-      </w:r>
-      <w:r>
-        <w:rPr>
-          <w:lang w:val="en-US"/>
-        </w:rPr>
-        <w:t>(</w:t>
-      </w:r>
-      <w:proofErr w:type="gramStart"/>
-      <w:r>
-        <w:rPr>
-          <w:lang w:val="en-US"/>
-        </w:rPr>
-        <w:t>Un</w:t>
-      </w:r>
-      <w:proofErr w:type="gramEnd"/>
-      <w:r>
-        <w:rPr>
-          <w:lang w:val="en-US"/>
-        </w:rPr>
-        <w:t xml:space="preserve">) </w:t>
-      </w:r>
-      <w:r>
-        <w:rPr>
-          <w:lang w:val="en-US"/>
-        </w:rPr>
-        <w:t>Switch WIFI TP</w:t>
-      </w:r>
-      <w:r>
-        <w:rPr>
-          <w:lang w:val="en-US"/>
-        </w:rPr>
-        <w:t>-</w:t>
-      </w:r>
-      <w:r>
-        <w:rPr>
-          <w:lang w:val="en-US"/>
-        </w:rPr>
-        <w:t xml:space="preserve">Link TL-WR340GD. </w:t>
-      </w:r>
-      <w:r>
-        <w:t>Caract.: 4 puertos.</w:t>
+        <w:t>1 (Un) Switch WIFI TP-Link TL-WR340GD. Caract.: 4 puertos.</w:t>
       </w:r>
     </w:p>
     <w:p>
@@ -414,58 +204,12 @@
         <w:pStyle w:val="Prrafodelista"/>
         <w:numPr>
           <w:ilvl w:val="0"/>
-          <w:numId w:val="4"/>
+          <w:numId w:val="5"/>
         </w:numPr>
         <w:jc w:val="both"/>
       </w:pPr>
       <w:r>
-        <w:t xml:space="preserve">1 (Una) PC (PC-1). </w:t>
-      </w:r>
-      <w:r>
-        <w:rPr>
-          <w:lang w:val="en-US"/>
-        </w:rPr>
-        <w:t xml:space="preserve">Caract.: Pentium </w:t>
-      </w:r>
-      <w:proofErr w:type="spellStart"/>
-      <w:r>
-        <w:rPr>
-          <w:lang w:val="en-US"/>
-        </w:rPr>
-        <w:t>DualCore</w:t>
-      </w:r>
-      <w:proofErr w:type="spellEnd"/>
-      <w:r>
-        <w:rPr>
-          <w:lang w:val="en-US"/>
-        </w:rPr>
-        <w:t xml:space="preserve"> E5700 3.00 GHz 1.96 GB de RAM. S.O.: Microsoft Windows XP Professional 2002-Service Pack 3.</w:t>
-      </w:r>
-      <w:r>
-        <w:rPr>
-          <w:lang w:val="en-US"/>
-        </w:rPr>
-        <w:t xml:space="preserve"> </w:t>
-      </w:r>
-      <w:r>
-        <w:t xml:space="preserve">Antivirus: </w:t>
-      </w:r>
-      <w:proofErr w:type="spellStart"/>
-      <w:r>
-        <w:t>Kaspersky</w:t>
-      </w:r>
-      <w:proofErr w:type="spellEnd"/>
-      <w:r>
-        <w:t xml:space="preserve"> 2013 Internet</w:t>
-      </w:r>
-      <w:r>
-        <w:t xml:space="preserve"> </w:t>
-      </w:r>
-      <w:r>
-        <w:t>Security</w:t>
-      </w:r>
-      <w:r>
-        <w:t>.</w:t>
+        <w:t>1 (Una) PC (PC-1). Caract.: Pentium DualCore E5700 3.00 GHz 1.96 GB de RAM. S.O.: Microsoft Windows XP Professional 2002-Service Pack 3. Antivirus: Kaspersky 2013 Internet Security.</w:t>
       </w:r>
     </w:p>
     <w:p>
@@ -473,167 +217,12 @@
         <w:pStyle w:val="Prrafodelista"/>
         <w:numPr>
           <w:ilvl w:val="0"/>
-          <w:numId w:val="4"/>
+          <w:numId w:val="5"/>
         </w:numPr>
         <w:jc w:val="both"/>
       </w:pPr>
       <w:r>
-        <w:rPr>
-          <w:lang w:val="en-US"/>
-        </w:rPr>
-        <w:t>1 (</w:t>
-      </w:r>
-      <w:proofErr w:type="spellStart"/>
-      <w:r>
-        <w:rPr>
-          <w:lang w:val="en-US"/>
-        </w:rPr>
-        <w:t>Una</w:t>
-      </w:r>
-      <w:proofErr w:type="spellEnd"/>
-      <w:r>
-        <w:rPr>
-          <w:lang w:val="en-US"/>
-        </w:rPr>
-        <w:t>) PC (PC</w:t>
-      </w:r>
-      <w:r>
-        <w:rPr>
-          <w:lang w:val="en-US"/>
-        </w:rPr>
-        <w:t>-2</w:t>
-      </w:r>
-      <w:r>
-        <w:rPr>
-          <w:lang w:val="en-US"/>
-        </w:rPr>
-        <w:t xml:space="preserve">). </w:t>
-      </w:r>
-      <w:proofErr w:type="gramStart"/>
-      <w:r>
-        <w:rPr>
-          <w:lang w:val="en-US"/>
-        </w:rPr>
-        <w:t>Caract.:</w:t>
-      </w:r>
-      <w:proofErr w:type="gramEnd"/>
-      <w:r>
-        <w:rPr>
-          <w:lang w:val="en-US"/>
-        </w:rPr>
-        <w:t xml:space="preserve"> Pentium </w:t>
-      </w:r>
-      <w:proofErr w:type="spellStart"/>
-      <w:r>
-        <w:rPr>
-          <w:lang w:val="en-US"/>
-        </w:rPr>
-        <w:t>DualCore</w:t>
-      </w:r>
-      <w:proofErr w:type="spellEnd"/>
-      <w:r>
-        <w:rPr>
-          <w:lang w:val="en-US"/>
-        </w:rPr>
-        <w:t xml:space="preserve"> </w:t>
-      </w:r>
-      <w:r>
-        <w:rPr>
-          <w:lang w:val="en-US"/>
-        </w:rPr>
-        <w:t>E58</w:t>
-      </w:r>
-      <w:r>
-        <w:rPr>
-          <w:lang w:val="en-US"/>
-        </w:rPr>
-        <w:t>00 3.</w:t>
-      </w:r>
-      <w:r>
-        <w:rPr>
-          <w:lang w:val="en-US"/>
-        </w:rPr>
-        <w:t>2</w:t>
-      </w:r>
-      <w:r>
-        <w:rPr>
-          <w:lang w:val="en-US"/>
-        </w:rPr>
-        <w:t xml:space="preserve">GHz </w:t>
-      </w:r>
-      <w:r>
-        <w:rPr>
-          <w:lang w:val="en-US"/>
-        </w:rPr>
-        <w:t>4</w:t>
-      </w:r>
-      <w:r>
-        <w:rPr>
-          <w:lang w:val="en-US"/>
-        </w:rPr>
-        <w:t xml:space="preserve">GB de RAM. S.O.: Microsoft Windows </w:t>
-      </w:r>
-      <w:r>
-        <w:rPr>
-          <w:lang w:val="en-US"/>
-        </w:rPr>
-        <w:t>7</w:t>
-      </w:r>
-      <w:r>
-        <w:rPr>
-          <w:lang w:val="en-US"/>
-        </w:rPr>
-        <w:t xml:space="preserve"> Professional 200</w:t>
-      </w:r>
-      <w:r>
-        <w:rPr>
-          <w:lang w:val="en-US"/>
-        </w:rPr>
-        <w:t>9</w:t>
-      </w:r>
-      <w:r>
-        <w:rPr>
-          <w:lang w:val="en-US"/>
-        </w:rPr>
-        <w:t xml:space="preserve">-Service Pack </w:t>
-      </w:r>
-      <w:r>
-        <w:rPr>
-          <w:lang w:val="en-US"/>
-        </w:rPr>
-        <w:t>1</w:t>
-      </w:r>
-      <w:r>
-        <w:rPr>
-          <w:lang w:val="en-US"/>
-        </w:rPr>
-        <w:t>.</w:t>
-      </w:r>
-      <w:r>
-        <w:rPr>
-          <w:lang w:val="en-US"/>
-        </w:rPr>
-        <w:t xml:space="preserve"> </w:t>
-      </w:r>
-      <w:r>
-        <w:t xml:space="preserve">Antivirus: </w:t>
-      </w:r>
-      <w:proofErr w:type="spellStart"/>
-      <w:r>
-        <w:t>Kaspersky</w:t>
-      </w:r>
-      <w:proofErr w:type="spellEnd"/>
-      <w:r>
-        <w:t xml:space="preserve"> 2013 Internet</w:t>
-      </w:r>
-      <w:r>
-        <w:t xml:space="preserve"> </w:t>
-      </w:r>
-      <w:r>
-        <w:t>Security</w:t>
-      </w:r>
-      <w:r>
-        <w:t xml:space="preserve">.   </w:t>
+        <w:t xml:space="preserve">1 (Una) PC (PC-2). Caract.: Pentium DualCore E5800 3.2GHz 4GB de RAM. S.O.: Microsoft Windows 7 Professional 2009-Service Pack 1. Antivirus: Kaspersky 2013 Internet Security.   </w:t>
       </w:r>
     </w:p>
     <w:p>
@@ -641,20 +230,12 @@
         <w:pStyle w:val="Prrafodelista"/>
         <w:numPr>
           <w:ilvl w:val="0"/>
-          <w:numId w:val="4"/>
+          <w:numId w:val="5"/>
         </w:numPr>
         <w:jc w:val="both"/>
       </w:pPr>
       <w:r>
-        <w:t xml:space="preserve">1 (Una) Impresora HP </w:t>
-      </w:r>
-      <w:proofErr w:type="spellStart"/>
-      <w:r>
-        <w:t>DeskJet</w:t>
-      </w:r>
-      <w:proofErr w:type="spellEnd"/>
-      <w:r>
-        <w:t xml:space="preserve"> 1000.</w:t>
+        <w:t>1 (Una) Impresora HP DeskJet 1000.</w:t>
       </w:r>
     </w:p>
     <w:p>
@@ -662,15 +243,12 @@
         <w:pStyle w:val="Prrafodelista"/>
         <w:numPr>
           <w:ilvl w:val="0"/>
-          <w:numId w:val="4"/>
+          <w:numId w:val="5"/>
         </w:numPr>
         <w:jc w:val="both"/>
       </w:pPr>
       <w:r>
-        <w:t>1 (Una) Impresora Epson LX300+II.</w:t>
-      </w:r>
-      <w:r>
-        <w:t xml:space="preserve">  </w:t>
+        <w:t xml:space="preserve">1 (Una) Impresora Epson LX300+II.  </w:t>
       </w:r>
     </w:p>
     <w:p>
@@ -678,18 +256,12 @@
         <w:pStyle w:val="Prrafodelista"/>
         <w:numPr>
           <w:ilvl w:val="0"/>
-          <w:numId w:val="4"/>
+          <w:numId w:val="5"/>
         </w:numPr>
         <w:jc w:val="both"/>
       </w:pPr>
       <w:r>
-        <w:t xml:space="preserve">5 </w:t>
-      </w:r>
-      <w:r>
-        <w:t xml:space="preserve">(Cinco) </w:t>
-      </w:r>
-      <w:r>
-        <w:t>Cámaras de vigilancia IP TP-Link TL-SC3171.</w:t>
+        <w:t>5 (Cinco) Cámaras de vigilancia IP TP-Link TL-SC3171.</w:t>
       </w:r>
     </w:p>
     <w:p>
@@ -697,18 +269,12 @@
         <w:pStyle w:val="Prrafodelista"/>
         <w:numPr>
           <w:ilvl w:val="0"/>
-          <w:numId w:val="4"/>
+          <w:numId w:val="5"/>
         </w:numPr>
         <w:jc w:val="both"/>
       </w:pPr>
       <w:r>
-        <w:t xml:space="preserve">1 </w:t>
-      </w:r>
-      <w:r>
-        <w:t xml:space="preserve">(Una) </w:t>
-      </w:r>
-      <w:r>
-        <w:t>Cámara de vigilancia IP inalámbrica TP-Link TL-SC3171G.</w:t>
+        <w:t>1 (Una) Cámara de vigilancia IP inalámbrica TP-Link TL-SC3171G.</w:t>
       </w:r>
     </w:p>
     <w:p>
@@ -729,23 +295,10 @@
     </w:p>
     <w:p>
       <w:pPr>
-        <w:jc w:val="both"/>
-        <w:rPr>
-          <w:b/>
-        </w:rPr>
-      </w:pPr>
-    </w:p>
-    <w:p>
-      <w:pPr>
-        <w:jc w:val="both"/>
-        <w:rPr>
-          <w:b/>
-        </w:rPr>
+        <w:pStyle w:val="Subtitulo"/>
       </w:pPr>
       <w:r>
-        <w:rPr>
-          <w:b/>
-        </w:rPr>
+        <w:lastRenderedPageBreak/>
         <w:t>Alcance</w:t>
       </w:r>
     </w:p>
@@ -755,16 +308,7 @@
         <w:jc w:val="both"/>
       </w:pPr>
       <w:r>
-        <w:t xml:space="preserve">La presente auditoria </w:t>
-      </w:r>
-      <w:r>
-        <w:t xml:space="preserve">será aplicada a la empresa </w:t>
-      </w:r>
-      <w:r>
-        <w:t>XX en la Casa Central de Itapúa</w:t>
-      </w:r>
-      <w:r>
-        <w:t>, con los siguientes enfoques:</w:t>
+        <w:t>La presente auditoria será aplicada a la empresa XX en la Casa Central de Itapúa, con los siguientes enfoques:</w:t>
       </w:r>
     </w:p>
     <w:p>
@@ -772,21 +316,12 @@
         <w:pStyle w:val="Prrafodelista"/>
         <w:numPr>
           <w:ilvl w:val="0"/>
-          <w:numId w:val="1"/>
+          <w:numId w:val="6"/>
         </w:numPr>
         <w:jc w:val="both"/>
       </w:pPr>
       <w:r>
-        <w:t>A</w:t>
-      </w:r>
-      <w:r>
-        <w:t xml:space="preserve">nálisis </w:t>
-      </w:r>
-      <w:r>
-        <w:t>de la estru</w:t>
-      </w:r>
-      <w:r>
-        <w:t>ctura física y lógica de la red y;</w:t>
+        <w:t>Análisis de la estructura física y lógica de la red y;</w:t>
       </w:r>
     </w:p>
     <w:p>
@@ -794,15 +329,12 @@
         <w:pStyle w:val="Prrafodelista"/>
         <w:numPr>
           <w:ilvl w:val="0"/>
-          <w:numId w:val="1"/>
+          <w:numId w:val="6"/>
         </w:numPr>
         <w:jc w:val="both"/>
       </w:pPr>
       <w:r>
-        <w:t>Los métodos de r</w:t>
-      </w:r>
-      <w:r>
-        <w:t>espaldo de la información (backups) de la empresa.</w:t>
+        <w:t>Los métodos de respaldo de la información (backups) de la empresa.</w:t>
       </w:r>
     </w:p>
     <w:p>
@@ -814,22 +346,10 @@
     </w:p>
     <w:p>
       <w:pPr>
-        <w:jc w:val="both"/>
-        <w:rPr>
-          <w:b/>
-        </w:rPr>
+        <w:pStyle w:val="Subtitulo"/>
       </w:pPr>
       <w:r>
-        <w:rPr>
-          <w:b/>
-        </w:rPr>
-        <w:t>Objetivo</w:t>
-      </w:r>
-      <w:r>
-        <w:rPr>
-          <w:b/>
-        </w:rPr>
-        <w:t>s</w:t>
+        <w:t>Objetivos</w:t>
       </w:r>
     </w:p>
     <w:p>
@@ -837,7 +357,7 @@
         <w:pStyle w:val="Prrafodelista"/>
         <w:numPr>
           <w:ilvl w:val="0"/>
-          <w:numId w:val="2"/>
+          <w:numId w:val="7"/>
         </w:numPr>
         <w:jc w:val="both"/>
       </w:pPr>
@@ -856,7 +376,7 @@
         <w:pStyle w:val="Prrafodelista"/>
         <w:numPr>
           <w:ilvl w:val="0"/>
-          <w:numId w:val="2"/>
+          <w:numId w:val="7"/>
         </w:numPr>
         <w:jc w:val="both"/>
       </w:pPr>
@@ -875,7 +395,7 @@
         <w:pStyle w:val="Prrafodelista"/>
         <w:numPr>
           <w:ilvl w:val="0"/>
-          <w:numId w:val="2"/>
+          <w:numId w:val="7"/>
         </w:numPr>
         <w:jc w:val="both"/>
       </w:pPr>
@@ -885,15 +405,9 @@
     </w:p>
     <w:p>
       <w:pPr>
-        <w:jc w:val="both"/>
-        <w:rPr>
-          <w:b/>
-        </w:rPr>
+        <w:pStyle w:val="Subtitulo"/>
       </w:pPr>
       <w:r>
-        <w:rPr>
-          <w:b/>
-        </w:rPr>
         <w:t>Justificación</w:t>
       </w:r>
     </w:p>
@@ -902,10 +416,7 @@
         <w:jc w:val="both"/>
       </w:pPr>
       <w:r>
-        <w:t>La empresa diariamente genera, maneja y distribuye información de vital importancia para la continuidad de las operaciones del negocio. Así mismo maneja informaciones confidenciales como información personal de los clientes, informaciones proveídas por la empresa franquiciadora e inf</w:t>
-      </w:r>
-      <w:r>
-        <w:t xml:space="preserve">ormaciones relevantes a costos, proveedores y datos bancarios propios de la empresa entre otras. </w:t>
+        <w:t xml:space="preserve">La empresa diariamente genera, maneja y distribuye información de vital importancia para la continuidad de las operaciones del negocio. Así mismo maneja informaciones confidenciales como información personal de los clientes, informaciones proveídas por la empresa franquiciadora e informaciones relevantes a costos, proveedores y datos bancarios propios de la empresa entre otras. </w:t>
       </w:r>
     </w:p>
     <w:p>
@@ -913,175 +424,51 @@
         <w:jc w:val="both"/>
       </w:pPr>
       <w:r>
-        <w:t>Dada la relevancia de la disponibilidad, confiabilidad y protección de la información y de los canales de distribución  surge la necesidad de realizar esta auditoría a l</w:t>
-      </w:r>
-      <w:r>
-        <w:t xml:space="preserve">os equipos pertenecientes a la red interna de la sucursal para minimizar los riesgos de pérdida, fuga o adulteración de la información.   </w:t>
-      </w:r>
-      <w:r>
-        <w:t xml:space="preserve">   </w:t>
-      </w:r>
-      <w:r>
-        <w:t xml:space="preserve">    </w:t>
+        <w:t xml:space="preserve">Dada la relevancia de la disponibilidad, confiabilidad y protección de la información y de los canales de distribución  surge la necesidad de realizar esta auditoría a los equipos pertenecientes a la red interna de la sucursal para minimizar los riesgos de pérdida, fuga o adulteración de la información.          </w:t>
       </w:r>
     </w:p>
     <w:p>
       <w:pPr>
-        <w:jc w:val="both"/>
-        <w:rPr>
-          <w:b/>
-        </w:rPr>
+        <w:pStyle w:val="Subtitulo"/>
       </w:pPr>
       <w:r>
-        <w:rPr>
-          <w:b/>
-        </w:rPr>
         <w:t>Recursos</w:t>
       </w:r>
     </w:p>
     <w:p>
-      <w:pPr>
-        <w:jc w:val="both"/>
-        <w:rPr>
-          <w:b/>
-        </w:rPr>
-      </w:pPr>
       <w:r>
-        <w:rPr>
-          <w:b/>
-        </w:rPr>
-        <w:t>Recursos Humanos</w:t>
-      </w:r>
-      <w:r>
-        <w:rPr>
-          <w:b/>
-        </w:rPr>
-        <w:t>: El equipo de auditoría estará conformado por dos personas</w:t>
+        <w:t>Recursos Humanos: El equipo de auditoría estará conformado por dos personas</w:t>
       </w:r>
     </w:p>
     <w:p>
-      <w:pPr>
-        <w:jc w:val="both"/>
-        <w:rPr>
-          <w:b/>
-        </w:rPr>
-      </w:pPr>
       <w:r>
-        <w:rPr>
-          <w:b/>
-        </w:rPr>
-        <w:t>Recursos Materiales</w:t>
-      </w:r>
-      <w:r>
-        <w:rPr>
-          <w:b/>
-        </w:rPr>
-        <w:t xml:space="preserve">: Dos Notebooks, Dos celulares, Cuaderno de Anotaciones, </w:t>
-      </w:r>
-      <w:r>
-        <w:rPr>
-          <w:b/>
-        </w:rPr>
-        <w:t>Bolígrafo</w:t>
-      </w:r>
-      <w:r>
-        <w:rPr>
-          <w:b/>
-        </w:rPr>
-        <w:t>, cámara fotográfica e impresora.</w:t>
-      </w:r>
-      <w:r>
-        <w:rPr>
-          <w:b/>
-        </w:rPr>
-        <w:t xml:space="preserve">  </w:t>
+        <w:t xml:space="preserve">Recursos Materiales: Dos Notebooks, Dos celulares, Cuaderno de Anotaciones, Bolígrafo, cámara fotográfica e impresora.  </w:t>
       </w:r>
     </w:p>
     <w:p>
       <w:pPr>
-        <w:jc w:val="both"/>
+        <w:pStyle w:val="Ttulo"/>
       </w:pPr>
       <w:r>
-        <w:t xml:space="preserve"> </w:t>
-      </w:r>
-    </w:p>
-    <w:p>
-      <w:pPr>
-        <w:jc w:val="both"/>
-      </w:pPr>
-    </w:p>
-    <w:p>
-      <w:pPr>
-        <w:jc w:val="both"/>
-      </w:pPr>
-    </w:p>
-    <w:p>
-      <w:pPr>
-        <w:jc w:val="both"/>
-      </w:pPr>
-    </w:p>
-    <w:p>
-      <w:pPr>
-        <w:jc w:val="both"/>
-      </w:pPr>
-    </w:p>
-    <w:p>
-      <w:pPr>
-        <w:jc w:val="both"/>
-      </w:pPr>
-    </w:p>
-    <w:p>
-      <w:pPr>
-        <w:jc w:val="both"/>
-      </w:pPr>
-    </w:p>
-    <w:p>
-      <w:pPr>
-        <w:jc w:val="both"/>
-      </w:pPr>
-    </w:p>
-    <w:p>
-      <w:pPr>
-        <w:jc w:val="both"/>
-      </w:pPr>
-    </w:p>
-    <w:p>
-      <w:pPr>
-        <w:jc w:val="both"/>
-      </w:pPr>
-    </w:p>
-    <w:p>
-      <w:pPr>
-        <w:jc w:val="both"/>
-        <w:rPr>
-          <w:b/>
-          <w:sz w:val="30"/>
-          <w:szCs w:val="30"/>
-        </w:rPr>
-      </w:pPr>
-      <w:r>
-        <w:rPr>
-          <w:b/>
-          <w:sz w:val="30"/>
-          <w:szCs w:val="30"/>
-        </w:rPr>
         <w:t>Análisis de Riesgos</w:t>
       </w:r>
     </w:p>
     <w:p>
       <w:pPr>
-        <w:jc w:val="both"/>
+        <w:pStyle w:val="Subtitulo"/>
         <w:rPr>
+          <w:rStyle w:val="nfasisintenso"/>
           <w:b/>
-          <w:sz w:val="26"/>
-          <w:szCs w:val="26"/>
+          <w:i/>
+          <w:iCs/>
         </w:rPr>
       </w:pPr>
       <w:r>
         <w:rPr>
+          <w:rStyle w:val="nfasisintenso"/>
           <w:b/>
-          <w:sz w:val="26"/>
-          <w:szCs w:val="26"/>
+          <w:i/>
+          <w:iCs/>
         </w:rPr>
         <w:t>Determinación de Vulnerabilidades</w:t>
       </w:r>
@@ -1091,7 +478,7 @@
         <w:pStyle w:val="Prrafodelista"/>
         <w:numPr>
           <w:ilvl w:val="0"/>
-          <w:numId w:val="3"/>
+          <w:numId w:val="8"/>
         </w:numPr>
         <w:jc w:val="both"/>
         <w:rPr>
@@ -1104,7 +491,6 @@
           <w:sz w:val="24"/>
           <w:szCs w:val="24"/>
         </w:rPr>
-        <w:lastRenderedPageBreak/>
         <w:t>No existe una política formal establecida para la asignación de usuarios y contraseñas.</w:t>
       </w:r>
     </w:p>
@@ -1113,7 +499,7 @@
         <w:pStyle w:val="Prrafodelista"/>
         <w:numPr>
           <w:ilvl w:val="0"/>
-          <w:numId w:val="3"/>
+          <w:numId w:val="8"/>
         </w:numPr>
         <w:jc w:val="both"/>
         <w:rPr>
@@ -1134,7 +520,7 @@
         <w:pStyle w:val="Prrafodelista"/>
         <w:numPr>
           <w:ilvl w:val="0"/>
-          <w:numId w:val="3"/>
+          <w:numId w:val="8"/>
         </w:numPr>
         <w:jc w:val="both"/>
         <w:rPr>
@@ -1155,7 +541,7 @@
         <w:pStyle w:val="Prrafodelista"/>
         <w:numPr>
           <w:ilvl w:val="0"/>
-          <w:numId w:val="3"/>
+          <w:numId w:val="8"/>
         </w:numPr>
         <w:jc w:val="both"/>
         <w:rPr>
@@ -1168,21 +554,7 @@
           <w:sz w:val="24"/>
           <w:szCs w:val="24"/>
         </w:rPr>
-        <w:t>No existe un plan de contingencia establecido en caso de falla de equipos críticos para la</w:t>
-      </w:r>
-      <w:r>
-        <w:rPr>
-          <w:sz w:val="24"/>
-          <w:szCs w:val="24"/>
-        </w:rPr>
-        <w:t>s</w:t>
-      </w:r>
-      <w:r>
-        <w:rPr>
-          <w:sz w:val="24"/>
-          <w:szCs w:val="24"/>
-        </w:rPr>
-        <w:t xml:space="preserve"> operaciones del negocio.</w:t>
+        <w:t>No existe un plan de contingencia establecido en caso de falla de equipos críticos para las operaciones del negocio.</w:t>
       </w:r>
     </w:p>
     <w:p>
@@ -1190,7 +562,7 @@
         <w:pStyle w:val="Prrafodelista"/>
         <w:numPr>
           <w:ilvl w:val="0"/>
-          <w:numId w:val="3"/>
+          <w:numId w:val="8"/>
         </w:numPr>
         <w:jc w:val="both"/>
         <w:rPr>
@@ -1211,7 +583,7 @@
         <w:pStyle w:val="Prrafodelista"/>
         <w:numPr>
           <w:ilvl w:val="0"/>
-          <w:numId w:val="3"/>
+          <w:numId w:val="8"/>
         </w:numPr>
         <w:jc w:val="both"/>
         <w:rPr>
@@ -1224,14 +596,7 @@
           <w:sz w:val="24"/>
           <w:szCs w:val="24"/>
         </w:rPr>
-        <w:t xml:space="preserve">No existe un procedimiento establecido </w:t>
-      </w:r>
-      <w:r>
-        <w:rPr>
-          <w:sz w:val="24"/>
-          <w:szCs w:val="24"/>
-        </w:rPr>
-        <w:t>para el respaldo de los datos.</w:t>
+        <w:t>No existe un procedimiento establecido para el respaldo de los datos.</w:t>
       </w:r>
     </w:p>
     <w:p>
@@ -1239,7 +604,7 @@
         <w:pStyle w:val="Prrafodelista"/>
         <w:numPr>
           <w:ilvl w:val="0"/>
-          <w:numId w:val="3"/>
+          <w:numId w:val="8"/>
         </w:numPr>
         <w:jc w:val="both"/>
         <w:rPr>
@@ -1252,14 +617,7 @@
           <w:sz w:val="24"/>
           <w:szCs w:val="24"/>
         </w:rPr>
-        <w:t>La BD no se encuentra almacenada en un sector restringido de la empresa</w:t>
-      </w:r>
-      <w:r>
-        <w:rPr>
-          <w:sz w:val="24"/>
-          <w:szCs w:val="24"/>
-        </w:rPr>
-        <w:t>.</w:t>
+        <w:t>La BD no se encuentra almacenada en un sector restringido de la empresa.</w:t>
       </w:r>
     </w:p>
     <w:p>
@@ -1267,7 +625,7 @@
         <w:pStyle w:val="Prrafodelista"/>
         <w:numPr>
           <w:ilvl w:val="0"/>
-          <w:numId w:val="3"/>
+          <w:numId w:val="8"/>
         </w:numPr>
         <w:jc w:val="both"/>
         <w:rPr>
@@ -1288,7 +646,7 @@
         <w:pStyle w:val="Prrafodelista"/>
         <w:numPr>
           <w:ilvl w:val="0"/>
-          <w:numId w:val="3"/>
+          <w:numId w:val="8"/>
         </w:numPr>
         <w:jc w:val="both"/>
         <w:rPr>
@@ -1309,7 +667,7 @@
         <w:pStyle w:val="Prrafodelista"/>
         <w:numPr>
           <w:ilvl w:val="0"/>
-          <w:numId w:val="3"/>
+          <w:numId w:val="8"/>
         </w:numPr>
         <w:jc w:val="both"/>
         <w:rPr>
@@ -1330,7 +688,7 @@
         <w:pStyle w:val="Prrafodelista"/>
         <w:numPr>
           <w:ilvl w:val="0"/>
-          <w:numId w:val="3"/>
+          <w:numId w:val="8"/>
         </w:numPr>
         <w:jc w:val="both"/>
         <w:rPr>
@@ -1351,7 +709,7 @@
         <w:pStyle w:val="Prrafodelista"/>
         <w:numPr>
           <w:ilvl w:val="0"/>
-          <w:numId w:val="3"/>
+          <w:numId w:val="8"/>
         </w:numPr>
         <w:jc w:val="both"/>
         <w:rPr>
@@ -1372,7 +730,7 @@
         <w:pStyle w:val="Prrafodelista"/>
         <w:numPr>
           <w:ilvl w:val="0"/>
-          <w:numId w:val="3"/>
+          <w:numId w:val="8"/>
         </w:numPr>
         <w:jc w:val="both"/>
         <w:rPr>
@@ -1385,6 +743,7 @@
           <w:sz w:val="24"/>
           <w:szCs w:val="24"/>
         </w:rPr>
+        <w:lastRenderedPageBreak/>
         <w:t>Las conexiones de la red no se encuentran adecuadamente …(</w:t>
       </w:r>
       <w:proofErr w:type="spellStart"/>
@@ -1474,6 +833,11 @@
         <w:jc w:val="both"/>
       </w:pPr>
     </w:p>
+    <w:p>
+      <w:pPr>
+        <w:jc w:val="both"/>
+      </w:pPr>
+    </w:p>
     <w:sectPr>
       <w:pgSz w:w="12240" w:h="20160" w:code="5"/>
       <w:pgMar w:top="1440" w:right="1440" w:bottom="1440" w:left="1440" w:header="720" w:footer="720" w:gutter="0"/>
@@ -1949,6 +1313,118 @@
   </w:num>
   <w:num w:numId="4">
     <w:abstractNumId w:val="2"/>
+  </w:num>
+  <w:num w:numId="5">
+    <w:abstractNumId w:val="2"/>
+    <w:lvlOverride w:ilvl="0"/>
+    <w:lvlOverride w:ilvl="1">
+      <w:startOverride w:val="1"/>
+    </w:lvlOverride>
+    <w:lvlOverride w:ilvl="2">
+      <w:startOverride w:val="1"/>
+    </w:lvlOverride>
+    <w:lvlOverride w:ilvl="3">
+      <w:startOverride w:val="1"/>
+    </w:lvlOverride>
+    <w:lvlOverride w:ilvl="4">
+      <w:startOverride w:val="1"/>
+    </w:lvlOverride>
+    <w:lvlOverride w:ilvl="5">
+      <w:startOverride w:val="1"/>
+    </w:lvlOverride>
+    <w:lvlOverride w:ilvl="6">
+      <w:startOverride w:val="1"/>
+    </w:lvlOverride>
+    <w:lvlOverride w:ilvl="7">
+      <w:startOverride w:val="1"/>
+    </w:lvlOverride>
+    <w:lvlOverride w:ilvl="8">
+      <w:startOverride w:val="1"/>
+    </w:lvlOverride>
+  </w:num>
+  <w:num w:numId="6">
+    <w:abstractNumId w:val="1"/>
+    <w:lvlOverride w:ilvl="0"/>
+    <w:lvlOverride w:ilvl="1">
+      <w:startOverride w:val="1"/>
+    </w:lvlOverride>
+    <w:lvlOverride w:ilvl="2">
+      <w:startOverride w:val="1"/>
+    </w:lvlOverride>
+    <w:lvlOverride w:ilvl="3">
+      <w:startOverride w:val="1"/>
+    </w:lvlOverride>
+    <w:lvlOverride w:ilvl="4">
+      <w:startOverride w:val="1"/>
+    </w:lvlOverride>
+    <w:lvlOverride w:ilvl="5">
+      <w:startOverride w:val="1"/>
+    </w:lvlOverride>
+    <w:lvlOverride w:ilvl="6">
+      <w:startOverride w:val="1"/>
+    </w:lvlOverride>
+    <w:lvlOverride w:ilvl="7">
+      <w:startOverride w:val="1"/>
+    </w:lvlOverride>
+    <w:lvlOverride w:ilvl="8">
+      <w:startOverride w:val="1"/>
+    </w:lvlOverride>
+  </w:num>
+  <w:num w:numId="7">
+    <w:abstractNumId w:val="3"/>
+    <w:lvlOverride w:ilvl="0"/>
+    <w:lvlOverride w:ilvl="1">
+      <w:startOverride w:val="1"/>
+    </w:lvlOverride>
+    <w:lvlOverride w:ilvl="2">
+      <w:startOverride w:val="1"/>
+    </w:lvlOverride>
+    <w:lvlOverride w:ilvl="3">
+      <w:startOverride w:val="1"/>
+    </w:lvlOverride>
+    <w:lvlOverride w:ilvl="4">
+      <w:startOverride w:val="1"/>
+    </w:lvlOverride>
+    <w:lvlOverride w:ilvl="5">
+      <w:startOverride w:val="1"/>
+    </w:lvlOverride>
+    <w:lvlOverride w:ilvl="6">
+      <w:startOverride w:val="1"/>
+    </w:lvlOverride>
+    <w:lvlOverride w:ilvl="7">
+      <w:startOverride w:val="1"/>
+    </w:lvlOverride>
+    <w:lvlOverride w:ilvl="8">
+      <w:startOverride w:val="1"/>
+    </w:lvlOverride>
+  </w:num>
+  <w:num w:numId="8">
+    <w:abstractNumId w:val="0"/>
+    <w:lvlOverride w:ilvl="0"/>
+    <w:lvlOverride w:ilvl="1">
+      <w:startOverride w:val="1"/>
+    </w:lvlOverride>
+    <w:lvlOverride w:ilvl="2">
+      <w:startOverride w:val="1"/>
+    </w:lvlOverride>
+    <w:lvlOverride w:ilvl="3">
+      <w:startOverride w:val="1"/>
+    </w:lvlOverride>
+    <w:lvlOverride w:ilvl="4">
+      <w:startOverride w:val="1"/>
+    </w:lvlOverride>
+    <w:lvlOverride w:ilvl="5">
+      <w:startOverride w:val="1"/>
+    </w:lvlOverride>
+    <w:lvlOverride w:ilvl="6">
+      <w:startOverride w:val="1"/>
+    </w:lvlOverride>
+    <w:lvlOverride w:ilvl="7">
+      <w:startOverride w:val="1"/>
+    </w:lvlOverride>
+    <w:lvlOverride w:ilvl="8">
+      <w:startOverride w:val="1"/>
+    </w:lvlOverride>
   </w:num>
 </w:numbering>
 </file>
@@ -2112,7 +1588,7 @@
   <w:style w:type="paragraph" w:default="1" w:styleId="Normal">
     <w:name w:val="Normal"/>
     <w:qFormat/>
-    <w:rsid w:val="00786371"/>
+    <w:rsid w:val="00854AC9"/>
     <w:rPr>
       <w:lang w:val="es-PY"/>
     </w:rPr>
@@ -2484,6 +1960,20 @@
       <w:lang w:val="es-PY"/>
     </w:rPr>
   </w:style>
+  <w:style w:type="character" w:styleId="nfasisintenso">
+    <w:name w:val="Intense Emphasis"/>
+    <w:basedOn w:val="Fuentedeprrafopredeter"/>
+    <w:uiPriority w:val="21"/>
+    <w:qFormat/>
+    <w:rsid w:val="00854AC9"/>
+    <w:rPr>
+      <w:b/>
+      <w:bCs/>
+      <w:i/>
+      <w:iCs/>
+      <w:color w:val="4F81BD" w:themeColor="accent1"/>
+    </w:rPr>
+  </w:style>
 </w:styles>
 </file>
 
@@ -3437,6 +2927,13 @@
         </dgm:presLayoutVars>
       </dgm:prSet>
       <dgm:spPr/>
+      <dgm:t>
+        <a:bodyPr/>
+        <a:lstStyle/>
+        <a:p>
+          <a:endParaRPr lang="en-US"/>
+        </a:p>
+      </dgm:t>
     </dgm:pt>
     <dgm:pt modelId="{880AE902-6B12-494A-B560-C943DBCA95DB}" type="pres">
       <dgm:prSet presAssocID="{242D014E-713B-4109-B075-0C8F887C5337}" presName="hierRoot1" presStyleCnt="0">
@@ -3457,10 +2954,24 @@
         </dgm:presLayoutVars>
       </dgm:prSet>
       <dgm:spPr/>
+      <dgm:t>
+        <a:bodyPr/>
+        <a:lstStyle/>
+        <a:p>
+          <a:endParaRPr lang="en-US"/>
+        </a:p>
+      </dgm:t>
     </dgm:pt>
     <dgm:pt modelId="{DE6F61AB-8B9B-4803-BC3E-78AD375146A7}" type="pres">
       <dgm:prSet presAssocID="{242D014E-713B-4109-B075-0C8F887C5337}" presName="rootConnector1" presStyleLbl="node1" presStyleIdx="0" presStyleCnt="0"/>
       <dgm:spPr/>
+      <dgm:t>
+        <a:bodyPr/>
+        <a:lstStyle/>
+        <a:p>
+          <a:endParaRPr lang="en-US"/>
+        </a:p>
+      </dgm:t>
     </dgm:pt>
     <dgm:pt modelId="{FBC7C8D8-E17C-4339-B06B-6CC857123E8C}" type="pres">
       <dgm:prSet presAssocID="{242D014E-713B-4109-B075-0C8F887C5337}" presName="hierChild2" presStyleCnt="0"/>
@@ -3469,6 +2980,13 @@
     <dgm:pt modelId="{198156AF-F02D-451A-B1F2-18F7454BE869}" type="pres">
       <dgm:prSet presAssocID="{F5395DEC-BAFA-465A-B2EE-198853E17CB5}" presName="Name37" presStyleLbl="parChTrans1D2" presStyleIdx="0" presStyleCnt="4"/>
       <dgm:spPr/>
+      <dgm:t>
+        <a:bodyPr/>
+        <a:lstStyle/>
+        <a:p>
+          <a:endParaRPr lang="en-US"/>
+        </a:p>
+      </dgm:t>
     </dgm:pt>
     <dgm:pt modelId="{8A376418-7BB9-4C0B-B884-21B7C8AF7A55}" type="pres">
       <dgm:prSet presAssocID="{08154BDE-85A5-4513-B1CC-163A6F33D90D}" presName="hierRoot2" presStyleCnt="0">
@@ -3489,10 +3007,24 @@
         </dgm:presLayoutVars>
       </dgm:prSet>
       <dgm:spPr/>
+      <dgm:t>
+        <a:bodyPr/>
+        <a:lstStyle/>
+        <a:p>
+          <a:endParaRPr lang="en-US"/>
+        </a:p>
+      </dgm:t>
     </dgm:pt>
     <dgm:pt modelId="{92143A26-7664-4B63-A49C-29ADF5A9AF9B}" type="pres">
       <dgm:prSet presAssocID="{08154BDE-85A5-4513-B1CC-163A6F33D90D}" presName="rootConnector" presStyleLbl="node2" presStyleIdx="0" presStyleCnt="3"/>
       <dgm:spPr/>
+      <dgm:t>
+        <a:bodyPr/>
+        <a:lstStyle/>
+        <a:p>
+          <a:endParaRPr lang="en-US"/>
+        </a:p>
+      </dgm:t>
     </dgm:pt>
     <dgm:pt modelId="{3893F6CD-E2A6-4F37-9E3C-86F2BC0DCEA8}" type="pres">
       <dgm:prSet presAssocID="{08154BDE-85A5-4513-B1CC-163A6F33D90D}" presName="hierChild4" presStyleCnt="0"/>
@@ -3505,6 +3037,13 @@
     <dgm:pt modelId="{1164236E-4088-4806-9F98-514CDE53F77E}" type="pres">
       <dgm:prSet presAssocID="{AB596C3D-1951-430D-BB91-FB49C1CE94C5}" presName="Name37" presStyleLbl="parChTrans1D2" presStyleIdx="1" presStyleCnt="4"/>
       <dgm:spPr/>
+      <dgm:t>
+        <a:bodyPr/>
+        <a:lstStyle/>
+        <a:p>
+          <a:endParaRPr lang="en-US"/>
+        </a:p>
+      </dgm:t>
     </dgm:pt>
     <dgm:pt modelId="{5E6C529F-13FF-4C72-A13F-8F23FC41CB17}" type="pres">
       <dgm:prSet presAssocID="{3BD7E1AE-0CDF-4FE6-A6F5-59A0AFC0DE6F}" presName="hierRoot2" presStyleCnt="0">
@@ -3525,10 +3064,24 @@
         </dgm:presLayoutVars>
       </dgm:prSet>
       <dgm:spPr/>
+      <dgm:t>
+        <a:bodyPr/>
+        <a:lstStyle/>
+        <a:p>
+          <a:endParaRPr lang="en-US"/>
+        </a:p>
+      </dgm:t>
     </dgm:pt>
     <dgm:pt modelId="{51AB4A03-8814-4488-BD13-37E413D844CF}" type="pres">
       <dgm:prSet presAssocID="{3BD7E1AE-0CDF-4FE6-A6F5-59A0AFC0DE6F}" presName="rootConnector" presStyleLbl="node2" presStyleIdx="1" presStyleCnt="3"/>
       <dgm:spPr/>
+      <dgm:t>
+        <a:bodyPr/>
+        <a:lstStyle/>
+        <a:p>
+          <a:endParaRPr lang="en-US"/>
+        </a:p>
+      </dgm:t>
     </dgm:pt>
     <dgm:pt modelId="{469832E7-775D-4F1E-BE6D-78CB01193A5C}" type="pres">
       <dgm:prSet presAssocID="{3BD7E1AE-0CDF-4FE6-A6F5-59A0AFC0DE6F}" presName="hierChild4" presStyleCnt="0"/>
@@ -3541,6 +3094,13 @@
     <dgm:pt modelId="{6FF45BB0-A684-498A-A99E-35CEDCAE9ACA}" type="pres">
       <dgm:prSet presAssocID="{C8F2FDFD-7A45-4259-ABE6-A65A505365F3}" presName="Name37" presStyleLbl="parChTrans1D2" presStyleIdx="2" presStyleCnt="4"/>
       <dgm:spPr/>
+      <dgm:t>
+        <a:bodyPr/>
+        <a:lstStyle/>
+        <a:p>
+          <a:endParaRPr lang="en-US"/>
+        </a:p>
+      </dgm:t>
     </dgm:pt>
     <dgm:pt modelId="{3D935597-5DB7-4A08-99F8-A70C23CAC82C}" type="pres">
       <dgm:prSet presAssocID="{F133EC6A-DAC8-48BF-A93D-65913CFD60F9}" presName="hierRoot2" presStyleCnt="0">
@@ -3561,10 +3121,24 @@
         </dgm:presLayoutVars>
       </dgm:prSet>
       <dgm:spPr/>
+      <dgm:t>
+        <a:bodyPr/>
+        <a:lstStyle/>
+        <a:p>
+          <a:endParaRPr lang="en-US"/>
+        </a:p>
+      </dgm:t>
     </dgm:pt>
     <dgm:pt modelId="{7280C736-C673-4605-B265-CC5771CEDEAE}" type="pres">
       <dgm:prSet presAssocID="{F133EC6A-DAC8-48BF-A93D-65913CFD60F9}" presName="rootConnector" presStyleLbl="node2" presStyleIdx="2" presStyleCnt="3"/>
       <dgm:spPr/>
+      <dgm:t>
+        <a:bodyPr/>
+        <a:lstStyle/>
+        <a:p>
+          <a:endParaRPr lang="en-US"/>
+        </a:p>
+      </dgm:t>
     </dgm:pt>
     <dgm:pt modelId="{C6EF7BB0-050E-4D45-922C-70E55D482FAB}" type="pres">
       <dgm:prSet presAssocID="{F133EC6A-DAC8-48BF-A93D-65913CFD60F9}" presName="hierChild4" presStyleCnt="0"/>
@@ -3581,6 +3155,13 @@
     <dgm:pt modelId="{5D655310-0B36-4165-A791-95A4BB5DA1D6}" type="pres">
       <dgm:prSet presAssocID="{4704C95A-AC4C-4214-B023-6F06BADC3941}" presName="Name111" presStyleLbl="parChTrans1D2" presStyleIdx="3" presStyleCnt="4"/>
       <dgm:spPr/>
+      <dgm:t>
+        <a:bodyPr/>
+        <a:lstStyle/>
+        <a:p>
+          <a:endParaRPr lang="en-US"/>
+        </a:p>
+      </dgm:t>
     </dgm:pt>
     <dgm:pt modelId="{70870CA9-B900-461C-822E-2C2DE5971974}" type="pres">
       <dgm:prSet presAssocID="{A139990E-15DD-42A9-8A85-454798B68E5C}" presName="hierRoot3" presStyleCnt="0">
@@ -3612,6 +3193,13 @@
     <dgm:pt modelId="{F0F7CEA5-B740-42C7-AB44-D583296879EA}" type="pres">
       <dgm:prSet presAssocID="{A139990E-15DD-42A9-8A85-454798B68E5C}" presName="rootConnector3" presStyleLbl="asst1" presStyleIdx="0" presStyleCnt="1"/>
       <dgm:spPr/>
+      <dgm:t>
+        <a:bodyPr/>
+        <a:lstStyle/>
+        <a:p>
+          <a:endParaRPr lang="en-US"/>
+        </a:p>
+      </dgm:t>
     </dgm:pt>
     <dgm:pt modelId="{E46B032A-9067-4CC8-A9FE-77397A7BF958}" type="pres">
       <dgm:prSet presAssocID="{A139990E-15DD-42A9-8A85-454798B68E5C}" presName="hierChild6" presStyleCnt="0"/>
@@ -3623,60 +3211,60 @@
     </dgm:pt>
   </dgm:ptLst>
   <dgm:cxnLst>
-    <dgm:cxn modelId="{82BBC6B1-21DB-45B4-9189-191A4215103D}" type="presOf" srcId="{F133EC6A-DAC8-48BF-A93D-65913CFD60F9}" destId="{E41E8D37-7959-4AFC-8692-5FBFC894F44E}" srcOrd="0" destOrd="0" presId="urn:microsoft.com/office/officeart/2005/8/layout/orgChart1"/>
-    <dgm:cxn modelId="{CCD0F481-3481-43DD-B934-F534C5626423}" type="presOf" srcId="{242D014E-713B-4109-B075-0C8F887C5337}" destId="{DE6F61AB-8B9B-4803-BC3E-78AD375146A7}" srcOrd="1" destOrd="0" presId="urn:microsoft.com/office/officeart/2005/8/layout/orgChart1"/>
-    <dgm:cxn modelId="{F87551C3-F86E-4BF9-8785-F5B82E3D1588}" type="presOf" srcId="{AB596C3D-1951-430D-BB91-FB49C1CE94C5}" destId="{1164236E-4088-4806-9F98-514CDE53F77E}" srcOrd="0" destOrd="0" presId="urn:microsoft.com/office/officeart/2005/8/layout/orgChart1"/>
-    <dgm:cxn modelId="{1961AA7F-5191-4330-8E02-36ACD60FC042}" type="presOf" srcId="{08154BDE-85A5-4513-B1CC-163A6F33D90D}" destId="{92143A26-7664-4B63-A49C-29ADF5A9AF9B}" srcOrd="1" destOrd="0" presId="urn:microsoft.com/office/officeart/2005/8/layout/orgChart1"/>
-    <dgm:cxn modelId="{220C9E4B-2F56-4D6B-A399-A5C7B71D2C02}" type="presOf" srcId="{F5395DEC-BAFA-465A-B2EE-198853E17CB5}" destId="{198156AF-F02D-451A-B1F2-18F7454BE869}" srcOrd="0" destOrd="0" presId="urn:microsoft.com/office/officeart/2005/8/layout/orgChart1"/>
-    <dgm:cxn modelId="{212C7B6A-050F-4093-8DBF-EC619725E90F}" type="presOf" srcId="{3BD7E1AE-0CDF-4FE6-A6F5-59A0AFC0DE6F}" destId="{9295BA45-DAF5-47C3-B220-81E53DE18239}" srcOrd="0" destOrd="0" presId="urn:microsoft.com/office/officeart/2005/8/layout/orgChart1"/>
-    <dgm:cxn modelId="{8E0F30FA-FA99-42BF-B8C9-E747CF1943DC}" type="presOf" srcId="{F133EC6A-DAC8-48BF-A93D-65913CFD60F9}" destId="{7280C736-C673-4605-B265-CC5771CEDEAE}" srcOrd="1" destOrd="0" presId="urn:microsoft.com/office/officeart/2005/8/layout/orgChart1"/>
+    <dgm:cxn modelId="{F0C8C572-0CE3-4BAB-8100-2935939DD5EC}" type="presOf" srcId="{E068BAC0-98B1-4F97-AF1E-39595FD38944}" destId="{C455F347-51E0-4B19-BFEF-6497E1AFE41A}" srcOrd="0" destOrd="0" presId="urn:microsoft.com/office/officeart/2005/8/layout/orgChart1"/>
+    <dgm:cxn modelId="{610B5BC1-D665-4D8C-B10A-AEF53A116138}" type="presOf" srcId="{C8F2FDFD-7A45-4259-ABE6-A65A505365F3}" destId="{6FF45BB0-A684-498A-A99E-35CEDCAE9ACA}" srcOrd="0" destOrd="0" presId="urn:microsoft.com/office/officeart/2005/8/layout/orgChart1"/>
+    <dgm:cxn modelId="{C4D9578C-6C1A-47AF-B252-2C2F089BF6DB}" type="presOf" srcId="{A139990E-15DD-42A9-8A85-454798B68E5C}" destId="{72108B75-C811-4C35-A4A7-DF1A51345DC1}" srcOrd="0" destOrd="0" presId="urn:microsoft.com/office/officeart/2005/8/layout/orgChart1"/>
+    <dgm:cxn modelId="{2B8EC250-F800-4BF1-95C3-C00F70688F2B}" type="presOf" srcId="{F5395DEC-BAFA-465A-B2EE-198853E17CB5}" destId="{198156AF-F02D-451A-B1F2-18F7454BE869}" srcOrd="0" destOrd="0" presId="urn:microsoft.com/office/officeart/2005/8/layout/orgChart1"/>
+    <dgm:cxn modelId="{653BE8E5-65CF-4333-A2D8-1E403EAD3F86}" type="presOf" srcId="{A139990E-15DD-42A9-8A85-454798B68E5C}" destId="{F0F7CEA5-B740-42C7-AB44-D583296879EA}" srcOrd="1" destOrd="0" presId="urn:microsoft.com/office/officeart/2005/8/layout/orgChart1"/>
     <dgm:cxn modelId="{B1A0C5E8-B652-47B5-8272-3D906902F16B}" srcId="{242D014E-713B-4109-B075-0C8F887C5337}" destId="{3BD7E1AE-0CDF-4FE6-A6F5-59A0AFC0DE6F}" srcOrd="2" destOrd="0" parTransId="{AB596C3D-1951-430D-BB91-FB49C1CE94C5}" sibTransId="{93E7785D-434E-49FF-8EDA-6B133DA22ED5}"/>
-    <dgm:cxn modelId="{6F9FB6AF-9B6A-4796-A555-B63021A8D1B1}" type="presOf" srcId="{3BD7E1AE-0CDF-4FE6-A6F5-59A0AFC0DE6F}" destId="{51AB4A03-8814-4488-BD13-37E413D844CF}" srcOrd="1" destOrd="0" presId="urn:microsoft.com/office/officeart/2005/8/layout/orgChart1"/>
-    <dgm:cxn modelId="{9D1EA279-085A-4222-A328-D19EF44481B6}" type="presOf" srcId="{C8F2FDFD-7A45-4259-ABE6-A65A505365F3}" destId="{6FF45BB0-A684-498A-A99E-35CEDCAE9ACA}" srcOrd="0" destOrd="0" presId="urn:microsoft.com/office/officeart/2005/8/layout/orgChart1"/>
-    <dgm:cxn modelId="{9812EDEE-9880-4C6F-8058-9B489E04BF53}" type="presOf" srcId="{08154BDE-85A5-4513-B1CC-163A6F33D90D}" destId="{F2BF9791-9A46-4186-9953-FD9E3D3678C0}" srcOrd="0" destOrd="0" presId="urn:microsoft.com/office/officeart/2005/8/layout/orgChart1"/>
-    <dgm:cxn modelId="{A6A754CB-841A-41B0-B91B-E87C7097379D}" type="presOf" srcId="{242D014E-713B-4109-B075-0C8F887C5337}" destId="{04A1AA18-80B6-473C-9044-64B9E2A3F3ED}" srcOrd="0" destOrd="0" presId="urn:microsoft.com/office/officeart/2005/8/layout/orgChart1"/>
+    <dgm:cxn modelId="{E60A9F50-E0A5-40DE-B611-9D3C2C3605F8}" type="presOf" srcId="{4704C95A-AC4C-4214-B023-6F06BADC3941}" destId="{5D655310-0B36-4165-A791-95A4BB5DA1D6}" srcOrd="0" destOrd="0" presId="urn:microsoft.com/office/officeart/2005/8/layout/orgChart1"/>
+    <dgm:cxn modelId="{D1DD597D-16AF-4E20-AA7B-B85537A118D8}" type="presOf" srcId="{08154BDE-85A5-4513-B1CC-163A6F33D90D}" destId="{F2BF9791-9A46-4186-9953-FD9E3D3678C0}" srcOrd="0" destOrd="0" presId="urn:microsoft.com/office/officeart/2005/8/layout/orgChart1"/>
+    <dgm:cxn modelId="{C9F16797-309E-4862-AFF7-39C78D352B69}" type="presOf" srcId="{AB596C3D-1951-430D-BB91-FB49C1CE94C5}" destId="{1164236E-4088-4806-9F98-514CDE53F77E}" srcOrd="0" destOrd="0" presId="urn:microsoft.com/office/officeart/2005/8/layout/orgChart1"/>
+    <dgm:cxn modelId="{C65A4C0D-7CF3-4E28-AB1E-AAE9531EAC66}" type="presOf" srcId="{3BD7E1AE-0CDF-4FE6-A6F5-59A0AFC0DE6F}" destId="{51AB4A03-8814-4488-BD13-37E413D844CF}" srcOrd="1" destOrd="0" presId="urn:microsoft.com/office/officeart/2005/8/layout/orgChart1"/>
+    <dgm:cxn modelId="{061794E9-0472-48E3-AD62-110CBE1300DD}" type="presOf" srcId="{F133EC6A-DAC8-48BF-A93D-65913CFD60F9}" destId="{7280C736-C673-4605-B265-CC5771CEDEAE}" srcOrd="1" destOrd="0" presId="urn:microsoft.com/office/officeart/2005/8/layout/orgChart1"/>
     <dgm:cxn modelId="{1CD7D720-7FAD-4AE6-B044-3B6E3F20671C}" srcId="{E068BAC0-98B1-4F97-AF1E-39595FD38944}" destId="{242D014E-713B-4109-B075-0C8F887C5337}" srcOrd="0" destOrd="0" parTransId="{BE627CED-5631-4BB8-94C8-7FB090883876}" sibTransId="{E2459B69-14C8-4780-AB44-AE722FEEC16C}"/>
     <dgm:cxn modelId="{8104B8DB-33D3-45C3-9E45-0D6A66704E5F}" srcId="{242D014E-713B-4109-B075-0C8F887C5337}" destId="{F133EC6A-DAC8-48BF-A93D-65913CFD60F9}" srcOrd="3" destOrd="0" parTransId="{C8F2FDFD-7A45-4259-ABE6-A65A505365F3}" sibTransId="{BE473355-64A5-4ED3-B926-FA46116C1D89}"/>
+    <dgm:cxn modelId="{2D6B9CA2-6A25-43DD-B4C5-967A2CED969C}" type="presOf" srcId="{242D014E-713B-4109-B075-0C8F887C5337}" destId="{04A1AA18-80B6-473C-9044-64B9E2A3F3ED}" srcOrd="0" destOrd="0" presId="urn:microsoft.com/office/officeart/2005/8/layout/orgChart1"/>
+    <dgm:cxn modelId="{EA282634-63CC-4AA2-957C-8529BC8DECB7}" type="presOf" srcId="{F133EC6A-DAC8-48BF-A93D-65913CFD60F9}" destId="{E41E8D37-7959-4AFC-8692-5FBFC894F44E}" srcOrd="0" destOrd="0" presId="urn:microsoft.com/office/officeart/2005/8/layout/orgChart1"/>
+    <dgm:cxn modelId="{7545A8D7-FB72-4CB4-9B85-6366B6E51E8C}" type="presOf" srcId="{3BD7E1AE-0CDF-4FE6-A6F5-59A0AFC0DE6F}" destId="{9295BA45-DAF5-47C3-B220-81E53DE18239}" srcOrd="0" destOrd="0" presId="urn:microsoft.com/office/officeart/2005/8/layout/orgChart1"/>
     <dgm:cxn modelId="{EDA5E44E-3D2B-49BD-BABC-DEE16353B62B}" srcId="{242D014E-713B-4109-B075-0C8F887C5337}" destId="{08154BDE-85A5-4513-B1CC-163A6F33D90D}" srcOrd="1" destOrd="0" parTransId="{F5395DEC-BAFA-465A-B2EE-198853E17CB5}" sibTransId="{8AF723C1-6A41-4BF0-B158-8B9AF248DC70}"/>
-    <dgm:cxn modelId="{E6BC2464-2AD1-4BC0-9718-08FFB7BFF299}" type="presOf" srcId="{E068BAC0-98B1-4F97-AF1E-39595FD38944}" destId="{C455F347-51E0-4B19-BFEF-6497E1AFE41A}" srcOrd="0" destOrd="0" presId="urn:microsoft.com/office/officeart/2005/8/layout/orgChart1"/>
-    <dgm:cxn modelId="{9C3219E7-DF39-44DF-A1FA-293C21BF06F7}" type="presOf" srcId="{A139990E-15DD-42A9-8A85-454798B68E5C}" destId="{F0F7CEA5-B740-42C7-AB44-D583296879EA}" srcOrd="1" destOrd="0" presId="urn:microsoft.com/office/officeart/2005/8/layout/orgChart1"/>
+    <dgm:cxn modelId="{EA2492CF-B166-4C00-9F3F-3DDC1EA0505A}" type="presOf" srcId="{08154BDE-85A5-4513-B1CC-163A6F33D90D}" destId="{92143A26-7664-4B63-A49C-29ADF5A9AF9B}" srcOrd="1" destOrd="0" presId="urn:microsoft.com/office/officeart/2005/8/layout/orgChart1"/>
+    <dgm:cxn modelId="{CC1FD4AC-5E9C-47EF-930B-044CFD50FF04}" type="presOf" srcId="{242D014E-713B-4109-B075-0C8F887C5337}" destId="{DE6F61AB-8B9B-4803-BC3E-78AD375146A7}" srcOrd="1" destOrd="0" presId="urn:microsoft.com/office/officeart/2005/8/layout/orgChart1"/>
     <dgm:cxn modelId="{B88AE34B-A5FE-4F92-A81E-08F972409C78}" srcId="{242D014E-713B-4109-B075-0C8F887C5337}" destId="{A139990E-15DD-42A9-8A85-454798B68E5C}" srcOrd="0" destOrd="0" parTransId="{4704C95A-AC4C-4214-B023-6F06BADC3941}" sibTransId="{C5DD82A5-EB2D-40B5-801F-8455DB1FC3E9}"/>
-    <dgm:cxn modelId="{B6B21A53-37EA-49EA-981C-A212C6E6C01E}" type="presOf" srcId="{A139990E-15DD-42A9-8A85-454798B68E5C}" destId="{72108B75-C811-4C35-A4A7-DF1A51345DC1}" srcOrd="0" destOrd="0" presId="urn:microsoft.com/office/officeart/2005/8/layout/orgChart1"/>
-    <dgm:cxn modelId="{8B4A5EEA-37DE-4396-A6E3-261D2C9A1285}" type="presOf" srcId="{4704C95A-AC4C-4214-B023-6F06BADC3941}" destId="{5D655310-0B36-4165-A791-95A4BB5DA1D6}" srcOrd="0" destOrd="0" presId="urn:microsoft.com/office/officeart/2005/8/layout/orgChart1"/>
-    <dgm:cxn modelId="{C92B0AA6-9A54-4508-A9B7-B6C6E39BE813}" type="presParOf" srcId="{C455F347-51E0-4B19-BFEF-6497E1AFE41A}" destId="{880AE902-6B12-494A-B560-C943DBCA95DB}" srcOrd="0" destOrd="0" presId="urn:microsoft.com/office/officeart/2005/8/layout/orgChart1"/>
-    <dgm:cxn modelId="{22301C49-6E4C-4C26-805C-4CD59348B9E4}" type="presParOf" srcId="{880AE902-6B12-494A-B560-C943DBCA95DB}" destId="{BDF59C30-E958-45C1-8580-B86F30F0AA68}" srcOrd="0" destOrd="0" presId="urn:microsoft.com/office/officeart/2005/8/layout/orgChart1"/>
-    <dgm:cxn modelId="{F9C121A0-5542-4EEE-AD00-BDD3F5744904}" type="presParOf" srcId="{BDF59C30-E958-45C1-8580-B86F30F0AA68}" destId="{04A1AA18-80B6-473C-9044-64B9E2A3F3ED}" srcOrd="0" destOrd="0" presId="urn:microsoft.com/office/officeart/2005/8/layout/orgChart1"/>
-    <dgm:cxn modelId="{B58306F0-CFD4-43C5-B523-A6A1D6511DF2}" type="presParOf" srcId="{BDF59C30-E958-45C1-8580-B86F30F0AA68}" destId="{DE6F61AB-8B9B-4803-BC3E-78AD375146A7}" srcOrd="1" destOrd="0" presId="urn:microsoft.com/office/officeart/2005/8/layout/orgChart1"/>
-    <dgm:cxn modelId="{DFA5B430-058A-44AA-BE00-40C634BE41C3}" type="presParOf" srcId="{880AE902-6B12-494A-B560-C943DBCA95DB}" destId="{FBC7C8D8-E17C-4339-B06B-6CC857123E8C}" srcOrd="1" destOrd="0" presId="urn:microsoft.com/office/officeart/2005/8/layout/orgChart1"/>
-    <dgm:cxn modelId="{2CB7DCE8-2D0F-4364-BE95-CD3E3C306459}" type="presParOf" srcId="{FBC7C8D8-E17C-4339-B06B-6CC857123E8C}" destId="{198156AF-F02D-451A-B1F2-18F7454BE869}" srcOrd="0" destOrd="0" presId="urn:microsoft.com/office/officeart/2005/8/layout/orgChart1"/>
-    <dgm:cxn modelId="{784BF070-25D0-49FD-BCEF-0830E63C86F8}" type="presParOf" srcId="{FBC7C8D8-E17C-4339-B06B-6CC857123E8C}" destId="{8A376418-7BB9-4C0B-B884-21B7C8AF7A55}" srcOrd="1" destOrd="0" presId="urn:microsoft.com/office/officeart/2005/8/layout/orgChart1"/>
-    <dgm:cxn modelId="{8B42DC17-035A-4A53-B964-A2606C0FF815}" type="presParOf" srcId="{8A376418-7BB9-4C0B-B884-21B7C8AF7A55}" destId="{9CF6B01A-D3F7-4120-A8AD-37BA4D50DEC4}" srcOrd="0" destOrd="0" presId="urn:microsoft.com/office/officeart/2005/8/layout/orgChart1"/>
-    <dgm:cxn modelId="{6506B0E3-1873-47D0-B4BC-11ED685A26C6}" type="presParOf" srcId="{9CF6B01A-D3F7-4120-A8AD-37BA4D50DEC4}" destId="{F2BF9791-9A46-4186-9953-FD9E3D3678C0}" srcOrd="0" destOrd="0" presId="urn:microsoft.com/office/officeart/2005/8/layout/orgChart1"/>
-    <dgm:cxn modelId="{9C8C02DF-6F0F-4184-8B7B-833E2F08336F}" type="presParOf" srcId="{9CF6B01A-D3F7-4120-A8AD-37BA4D50DEC4}" destId="{92143A26-7664-4B63-A49C-29ADF5A9AF9B}" srcOrd="1" destOrd="0" presId="urn:microsoft.com/office/officeart/2005/8/layout/orgChart1"/>
-    <dgm:cxn modelId="{F2828A00-0FAE-4AC4-8D8C-C1EF673B98A2}" type="presParOf" srcId="{8A376418-7BB9-4C0B-B884-21B7C8AF7A55}" destId="{3893F6CD-E2A6-4F37-9E3C-86F2BC0DCEA8}" srcOrd="1" destOrd="0" presId="urn:microsoft.com/office/officeart/2005/8/layout/orgChart1"/>
-    <dgm:cxn modelId="{106BB65E-CD67-41CC-B793-92B2E326A338}" type="presParOf" srcId="{8A376418-7BB9-4C0B-B884-21B7C8AF7A55}" destId="{6E96E6E4-B564-4F09-9CC2-96FEC11B5BC9}" srcOrd="2" destOrd="0" presId="urn:microsoft.com/office/officeart/2005/8/layout/orgChart1"/>
-    <dgm:cxn modelId="{D324B049-AAD2-4733-960D-4DC49E061F1F}" type="presParOf" srcId="{FBC7C8D8-E17C-4339-B06B-6CC857123E8C}" destId="{1164236E-4088-4806-9F98-514CDE53F77E}" srcOrd="2" destOrd="0" presId="urn:microsoft.com/office/officeart/2005/8/layout/orgChart1"/>
-    <dgm:cxn modelId="{7FF67421-0FEC-4CC3-9597-481505F1B31D}" type="presParOf" srcId="{FBC7C8D8-E17C-4339-B06B-6CC857123E8C}" destId="{5E6C529F-13FF-4C72-A13F-8F23FC41CB17}" srcOrd="3" destOrd="0" presId="urn:microsoft.com/office/officeart/2005/8/layout/orgChart1"/>
-    <dgm:cxn modelId="{B464EBA5-2952-4DE0-8ADB-C1F7256EF091}" type="presParOf" srcId="{5E6C529F-13FF-4C72-A13F-8F23FC41CB17}" destId="{D7762401-E7FB-4A0B-AD71-C98F2D598DCC}" srcOrd="0" destOrd="0" presId="urn:microsoft.com/office/officeart/2005/8/layout/orgChart1"/>
-    <dgm:cxn modelId="{4C067A94-4ED5-4EEC-AA5B-BBBBF1507CC5}" type="presParOf" srcId="{D7762401-E7FB-4A0B-AD71-C98F2D598DCC}" destId="{9295BA45-DAF5-47C3-B220-81E53DE18239}" srcOrd="0" destOrd="0" presId="urn:microsoft.com/office/officeart/2005/8/layout/orgChart1"/>
-    <dgm:cxn modelId="{73EFF060-E66A-4CD7-89EC-B9F17511FB2E}" type="presParOf" srcId="{D7762401-E7FB-4A0B-AD71-C98F2D598DCC}" destId="{51AB4A03-8814-4488-BD13-37E413D844CF}" srcOrd="1" destOrd="0" presId="urn:microsoft.com/office/officeart/2005/8/layout/orgChart1"/>
-    <dgm:cxn modelId="{259596BC-7EDD-4197-885E-2105C7FFCF00}" type="presParOf" srcId="{5E6C529F-13FF-4C72-A13F-8F23FC41CB17}" destId="{469832E7-775D-4F1E-BE6D-78CB01193A5C}" srcOrd="1" destOrd="0" presId="urn:microsoft.com/office/officeart/2005/8/layout/orgChart1"/>
-    <dgm:cxn modelId="{C570FB47-C93B-4CFF-AD02-4AD0B2F090EA}" type="presParOf" srcId="{5E6C529F-13FF-4C72-A13F-8F23FC41CB17}" destId="{76E85073-B4DA-4587-A3FB-B9B9B9DD0CA6}" srcOrd="2" destOrd="0" presId="urn:microsoft.com/office/officeart/2005/8/layout/orgChart1"/>
-    <dgm:cxn modelId="{71297C60-60B1-4049-A0C8-75CB0CC5BCBE}" type="presParOf" srcId="{FBC7C8D8-E17C-4339-B06B-6CC857123E8C}" destId="{6FF45BB0-A684-498A-A99E-35CEDCAE9ACA}" srcOrd="4" destOrd="0" presId="urn:microsoft.com/office/officeart/2005/8/layout/orgChart1"/>
-    <dgm:cxn modelId="{3C078BFC-97BF-454E-B215-588ADD466CFE}" type="presParOf" srcId="{FBC7C8D8-E17C-4339-B06B-6CC857123E8C}" destId="{3D935597-5DB7-4A08-99F8-A70C23CAC82C}" srcOrd="5" destOrd="0" presId="urn:microsoft.com/office/officeart/2005/8/layout/orgChart1"/>
-    <dgm:cxn modelId="{1774122B-1CE9-4CD2-8BC7-26CA6169242C}" type="presParOf" srcId="{3D935597-5DB7-4A08-99F8-A70C23CAC82C}" destId="{2A40834C-5439-42D1-B31E-78332A315EBA}" srcOrd="0" destOrd="0" presId="urn:microsoft.com/office/officeart/2005/8/layout/orgChart1"/>
-    <dgm:cxn modelId="{15CA59A4-E7BB-48FB-82E6-5345EFBB3B23}" type="presParOf" srcId="{2A40834C-5439-42D1-B31E-78332A315EBA}" destId="{E41E8D37-7959-4AFC-8692-5FBFC894F44E}" srcOrd="0" destOrd="0" presId="urn:microsoft.com/office/officeart/2005/8/layout/orgChart1"/>
-    <dgm:cxn modelId="{2924BF83-FE0D-4821-9876-ADBA0408F047}" type="presParOf" srcId="{2A40834C-5439-42D1-B31E-78332A315EBA}" destId="{7280C736-C673-4605-B265-CC5771CEDEAE}" srcOrd="1" destOrd="0" presId="urn:microsoft.com/office/officeart/2005/8/layout/orgChart1"/>
-    <dgm:cxn modelId="{179EFB39-BE6A-499B-9E8B-104B1CBCB467}" type="presParOf" srcId="{3D935597-5DB7-4A08-99F8-A70C23CAC82C}" destId="{C6EF7BB0-050E-4D45-922C-70E55D482FAB}" srcOrd="1" destOrd="0" presId="urn:microsoft.com/office/officeart/2005/8/layout/orgChart1"/>
-    <dgm:cxn modelId="{2E6FAD1C-5AD5-48CB-AA2D-DE119EE1D705}" type="presParOf" srcId="{3D935597-5DB7-4A08-99F8-A70C23CAC82C}" destId="{4069A8DD-8F27-4F40-A1CD-AE75FC829507}" srcOrd="2" destOrd="0" presId="urn:microsoft.com/office/officeart/2005/8/layout/orgChart1"/>
-    <dgm:cxn modelId="{B68C08A6-4920-4510-ACDD-57CB7D36ED1A}" type="presParOf" srcId="{880AE902-6B12-494A-B560-C943DBCA95DB}" destId="{07DADA5A-CC55-4C97-BD89-69D10338902F}" srcOrd="2" destOrd="0" presId="urn:microsoft.com/office/officeart/2005/8/layout/orgChart1"/>
-    <dgm:cxn modelId="{414B6EE7-4C83-4731-B660-3654225AD80F}" type="presParOf" srcId="{07DADA5A-CC55-4C97-BD89-69D10338902F}" destId="{5D655310-0B36-4165-A791-95A4BB5DA1D6}" srcOrd="0" destOrd="0" presId="urn:microsoft.com/office/officeart/2005/8/layout/orgChart1"/>
-    <dgm:cxn modelId="{B1EABD66-11ED-4BB5-9AA5-33C46E8CD1F6}" type="presParOf" srcId="{07DADA5A-CC55-4C97-BD89-69D10338902F}" destId="{70870CA9-B900-461C-822E-2C2DE5971974}" srcOrd="1" destOrd="0" presId="urn:microsoft.com/office/officeart/2005/8/layout/orgChart1"/>
-    <dgm:cxn modelId="{687848E0-5D44-4057-B7BD-21745CF1303A}" type="presParOf" srcId="{70870CA9-B900-461C-822E-2C2DE5971974}" destId="{5F2444F4-1ECB-46F0-99CD-2E0AEB71D8AE}" srcOrd="0" destOrd="0" presId="urn:microsoft.com/office/officeart/2005/8/layout/orgChart1"/>
-    <dgm:cxn modelId="{12B6D3F0-F9A9-4421-8D6A-1AE4F9BD7468}" type="presParOf" srcId="{5F2444F4-1ECB-46F0-99CD-2E0AEB71D8AE}" destId="{72108B75-C811-4C35-A4A7-DF1A51345DC1}" srcOrd="0" destOrd="0" presId="urn:microsoft.com/office/officeart/2005/8/layout/orgChart1"/>
-    <dgm:cxn modelId="{87BE7551-8EBE-4F0B-9F6D-8EDB3F9E89FC}" type="presParOf" srcId="{5F2444F4-1ECB-46F0-99CD-2E0AEB71D8AE}" destId="{F0F7CEA5-B740-42C7-AB44-D583296879EA}" srcOrd="1" destOrd="0" presId="urn:microsoft.com/office/officeart/2005/8/layout/orgChart1"/>
-    <dgm:cxn modelId="{93E90F0F-5409-485E-8571-06CD7D2138F4}" type="presParOf" srcId="{70870CA9-B900-461C-822E-2C2DE5971974}" destId="{E46B032A-9067-4CC8-A9FE-77397A7BF958}" srcOrd="1" destOrd="0" presId="urn:microsoft.com/office/officeart/2005/8/layout/orgChart1"/>
-    <dgm:cxn modelId="{C27F142F-A87E-4402-B717-89DF52FAE1FD}" type="presParOf" srcId="{70870CA9-B900-461C-822E-2C2DE5971974}" destId="{78D8EE34-2CD6-4306-9CCD-8D74068F32AC}" srcOrd="2" destOrd="0" presId="urn:microsoft.com/office/officeart/2005/8/layout/orgChart1"/>
+    <dgm:cxn modelId="{8E0DAE02-C23C-42F5-BF50-82114E9083B2}" type="presParOf" srcId="{C455F347-51E0-4B19-BFEF-6497E1AFE41A}" destId="{880AE902-6B12-494A-B560-C943DBCA95DB}" srcOrd="0" destOrd="0" presId="urn:microsoft.com/office/officeart/2005/8/layout/orgChart1"/>
+    <dgm:cxn modelId="{579B610D-9728-4880-BF04-AB4EE1C834C3}" type="presParOf" srcId="{880AE902-6B12-494A-B560-C943DBCA95DB}" destId="{BDF59C30-E958-45C1-8580-B86F30F0AA68}" srcOrd="0" destOrd="0" presId="urn:microsoft.com/office/officeart/2005/8/layout/orgChart1"/>
+    <dgm:cxn modelId="{D1107288-7826-4416-B641-0596ED00DCF9}" type="presParOf" srcId="{BDF59C30-E958-45C1-8580-B86F30F0AA68}" destId="{04A1AA18-80B6-473C-9044-64B9E2A3F3ED}" srcOrd="0" destOrd="0" presId="urn:microsoft.com/office/officeart/2005/8/layout/orgChart1"/>
+    <dgm:cxn modelId="{7A7ED733-DD91-42E6-99DA-0936C25A283D}" type="presParOf" srcId="{BDF59C30-E958-45C1-8580-B86F30F0AA68}" destId="{DE6F61AB-8B9B-4803-BC3E-78AD375146A7}" srcOrd="1" destOrd="0" presId="urn:microsoft.com/office/officeart/2005/8/layout/orgChart1"/>
+    <dgm:cxn modelId="{8470F924-1D72-450B-87E8-D74FA8766A6A}" type="presParOf" srcId="{880AE902-6B12-494A-B560-C943DBCA95DB}" destId="{FBC7C8D8-E17C-4339-B06B-6CC857123E8C}" srcOrd="1" destOrd="0" presId="urn:microsoft.com/office/officeart/2005/8/layout/orgChart1"/>
+    <dgm:cxn modelId="{A017939C-E76B-4C3A-900F-926D6634FB89}" type="presParOf" srcId="{FBC7C8D8-E17C-4339-B06B-6CC857123E8C}" destId="{198156AF-F02D-451A-B1F2-18F7454BE869}" srcOrd="0" destOrd="0" presId="urn:microsoft.com/office/officeart/2005/8/layout/orgChart1"/>
+    <dgm:cxn modelId="{5ED60425-E72A-428F-888E-DC87C3CEDD63}" type="presParOf" srcId="{FBC7C8D8-E17C-4339-B06B-6CC857123E8C}" destId="{8A376418-7BB9-4C0B-B884-21B7C8AF7A55}" srcOrd="1" destOrd="0" presId="urn:microsoft.com/office/officeart/2005/8/layout/orgChart1"/>
+    <dgm:cxn modelId="{A80B5624-6079-446F-B66D-CBCE01504020}" type="presParOf" srcId="{8A376418-7BB9-4C0B-B884-21B7C8AF7A55}" destId="{9CF6B01A-D3F7-4120-A8AD-37BA4D50DEC4}" srcOrd="0" destOrd="0" presId="urn:microsoft.com/office/officeart/2005/8/layout/orgChart1"/>
+    <dgm:cxn modelId="{EDE6C752-051C-49BE-9872-11120D7DA2FF}" type="presParOf" srcId="{9CF6B01A-D3F7-4120-A8AD-37BA4D50DEC4}" destId="{F2BF9791-9A46-4186-9953-FD9E3D3678C0}" srcOrd="0" destOrd="0" presId="urn:microsoft.com/office/officeart/2005/8/layout/orgChart1"/>
+    <dgm:cxn modelId="{9DD80747-9B78-410C-B03B-7FB9DCA52BD5}" type="presParOf" srcId="{9CF6B01A-D3F7-4120-A8AD-37BA4D50DEC4}" destId="{92143A26-7664-4B63-A49C-29ADF5A9AF9B}" srcOrd="1" destOrd="0" presId="urn:microsoft.com/office/officeart/2005/8/layout/orgChart1"/>
+    <dgm:cxn modelId="{E306CD36-305F-467F-9F16-5DD676DCC7B1}" type="presParOf" srcId="{8A376418-7BB9-4C0B-B884-21B7C8AF7A55}" destId="{3893F6CD-E2A6-4F37-9E3C-86F2BC0DCEA8}" srcOrd="1" destOrd="0" presId="urn:microsoft.com/office/officeart/2005/8/layout/orgChart1"/>
+    <dgm:cxn modelId="{8F5CCBD2-4942-4AF6-91EF-596EB58C2ABD}" type="presParOf" srcId="{8A376418-7BB9-4C0B-B884-21B7C8AF7A55}" destId="{6E96E6E4-B564-4F09-9CC2-96FEC11B5BC9}" srcOrd="2" destOrd="0" presId="urn:microsoft.com/office/officeart/2005/8/layout/orgChart1"/>
+    <dgm:cxn modelId="{760CF06F-E02D-4586-BEA9-11B0B395AA04}" type="presParOf" srcId="{FBC7C8D8-E17C-4339-B06B-6CC857123E8C}" destId="{1164236E-4088-4806-9F98-514CDE53F77E}" srcOrd="2" destOrd="0" presId="urn:microsoft.com/office/officeart/2005/8/layout/orgChart1"/>
+    <dgm:cxn modelId="{0914B4D0-F8FF-4CA1-87D9-081B6E70D6CB}" type="presParOf" srcId="{FBC7C8D8-E17C-4339-B06B-6CC857123E8C}" destId="{5E6C529F-13FF-4C72-A13F-8F23FC41CB17}" srcOrd="3" destOrd="0" presId="urn:microsoft.com/office/officeart/2005/8/layout/orgChart1"/>
+    <dgm:cxn modelId="{9207FE61-9089-4E30-8E87-24A389FFD83A}" type="presParOf" srcId="{5E6C529F-13FF-4C72-A13F-8F23FC41CB17}" destId="{D7762401-E7FB-4A0B-AD71-C98F2D598DCC}" srcOrd="0" destOrd="0" presId="urn:microsoft.com/office/officeart/2005/8/layout/orgChart1"/>
+    <dgm:cxn modelId="{59200353-993B-4A49-BF58-14DE18D7F4CC}" type="presParOf" srcId="{D7762401-E7FB-4A0B-AD71-C98F2D598DCC}" destId="{9295BA45-DAF5-47C3-B220-81E53DE18239}" srcOrd="0" destOrd="0" presId="urn:microsoft.com/office/officeart/2005/8/layout/orgChart1"/>
+    <dgm:cxn modelId="{6439DCAE-B6EC-4285-AB4B-4CF3DA4E446D}" type="presParOf" srcId="{D7762401-E7FB-4A0B-AD71-C98F2D598DCC}" destId="{51AB4A03-8814-4488-BD13-37E413D844CF}" srcOrd="1" destOrd="0" presId="urn:microsoft.com/office/officeart/2005/8/layout/orgChart1"/>
+    <dgm:cxn modelId="{653B5937-EB32-4824-ABD2-7BB1C9F8FB3D}" type="presParOf" srcId="{5E6C529F-13FF-4C72-A13F-8F23FC41CB17}" destId="{469832E7-775D-4F1E-BE6D-78CB01193A5C}" srcOrd="1" destOrd="0" presId="urn:microsoft.com/office/officeart/2005/8/layout/orgChart1"/>
+    <dgm:cxn modelId="{F58552BF-8753-41B8-9BB9-DDF8EFD4548E}" type="presParOf" srcId="{5E6C529F-13FF-4C72-A13F-8F23FC41CB17}" destId="{76E85073-B4DA-4587-A3FB-B9B9B9DD0CA6}" srcOrd="2" destOrd="0" presId="urn:microsoft.com/office/officeart/2005/8/layout/orgChart1"/>
+    <dgm:cxn modelId="{2F977DEC-F69B-4BB3-B248-5E34146F106D}" type="presParOf" srcId="{FBC7C8D8-E17C-4339-B06B-6CC857123E8C}" destId="{6FF45BB0-A684-498A-A99E-35CEDCAE9ACA}" srcOrd="4" destOrd="0" presId="urn:microsoft.com/office/officeart/2005/8/layout/orgChart1"/>
+    <dgm:cxn modelId="{B1B91758-DD2B-476B-A720-26F81A46955C}" type="presParOf" srcId="{FBC7C8D8-E17C-4339-B06B-6CC857123E8C}" destId="{3D935597-5DB7-4A08-99F8-A70C23CAC82C}" srcOrd="5" destOrd="0" presId="urn:microsoft.com/office/officeart/2005/8/layout/orgChart1"/>
+    <dgm:cxn modelId="{04CF5797-78E5-43FF-BD8B-60B0D3E53D32}" type="presParOf" srcId="{3D935597-5DB7-4A08-99F8-A70C23CAC82C}" destId="{2A40834C-5439-42D1-B31E-78332A315EBA}" srcOrd="0" destOrd="0" presId="urn:microsoft.com/office/officeart/2005/8/layout/orgChart1"/>
+    <dgm:cxn modelId="{8007CE51-51B7-4696-8D8A-F9B30D1C9BC1}" type="presParOf" srcId="{2A40834C-5439-42D1-B31E-78332A315EBA}" destId="{E41E8D37-7959-4AFC-8692-5FBFC894F44E}" srcOrd="0" destOrd="0" presId="urn:microsoft.com/office/officeart/2005/8/layout/orgChart1"/>
+    <dgm:cxn modelId="{172175C0-A9D4-4BD5-B754-D6FA5EAE29E8}" type="presParOf" srcId="{2A40834C-5439-42D1-B31E-78332A315EBA}" destId="{7280C736-C673-4605-B265-CC5771CEDEAE}" srcOrd="1" destOrd="0" presId="urn:microsoft.com/office/officeart/2005/8/layout/orgChart1"/>
+    <dgm:cxn modelId="{234B23D3-B439-48FC-A306-0D6208892EBE}" type="presParOf" srcId="{3D935597-5DB7-4A08-99F8-A70C23CAC82C}" destId="{C6EF7BB0-050E-4D45-922C-70E55D482FAB}" srcOrd="1" destOrd="0" presId="urn:microsoft.com/office/officeart/2005/8/layout/orgChart1"/>
+    <dgm:cxn modelId="{DA5EC22A-7C2B-4B62-B5C2-D664105A98FB}" type="presParOf" srcId="{3D935597-5DB7-4A08-99F8-A70C23CAC82C}" destId="{4069A8DD-8F27-4F40-A1CD-AE75FC829507}" srcOrd="2" destOrd="0" presId="urn:microsoft.com/office/officeart/2005/8/layout/orgChart1"/>
+    <dgm:cxn modelId="{E853F910-0CCE-4EAF-8A75-3F80A9B5B526}" type="presParOf" srcId="{880AE902-6B12-494A-B560-C943DBCA95DB}" destId="{07DADA5A-CC55-4C97-BD89-69D10338902F}" srcOrd="2" destOrd="0" presId="urn:microsoft.com/office/officeart/2005/8/layout/orgChart1"/>
+    <dgm:cxn modelId="{96C3CFB5-371F-4A47-B0BB-DCF1EABB1B47}" type="presParOf" srcId="{07DADA5A-CC55-4C97-BD89-69D10338902F}" destId="{5D655310-0B36-4165-A791-95A4BB5DA1D6}" srcOrd="0" destOrd="0" presId="urn:microsoft.com/office/officeart/2005/8/layout/orgChart1"/>
+    <dgm:cxn modelId="{D246A6B5-9524-4F9C-B7EE-ECA9A576FE1B}" type="presParOf" srcId="{07DADA5A-CC55-4C97-BD89-69D10338902F}" destId="{70870CA9-B900-461C-822E-2C2DE5971974}" srcOrd="1" destOrd="0" presId="urn:microsoft.com/office/officeart/2005/8/layout/orgChart1"/>
+    <dgm:cxn modelId="{AA10C8FB-3528-4E4C-B693-29AB1C6CD92C}" type="presParOf" srcId="{70870CA9-B900-461C-822E-2C2DE5971974}" destId="{5F2444F4-1ECB-46F0-99CD-2E0AEB71D8AE}" srcOrd="0" destOrd="0" presId="urn:microsoft.com/office/officeart/2005/8/layout/orgChart1"/>
+    <dgm:cxn modelId="{5D4D33E0-8C0F-48B4-9F44-A4B645A03ED5}" type="presParOf" srcId="{5F2444F4-1ECB-46F0-99CD-2E0AEB71D8AE}" destId="{72108B75-C811-4C35-A4A7-DF1A51345DC1}" srcOrd="0" destOrd="0" presId="urn:microsoft.com/office/officeart/2005/8/layout/orgChart1"/>
+    <dgm:cxn modelId="{C47CD34C-6278-4CA3-8B1E-A5EDBBC55B55}" type="presParOf" srcId="{5F2444F4-1ECB-46F0-99CD-2E0AEB71D8AE}" destId="{F0F7CEA5-B740-42C7-AB44-D583296879EA}" srcOrd="1" destOrd="0" presId="urn:microsoft.com/office/officeart/2005/8/layout/orgChart1"/>
+    <dgm:cxn modelId="{6A1479A8-1BFA-4336-B08D-7AEAE49695B1}" type="presParOf" srcId="{70870CA9-B900-461C-822E-2C2DE5971974}" destId="{E46B032A-9067-4CC8-A9FE-77397A7BF958}" srcOrd="1" destOrd="0" presId="urn:microsoft.com/office/officeart/2005/8/layout/orgChart1"/>
+    <dgm:cxn modelId="{0494F20C-5627-48BD-A712-347E912DE045}" type="presParOf" srcId="{70870CA9-B900-461C-822E-2C2DE5971974}" destId="{78D8EE34-2CD6-4306-9CCD-8D74068F32AC}" srcOrd="2" destOrd="0" presId="urn:microsoft.com/office/officeart/2005/8/layout/orgChart1"/>
   </dgm:cxnLst>
   <dgm:bg/>
   <dgm:whole/>
@@ -3703,8 +3291,8 @@
       </dsp:nvSpPr>
       <dsp:spPr>
         <a:xfrm>
-          <a:off x="2574780" y="862362"/>
-          <a:ext cx="168419" cy="737837"/>
+          <a:off x="2588190" y="858519"/>
+          <a:ext cx="169296" cy="741680"/>
         </a:xfrm>
         <a:custGeom>
           <a:avLst/>
@@ -3715,13 +3303,13 @@
           <a:pathLst>
             <a:path>
               <a:moveTo>
-                <a:pt x="168419" y="0"/>
+                <a:pt x="169296" y="0"/>
               </a:moveTo>
               <a:lnTo>
-                <a:pt x="168419" y="737837"/>
+                <a:pt x="169296" y="741680"/>
               </a:lnTo>
               <a:lnTo>
-                <a:pt x="0" y="737837"/>
+                <a:pt x="0" y="741680"/>
               </a:lnTo>
             </a:path>
           </a:pathLst>
@@ -3761,8 +3349,8 @@
       </dsp:nvSpPr>
       <dsp:spPr>
         <a:xfrm>
-          <a:off x="2743200" y="862362"/>
-          <a:ext cx="1940834" cy="1475675"/>
+          <a:off x="2757487" y="858519"/>
+          <a:ext cx="1950942" cy="1483361"/>
         </a:xfrm>
         <a:custGeom>
           <a:avLst/>
@@ -3776,13 +3364,13 @@
                 <a:pt x="0" y="0"/>
               </a:moveTo>
               <a:lnTo>
-                <a:pt x="0" y="1307256"/>
+                <a:pt x="0" y="1314064"/>
               </a:lnTo>
               <a:lnTo>
-                <a:pt x="1940834" y="1307256"/>
+                <a:pt x="1950942" y="1314064"/>
               </a:lnTo>
               <a:lnTo>
-                <a:pt x="1940834" y="1475675"/>
+                <a:pt x="1950942" y="1483361"/>
               </a:lnTo>
             </a:path>
           </a:pathLst>
@@ -3822,8 +3410,8 @@
       </dsp:nvSpPr>
       <dsp:spPr>
         <a:xfrm>
-          <a:off x="2697479" y="862362"/>
-          <a:ext cx="91440" cy="1475675"/>
+          <a:off x="2711767" y="858519"/>
+          <a:ext cx="91440" cy="1483361"/>
         </a:xfrm>
         <a:custGeom>
           <a:avLst/>
@@ -3837,7 +3425,7 @@
                 <a:pt x="45720" y="0"/>
               </a:moveTo>
               <a:lnTo>
-                <a:pt x="45720" y="1475675"/>
+                <a:pt x="45720" y="1483361"/>
               </a:lnTo>
             </a:path>
           </a:pathLst>
@@ -3877,8 +3465,8 @@
       </dsp:nvSpPr>
       <dsp:spPr>
         <a:xfrm>
-          <a:off x="802365" y="862362"/>
-          <a:ext cx="1940834" cy="1475675"/>
+          <a:off x="806544" y="858519"/>
+          <a:ext cx="1950942" cy="1483361"/>
         </a:xfrm>
         <a:custGeom>
           <a:avLst/>
@@ -3889,16 +3477,16 @@
           <a:pathLst>
             <a:path>
               <a:moveTo>
-                <a:pt x="1940834" y="0"/>
+                <a:pt x="1950942" y="0"/>
               </a:moveTo>
               <a:lnTo>
-                <a:pt x="1940834" y="1307256"/>
+                <a:pt x="1950942" y="1314064"/>
               </a:lnTo>
               <a:lnTo>
-                <a:pt x="0" y="1307256"/>
+                <a:pt x="0" y="1314064"/>
               </a:lnTo>
               <a:lnTo>
-                <a:pt x="0" y="1475675"/>
+                <a:pt x="0" y="1483361"/>
               </a:lnTo>
             </a:path>
           </a:pathLst>
@@ -3938,8 +3526,8 @@
       </dsp:nvSpPr>
       <dsp:spPr>
         <a:xfrm>
-          <a:off x="1941202" y="60364"/>
-          <a:ext cx="1603995" cy="801997"/>
+          <a:off x="1951312" y="52344"/>
+          <a:ext cx="1612349" cy="806174"/>
         </a:xfrm>
         <a:prstGeom prst="rect">
           <a:avLst/>
@@ -4003,8 +3591,8 @@
         </a:p>
       </dsp:txBody>
       <dsp:txXfrm>
-        <a:off x="1941202" y="60364"/>
-        <a:ext cx="1603995" cy="801997"/>
+        <a:off x="1951312" y="52344"/>
+        <a:ext cx="1612349" cy="806174"/>
       </dsp:txXfrm>
     </dsp:sp>
     <dsp:sp modelId="{F2BF9791-9A46-4186-9953-FD9E3D3678C0}">
@@ -4014,8 +3602,8 @@
       </dsp:nvSpPr>
       <dsp:spPr>
         <a:xfrm>
-          <a:off x="368" y="2338037"/>
-          <a:ext cx="1603995" cy="801997"/>
+          <a:off x="370" y="2341880"/>
+          <a:ext cx="1612349" cy="806174"/>
         </a:xfrm>
         <a:prstGeom prst="rect">
           <a:avLst/>
@@ -4079,8 +3667,8 @@
         </a:p>
       </dsp:txBody>
       <dsp:txXfrm>
-        <a:off x="368" y="2338037"/>
-        <a:ext cx="1603995" cy="801997"/>
+        <a:off x="370" y="2341880"/>
+        <a:ext cx="1612349" cy="806174"/>
       </dsp:txXfrm>
     </dsp:sp>
     <dsp:sp modelId="{9295BA45-DAF5-47C3-B220-81E53DE18239}">
@@ -4090,8 +3678,8 @@
       </dsp:nvSpPr>
       <dsp:spPr>
         <a:xfrm>
-          <a:off x="1941202" y="2338037"/>
-          <a:ext cx="1603995" cy="801997"/>
+          <a:off x="1951312" y="2341880"/>
+          <a:ext cx="1612349" cy="806174"/>
         </a:xfrm>
         <a:prstGeom prst="rect">
           <a:avLst/>
@@ -4155,8 +3743,8 @@
         </a:p>
       </dsp:txBody>
       <dsp:txXfrm>
-        <a:off x="1941202" y="2338037"/>
-        <a:ext cx="1603995" cy="801997"/>
+        <a:off x="1951312" y="2341880"/>
+        <a:ext cx="1612349" cy="806174"/>
       </dsp:txXfrm>
     </dsp:sp>
     <dsp:sp modelId="{E41E8D37-7959-4AFC-8692-5FBFC894F44E}">
@@ -4166,8 +3754,8 @@
       </dsp:nvSpPr>
       <dsp:spPr>
         <a:xfrm>
-          <a:off x="3882036" y="2338037"/>
-          <a:ext cx="1603995" cy="801997"/>
+          <a:off x="3902255" y="2341880"/>
+          <a:ext cx="1612349" cy="806174"/>
         </a:xfrm>
         <a:prstGeom prst="rect">
           <a:avLst/>
@@ -4228,8 +3816,8 @@
         </a:p>
       </dsp:txBody>
       <dsp:txXfrm>
-        <a:off x="3882036" y="2338037"/>
-        <a:ext cx="1603995" cy="801997"/>
+        <a:off x="3902255" y="2341880"/>
+        <a:ext cx="1612349" cy="806174"/>
       </dsp:txXfrm>
     </dsp:sp>
     <dsp:sp modelId="{72108B75-C811-4C35-A4A7-DF1A51345DC1}">
@@ -4239,8 +3827,8 @@
       </dsp:nvSpPr>
       <dsp:spPr>
         <a:xfrm>
-          <a:off x="970785" y="1199201"/>
-          <a:ext cx="1603995" cy="801997"/>
+          <a:off x="975841" y="1197112"/>
+          <a:ext cx="1612349" cy="806174"/>
         </a:xfrm>
         <a:prstGeom prst="rect">
           <a:avLst/>
@@ -4304,8 +3892,8 @@
         </a:p>
       </dsp:txBody>
       <dsp:txXfrm>
-        <a:off x="970785" y="1199201"/>
-        <a:ext cx="1603995" cy="801997"/>
+        <a:off x="975841" y="1197112"/>
+        <a:ext cx="1612349" cy="806174"/>
       </dsp:txXfrm>
     </dsp:sp>
   </dsp:spTree>

</xml_diff>

<commit_message>
Se agrego descripcion de la empresa
</commit_message>
<xml_diff>
--- a/Auditoria Informatica-Hering.docx
+++ b/Auditoria Informatica-Hering.docx
@@ -20,7 +20,7 @@
     </w:p>
     <w:p>
       <w:pPr>
-        <w:ind w:firstLine="720"/>
+        <w:ind w:left="709"/>
         <w:jc w:val="both"/>
       </w:pPr>
       <w:r>
@@ -45,7 +45,7 @@
     </w:p>
     <w:p>
       <w:pPr>
-        <w:ind w:firstLine="720"/>
+        <w:ind w:left="709"/>
         <w:jc w:val="both"/>
       </w:pPr>
       <w:r>
@@ -62,7 +62,24 @@
         <w:t xml:space="preserve"> </w:t>
       </w:r>
       <w:r>
-        <w:t>variedad de productos diferenciados en las líneas de ropa: Básica, Moda Niño, Moda Niña, Moda Dama, Moda Caballero y Moda Íntima.</w:t>
+        <w:t xml:space="preserve">variedad de productos diferenciados </w:t>
+      </w:r>
+      <w:r>
+        <w:t xml:space="preserve">cuyos consumidores meta son las personas que estén entra la edad de 1 a 35 años. La marca </w:t>
+      </w:r>
+      <w:proofErr w:type="spellStart"/>
+      <w:r>
+        <w:t>Hering</w:t>
+      </w:r>
+      <w:proofErr w:type="spellEnd"/>
+      <w:r>
+        <w:t xml:space="preserve"> es una marca reconocida a nivel i</w:t>
+      </w:r>
+      <w:r>
+        <w:t>nternacional por su calidad y por sus colecciones en sintonía con las tendencias actuales, manteniendo su identidad y tradición.</w:t>
+      </w:r>
+      <w:r>
+        <w:t xml:space="preserve"> </w:t>
       </w:r>
     </w:p>
     <w:p>
@@ -75,6 +92,7 @@
     </w:p>
     <w:p>
       <w:pPr>
+        <w:ind w:left="709"/>
         <w:jc w:val="both"/>
       </w:pPr>
       <w:r>
@@ -91,6 +109,7 @@
     </w:p>
     <w:p>
       <w:pPr>
+        <w:ind w:left="709"/>
         <w:jc w:val="both"/>
       </w:pPr>
       <w:r>
@@ -104,6 +123,89 @@
       <w:r>
         <w:t>Descripción Organizacional</w:t>
       </w:r>
+    </w:p>
+    <w:p>
+      <w:pPr>
+        <w:pStyle w:val="Titulo2"/>
+        <w:numPr>
+          <w:ilvl w:val="0"/>
+          <w:numId w:val="0"/>
+        </w:numPr>
+        <w:ind w:left="709"/>
+        <w:rPr>
+          <w:b w:val="0"/>
+          <w:sz w:val="22"/>
+          <w:szCs w:val="22"/>
+        </w:rPr>
+      </w:pPr>
+      <w:r>
+        <w:rPr>
+          <w:b w:val="0"/>
+          <w:sz w:val="22"/>
+          <w:szCs w:val="22"/>
+        </w:rPr>
+        <w:t>Para el departamento de Itapúa la organización cuenta con una Coordinación Regional, que coordina y supervisa las sucursales del departamento.</w:t>
+      </w:r>
+    </w:p>
+    <w:p>
+      <w:pPr>
+        <w:pStyle w:val="Titulo2"/>
+        <w:numPr>
+          <w:ilvl w:val="0"/>
+          <w:numId w:val="0"/>
+        </w:numPr>
+        <w:ind w:left="709"/>
+        <w:rPr>
+          <w:b w:val="0"/>
+          <w:sz w:val="22"/>
+          <w:szCs w:val="22"/>
+        </w:rPr>
+      </w:pPr>
+      <w:r>
+        <w:rPr>
+          <w:b w:val="0"/>
+          <w:sz w:val="22"/>
+          <w:szCs w:val="22"/>
+        </w:rPr>
+        <w:t xml:space="preserve">La sucursal a ser auditada cuenta con una gerencia, un salón de ventas y un depósito. </w:t>
+      </w:r>
+    </w:p>
+    <w:p>
+      <w:pPr>
+        <w:pStyle w:val="Titulo2"/>
+        <w:numPr>
+          <w:ilvl w:val="0"/>
+          <w:numId w:val="0"/>
+        </w:numPr>
+        <w:ind w:left="709"/>
+        <w:rPr>
+          <w:b w:val="0"/>
+          <w:sz w:val="22"/>
+          <w:szCs w:val="22"/>
+        </w:rPr>
+      </w:pPr>
+      <w:r>
+        <w:rPr>
+          <w:b w:val="0"/>
+          <w:sz w:val="22"/>
+          <w:szCs w:val="22"/>
+        </w:rPr>
+        <w:t>A continuación se presenta el Organigrama de la sucursal:</w:t>
+      </w:r>
+    </w:p>
+    <w:p>
+      <w:pPr>
+        <w:pStyle w:val="Titulo2"/>
+        <w:numPr>
+          <w:ilvl w:val="0"/>
+          <w:numId w:val="0"/>
+        </w:numPr>
+        <w:rPr>
+          <w:b w:val="0"/>
+          <w:sz w:val="22"/>
+          <w:szCs w:val="22"/>
+        </w:rPr>
+      </w:pPr>
     </w:p>
     <w:p>
       <w:pPr>
@@ -120,8 +222,8 @@
         </w:rPr>
         <w:drawing>
           <wp:inline distT="0" distB="0" distL="0" distR="0">
-            <wp:extent cx="5514975" cy="3200400"/>
-            <wp:effectExtent l="19050" t="0" r="9525" b="0"/>
+            <wp:extent cx="5439103" cy="2632842"/>
+            <wp:effectExtent l="0" t="0" r="0" b="0"/>
             <wp:docPr id="2" name="Diagrama 1"/>
             <wp:cNvGraphicFramePr/>
             <a:graphic xmlns:a="http://schemas.openxmlformats.org/drawingml/2006/main">
@@ -141,7 +243,131 @@
           <w:numId w:val="0"/>
         </w:numPr>
         <w:ind w:left="426"/>
-      </w:pPr>
+        <w:rPr>
+          <w:b w:val="0"/>
+          <w:sz w:val="22"/>
+          <w:szCs w:val="22"/>
+        </w:rPr>
+      </w:pPr>
+      <w:r>
+        <w:rPr>
+          <w:b w:val="0"/>
+          <w:sz w:val="22"/>
+          <w:szCs w:val="22"/>
+        </w:rPr>
+        <w:lastRenderedPageBreak/>
+        <w:t>El plantel de empleados está compuesto de la siguiente manera:</w:t>
+      </w:r>
+    </w:p>
+    <w:p>
+      <w:pPr>
+        <w:pStyle w:val="Titulo1"/>
+        <w:numPr>
+          <w:ilvl w:val="0"/>
+          <w:numId w:val="15"/>
+        </w:numPr>
+        <w:rPr>
+          <w:b w:val="0"/>
+          <w:sz w:val="22"/>
+          <w:szCs w:val="22"/>
+        </w:rPr>
+      </w:pPr>
+      <w:r>
+        <w:rPr>
+          <w:b w:val="0"/>
+          <w:sz w:val="22"/>
+          <w:szCs w:val="22"/>
+        </w:rPr>
+        <w:t>1 (Una) Coordinadora Regional</w:t>
+      </w:r>
+    </w:p>
+    <w:p>
+      <w:pPr>
+        <w:pStyle w:val="Titulo1"/>
+        <w:numPr>
+          <w:ilvl w:val="0"/>
+          <w:numId w:val="15"/>
+        </w:numPr>
+        <w:rPr>
+          <w:b w:val="0"/>
+          <w:sz w:val="22"/>
+          <w:szCs w:val="22"/>
+        </w:rPr>
+      </w:pPr>
+      <w:r>
+        <w:rPr>
+          <w:b w:val="0"/>
+          <w:sz w:val="22"/>
+          <w:szCs w:val="22"/>
+        </w:rPr>
+        <w:t>1 (Una) Gerente</w:t>
+      </w:r>
+    </w:p>
+    <w:p>
+      <w:pPr>
+        <w:pStyle w:val="Titulo1"/>
+        <w:numPr>
+          <w:ilvl w:val="0"/>
+          <w:numId w:val="15"/>
+        </w:numPr>
+        <w:rPr>
+          <w:b w:val="0"/>
+          <w:sz w:val="22"/>
+          <w:szCs w:val="22"/>
+        </w:rPr>
+      </w:pPr>
+      <w:r>
+        <w:rPr>
+          <w:b w:val="0"/>
+          <w:sz w:val="22"/>
+          <w:szCs w:val="22"/>
+        </w:rPr>
+        <w:t>6 (Seis) Vendedoras</w:t>
+      </w:r>
+    </w:p>
+    <w:p>
+      <w:pPr>
+        <w:pStyle w:val="Titulo1"/>
+        <w:numPr>
+          <w:ilvl w:val="0"/>
+          <w:numId w:val="15"/>
+        </w:numPr>
+        <w:rPr>
+          <w:b w:val="0"/>
+          <w:sz w:val="22"/>
+          <w:szCs w:val="22"/>
+        </w:rPr>
+      </w:pPr>
+      <w:r>
+        <w:rPr>
+          <w:b w:val="0"/>
+          <w:sz w:val="22"/>
+          <w:szCs w:val="22"/>
+        </w:rPr>
+        <w:t>1 (Un) Depositero</w:t>
+      </w:r>
+    </w:p>
+    <w:p>
+      <w:pPr>
+        <w:pStyle w:val="Titulo1"/>
+        <w:numPr>
+          <w:ilvl w:val="0"/>
+          <w:numId w:val="15"/>
+        </w:numPr>
+        <w:rPr>
+          <w:b w:val="0"/>
+          <w:sz w:val="22"/>
+          <w:szCs w:val="22"/>
+        </w:rPr>
+      </w:pPr>
+      <w:r>
+        <w:rPr>
+          <w:b w:val="0"/>
+          <w:sz w:val="22"/>
+          <w:szCs w:val="22"/>
+        </w:rPr>
+        <w:t>1 (Un) Limpiadora</w:t>
+      </w:r>
     </w:p>
     <w:p>
       <w:pPr>
@@ -158,7 +384,6 @@
         <w:pStyle w:val="Titulo1"/>
       </w:pPr>
       <w:r>
-        <w:lastRenderedPageBreak/>
         <w:t>Infraestructura de la Red</w:t>
       </w:r>
     </w:p>
@@ -299,31 +524,6 @@
       <w:r>
         <w:t>1 (Una) Cámara de vigilancia IP inalámbrica TP-Link TL-SC3171G.</w:t>
       </w:r>
-    </w:p>
-    <w:p>
-      <w:pPr>
-        <w:pStyle w:val="Subtitulo"/>
-      </w:pPr>
-    </w:p>
-    <w:p>
-      <w:pPr>
-        <w:pStyle w:val="Subtitulo"/>
-      </w:pPr>
-    </w:p>
-    <w:p>
-      <w:pPr>
-        <w:pStyle w:val="Subtitulo"/>
-      </w:pPr>
-    </w:p>
-    <w:p>
-      <w:pPr>
-        <w:pStyle w:val="Subtitulo"/>
-      </w:pPr>
-    </w:p>
-    <w:p>
-      <w:pPr>
-        <w:pStyle w:val="Subtitulo"/>
-      </w:pPr>
     </w:p>
     <w:p>
       <w:pPr>
@@ -603,24 +803,12 @@
     </w:p>
     <w:p>
       <w:pPr>
-        <w:pStyle w:val="Subtitulo"/>
-      </w:pPr>
-    </w:p>
-    <w:p>
-      <w:pPr>
-        <w:pStyle w:val="Subtitulo"/>
-      </w:pPr>
-    </w:p>
-    <w:p>
-      <w:pPr>
         <w:pStyle w:val="Titulo1"/>
       </w:pPr>
-      <w:proofErr w:type="spellStart"/>
       <w:r>
         <w:lastRenderedPageBreak/>
-        <w:t>Descripcion</w:t>
-      </w:r>
-      <w:proofErr w:type="spellEnd"/>
+        <w:t>Descripción</w:t>
+      </w:r>
     </w:p>
     <w:p>
       <w:pPr>
@@ -14199,6 +14387,16 @@
         <w:jc w:val="both"/>
       </w:pPr>
     </w:p>
+    <w:p>
+      <w:pPr>
+        <w:jc w:val="both"/>
+      </w:pPr>
+    </w:p>
+    <w:p>
+      <w:pPr>
+        <w:jc w:val="both"/>
+      </w:pPr>
+    </w:p>
     <w:sectPr>
       <w:pgSz w:w="20160" w:h="12240" w:orient="landscape" w:code="5"/>
       <w:pgMar w:top="1440" w:right="1440" w:bottom="1440" w:left="1440" w:header="720" w:footer="720" w:gutter="0"/>
@@ -14664,16 +14862,16 @@
     </w:lvl>
   </w:abstractNum>
   <w:abstractNum w:abstractNumId="4">
-    <w:nsid w:val="4B2A6210"/>
+    <w:nsid w:val="47206823"/>
     <w:multiLevelType w:val="hybridMultilevel"/>
-    <w:tmpl w:val="8196F728"/>
+    <w:tmpl w:val="CE46F614"/>
     <w:lvl w:ilvl="0" w:tplc="04090001">
       <w:start w:val="1"/>
       <w:numFmt w:val="bullet"/>
       <w:lvlText w:val=""/>
       <w:lvlJc w:val="left"/>
       <w:pPr>
-        <w:ind w:left="767" w:hanging="360"/>
+        <w:ind w:left="1146" w:hanging="360"/>
       </w:pPr>
       <w:rPr>
         <w:rFonts w:ascii="Symbol" w:hAnsi="Symbol" w:hint="default"/>
@@ -14685,7 +14883,7 @@
       <w:lvlText w:val="o"/>
       <w:lvlJc w:val="left"/>
       <w:pPr>
-        <w:ind w:left="1487" w:hanging="360"/>
+        <w:ind w:left="1866" w:hanging="360"/>
       </w:pPr>
       <w:rPr>
         <w:rFonts w:ascii="Courier New" w:hAnsi="Courier New" w:cs="Courier New" w:hint="default"/>
@@ -14697,7 +14895,7 @@
       <w:lvlText w:val=""/>
       <w:lvlJc w:val="left"/>
       <w:pPr>
-        <w:ind w:left="2207" w:hanging="360"/>
+        <w:ind w:left="2586" w:hanging="360"/>
       </w:pPr>
       <w:rPr>
         <w:rFonts w:ascii="Wingdings" w:hAnsi="Wingdings" w:hint="default"/>
@@ -14709,7 +14907,7 @@
       <w:lvlText w:val=""/>
       <w:lvlJc w:val="left"/>
       <w:pPr>
-        <w:ind w:left="2927" w:hanging="360"/>
+        <w:ind w:left="3306" w:hanging="360"/>
       </w:pPr>
       <w:rPr>
         <w:rFonts w:ascii="Symbol" w:hAnsi="Symbol" w:hint="default"/>
@@ -14721,7 +14919,7 @@
       <w:lvlText w:val="o"/>
       <w:lvlJc w:val="left"/>
       <w:pPr>
-        <w:ind w:left="3647" w:hanging="360"/>
+        <w:ind w:left="4026" w:hanging="360"/>
       </w:pPr>
       <w:rPr>
         <w:rFonts w:ascii="Courier New" w:hAnsi="Courier New" w:cs="Courier New" w:hint="default"/>
@@ -14733,7 +14931,7 @@
       <w:lvlText w:val=""/>
       <w:lvlJc w:val="left"/>
       <w:pPr>
-        <w:ind w:left="4367" w:hanging="360"/>
+        <w:ind w:left="4746" w:hanging="360"/>
       </w:pPr>
       <w:rPr>
         <w:rFonts w:ascii="Wingdings" w:hAnsi="Wingdings" w:hint="default"/>
@@ -14745,7 +14943,7 @@
       <w:lvlText w:val=""/>
       <w:lvlJc w:val="left"/>
       <w:pPr>
-        <w:ind w:left="5087" w:hanging="360"/>
+        <w:ind w:left="5466" w:hanging="360"/>
       </w:pPr>
       <w:rPr>
         <w:rFonts w:ascii="Symbol" w:hAnsi="Symbol" w:hint="default"/>
@@ -14757,7 +14955,7 @@
       <w:lvlText w:val="o"/>
       <w:lvlJc w:val="left"/>
       <w:pPr>
-        <w:ind w:left="5807" w:hanging="360"/>
+        <w:ind w:left="6186" w:hanging="360"/>
       </w:pPr>
       <w:rPr>
         <w:rFonts w:ascii="Courier New" w:hAnsi="Courier New" w:cs="Courier New" w:hint="default"/>
@@ -14769,7 +14967,7 @@
       <w:lvlText w:val=""/>
       <w:lvlJc w:val="left"/>
       <w:pPr>
-        <w:ind w:left="6527" w:hanging="360"/>
+        <w:ind w:left="6906" w:hanging="360"/>
       </w:pPr>
       <w:rPr>
         <w:rFonts w:ascii="Wingdings" w:hAnsi="Wingdings" w:hint="default"/>
@@ -14777,16 +14975,16 @@
     </w:lvl>
   </w:abstractNum>
   <w:abstractNum w:abstractNumId="5">
-    <w:nsid w:val="4B694250"/>
+    <w:nsid w:val="4B2A6210"/>
     <w:multiLevelType w:val="hybridMultilevel"/>
-    <w:tmpl w:val="9826755E"/>
+    <w:tmpl w:val="8196F728"/>
     <w:lvl w:ilvl="0" w:tplc="04090001">
       <w:start w:val="1"/>
       <w:numFmt w:val="bullet"/>
       <w:lvlText w:val=""/>
       <w:lvlJc w:val="left"/>
       <w:pPr>
-        <w:ind w:left="720" w:hanging="360"/>
+        <w:ind w:left="767" w:hanging="360"/>
       </w:pPr>
       <w:rPr>
         <w:rFonts w:ascii="Symbol" w:hAnsi="Symbol" w:hint="default"/>
@@ -14798,7 +14996,7 @@
       <w:lvlText w:val="o"/>
       <w:lvlJc w:val="left"/>
       <w:pPr>
-        <w:ind w:left="1440" w:hanging="360"/>
+        <w:ind w:left="1487" w:hanging="360"/>
       </w:pPr>
       <w:rPr>
         <w:rFonts w:ascii="Courier New" w:hAnsi="Courier New" w:cs="Courier New" w:hint="default"/>
@@ -14810,7 +15008,7 @@
       <w:lvlText w:val=""/>
       <w:lvlJc w:val="left"/>
       <w:pPr>
-        <w:ind w:left="2160" w:hanging="360"/>
+        <w:ind w:left="2207" w:hanging="360"/>
       </w:pPr>
       <w:rPr>
         <w:rFonts w:ascii="Wingdings" w:hAnsi="Wingdings" w:hint="default"/>
@@ -14822,7 +15020,7 @@
       <w:lvlText w:val=""/>
       <w:lvlJc w:val="left"/>
       <w:pPr>
-        <w:ind w:left="2880" w:hanging="360"/>
+        <w:ind w:left="2927" w:hanging="360"/>
       </w:pPr>
       <w:rPr>
         <w:rFonts w:ascii="Symbol" w:hAnsi="Symbol" w:hint="default"/>
@@ -14834,7 +15032,7 @@
       <w:lvlText w:val="o"/>
       <w:lvlJc w:val="left"/>
       <w:pPr>
-        <w:ind w:left="3600" w:hanging="360"/>
+        <w:ind w:left="3647" w:hanging="360"/>
       </w:pPr>
       <w:rPr>
         <w:rFonts w:ascii="Courier New" w:hAnsi="Courier New" w:cs="Courier New" w:hint="default"/>
@@ -14846,7 +15044,7 @@
       <w:lvlText w:val=""/>
       <w:lvlJc w:val="left"/>
       <w:pPr>
-        <w:ind w:left="4320" w:hanging="360"/>
+        <w:ind w:left="4367" w:hanging="360"/>
       </w:pPr>
       <w:rPr>
         <w:rFonts w:ascii="Wingdings" w:hAnsi="Wingdings" w:hint="default"/>
@@ -14858,7 +15056,7 @@
       <w:lvlText w:val=""/>
       <w:lvlJc w:val="left"/>
       <w:pPr>
-        <w:ind w:left="5040" w:hanging="360"/>
+        <w:ind w:left="5087" w:hanging="360"/>
       </w:pPr>
       <w:rPr>
         <w:rFonts w:ascii="Symbol" w:hAnsi="Symbol" w:hint="default"/>
@@ -14870,7 +15068,7 @@
       <w:lvlText w:val="o"/>
       <w:lvlJc w:val="left"/>
       <w:pPr>
-        <w:ind w:left="5760" w:hanging="360"/>
+        <w:ind w:left="5807" w:hanging="360"/>
       </w:pPr>
       <w:rPr>
         <w:rFonts w:ascii="Courier New" w:hAnsi="Courier New" w:cs="Courier New" w:hint="default"/>
@@ -14882,7 +15080,7 @@
       <w:lvlText w:val=""/>
       <w:lvlJc w:val="left"/>
       <w:pPr>
-        <w:ind w:left="6480" w:hanging="360"/>
+        <w:ind w:left="6527" w:hanging="360"/>
       </w:pPr>
       <w:rPr>
         <w:rFonts w:ascii="Wingdings" w:hAnsi="Wingdings" w:hint="default"/>
@@ -14890,6 +15088,119 @@
     </w:lvl>
   </w:abstractNum>
   <w:abstractNum w:abstractNumId="6">
+    <w:nsid w:val="4B694250"/>
+    <w:multiLevelType w:val="hybridMultilevel"/>
+    <w:tmpl w:val="9826755E"/>
+    <w:lvl w:ilvl="0" w:tplc="04090001">
+      <w:start w:val="1"/>
+      <w:numFmt w:val="bullet"/>
+      <w:lvlText w:val=""/>
+      <w:lvlJc w:val="left"/>
+      <w:pPr>
+        <w:ind w:left="720" w:hanging="360"/>
+      </w:pPr>
+      <w:rPr>
+        <w:rFonts w:ascii="Symbol" w:hAnsi="Symbol" w:hint="default"/>
+      </w:rPr>
+    </w:lvl>
+    <w:lvl w:ilvl="1" w:tplc="04090003" w:tentative="1">
+      <w:start w:val="1"/>
+      <w:numFmt w:val="bullet"/>
+      <w:lvlText w:val="o"/>
+      <w:lvlJc w:val="left"/>
+      <w:pPr>
+        <w:ind w:left="1440" w:hanging="360"/>
+      </w:pPr>
+      <w:rPr>
+        <w:rFonts w:ascii="Courier New" w:hAnsi="Courier New" w:cs="Courier New" w:hint="default"/>
+      </w:rPr>
+    </w:lvl>
+    <w:lvl w:ilvl="2" w:tplc="04090005" w:tentative="1">
+      <w:start w:val="1"/>
+      <w:numFmt w:val="bullet"/>
+      <w:lvlText w:val=""/>
+      <w:lvlJc w:val="left"/>
+      <w:pPr>
+        <w:ind w:left="2160" w:hanging="360"/>
+      </w:pPr>
+      <w:rPr>
+        <w:rFonts w:ascii="Wingdings" w:hAnsi="Wingdings" w:hint="default"/>
+      </w:rPr>
+    </w:lvl>
+    <w:lvl w:ilvl="3" w:tplc="04090001" w:tentative="1">
+      <w:start w:val="1"/>
+      <w:numFmt w:val="bullet"/>
+      <w:lvlText w:val=""/>
+      <w:lvlJc w:val="left"/>
+      <w:pPr>
+        <w:ind w:left="2880" w:hanging="360"/>
+      </w:pPr>
+      <w:rPr>
+        <w:rFonts w:ascii="Symbol" w:hAnsi="Symbol" w:hint="default"/>
+      </w:rPr>
+    </w:lvl>
+    <w:lvl w:ilvl="4" w:tplc="04090003" w:tentative="1">
+      <w:start w:val="1"/>
+      <w:numFmt w:val="bullet"/>
+      <w:lvlText w:val="o"/>
+      <w:lvlJc w:val="left"/>
+      <w:pPr>
+        <w:ind w:left="3600" w:hanging="360"/>
+      </w:pPr>
+      <w:rPr>
+        <w:rFonts w:ascii="Courier New" w:hAnsi="Courier New" w:cs="Courier New" w:hint="default"/>
+      </w:rPr>
+    </w:lvl>
+    <w:lvl w:ilvl="5" w:tplc="04090005" w:tentative="1">
+      <w:start w:val="1"/>
+      <w:numFmt w:val="bullet"/>
+      <w:lvlText w:val=""/>
+      <w:lvlJc w:val="left"/>
+      <w:pPr>
+        <w:ind w:left="4320" w:hanging="360"/>
+      </w:pPr>
+      <w:rPr>
+        <w:rFonts w:ascii="Wingdings" w:hAnsi="Wingdings" w:hint="default"/>
+      </w:rPr>
+    </w:lvl>
+    <w:lvl w:ilvl="6" w:tplc="04090001" w:tentative="1">
+      <w:start w:val="1"/>
+      <w:numFmt w:val="bullet"/>
+      <w:lvlText w:val=""/>
+      <w:lvlJc w:val="left"/>
+      <w:pPr>
+        <w:ind w:left="5040" w:hanging="360"/>
+      </w:pPr>
+      <w:rPr>
+        <w:rFonts w:ascii="Symbol" w:hAnsi="Symbol" w:hint="default"/>
+      </w:rPr>
+    </w:lvl>
+    <w:lvl w:ilvl="7" w:tplc="04090003" w:tentative="1">
+      <w:start w:val="1"/>
+      <w:numFmt w:val="bullet"/>
+      <w:lvlText w:val="o"/>
+      <w:lvlJc w:val="left"/>
+      <w:pPr>
+        <w:ind w:left="5760" w:hanging="360"/>
+      </w:pPr>
+      <w:rPr>
+        <w:rFonts w:ascii="Courier New" w:hAnsi="Courier New" w:cs="Courier New" w:hint="default"/>
+      </w:rPr>
+    </w:lvl>
+    <w:lvl w:ilvl="8" w:tplc="04090005" w:tentative="1">
+      <w:start w:val="1"/>
+      <w:numFmt w:val="bullet"/>
+      <w:lvlText w:val=""/>
+      <w:lvlJc w:val="left"/>
+      <w:pPr>
+        <w:ind w:left="6480" w:hanging="360"/>
+      </w:pPr>
+      <w:rPr>
+        <w:rFonts w:ascii="Wingdings" w:hAnsi="Wingdings" w:hint="default"/>
+      </w:rPr>
+    </w:lvl>
+  </w:abstractNum>
+  <w:abstractNum w:abstractNumId="7">
     <w:nsid w:val="55C05EC5"/>
     <w:multiLevelType w:val="multilevel"/>
     <w:tmpl w:val="B94C3CFC"/>
@@ -15015,7 +15326,7 @@
       </w:rPr>
     </w:lvl>
   </w:abstractNum>
-  <w:abstractNum w:abstractNumId="7">
+  <w:abstractNum w:abstractNumId="8">
     <w:nsid w:val="689A3042"/>
     <w:multiLevelType w:val="hybridMultilevel"/>
     <w:tmpl w:val="254ADC48"/>
@@ -15128,7 +15439,7 @@
       </w:rPr>
     </w:lvl>
   </w:abstractNum>
-  <w:abstractNum w:abstractNumId="8">
+  <w:abstractNum w:abstractNumId="9">
     <w:nsid w:val="716F0A7B"/>
     <w:multiLevelType w:val="hybridMultilevel"/>
     <w:tmpl w:val="34CCFD6C"/>
@@ -15241,7 +15552,7 @@
       </w:rPr>
     </w:lvl>
   </w:abstractNum>
-  <w:abstractNum w:abstractNumId="9">
+  <w:abstractNum w:abstractNumId="10">
     <w:nsid w:val="7188482D"/>
     <w:multiLevelType w:val="hybridMultilevel"/>
     <w:tmpl w:val="E6C48F3A"/>
@@ -15355,18 +15666,46 @@
     </w:lvl>
   </w:abstractNum>
   <w:num w:numId="1">
-    <w:abstractNumId w:val="4"/>
+    <w:abstractNumId w:val="5"/>
   </w:num>
   <w:num w:numId="2">
-    <w:abstractNumId w:val="9"/>
+    <w:abstractNumId w:val="10"/>
   </w:num>
   <w:num w:numId="3">
     <w:abstractNumId w:val="1"/>
   </w:num>
   <w:num w:numId="4">
-    <w:abstractNumId w:val="5"/>
+    <w:abstractNumId w:val="6"/>
   </w:num>
   <w:num w:numId="5">
+    <w:abstractNumId w:val="6"/>
+    <w:lvlOverride w:ilvl="0"/>
+    <w:lvlOverride w:ilvl="1">
+      <w:startOverride w:val="1"/>
+    </w:lvlOverride>
+    <w:lvlOverride w:ilvl="2">
+      <w:startOverride w:val="1"/>
+    </w:lvlOverride>
+    <w:lvlOverride w:ilvl="3">
+      <w:startOverride w:val="1"/>
+    </w:lvlOverride>
+    <w:lvlOverride w:ilvl="4">
+      <w:startOverride w:val="1"/>
+    </w:lvlOverride>
+    <w:lvlOverride w:ilvl="5">
+      <w:startOverride w:val="1"/>
+    </w:lvlOverride>
+    <w:lvlOverride w:ilvl="6">
+      <w:startOverride w:val="1"/>
+    </w:lvlOverride>
+    <w:lvlOverride w:ilvl="7">
+      <w:startOverride w:val="1"/>
+    </w:lvlOverride>
+    <w:lvlOverride w:ilvl="8">
+      <w:startOverride w:val="1"/>
+    </w:lvlOverride>
+  </w:num>
+  <w:num w:numId="6">
     <w:abstractNumId w:val="5"/>
     <w:lvlOverride w:ilvl="0"/>
     <w:lvlOverride w:ilvl="1">
@@ -15394,36 +15733,8 @@
       <w:startOverride w:val="1"/>
     </w:lvlOverride>
   </w:num>
-  <w:num w:numId="6">
-    <w:abstractNumId w:val="4"/>
-    <w:lvlOverride w:ilvl="0"/>
-    <w:lvlOverride w:ilvl="1">
-      <w:startOverride w:val="1"/>
-    </w:lvlOverride>
-    <w:lvlOverride w:ilvl="2">
-      <w:startOverride w:val="1"/>
-    </w:lvlOverride>
-    <w:lvlOverride w:ilvl="3">
-      <w:startOverride w:val="1"/>
-    </w:lvlOverride>
-    <w:lvlOverride w:ilvl="4">
-      <w:startOverride w:val="1"/>
-    </w:lvlOverride>
-    <w:lvlOverride w:ilvl="5">
-      <w:startOverride w:val="1"/>
-    </w:lvlOverride>
-    <w:lvlOverride w:ilvl="6">
-      <w:startOverride w:val="1"/>
-    </w:lvlOverride>
-    <w:lvlOverride w:ilvl="7">
-      <w:startOverride w:val="1"/>
-    </w:lvlOverride>
-    <w:lvlOverride w:ilvl="8">
-      <w:startOverride w:val="1"/>
-    </w:lvlOverride>
-  </w:num>
   <w:num w:numId="7">
-    <w:abstractNumId w:val="9"/>
+    <w:abstractNumId w:val="10"/>
     <w:lvlOverride w:ilvl="0"/>
     <w:lvlOverride w:ilvl="1">
       <w:startOverride w:val="1"/>
@@ -15479,10 +15790,10 @@
     </w:lvlOverride>
   </w:num>
   <w:num w:numId="9">
-    <w:abstractNumId w:val="7"/>
+    <w:abstractNumId w:val="8"/>
   </w:num>
   <w:num w:numId="10">
-    <w:abstractNumId w:val="8"/>
+    <w:abstractNumId w:val="9"/>
   </w:num>
   <w:num w:numId="11">
     <w:abstractNumId w:val="0"/>
@@ -15494,7 +15805,10 @@
     <w:abstractNumId w:val="3"/>
   </w:num>
   <w:num w:numId="14">
-    <w:abstractNumId w:val="6"/>
+    <w:abstractNumId w:val="7"/>
+  </w:num>
+  <w:num w:numId="15">
+    <w:abstractNumId w:val="4"/>
   </w:num>
 </w:numbering>
 </file>
@@ -16895,7 +17209,7 @@
 <dgm:dataModel xmlns:dgm="http://schemas.openxmlformats.org/drawingml/2006/diagram" xmlns:a="http://schemas.openxmlformats.org/drawingml/2006/main">
   <dgm:ptLst>
     <dgm:pt modelId="{E068BAC0-98B1-4F97-AF1E-39595FD38944}" type="doc">
-      <dgm:prSet loTypeId="urn:microsoft.com/office/officeart/2005/8/layout/orgChart1" loCatId="hierarchy" qsTypeId="urn:microsoft.com/office/officeart/2005/8/quickstyle/simple1" qsCatId="simple" csTypeId="urn:microsoft.com/office/officeart/2005/8/colors/accent1_2" csCatId="accent1" phldr="1"/>
+      <dgm:prSet loTypeId="urn:microsoft.com/office/officeart/2005/8/layout/hierarchy6" loCatId="hierarchy" qsTypeId="urn:microsoft.com/office/officeart/2005/8/quickstyle/simple1" qsCatId="simple" csTypeId="urn:microsoft.com/office/officeart/2005/8/colors/accent1_2" csCatId="accent1" phldr="1"/>
       <dgm:spPr/>
       <dgm:t>
         <a:bodyPr/>
@@ -16914,7 +17228,7 @@
         <a:p>
           <a:r>
             <a:rPr lang="en-US"/>
-            <a:t>Gerencia General</a:t>
+            <a:t>Coordinación Regional</a:t>
           </a:r>
         </a:p>
       </dgm:t>
@@ -16941,42 +17255,6 @@
         </a:p>
       </dgm:t>
     </dgm:pt>
-    <dgm:pt modelId="{A139990E-15DD-42A9-8A85-454798B68E5C}" type="asst">
-      <dgm:prSet phldrT="[Texto]"/>
-      <dgm:spPr/>
-      <dgm:t>
-        <a:bodyPr/>
-        <a:lstStyle/>
-        <a:p>
-          <a:r>
-            <a:rPr lang="en-US"/>
-            <a:t>Ventas</a:t>
-          </a:r>
-        </a:p>
-      </dgm:t>
-    </dgm:pt>
-    <dgm:pt modelId="{4704C95A-AC4C-4214-B023-6F06BADC3941}" type="parTrans" cxnId="{B88AE34B-A5FE-4F92-A81E-08F972409C78}">
-      <dgm:prSet/>
-      <dgm:spPr/>
-      <dgm:t>
-        <a:bodyPr/>
-        <a:lstStyle/>
-        <a:p>
-          <a:endParaRPr lang="en-US"/>
-        </a:p>
-      </dgm:t>
-    </dgm:pt>
-    <dgm:pt modelId="{C5DD82A5-EB2D-40B5-801F-8455DB1FC3E9}" type="sibTrans" cxnId="{B88AE34B-A5FE-4F92-A81E-08F972409C78}">
-      <dgm:prSet/>
-      <dgm:spPr/>
-      <dgm:t>
-        <a:bodyPr/>
-        <a:lstStyle/>
-        <a:p>
-          <a:endParaRPr lang="en-US"/>
-        </a:p>
-      </dgm:t>
-    </dgm:pt>
     <dgm:pt modelId="{08154BDE-85A5-4513-B1CC-163A6F33D90D}">
       <dgm:prSet phldrT="[Texto]"/>
       <dgm:spPr/>
@@ -16986,7 +17264,7 @@
         <a:p>
           <a:r>
             <a:rPr lang="en-US"/>
-            <a:t>Depositos</a:t>
+            <a:t>Gerencia</a:t>
           </a:r>
         </a:p>
       </dgm:t>
@@ -17022,7 +17300,7 @@
         <a:p>
           <a:r>
             <a:rPr lang="en-US"/>
-            <a:t>Administración</a:t>
+            <a:t>Ventas</a:t>
           </a:r>
         </a:p>
       </dgm:t>
@@ -17050,13 +17328,16 @@
       </dgm:t>
     </dgm:pt>
     <dgm:pt modelId="{F133EC6A-DAC8-48BF-A93D-65913CFD60F9}">
-      <dgm:prSet phldrT="[Texto]" phldr="1"/>
+      <dgm:prSet phldrT="[Texto]"/>
       <dgm:spPr/>
       <dgm:t>
         <a:bodyPr/>
         <a:lstStyle/>
         <a:p>
-          <a:endParaRPr lang="en-US"/>
+          <a:r>
+            <a:rPr lang="en-US"/>
+            <a:t>Depósito</a:t>
+          </a:r>
         </a:p>
       </dgm:t>
     </dgm:pt>
@@ -17082,15 +17363,14 @@
         </a:p>
       </dgm:t>
     </dgm:pt>
-    <dgm:pt modelId="{C455F347-51E0-4B19-BFEF-6497E1AFE41A}" type="pres">
-      <dgm:prSet presAssocID="{E068BAC0-98B1-4F97-AF1E-39595FD38944}" presName="hierChild1" presStyleCnt="0">
+    <dgm:pt modelId="{E29A3D59-927A-4AE9-8E0D-7E0B8DDC6170}" type="pres">
+      <dgm:prSet presAssocID="{E068BAC0-98B1-4F97-AF1E-39595FD38944}" presName="mainComposite" presStyleCnt="0">
         <dgm:presLayoutVars>
-          <dgm:orgChart val="1"/>
           <dgm:chPref val="1"/>
           <dgm:dir/>
           <dgm:animOne val="branch"/>
           <dgm:animLvl val="lvl"/>
-          <dgm:resizeHandles/>
+          <dgm:resizeHandles val="exact"/>
         </dgm:presLayoutVars>
       </dgm:prSet>
       <dgm:spPr/>
@@ -17102,20 +17382,26 @@
         </a:p>
       </dgm:t>
     </dgm:pt>
-    <dgm:pt modelId="{880AE902-6B12-494A-B560-C943DBCA95DB}" type="pres">
-      <dgm:prSet presAssocID="{242D014E-713B-4109-B075-0C8F887C5337}" presName="hierRoot1" presStyleCnt="0">
+    <dgm:pt modelId="{29571A64-D279-4DD0-9484-B07B9DB02405}" type="pres">
+      <dgm:prSet presAssocID="{E068BAC0-98B1-4F97-AF1E-39595FD38944}" presName="hierFlow" presStyleCnt="0"/>
+      <dgm:spPr/>
+    </dgm:pt>
+    <dgm:pt modelId="{F7140A4B-D685-4006-B329-59D897545105}" type="pres">
+      <dgm:prSet presAssocID="{E068BAC0-98B1-4F97-AF1E-39595FD38944}" presName="hierChild1" presStyleCnt="0">
         <dgm:presLayoutVars>
-          <dgm:hierBranch val="init"/>
+          <dgm:chPref val="1"/>
+          <dgm:animOne val="branch"/>
+          <dgm:animLvl val="lvl"/>
         </dgm:presLayoutVars>
       </dgm:prSet>
       <dgm:spPr/>
     </dgm:pt>
-    <dgm:pt modelId="{BDF59C30-E958-45C1-8580-B86F30F0AA68}" type="pres">
-      <dgm:prSet presAssocID="{242D014E-713B-4109-B075-0C8F887C5337}" presName="rootComposite1" presStyleCnt="0"/>
+    <dgm:pt modelId="{C2563D81-ED9B-4BD3-B9A2-0FE9530EC041}" type="pres">
+      <dgm:prSet presAssocID="{242D014E-713B-4109-B075-0C8F887C5337}" presName="Name14" presStyleCnt="0"/>
       <dgm:spPr/>
     </dgm:pt>
-    <dgm:pt modelId="{04A1AA18-80B6-473C-9044-64B9E2A3F3ED}" type="pres">
-      <dgm:prSet presAssocID="{242D014E-713B-4109-B075-0C8F887C5337}" presName="rootText1" presStyleLbl="node0" presStyleIdx="0" presStyleCnt="1">
+    <dgm:pt modelId="{B459013D-2731-43BE-943A-A576A1A13C47}" type="pres">
+      <dgm:prSet presAssocID="{242D014E-713B-4109-B075-0C8F887C5337}" presName="level1Shape" presStyleLbl="node0" presStyleIdx="0" presStyleCnt="1">
         <dgm:presLayoutVars>
           <dgm:chPref val="3"/>
         </dgm:presLayoutVars>
@@ -17129,8 +17415,12 @@
         </a:p>
       </dgm:t>
     </dgm:pt>
-    <dgm:pt modelId="{DE6F61AB-8B9B-4803-BC3E-78AD375146A7}" type="pres">
-      <dgm:prSet presAssocID="{242D014E-713B-4109-B075-0C8F887C5337}" presName="rootConnector1" presStyleLbl="node1" presStyleIdx="0" presStyleCnt="0"/>
+    <dgm:pt modelId="{80459E24-7541-4B0C-971B-8C7E833BB313}" type="pres">
+      <dgm:prSet presAssocID="{242D014E-713B-4109-B075-0C8F887C5337}" presName="hierChild2" presStyleCnt="0"/>
+      <dgm:spPr/>
+    </dgm:pt>
+    <dgm:pt modelId="{702FFD1B-EEA6-4B69-A5AF-F04848C389AF}" type="pres">
+      <dgm:prSet presAssocID="{F5395DEC-BAFA-465A-B2EE-198853E17CB5}" presName="Name19" presStyleLbl="parChTrans1D2" presStyleIdx="0" presStyleCnt="1"/>
       <dgm:spPr/>
       <dgm:t>
         <a:bodyPr/>
@@ -17140,12 +17430,12 @@
         </a:p>
       </dgm:t>
     </dgm:pt>
-    <dgm:pt modelId="{FBC7C8D8-E17C-4339-B06B-6CC857123E8C}" type="pres">
-      <dgm:prSet presAssocID="{242D014E-713B-4109-B075-0C8F887C5337}" presName="hierChild2" presStyleCnt="0"/>
+    <dgm:pt modelId="{C8565015-CCE4-46F1-9978-53161C2F1C59}" type="pres">
+      <dgm:prSet presAssocID="{08154BDE-85A5-4513-B1CC-163A6F33D90D}" presName="Name21" presStyleCnt="0"/>
       <dgm:spPr/>
     </dgm:pt>
-    <dgm:pt modelId="{198156AF-F02D-451A-B1F2-18F7454BE869}" type="pres">
-      <dgm:prSet presAssocID="{F5395DEC-BAFA-465A-B2EE-198853E17CB5}" presName="Name37" presStyleLbl="parChTrans1D2" presStyleIdx="0" presStyleCnt="4"/>
+    <dgm:pt modelId="{1E29ED3F-0BD4-4E61-AA9C-09348BD576E0}" type="pres">
+      <dgm:prSet presAssocID="{08154BDE-85A5-4513-B1CC-163A6F33D90D}" presName="level2Shape" presStyleLbl="node2" presStyleIdx="0" presStyleCnt="1"/>
       <dgm:spPr/>
       <dgm:t>
         <a:bodyPr/>
@@ -17155,24 +17445,12 @@
         </a:p>
       </dgm:t>
     </dgm:pt>
-    <dgm:pt modelId="{8A376418-7BB9-4C0B-B884-21B7C8AF7A55}" type="pres">
-      <dgm:prSet presAssocID="{08154BDE-85A5-4513-B1CC-163A6F33D90D}" presName="hierRoot2" presStyleCnt="0">
-        <dgm:presLayoutVars>
-          <dgm:hierBranch val="init"/>
-        </dgm:presLayoutVars>
-      </dgm:prSet>
+    <dgm:pt modelId="{ADF4BF25-7318-415C-B093-1EF91174EA2F}" type="pres">
+      <dgm:prSet presAssocID="{08154BDE-85A5-4513-B1CC-163A6F33D90D}" presName="hierChild3" presStyleCnt="0"/>
       <dgm:spPr/>
     </dgm:pt>
-    <dgm:pt modelId="{9CF6B01A-D3F7-4120-A8AD-37BA4D50DEC4}" type="pres">
-      <dgm:prSet presAssocID="{08154BDE-85A5-4513-B1CC-163A6F33D90D}" presName="rootComposite" presStyleCnt="0"/>
-      <dgm:spPr/>
-    </dgm:pt>
-    <dgm:pt modelId="{F2BF9791-9A46-4186-9953-FD9E3D3678C0}" type="pres">
-      <dgm:prSet presAssocID="{08154BDE-85A5-4513-B1CC-163A6F33D90D}" presName="rootText" presStyleLbl="node2" presStyleIdx="0" presStyleCnt="3">
-        <dgm:presLayoutVars>
-          <dgm:chPref val="3"/>
-        </dgm:presLayoutVars>
-      </dgm:prSet>
+    <dgm:pt modelId="{9B6A7C7C-F9D8-4DF2-B56C-0A88F34EA231}" type="pres">
+      <dgm:prSet presAssocID="{AB596C3D-1951-430D-BB91-FB49C1CE94C5}" presName="Name19" presStyleLbl="parChTrans1D3" presStyleIdx="0" presStyleCnt="2"/>
       <dgm:spPr/>
       <dgm:t>
         <a:bodyPr/>
@@ -17182,8 +17460,12 @@
         </a:p>
       </dgm:t>
     </dgm:pt>
-    <dgm:pt modelId="{92143A26-7664-4B63-A49C-29ADF5A9AF9B}" type="pres">
-      <dgm:prSet presAssocID="{08154BDE-85A5-4513-B1CC-163A6F33D90D}" presName="rootConnector" presStyleLbl="node2" presStyleIdx="0" presStyleCnt="3"/>
+    <dgm:pt modelId="{0C39E1CA-BDAD-4646-BEA3-B3D6B32A1153}" type="pres">
+      <dgm:prSet presAssocID="{3BD7E1AE-0CDF-4FE6-A6F5-59A0AFC0DE6F}" presName="Name21" presStyleCnt="0"/>
+      <dgm:spPr/>
+    </dgm:pt>
+    <dgm:pt modelId="{BD5D3920-AA9F-41E7-B389-3AA269D003FD}" type="pres">
+      <dgm:prSet presAssocID="{3BD7E1AE-0CDF-4FE6-A6F5-59A0AFC0DE6F}" presName="level2Shape" presStyleLbl="node3" presStyleIdx="0" presStyleCnt="2"/>
       <dgm:spPr/>
       <dgm:t>
         <a:bodyPr/>
@@ -17193,16 +17475,12 @@
         </a:p>
       </dgm:t>
     </dgm:pt>
-    <dgm:pt modelId="{3893F6CD-E2A6-4F37-9E3C-86F2BC0DCEA8}" type="pres">
-      <dgm:prSet presAssocID="{08154BDE-85A5-4513-B1CC-163A6F33D90D}" presName="hierChild4" presStyleCnt="0"/>
+    <dgm:pt modelId="{0DE64171-9FDF-4718-9B63-18D958A46D7B}" type="pres">
+      <dgm:prSet presAssocID="{3BD7E1AE-0CDF-4FE6-A6F5-59A0AFC0DE6F}" presName="hierChild3" presStyleCnt="0"/>
       <dgm:spPr/>
     </dgm:pt>
-    <dgm:pt modelId="{6E96E6E4-B564-4F09-9CC2-96FEC11B5BC9}" type="pres">
-      <dgm:prSet presAssocID="{08154BDE-85A5-4513-B1CC-163A6F33D90D}" presName="hierChild5" presStyleCnt="0"/>
-      <dgm:spPr/>
-    </dgm:pt>
-    <dgm:pt modelId="{1164236E-4088-4806-9F98-514CDE53F77E}" type="pres">
-      <dgm:prSet presAssocID="{AB596C3D-1951-430D-BB91-FB49C1CE94C5}" presName="Name37" presStyleLbl="parChTrans1D2" presStyleIdx="1" presStyleCnt="4"/>
+    <dgm:pt modelId="{8C05CA96-D760-467C-862A-D0F1E11F03AC}" type="pres">
+      <dgm:prSet presAssocID="{C8F2FDFD-7A45-4259-ABE6-A65A505365F3}" presName="Name19" presStyleLbl="parChTrans1D3" presStyleIdx="1" presStyleCnt="2"/>
       <dgm:spPr/>
       <dgm:t>
         <a:bodyPr/>
@@ -17212,24 +17490,12 @@
         </a:p>
       </dgm:t>
     </dgm:pt>
-    <dgm:pt modelId="{5E6C529F-13FF-4C72-A13F-8F23FC41CB17}" type="pres">
-      <dgm:prSet presAssocID="{3BD7E1AE-0CDF-4FE6-A6F5-59A0AFC0DE6F}" presName="hierRoot2" presStyleCnt="0">
-        <dgm:presLayoutVars>
-          <dgm:hierBranch val="init"/>
-        </dgm:presLayoutVars>
-      </dgm:prSet>
+    <dgm:pt modelId="{EF176C3E-5EB3-477C-B8A1-CF3FFE16540A}" type="pres">
+      <dgm:prSet presAssocID="{F133EC6A-DAC8-48BF-A93D-65913CFD60F9}" presName="Name21" presStyleCnt="0"/>
       <dgm:spPr/>
     </dgm:pt>
-    <dgm:pt modelId="{D7762401-E7FB-4A0B-AD71-C98F2D598DCC}" type="pres">
-      <dgm:prSet presAssocID="{3BD7E1AE-0CDF-4FE6-A6F5-59A0AFC0DE6F}" presName="rootComposite" presStyleCnt="0"/>
-      <dgm:spPr/>
-    </dgm:pt>
-    <dgm:pt modelId="{9295BA45-DAF5-47C3-B220-81E53DE18239}" type="pres">
-      <dgm:prSet presAssocID="{3BD7E1AE-0CDF-4FE6-A6F5-59A0AFC0DE6F}" presName="rootText" presStyleLbl="node2" presStyleIdx="1" presStyleCnt="3">
-        <dgm:presLayoutVars>
-          <dgm:chPref val="3"/>
-        </dgm:presLayoutVars>
-      </dgm:prSet>
+    <dgm:pt modelId="{10F9957F-A7E8-48E2-BA6B-5646BF4764F6}" type="pres">
+      <dgm:prSet presAssocID="{F133EC6A-DAC8-48BF-A93D-65913CFD60F9}" presName="level2Shape" presStyleLbl="node3" presStyleIdx="1" presStyleCnt="2"/>
       <dgm:spPr/>
       <dgm:t>
         <a:bodyPr/>
@@ -17239,199 +17505,46 @@
         </a:p>
       </dgm:t>
     </dgm:pt>
-    <dgm:pt modelId="{51AB4A03-8814-4488-BD13-37E413D844CF}" type="pres">
-      <dgm:prSet presAssocID="{3BD7E1AE-0CDF-4FE6-A6F5-59A0AFC0DE6F}" presName="rootConnector" presStyleLbl="node2" presStyleIdx="1" presStyleCnt="3"/>
-      <dgm:spPr/>
-      <dgm:t>
-        <a:bodyPr/>
-        <a:lstStyle/>
-        <a:p>
-          <a:endParaRPr lang="en-US"/>
-        </a:p>
-      </dgm:t>
-    </dgm:pt>
-    <dgm:pt modelId="{469832E7-775D-4F1E-BE6D-78CB01193A5C}" type="pres">
-      <dgm:prSet presAssocID="{3BD7E1AE-0CDF-4FE6-A6F5-59A0AFC0DE6F}" presName="hierChild4" presStyleCnt="0"/>
+    <dgm:pt modelId="{E57BF28C-6F78-4BB7-BDDA-5992C251C81F}" type="pres">
+      <dgm:prSet presAssocID="{F133EC6A-DAC8-48BF-A93D-65913CFD60F9}" presName="hierChild3" presStyleCnt="0"/>
       <dgm:spPr/>
     </dgm:pt>
-    <dgm:pt modelId="{76E85073-B4DA-4587-A3FB-B9B9B9DD0CA6}" type="pres">
-      <dgm:prSet presAssocID="{3BD7E1AE-0CDF-4FE6-A6F5-59A0AFC0DE6F}" presName="hierChild5" presStyleCnt="0"/>
-      <dgm:spPr/>
-    </dgm:pt>
-    <dgm:pt modelId="{6FF45BB0-A684-498A-A99E-35CEDCAE9ACA}" type="pres">
-      <dgm:prSet presAssocID="{C8F2FDFD-7A45-4259-ABE6-A65A505365F3}" presName="Name37" presStyleLbl="parChTrans1D2" presStyleIdx="2" presStyleCnt="4"/>
-      <dgm:spPr/>
-      <dgm:t>
-        <a:bodyPr/>
-        <a:lstStyle/>
-        <a:p>
-          <a:endParaRPr lang="en-US"/>
-        </a:p>
-      </dgm:t>
-    </dgm:pt>
-    <dgm:pt modelId="{3D935597-5DB7-4A08-99F8-A70C23CAC82C}" type="pres">
-      <dgm:prSet presAssocID="{F133EC6A-DAC8-48BF-A93D-65913CFD60F9}" presName="hierRoot2" presStyleCnt="0">
-        <dgm:presLayoutVars>
-          <dgm:hierBranch val="init"/>
-        </dgm:presLayoutVars>
-      </dgm:prSet>
-      <dgm:spPr/>
-    </dgm:pt>
-    <dgm:pt modelId="{2A40834C-5439-42D1-B31E-78332A315EBA}" type="pres">
-      <dgm:prSet presAssocID="{F133EC6A-DAC8-48BF-A93D-65913CFD60F9}" presName="rootComposite" presStyleCnt="0"/>
-      <dgm:spPr/>
-    </dgm:pt>
-    <dgm:pt modelId="{E41E8D37-7959-4AFC-8692-5FBFC894F44E}" type="pres">
-      <dgm:prSet presAssocID="{F133EC6A-DAC8-48BF-A93D-65913CFD60F9}" presName="rootText" presStyleLbl="node2" presStyleIdx="2" presStyleCnt="3">
-        <dgm:presLayoutVars>
-          <dgm:chPref val="3"/>
-        </dgm:presLayoutVars>
-      </dgm:prSet>
-      <dgm:spPr/>
-      <dgm:t>
-        <a:bodyPr/>
-        <a:lstStyle/>
-        <a:p>
-          <a:endParaRPr lang="en-US"/>
-        </a:p>
-      </dgm:t>
-    </dgm:pt>
-    <dgm:pt modelId="{7280C736-C673-4605-B265-CC5771CEDEAE}" type="pres">
-      <dgm:prSet presAssocID="{F133EC6A-DAC8-48BF-A93D-65913CFD60F9}" presName="rootConnector" presStyleLbl="node2" presStyleIdx="2" presStyleCnt="3"/>
-      <dgm:spPr/>
-      <dgm:t>
-        <a:bodyPr/>
-        <a:lstStyle/>
-        <a:p>
-          <a:endParaRPr lang="en-US"/>
-        </a:p>
-      </dgm:t>
-    </dgm:pt>
-    <dgm:pt modelId="{C6EF7BB0-050E-4D45-922C-70E55D482FAB}" type="pres">
-      <dgm:prSet presAssocID="{F133EC6A-DAC8-48BF-A93D-65913CFD60F9}" presName="hierChild4" presStyleCnt="0"/>
-      <dgm:spPr/>
-    </dgm:pt>
-    <dgm:pt modelId="{4069A8DD-8F27-4F40-A1CD-AE75FC829507}" type="pres">
-      <dgm:prSet presAssocID="{F133EC6A-DAC8-48BF-A93D-65913CFD60F9}" presName="hierChild5" presStyleCnt="0"/>
-      <dgm:spPr/>
-    </dgm:pt>
-    <dgm:pt modelId="{07DADA5A-CC55-4C97-BD89-69D10338902F}" type="pres">
-      <dgm:prSet presAssocID="{242D014E-713B-4109-B075-0C8F887C5337}" presName="hierChild3" presStyleCnt="0"/>
-      <dgm:spPr/>
-    </dgm:pt>
-    <dgm:pt modelId="{5D655310-0B36-4165-A791-95A4BB5DA1D6}" type="pres">
-      <dgm:prSet presAssocID="{4704C95A-AC4C-4214-B023-6F06BADC3941}" presName="Name111" presStyleLbl="parChTrans1D2" presStyleIdx="3" presStyleCnt="4"/>
-      <dgm:spPr/>
-      <dgm:t>
-        <a:bodyPr/>
-        <a:lstStyle/>
-        <a:p>
-          <a:endParaRPr lang="en-US"/>
-        </a:p>
-      </dgm:t>
-    </dgm:pt>
-    <dgm:pt modelId="{70870CA9-B900-461C-822E-2C2DE5971974}" type="pres">
-      <dgm:prSet presAssocID="{A139990E-15DD-42A9-8A85-454798B68E5C}" presName="hierRoot3" presStyleCnt="0">
-        <dgm:presLayoutVars>
-          <dgm:hierBranch val="init"/>
-        </dgm:presLayoutVars>
-      </dgm:prSet>
-      <dgm:spPr/>
-    </dgm:pt>
-    <dgm:pt modelId="{5F2444F4-1ECB-46F0-99CD-2E0AEB71D8AE}" type="pres">
-      <dgm:prSet presAssocID="{A139990E-15DD-42A9-8A85-454798B68E5C}" presName="rootComposite3" presStyleCnt="0"/>
-      <dgm:spPr/>
-    </dgm:pt>
-    <dgm:pt modelId="{72108B75-C811-4C35-A4A7-DF1A51345DC1}" type="pres">
-      <dgm:prSet presAssocID="{A139990E-15DD-42A9-8A85-454798B68E5C}" presName="rootText3" presStyleLbl="asst1" presStyleIdx="0" presStyleCnt="1">
-        <dgm:presLayoutVars>
-          <dgm:chPref val="3"/>
-        </dgm:presLayoutVars>
-      </dgm:prSet>
-      <dgm:spPr/>
-      <dgm:t>
-        <a:bodyPr/>
-        <a:lstStyle/>
-        <a:p>
-          <a:endParaRPr lang="en-US"/>
-        </a:p>
-      </dgm:t>
-    </dgm:pt>
-    <dgm:pt modelId="{F0F7CEA5-B740-42C7-AB44-D583296879EA}" type="pres">
-      <dgm:prSet presAssocID="{A139990E-15DD-42A9-8A85-454798B68E5C}" presName="rootConnector3" presStyleLbl="asst1" presStyleIdx="0" presStyleCnt="1"/>
-      <dgm:spPr/>
-      <dgm:t>
-        <a:bodyPr/>
-        <a:lstStyle/>
-        <a:p>
-          <a:endParaRPr lang="en-US"/>
-        </a:p>
-      </dgm:t>
-    </dgm:pt>
-    <dgm:pt modelId="{E46B032A-9067-4CC8-A9FE-77397A7BF958}" type="pres">
-      <dgm:prSet presAssocID="{A139990E-15DD-42A9-8A85-454798B68E5C}" presName="hierChild6" presStyleCnt="0"/>
-      <dgm:spPr/>
-    </dgm:pt>
-    <dgm:pt modelId="{78D8EE34-2CD6-4306-9CCD-8D74068F32AC}" type="pres">
-      <dgm:prSet presAssocID="{A139990E-15DD-42A9-8A85-454798B68E5C}" presName="hierChild7" presStyleCnt="0"/>
+    <dgm:pt modelId="{287DA248-AAB9-4858-BAF5-127F69705A6A}" type="pres">
+      <dgm:prSet presAssocID="{E068BAC0-98B1-4F97-AF1E-39595FD38944}" presName="bgShapesFlow" presStyleCnt="0"/>
       <dgm:spPr/>
     </dgm:pt>
   </dgm:ptLst>
   <dgm:cxnLst>
-    <dgm:cxn modelId="{F1F26F67-2379-44FF-9D56-28F760816375}" type="presOf" srcId="{08154BDE-85A5-4513-B1CC-163A6F33D90D}" destId="{F2BF9791-9A46-4186-9953-FD9E3D3678C0}" srcOrd="0" destOrd="0" presId="urn:microsoft.com/office/officeart/2005/8/layout/orgChart1"/>
-    <dgm:cxn modelId="{B1E96BF1-BB69-409F-BDB9-CE5AF53F1876}" type="presOf" srcId="{E068BAC0-98B1-4F97-AF1E-39595FD38944}" destId="{C455F347-51E0-4B19-BFEF-6497E1AFE41A}" srcOrd="0" destOrd="0" presId="urn:microsoft.com/office/officeart/2005/8/layout/orgChart1"/>
-    <dgm:cxn modelId="{727C7D1D-85BC-4FB9-8806-8ACBEDCDA178}" type="presOf" srcId="{242D014E-713B-4109-B075-0C8F887C5337}" destId="{DE6F61AB-8B9B-4803-BC3E-78AD375146A7}" srcOrd="1" destOrd="0" presId="urn:microsoft.com/office/officeart/2005/8/layout/orgChart1"/>
-    <dgm:cxn modelId="{9A793944-03C7-453B-B7FB-382752C448C8}" type="presOf" srcId="{F133EC6A-DAC8-48BF-A93D-65913CFD60F9}" destId="{E41E8D37-7959-4AFC-8692-5FBFC894F44E}" srcOrd="0" destOrd="0" presId="urn:microsoft.com/office/officeart/2005/8/layout/orgChart1"/>
-    <dgm:cxn modelId="{82F62ED9-E99F-4834-9FCA-78B18EF0F21C}" type="presOf" srcId="{242D014E-713B-4109-B075-0C8F887C5337}" destId="{04A1AA18-80B6-473C-9044-64B9E2A3F3ED}" srcOrd="0" destOrd="0" presId="urn:microsoft.com/office/officeart/2005/8/layout/orgChart1"/>
-    <dgm:cxn modelId="{FA9C2955-7060-451E-A684-DAD46A16A2E9}" type="presOf" srcId="{4704C95A-AC4C-4214-B023-6F06BADC3941}" destId="{5D655310-0B36-4165-A791-95A4BB5DA1D6}" srcOrd="0" destOrd="0" presId="urn:microsoft.com/office/officeart/2005/8/layout/orgChart1"/>
-    <dgm:cxn modelId="{89D5DC15-8A8C-4FC6-9FF9-509FC7E271F3}" type="presOf" srcId="{F5395DEC-BAFA-465A-B2EE-198853E17CB5}" destId="{198156AF-F02D-451A-B1F2-18F7454BE869}" srcOrd="0" destOrd="0" presId="urn:microsoft.com/office/officeart/2005/8/layout/orgChart1"/>
-    <dgm:cxn modelId="{010E6AE4-C45D-464C-A795-2A77D6F7E299}" type="presOf" srcId="{A139990E-15DD-42A9-8A85-454798B68E5C}" destId="{72108B75-C811-4C35-A4A7-DF1A51345DC1}" srcOrd="0" destOrd="0" presId="urn:microsoft.com/office/officeart/2005/8/layout/orgChart1"/>
-    <dgm:cxn modelId="{B1A0C5E8-B652-47B5-8272-3D906902F16B}" srcId="{242D014E-713B-4109-B075-0C8F887C5337}" destId="{3BD7E1AE-0CDF-4FE6-A6F5-59A0AFC0DE6F}" srcOrd="2" destOrd="0" parTransId="{AB596C3D-1951-430D-BB91-FB49C1CE94C5}" sibTransId="{93E7785D-434E-49FF-8EDA-6B133DA22ED5}"/>
-    <dgm:cxn modelId="{CB1F284D-EF3C-478B-937B-3DF0E156BC02}" type="presOf" srcId="{3BD7E1AE-0CDF-4FE6-A6F5-59A0AFC0DE6F}" destId="{9295BA45-DAF5-47C3-B220-81E53DE18239}" srcOrd="0" destOrd="0" presId="urn:microsoft.com/office/officeart/2005/8/layout/orgChart1"/>
-    <dgm:cxn modelId="{D72E7553-DAC2-4E4B-B9B1-A1B0EE2A68F1}" type="presOf" srcId="{3BD7E1AE-0CDF-4FE6-A6F5-59A0AFC0DE6F}" destId="{51AB4A03-8814-4488-BD13-37E413D844CF}" srcOrd="1" destOrd="0" presId="urn:microsoft.com/office/officeart/2005/8/layout/orgChart1"/>
-    <dgm:cxn modelId="{162CE2D5-5BE6-4F7A-8A47-8D2BACB54182}" type="presOf" srcId="{F133EC6A-DAC8-48BF-A93D-65913CFD60F9}" destId="{7280C736-C673-4605-B265-CC5771CEDEAE}" srcOrd="1" destOrd="0" presId="urn:microsoft.com/office/officeart/2005/8/layout/orgChart1"/>
+    <dgm:cxn modelId="{B1A0C5E8-B652-47B5-8272-3D906902F16B}" srcId="{08154BDE-85A5-4513-B1CC-163A6F33D90D}" destId="{3BD7E1AE-0CDF-4FE6-A6F5-59A0AFC0DE6F}" srcOrd="0" destOrd="0" parTransId="{AB596C3D-1951-430D-BB91-FB49C1CE94C5}" sibTransId="{93E7785D-434E-49FF-8EDA-6B133DA22ED5}"/>
+    <dgm:cxn modelId="{C191FAD7-872D-4615-98E9-B7FFABA35068}" type="presOf" srcId="{242D014E-713B-4109-B075-0C8F887C5337}" destId="{B459013D-2731-43BE-943A-A576A1A13C47}" srcOrd="0" destOrd="0" presId="urn:microsoft.com/office/officeart/2005/8/layout/hierarchy6"/>
+    <dgm:cxn modelId="{22CEB724-DBB4-4E92-82D0-B2EE5D4B7C43}" type="presOf" srcId="{E068BAC0-98B1-4F97-AF1E-39595FD38944}" destId="{E29A3D59-927A-4AE9-8E0D-7E0B8DDC6170}" srcOrd="0" destOrd="0" presId="urn:microsoft.com/office/officeart/2005/8/layout/hierarchy6"/>
+    <dgm:cxn modelId="{8104B8DB-33D3-45C3-9E45-0D6A66704E5F}" srcId="{08154BDE-85A5-4513-B1CC-163A6F33D90D}" destId="{F133EC6A-DAC8-48BF-A93D-65913CFD60F9}" srcOrd="1" destOrd="0" parTransId="{C8F2FDFD-7A45-4259-ABE6-A65A505365F3}" sibTransId="{BE473355-64A5-4ED3-B926-FA46116C1D89}"/>
+    <dgm:cxn modelId="{59E5336C-792D-419F-90BE-B0265EA6DCCC}" type="presOf" srcId="{08154BDE-85A5-4513-B1CC-163A6F33D90D}" destId="{1E29ED3F-0BD4-4E61-AA9C-09348BD576E0}" srcOrd="0" destOrd="0" presId="urn:microsoft.com/office/officeart/2005/8/layout/hierarchy6"/>
+    <dgm:cxn modelId="{B2B3CCE3-2213-4946-87CF-1CB50228EA0E}" type="presOf" srcId="{AB596C3D-1951-430D-BB91-FB49C1CE94C5}" destId="{9B6A7C7C-F9D8-4DF2-B56C-0A88F34EA231}" srcOrd="0" destOrd="0" presId="urn:microsoft.com/office/officeart/2005/8/layout/hierarchy6"/>
+    <dgm:cxn modelId="{EDA5E44E-3D2B-49BD-BABC-DEE16353B62B}" srcId="{242D014E-713B-4109-B075-0C8F887C5337}" destId="{08154BDE-85A5-4513-B1CC-163A6F33D90D}" srcOrd="0" destOrd="0" parTransId="{F5395DEC-BAFA-465A-B2EE-198853E17CB5}" sibTransId="{8AF723C1-6A41-4BF0-B158-8B9AF248DC70}"/>
     <dgm:cxn modelId="{1CD7D720-7FAD-4AE6-B044-3B6E3F20671C}" srcId="{E068BAC0-98B1-4F97-AF1E-39595FD38944}" destId="{242D014E-713B-4109-B075-0C8F887C5337}" srcOrd="0" destOrd="0" parTransId="{BE627CED-5631-4BB8-94C8-7FB090883876}" sibTransId="{E2459B69-14C8-4780-AB44-AE722FEEC16C}"/>
-    <dgm:cxn modelId="{C9EAECEC-AEF1-459B-AD92-FD2D52B04B37}" type="presOf" srcId="{C8F2FDFD-7A45-4259-ABE6-A65A505365F3}" destId="{6FF45BB0-A684-498A-A99E-35CEDCAE9ACA}" srcOrd="0" destOrd="0" presId="urn:microsoft.com/office/officeart/2005/8/layout/orgChart1"/>
-    <dgm:cxn modelId="{8104B8DB-33D3-45C3-9E45-0D6A66704E5F}" srcId="{242D014E-713B-4109-B075-0C8F887C5337}" destId="{F133EC6A-DAC8-48BF-A93D-65913CFD60F9}" srcOrd="3" destOrd="0" parTransId="{C8F2FDFD-7A45-4259-ABE6-A65A505365F3}" sibTransId="{BE473355-64A5-4ED3-B926-FA46116C1D89}"/>
-    <dgm:cxn modelId="{3BE8F531-A963-494D-B4BF-C3F4FE9F8E7D}" type="presOf" srcId="{AB596C3D-1951-430D-BB91-FB49C1CE94C5}" destId="{1164236E-4088-4806-9F98-514CDE53F77E}" srcOrd="0" destOrd="0" presId="urn:microsoft.com/office/officeart/2005/8/layout/orgChart1"/>
-    <dgm:cxn modelId="{8E903E4B-A625-4FB2-9E7A-2F2BBC32509E}" type="presOf" srcId="{A139990E-15DD-42A9-8A85-454798B68E5C}" destId="{F0F7CEA5-B740-42C7-AB44-D583296879EA}" srcOrd="1" destOrd="0" presId="urn:microsoft.com/office/officeart/2005/8/layout/orgChart1"/>
-    <dgm:cxn modelId="{EDA5E44E-3D2B-49BD-BABC-DEE16353B62B}" srcId="{242D014E-713B-4109-B075-0C8F887C5337}" destId="{08154BDE-85A5-4513-B1CC-163A6F33D90D}" srcOrd="1" destOrd="0" parTransId="{F5395DEC-BAFA-465A-B2EE-198853E17CB5}" sibTransId="{8AF723C1-6A41-4BF0-B158-8B9AF248DC70}"/>
-    <dgm:cxn modelId="{8ED4247E-EEB3-46ED-BFCD-6A9CF1549D33}" type="presOf" srcId="{08154BDE-85A5-4513-B1CC-163A6F33D90D}" destId="{92143A26-7664-4B63-A49C-29ADF5A9AF9B}" srcOrd="1" destOrd="0" presId="urn:microsoft.com/office/officeart/2005/8/layout/orgChart1"/>
-    <dgm:cxn modelId="{B88AE34B-A5FE-4F92-A81E-08F972409C78}" srcId="{242D014E-713B-4109-B075-0C8F887C5337}" destId="{A139990E-15DD-42A9-8A85-454798B68E5C}" srcOrd="0" destOrd="0" parTransId="{4704C95A-AC4C-4214-B023-6F06BADC3941}" sibTransId="{C5DD82A5-EB2D-40B5-801F-8455DB1FC3E9}"/>
-    <dgm:cxn modelId="{33722D31-0AA8-4F5F-AF7A-D57CB051B632}" type="presParOf" srcId="{C455F347-51E0-4B19-BFEF-6497E1AFE41A}" destId="{880AE902-6B12-494A-B560-C943DBCA95DB}" srcOrd="0" destOrd="0" presId="urn:microsoft.com/office/officeart/2005/8/layout/orgChart1"/>
-    <dgm:cxn modelId="{70145A4C-0A23-46C1-9048-D029EBC6B0FE}" type="presParOf" srcId="{880AE902-6B12-494A-B560-C943DBCA95DB}" destId="{BDF59C30-E958-45C1-8580-B86F30F0AA68}" srcOrd="0" destOrd="0" presId="urn:microsoft.com/office/officeart/2005/8/layout/orgChart1"/>
-    <dgm:cxn modelId="{9BBF85F2-493C-459B-A1BC-A38CDD4F7993}" type="presParOf" srcId="{BDF59C30-E958-45C1-8580-B86F30F0AA68}" destId="{04A1AA18-80B6-473C-9044-64B9E2A3F3ED}" srcOrd="0" destOrd="0" presId="urn:microsoft.com/office/officeart/2005/8/layout/orgChart1"/>
-    <dgm:cxn modelId="{B1CCE0FA-6A54-4FDB-849D-C0B6A2F2418D}" type="presParOf" srcId="{BDF59C30-E958-45C1-8580-B86F30F0AA68}" destId="{DE6F61AB-8B9B-4803-BC3E-78AD375146A7}" srcOrd="1" destOrd="0" presId="urn:microsoft.com/office/officeart/2005/8/layout/orgChart1"/>
-    <dgm:cxn modelId="{35D68CAC-E8E5-4B51-A702-549147D4D605}" type="presParOf" srcId="{880AE902-6B12-494A-B560-C943DBCA95DB}" destId="{FBC7C8D8-E17C-4339-B06B-6CC857123E8C}" srcOrd="1" destOrd="0" presId="urn:microsoft.com/office/officeart/2005/8/layout/orgChart1"/>
-    <dgm:cxn modelId="{B486B3CD-F7C0-4D83-BED8-806CD34C7155}" type="presParOf" srcId="{FBC7C8D8-E17C-4339-B06B-6CC857123E8C}" destId="{198156AF-F02D-451A-B1F2-18F7454BE869}" srcOrd="0" destOrd="0" presId="urn:microsoft.com/office/officeart/2005/8/layout/orgChart1"/>
-    <dgm:cxn modelId="{3003C118-E05E-4813-97ED-D5FD1E0468C0}" type="presParOf" srcId="{FBC7C8D8-E17C-4339-B06B-6CC857123E8C}" destId="{8A376418-7BB9-4C0B-B884-21B7C8AF7A55}" srcOrd="1" destOrd="0" presId="urn:microsoft.com/office/officeart/2005/8/layout/orgChart1"/>
-    <dgm:cxn modelId="{3E27FAE1-1079-4DD9-ADB2-BDD669DF841C}" type="presParOf" srcId="{8A376418-7BB9-4C0B-B884-21B7C8AF7A55}" destId="{9CF6B01A-D3F7-4120-A8AD-37BA4D50DEC4}" srcOrd="0" destOrd="0" presId="urn:microsoft.com/office/officeart/2005/8/layout/orgChart1"/>
-    <dgm:cxn modelId="{FA919F67-99BA-4519-B2D1-C9CD7408AE5B}" type="presParOf" srcId="{9CF6B01A-D3F7-4120-A8AD-37BA4D50DEC4}" destId="{F2BF9791-9A46-4186-9953-FD9E3D3678C0}" srcOrd="0" destOrd="0" presId="urn:microsoft.com/office/officeart/2005/8/layout/orgChart1"/>
-    <dgm:cxn modelId="{F5EA403D-88E3-41F3-A08F-5A31A687A60F}" type="presParOf" srcId="{9CF6B01A-D3F7-4120-A8AD-37BA4D50DEC4}" destId="{92143A26-7664-4B63-A49C-29ADF5A9AF9B}" srcOrd="1" destOrd="0" presId="urn:microsoft.com/office/officeart/2005/8/layout/orgChart1"/>
-    <dgm:cxn modelId="{9DD3CF13-1C91-46DD-A624-1914D185BF3B}" type="presParOf" srcId="{8A376418-7BB9-4C0B-B884-21B7C8AF7A55}" destId="{3893F6CD-E2A6-4F37-9E3C-86F2BC0DCEA8}" srcOrd="1" destOrd="0" presId="urn:microsoft.com/office/officeart/2005/8/layout/orgChart1"/>
-    <dgm:cxn modelId="{8F0A2916-C518-4BA6-9119-1BE63DC534FB}" type="presParOf" srcId="{8A376418-7BB9-4C0B-B884-21B7C8AF7A55}" destId="{6E96E6E4-B564-4F09-9CC2-96FEC11B5BC9}" srcOrd="2" destOrd="0" presId="urn:microsoft.com/office/officeart/2005/8/layout/orgChart1"/>
-    <dgm:cxn modelId="{3D9AF683-A792-4A3C-9567-838502D67186}" type="presParOf" srcId="{FBC7C8D8-E17C-4339-B06B-6CC857123E8C}" destId="{1164236E-4088-4806-9F98-514CDE53F77E}" srcOrd="2" destOrd="0" presId="urn:microsoft.com/office/officeart/2005/8/layout/orgChart1"/>
-    <dgm:cxn modelId="{86A21066-4F68-463F-9277-62FB48D21F96}" type="presParOf" srcId="{FBC7C8D8-E17C-4339-B06B-6CC857123E8C}" destId="{5E6C529F-13FF-4C72-A13F-8F23FC41CB17}" srcOrd="3" destOrd="0" presId="urn:microsoft.com/office/officeart/2005/8/layout/orgChart1"/>
-    <dgm:cxn modelId="{248AF762-7068-4A64-B281-7979A5DA23F7}" type="presParOf" srcId="{5E6C529F-13FF-4C72-A13F-8F23FC41CB17}" destId="{D7762401-E7FB-4A0B-AD71-C98F2D598DCC}" srcOrd="0" destOrd="0" presId="urn:microsoft.com/office/officeart/2005/8/layout/orgChart1"/>
-    <dgm:cxn modelId="{DE5F3D44-0D33-45BD-9EC1-6214BEF326D5}" type="presParOf" srcId="{D7762401-E7FB-4A0B-AD71-C98F2D598DCC}" destId="{9295BA45-DAF5-47C3-B220-81E53DE18239}" srcOrd="0" destOrd="0" presId="urn:microsoft.com/office/officeart/2005/8/layout/orgChart1"/>
-    <dgm:cxn modelId="{2AF41F19-01C9-42FC-823D-DB5859D3F860}" type="presParOf" srcId="{D7762401-E7FB-4A0B-AD71-C98F2D598DCC}" destId="{51AB4A03-8814-4488-BD13-37E413D844CF}" srcOrd="1" destOrd="0" presId="urn:microsoft.com/office/officeart/2005/8/layout/orgChart1"/>
-    <dgm:cxn modelId="{AC8A5040-CC16-4E7C-BAE4-CF8D83FD07A1}" type="presParOf" srcId="{5E6C529F-13FF-4C72-A13F-8F23FC41CB17}" destId="{469832E7-775D-4F1E-BE6D-78CB01193A5C}" srcOrd="1" destOrd="0" presId="urn:microsoft.com/office/officeart/2005/8/layout/orgChart1"/>
-    <dgm:cxn modelId="{C39971D3-02D7-4CCE-9886-23F9AC31FD3B}" type="presParOf" srcId="{5E6C529F-13FF-4C72-A13F-8F23FC41CB17}" destId="{76E85073-B4DA-4587-A3FB-B9B9B9DD0CA6}" srcOrd="2" destOrd="0" presId="urn:microsoft.com/office/officeart/2005/8/layout/orgChart1"/>
-    <dgm:cxn modelId="{D4DC8384-3602-4C17-A425-10E363A29776}" type="presParOf" srcId="{FBC7C8D8-E17C-4339-B06B-6CC857123E8C}" destId="{6FF45BB0-A684-498A-A99E-35CEDCAE9ACA}" srcOrd="4" destOrd="0" presId="urn:microsoft.com/office/officeart/2005/8/layout/orgChart1"/>
-    <dgm:cxn modelId="{DDAE40C9-CEC0-4063-A215-05B255BB8A45}" type="presParOf" srcId="{FBC7C8D8-E17C-4339-B06B-6CC857123E8C}" destId="{3D935597-5DB7-4A08-99F8-A70C23CAC82C}" srcOrd="5" destOrd="0" presId="urn:microsoft.com/office/officeart/2005/8/layout/orgChart1"/>
-    <dgm:cxn modelId="{2384EEDA-0604-4036-B08D-11EE997238DA}" type="presParOf" srcId="{3D935597-5DB7-4A08-99F8-A70C23CAC82C}" destId="{2A40834C-5439-42D1-B31E-78332A315EBA}" srcOrd="0" destOrd="0" presId="urn:microsoft.com/office/officeart/2005/8/layout/orgChart1"/>
-    <dgm:cxn modelId="{AA788094-0D38-4239-BFFB-33EE7F088444}" type="presParOf" srcId="{2A40834C-5439-42D1-B31E-78332A315EBA}" destId="{E41E8D37-7959-4AFC-8692-5FBFC894F44E}" srcOrd="0" destOrd="0" presId="urn:microsoft.com/office/officeart/2005/8/layout/orgChart1"/>
-    <dgm:cxn modelId="{B41B2F25-1113-43B6-A755-F65CC33A0418}" type="presParOf" srcId="{2A40834C-5439-42D1-B31E-78332A315EBA}" destId="{7280C736-C673-4605-B265-CC5771CEDEAE}" srcOrd="1" destOrd="0" presId="urn:microsoft.com/office/officeart/2005/8/layout/orgChart1"/>
-    <dgm:cxn modelId="{AD187D6C-F83C-4C7A-827C-D2B8D8D5B5E6}" type="presParOf" srcId="{3D935597-5DB7-4A08-99F8-A70C23CAC82C}" destId="{C6EF7BB0-050E-4D45-922C-70E55D482FAB}" srcOrd="1" destOrd="0" presId="urn:microsoft.com/office/officeart/2005/8/layout/orgChart1"/>
-    <dgm:cxn modelId="{6BEC641E-7023-43C1-BE16-723FA521EA88}" type="presParOf" srcId="{3D935597-5DB7-4A08-99F8-A70C23CAC82C}" destId="{4069A8DD-8F27-4F40-A1CD-AE75FC829507}" srcOrd="2" destOrd="0" presId="urn:microsoft.com/office/officeart/2005/8/layout/orgChart1"/>
-    <dgm:cxn modelId="{8C8495F3-8EF7-42C6-A516-80B1410CAE4D}" type="presParOf" srcId="{880AE902-6B12-494A-B560-C943DBCA95DB}" destId="{07DADA5A-CC55-4C97-BD89-69D10338902F}" srcOrd="2" destOrd="0" presId="urn:microsoft.com/office/officeart/2005/8/layout/orgChart1"/>
-    <dgm:cxn modelId="{C73708BB-B9E9-42AD-BD4E-9DA1B96C3C8E}" type="presParOf" srcId="{07DADA5A-CC55-4C97-BD89-69D10338902F}" destId="{5D655310-0B36-4165-A791-95A4BB5DA1D6}" srcOrd="0" destOrd="0" presId="urn:microsoft.com/office/officeart/2005/8/layout/orgChart1"/>
-    <dgm:cxn modelId="{180AE923-518F-4447-935A-6752FE40FC4D}" type="presParOf" srcId="{07DADA5A-CC55-4C97-BD89-69D10338902F}" destId="{70870CA9-B900-461C-822E-2C2DE5971974}" srcOrd="1" destOrd="0" presId="urn:microsoft.com/office/officeart/2005/8/layout/orgChart1"/>
-    <dgm:cxn modelId="{E64FBF86-6B2E-4791-90BF-FC92E49FE36D}" type="presParOf" srcId="{70870CA9-B900-461C-822E-2C2DE5971974}" destId="{5F2444F4-1ECB-46F0-99CD-2E0AEB71D8AE}" srcOrd="0" destOrd="0" presId="urn:microsoft.com/office/officeart/2005/8/layout/orgChart1"/>
-    <dgm:cxn modelId="{DCE2B5EB-CD0B-4E1D-9E3B-DA1CEB9E5CE8}" type="presParOf" srcId="{5F2444F4-1ECB-46F0-99CD-2E0AEB71D8AE}" destId="{72108B75-C811-4C35-A4A7-DF1A51345DC1}" srcOrd="0" destOrd="0" presId="urn:microsoft.com/office/officeart/2005/8/layout/orgChart1"/>
-    <dgm:cxn modelId="{2ECD7EB4-A7DB-4A1E-903A-4397E9CD1490}" type="presParOf" srcId="{5F2444F4-1ECB-46F0-99CD-2E0AEB71D8AE}" destId="{F0F7CEA5-B740-42C7-AB44-D583296879EA}" srcOrd="1" destOrd="0" presId="urn:microsoft.com/office/officeart/2005/8/layout/orgChart1"/>
-    <dgm:cxn modelId="{5D01D306-9FD6-47D4-95C2-ED0D428DB46C}" type="presParOf" srcId="{70870CA9-B900-461C-822E-2C2DE5971974}" destId="{E46B032A-9067-4CC8-A9FE-77397A7BF958}" srcOrd="1" destOrd="0" presId="urn:microsoft.com/office/officeart/2005/8/layout/orgChart1"/>
-    <dgm:cxn modelId="{907ABA6B-98B9-4B28-84D3-E496D9D36ACC}" type="presParOf" srcId="{70870CA9-B900-461C-822E-2C2DE5971974}" destId="{78D8EE34-2CD6-4306-9CCD-8D74068F32AC}" srcOrd="2" destOrd="0" presId="urn:microsoft.com/office/officeart/2005/8/layout/orgChart1"/>
+    <dgm:cxn modelId="{A3F1D4E0-4421-4AC1-8C76-7B9D61B87FDC}" type="presOf" srcId="{F133EC6A-DAC8-48BF-A93D-65913CFD60F9}" destId="{10F9957F-A7E8-48E2-BA6B-5646BF4764F6}" srcOrd="0" destOrd="0" presId="urn:microsoft.com/office/officeart/2005/8/layout/hierarchy6"/>
+    <dgm:cxn modelId="{53127923-EDFC-42D7-A071-F8E12BE98F2F}" type="presOf" srcId="{3BD7E1AE-0CDF-4FE6-A6F5-59A0AFC0DE6F}" destId="{BD5D3920-AA9F-41E7-B389-3AA269D003FD}" srcOrd="0" destOrd="0" presId="urn:microsoft.com/office/officeart/2005/8/layout/hierarchy6"/>
+    <dgm:cxn modelId="{837EA557-5EC7-4274-A612-368972112E56}" type="presOf" srcId="{F5395DEC-BAFA-465A-B2EE-198853E17CB5}" destId="{702FFD1B-EEA6-4B69-A5AF-F04848C389AF}" srcOrd="0" destOrd="0" presId="urn:microsoft.com/office/officeart/2005/8/layout/hierarchy6"/>
+    <dgm:cxn modelId="{0DA13FC3-8F46-45E2-A106-50FCC841AEBE}" type="presOf" srcId="{C8F2FDFD-7A45-4259-ABE6-A65A505365F3}" destId="{8C05CA96-D760-467C-862A-D0F1E11F03AC}" srcOrd="0" destOrd="0" presId="urn:microsoft.com/office/officeart/2005/8/layout/hierarchy6"/>
+    <dgm:cxn modelId="{848BACCE-A490-47E7-9DF9-6D848F937AA9}" type="presParOf" srcId="{E29A3D59-927A-4AE9-8E0D-7E0B8DDC6170}" destId="{29571A64-D279-4DD0-9484-B07B9DB02405}" srcOrd="0" destOrd="0" presId="urn:microsoft.com/office/officeart/2005/8/layout/hierarchy6"/>
+    <dgm:cxn modelId="{4A6A730A-0683-482C-B309-47ECE130BEE8}" type="presParOf" srcId="{29571A64-D279-4DD0-9484-B07B9DB02405}" destId="{F7140A4B-D685-4006-B329-59D897545105}" srcOrd="0" destOrd="0" presId="urn:microsoft.com/office/officeart/2005/8/layout/hierarchy6"/>
+    <dgm:cxn modelId="{A15FA6B4-37BE-4071-8A00-E6DCB7A7E624}" type="presParOf" srcId="{F7140A4B-D685-4006-B329-59D897545105}" destId="{C2563D81-ED9B-4BD3-B9A2-0FE9530EC041}" srcOrd="0" destOrd="0" presId="urn:microsoft.com/office/officeart/2005/8/layout/hierarchy6"/>
+    <dgm:cxn modelId="{1B02B46C-4A98-4F70-A45A-D97D5766F7F8}" type="presParOf" srcId="{C2563D81-ED9B-4BD3-B9A2-0FE9530EC041}" destId="{B459013D-2731-43BE-943A-A576A1A13C47}" srcOrd="0" destOrd="0" presId="urn:microsoft.com/office/officeart/2005/8/layout/hierarchy6"/>
+    <dgm:cxn modelId="{478F162F-9DFA-4DF3-B8B0-89B4453B83DB}" type="presParOf" srcId="{C2563D81-ED9B-4BD3-B9A2-0FE9530EC041}" destId="{80459E24-7541-4B0C-971B-8C7E833BB313}" srcOrd="1" destOrd="0" presId="urn:microsoft.com/office/officeart/2005/8/layout/hierarchy6"/>
+    <dgm:cxn modelId="{763F18CB-8E9D-4A16-BA0D-0A56FEA97723}" type="presParOf" srcId="{80459E24-7541-4B0C-971B-8C7E833BB313}" destId="{702FFD1B-EEA6-4B69-A5AF-F04848C389AF}" srcOrd="0" destOrd="0" presId="urn:microsoft.com/office/officeart/2005/8/layout/hierarchy6"/>
+    <dgm:cxn modelId="{9C6A0F13-CEE0-4558-A08C-7621700BC454}" type="presParOf" srcId="{80459E24-7541-4B0C-971B-8C7E833BB313}" destId="{C8565015-CCE4-46F1-9978-53161C2F1C59}" srcOrd="1" destOrd="0" presId="urn:microsoft.com/office/officeart/2005/8/layout/hierarchy6"/>
+    <dgm:cxn modelId="{1C17B1EC-9539-4978-99A6-A249AE79E5A0}" type="presParOf" srcId="{C8565015-CCE4-46F1-9978-53161C2F1C59}" destId="{1E29ED3F-0BD4-4E61-AA9C-09348BD576E0}" srcOrd="0" destOrd="0" presId="urn:microsoft.com/office/officeart/2005/8/layout/hierarchy6"/>
+    <dgm:cxn modelId="{00F78BA0-38A8-4A83-8AEC-EB08BC1F1110}" type="presParOf" srcId="{C8565015-CCE4-46F1-9978-53161C2F1C59}" destId="{ADF4BF25-7318-415C-B093-1EF91174EA2F}" srcOrd="1" destOrd="0" presId="urn:microsoft.com/office/officeart/2005/8/layout/hierarchy6"/>
+    <dgm:cxn modelId="{CBA53181-837E-4491-BF34-BD4E71648D7E}" type="presParOf" srcId="{ADF4BF25-7318-415C-B093-1EF91174EA2F}" destId="{9B6A7C7C-F9D8-4DF2-B56C-0A88F34EA231}" srcOrd="0" destOrd="0" presId="urn:microsoft.com/office/officeart/2005/8/layout/hierarchy6"/>
+    <dgm:cxn modelId="{70387D07-EC6E-49FD-9311-6A8BDF634418}" type="presParOf" srcId="{ADF4BF25-7318-415C-B093-1EF91174EA2F}" destId="{0C39E1CA-BDAD-4646-BEA3-B3D6B32A1153}" srcOrd="1" destOrd="0" presId="urn:microsoft.com/office/officeart/2005/8/layout/hierarchy6"/>
+    <dgm:cxn modelId="{774B2EB0-683E-4E80-B7A8-326CF2D02C56}" type="presParOf" srcId="{0C39E1CA-BDAD-4646-BEA3-B3D6B32A1153}" destId="{BD5D3920-AA9F-41E7-B389-3AA269D003FD}" srcOrd="0" destOrd="0" presId="urn:microsoft.com/office/officeart/2005/8/layout/hierarchy6"/>
+    <dgm:cxn modelId="{C5978F7A-A0FB-43F1-AA1B-28F0F703B94C}" type="presParOf" srcId="{0C39E1CA-BDAD-4646-BEA3-B3D6B32A1153}" destId="{0DE64171-9FDF-4718-9B63-18D958A46D7B}" srcOrd="1" destOrd="0" presId="urn:microsoft.com/office/officeart/2005/8/layout/hierarchy6"/>
+    <dgm:cxn modelId="{E80666B0-0306-43DF-811A-A7823393CA14}" type="presParOf" srcId="{ADF4BF25-7318-415C-B093-1EF91174EA2F}" destId="{8C05CA96-D760-467C-862A-D0F1E11F03AC}" srcOrd="2" destOrd="0" presId="urn:microsoft.com/office/officeart/2005/8/layout/hierarchy6"/>
+    <dgm:cxn modelId="{D71AAAC6-19E2-4A18-854C-8C749E2E9766}" type="presParOf" srcId="{ADF4BF25-7318-415C-B093-1EF91174EA2F}" destId="{EF176C3E-5EB3-477C-B8A1-CF3FFE16540A}" srcOrd="3" destOrd="0" presId="urn:microsoft.com/office/officeart/2005/8/layout/hierarchy6"/>
+    <dgm:cxn modelId="{BFA36E4E-2F13-4D40-9525-2F89AFDAACA3}" type="presParOf" srcId="{EF176C3E-5EB3-477C-B8A1-CF3FFE16540A}" destId="{10F9957F-A7E8-48E2-BA6B-5646BF4764F6}" srcOrd="0" destOrd="0" presId="urn:microsoft.com/office/officeart/2005/8/layout/hierarchy6"/>
+    <dgm:cxn modelId="{0A3AD102-A51F-4F17-99D4-339EED171679}" type="presParOf" srcId="{EF176C3E-5EB3-477C-B8A1-CF3FFE16540A}" destId="{E57BF28C-6F78-4BB7-BDDA-5992C251C81F}" srcOrd="1" destOrd="0" presId="urn:microsoft.com/office/officeart/2005/8/layout/hierarchy6"/>
+    <dgm:cxn modelId="{5BDD5208-B5F1-48EB-9262-B43BF53985ED}" type="presParOf" srcId="{E29A3D59-927A-4AE9-8E0D-7E0B8DDC6170}" destId="{287DA248-AAB9-4858-BAF5-127F69705A6A}" srcOrd="1" destOrd="0" presId="urn:microsoft.com/office/officeart/2005/8/layout/hierarchy6"/>
   </dgm:cxnLst>
   <dgm:bg/>
   <dgm:whole/>
@@ -17451,253 +17564,20 @@
       <dsp:cNvGrpSpPr/>
     </dsp:nvGrpSpPr>
     <dsp:grpSpPr/>
-    <dsp:sp modelId="{5D655310-0B36-4165-A791-95A4BB5DA1D6}">
+    <dsp:sp modelId="{B459013D-2731-43BE-943A-A576A1A13C47}">
       <dsp:nvSpPr>
         <dsp:cNvPr id="0" name=""/>
         <dsp:cNvSpPr/>
       </dsp:nvSpPr>
       <dsp:spPr>
         <a:xfrm>
-          <a:off x="2588190" y="858519"/>
-          <a:ext cx="169296" cy="741680"/>
+          <a:off x="2200340" y="1085"/>
+          <a:ext cx="1038422" cy="692281"/>
         </a:xfrm>
-        <a:custGeom>
-          <a:avLst/>
-          <a:gdLst/>
-          <a:ahLst/>
-          <a:cxnLst/>
-          <a:rect l="0" t="0" r="0" b="0"/>
-          <a:pathLst>
-            <a:path>
-              <a:moveTo>
-                <a:pt x="169296" y="0"/>
-              </a:moveTo>
-              <a:lnTo>
-                <a:pt x="169296" y="741680"/>
-              </a:lnTo>
-              <a:lnTo>
-                <a:pt x="0" y="741680"/>
-              </a:lnTo>
-            </a:path>
-          </a:pathLst>
-        </a:custGeom>
-        <a:noFill/>
-        <a:ln w="25400" cap="flat" cmpd="sng" algn="ctr">
-          <a:solidFill>
-            <a:schemeClr val="accent1">
-              <a:shade val="60000"/>
-              <a:hueOff val="0"/>
-              <a:satOff val="0"/>
-              <a:lumOff val="0"/>
-              <a:alphaOff val="0"/>
-            </a:schemeClr>
-          </a:solidFill>
-          <a:prstDash val="solid"/>
-        </a:ln>
-        <a:effectLst/>
-      </dsp:spPr>
-      <dsp:style>
-        <a:lnRef idx="2">
-          <a:scrgbClr r="0" g="0" b="0"/>
-        </a:lnRef>
-        <a:fillRef idx="0">
-          <a:scrgbClr r="0" g="0" b="0"/>
-        </a:fillRef>
-        <a:effectRef idx="0">
-          <a:scrgbClr r="0" g="0" b="0"/>
-        </a:effectRef>
-        <a:fontRef idx="minor"/>
-      </dsp:style>
-    </dsp:sp>
-    <dsp:sp modelId="{6FF45BB0-A684-498A-A99E-35CEDCAE9ACA}">
-      <dsp:nvSpPr>
-        <dsp:cNvPr id="0" name=""/>
-        <dsp:cNvSpPr/>
-      </dsp:nvSpPr>
-      <dsp:spPr>
-        <a:xfrm>
-          <a:off x="2757487" y="858519"/>
-          <a:ext cx="1950942" cy="1483361"/>
-        </a:xfrm>
-        <a:custGeom>
-          <a:avLst/>
-          <a:gdLst/>
-          <a:ahLst/>
-          <a:cxnLst/>
-          <a:rect l="0" t="0" r="0" b="0"/>
-          <a:pathLst>
-            <a:path>
-              <a:moveTo>
-                <a:pt x="0" y="0"/>
-              </a:moveTo>
-              <a:lnTo>
-                <a:pt x="0" y="1314064"/>
-              </a:lnTo>
-              <a:lnTo>
-                <a:pt x="1950942" y="1314064"/>
-              </a:lnTo>
-              <a:lnTo>
-                <a:pt x="1950942" y="1483361"/>
-              </a:lnTo>
-            </a:path>
-          </a:pathLst>
-        </a:custGeom>
-        <a:noFill/>
-        <a:ln w="25400" cap="flat" cmpd="sng" algn="ctr">
-          <a:solidFill>
-            <a:schemeClr val="accent1">
-              <a:shade val="60000"/>
-              <a:hueOff val="0"/>
-              <a:satOff val="0"/>
-              <a:lumOff val="0"/>
-              <a:alphaOff val="0"/>
-            </a:schemeClr>
-          </a:solidFill>
-          <a:prstDash val="solid"/>
-        </a:ln>
-        <a:effectLst/>
-      </dsp:spPr>
-      <dsp:style>
-        <a:lnRef idx="2">
-          <a:scrgbClr r="0" g="0" b="0"/>
-        </a:lnRef>
-        <a:fillRef idx="0">
-          <a:scrgbClr r="0" g="0" b="0"/>
-        </a:fillRef>
-        <a:effectRef idx="0">
-          <a:scrgbClr r="0" g="0" b="0"/>
-        </a:effectRef>
-        <a:fontRef idx="minor"/>
-      </dsp:style>
-    </dsp:sp>
-    <dsp:sp modelId="{1164236E-4088-4806-9F98-514CDE53F77E}">
-      <dsp:nvSpPr>
-        <dsp:cNvPr id="0" name=""/>
-        <dsp:cNvSpPr/>
-      </dsp:nvSpPr>
-      <dsp:spPr>
-        <a:xfrm>
-          <a:off x="2711767" y="858519"/>
-          <a:ext cx="91440" cy="1483361"/>
-        </a:xfrm>
-        <a:custGeom>
-          <a:avLst/>
-          <a:gdLst/>
-          <a:ahLst/>
-          <a:cxnLst/>
-          <a:rect l="0" t="0" r="0" b="0"/>
-          <a:pathLst>
-            <a:path>
-              <a:moveTo>
-                <a:pt x="45720" y="0"/>
-              </a:moveTo>
-              <a:lnTo>
-                <a:pt x="45720" y="1483361"/>
-              </a:lnTo>
-            </a:path>
-          </a:pathLst>
-        </a:custGeom>
-        <a:noFill/>
-        <a:ln w="25400" cap="flat" cmpd="sng" algn="ctr">
-          <a:solidFill>
-            <a:schemeClr val="accent1">
-              <a:shade val="60000"/>
-              <a:hueOff val="0"/>
-              <a:satOff val="0"/>
-              <a:lumOff val="0"/>
-              <a:alphaOff val="0"/>
-            </a:schemeClr>
-          </a:solidFill>
-          <a:prstDash val="solid"/>
-        </a:ln>
-        <a:effectLst/>
-      </dsp:spPr>
-      <dsp:style>
-        <a:lnRef idx="2">
-          <a:scrgbClr r="0" g="0" b="0"/>
-        </a:lnRef>
-        <a:fillRef idx="0">
-          <a:scrgbClr r="0" g="0" b="0"/>
-        </a:fillRef>
-        <a:effectRef idx="0">
-          <a:scrgbClr r="0" g="0" b="0"/>
-        </a:effectRef>
-        <a:fontRef idx="minor"/>
-      </dsp:style>
-    </dsp:sp>
-    <dsp:sp modelId="{198156AF-F02D-451A-B1F2-18F7454BE869}">
-      <dsp:nvSpPr>
-        <dsp:cNvPr id="0" name=""/>
-        <dsp:cNvSpPr/>
-      </dsp:nvSpPr>
-      <dsp:spPr>
-        <a:xfrm>
-          <a:off x="806544" y="858519"/>
-          <a:ext cx="1950942" cy="1483361"/>
-        </a:xfrm>
-        <a:custGeom>
-          <a:avLst/>
-          <a:gdLst/>
-          <a:ahLst/>
-          <a:cxnLst/>
-          <a:rect l="0" t="0" r="0" b="0"/>
-          <a:pathLst>
-            <a:path>
-              <a:moveTo>
-                <a:pt x="1950942" y="0"/>
-              </a:moveTo>
-              <a:lnTo>
-                <a:pt x="1950942" y="1314064"/>
-              </a:lnTo>
-              <a:lnTo>
-                <a:pt x="0" y="1314064"/>
-              </a:lnTo>
-              <a:lnTo>
-                <a:pt x="0" y="1483361"/>
-              </a:lnTo>
-            </a:path>
-          </a:pathLst>
-        </a:custGeom>
-        <a:noFill/>
-        <a:ln w="25400" cap="flat" cmpd="sng" algn="ctr">
-          <a:solidFill>
-            <a:schemeClr val="accent1">
-              <a:shade val="60000"/>
-              <a:hueOff val="0"/>
-              <a:satOff val="0"/>
-              <a:lumOff val="0"/>
-              <a:alphaOff val="0"/>
-            </a:schemeClr>
-          </a:solidFill>
-          <a:prstDash val="solid"/>
-        </a:ln>
-        <a:effectLst/>
-      </dsp:spPr>
-      <dsp:style>
-        <a:lnRef idx="2">
-          <a:scrgbClr r="0" g="0" b="0"/>
-        </a:lnRef>
-        <a:fillRef idx="0">
-          <a:scrgbClr r="0" g="0" b="0"/>
-        </a:fillRef>
-        <a:effectRef idx="0">
-          <a:scrgbClr r="0" g="0" b="0"/>
-        </a:effectRef>
-        <a:fontRef idx="minor"/>
-      </dsp:style>
-    </dsp:sp>
-    <dsp:sp modelId="{04A1AA18-80B6-473C-9044-64B9E2A3F3ED}">
-      <dsp:nvSpPr>
-        <dsp:cNvPr id="0" name=""/>
-        <dsp:cNvSpPr/>
-      </dsp:nvSpPr>
-      <dsp:spPr>
-        <a:xfrm>
-          <a:off x="1951312" y="52344"/>
-          <a:ext cx="1612349" cy="806174"/>
-        </a:xfrm>
-        <a:prstGeom prst="rect">
-          <a:avLst/>
+        <a:prstGeom prst="roundRect">
+          <a:avLst>
+            <a:gd name="adj" fmla="val 10000"/>
+          </a:avLst>
         </a:prstGeom>
         <a:solidFill>
           <a:schemeClr val="accent1">
@@ -17735,12 +17615,12 @@
         </a:fontRef>
       </dsp:style>
       <dsp:txBody>
-        <a:bodyPr spcFirstLastPara="0" vert="horz" wrap="square" lIns="12700" tIns="12700" rIns="12700" bIns="12700" numCol="1" spcCol="1270" anchor="ctr" anchorCtr="0">
+        <a:bodyPr spcFirstLastPara="0" vert="horz" wrap="square" lIns="49530" tIns="49530" rIns="49530" bIns="49530" numCol="1" spcCol="1270" anchor="ctr" anchorCtr="0">
           <a:noAutofit/>
         </a:bodyPr>
         <a:lstStyle/>
         <a:p>
-          <a:pPr lvl="0" algn="ctr" defTabSz="889000">
+          <a:pPr lvl="0" algn="ctr" defTabSz="577850">
             <a:lnSpc>
               <a:spcPct val="90000"/>
             </a:lnSpc>
@@ -17752,28 +17632,85 @@
             </a:spcAft>
           </a:pPr>
           <a:r>
-            <a:rPr lang="en-US" sz="2000" kern="1200"/>
-            <a:t>Gerencia General</a:t>
+            <a:rPr lang="en-US" sz="1300" kern="1200"/>
+            <a:t>Coordinación Regional</a:t>
           </a:r>
         </a:p>
       </dsp:txBody>
       <dsp:txXfrm>
-        <a:off x="1951312" y="52344"/>
-        <a:ext cx="1612349" cy="806174"/>
+        <a:off x="2200340" y="1085"/>
+        <a:ext cx="1038422" cy="692281"/>
       </dsp:txXfrm>
     </dsp:sp>
-    <dsp:sp modelId="{F2BF9791-9A46-4186-9953-FD9E3D3678C0}">
+    <dsp:sp modelId="{702FFD1B-EEA6-4B69-A5AF-F04848C389AF}">
       <dsp:nvSpPr>
         <dsp:cNvPr id="0" name=""/>
         <dsp:cNvSpPr/>
       </dsp:nvSpPr>
       <dsp:spPr>
         <a:xfrm>
-          <a:off x="370" y="2341880"/>
-          <a:ext cx="1612349" cy="806174"/>
+          <a:off x="2673831" y="693367"/>
+          <a:ext cx="91440" cy="276912"/>
         </a:xfrm>
-        <a:prstGeom prst="rect">
+        <a:custGeom>
           <a:avLst/>
+          <a:gdLst/>
+          <a:ahLst/>
+          <a:cxnLst/>
+          <a:rect l="0" t="0" r="0" b="0"/>
+          <a:pathLst>
+            <a:path>
+              <a:moveTo>
+                <a:pt x="45720" y="0"/>
+              </a:moveTo>
+              <a:lnTo>
+                <a:pt x="45720" y="276912"/>
+              </a:lnTo>
+            </a:path>
+          </a:pathLst>
+        </a:custGeom>
+        <a:noFill/>
+        <a:ln w="25400" cap="flat" cmpd="sng" algn="ctr">
+          <a:solidFill>
+            <a:schemeClr val="accent1">
+              <a:shade val="60000"/>
+              <a:hueOff val="0"/>
+              <a:satOff val="0"/>
+              <a:lumOff val="0"/>
+              <a:alphaOff val="0"/>
+            </a:schemeClr>
+          </a:solidFill>
+          <a:prstDash val="solid"/>
+        </a:ln>
+        <a:effectLst/>
+      </dsp:spPr>
+      <dsp:style>
+        <a:lnRef idx="2">
+          <a:scrgbClr r="0" g="0" b="0"/>
+        </a:lnRef>
+        <a:fillRef idx="0">
+          <a:scrgbClr r="0" g="0" b="0"/>
+        </a:fillRef>
+        <a:effectRef idx="0">
+          <a:scrgbClr r="0" g="0" b="0"/>
+        </a:effectRef>
+        <a:fontRef idx="minor"/>
+      </dsp:style>
+    </dsp:sp>
+    <dsp:sp modelId="{1E29ED3F-0BD4-4E61-AA9C-09348BD576E0}">
+      <dsp:nvSpPr>
+        <dsp:cNvPr id="0" name=""/>
+        <dsp:cNvSpPr/>
+      </dsp:nvSpPr>
+      <dsp:spPr>
+        <a:xfrm>
+          <a:off x="2200340" y="970280"/>
+          <a:ext cx="1038422" cy="692281"/>
+        </a:xfrm>
+        <a:prstGeom prst="roundRect">
+          <a:avLst>
+            <a:gd name="adj" fmla="val 10000"/>
+          </a:avLst>
         </a:prstGeom>
         <a:solidFill>
           <a:schemeClr val="accent1">
@@ -17811,12 +17748,12 @@
         </a:fontRef>
       </dsp:style>
       <dsp:txBody>
-        <a:bodyPr spcFirstLastPara="0" vert="horz" wrap="square" lIns="12700" tIns="12700" rIns="12700" bIns="12700" numCol="1" spcCol="1270" anchor="ctr" anchorCtr="0">
+        <a:bodyPr spcFirstLastPara="0" vert="horz" wrap="square" lIns="49530" tIns="49530" rIns="49530" bIns="49530" numCol="1" spcCol="1270" anchor="ctr" anchorCtr="0">
           <a:noAutofit/>
         </a:bodyPr>
         <a:lstStyle/>
         <a:p>
-          <a:pPr lvl="0" algn="ctr" defTabSz="889000">
+          <a:pPr lvl="0" algn="ctr" defTabSz="577850">
             <a:lnSpc>
               <a:spcPct val="90000"/>
             </a:lnSpc>
@@ -17828,28 +17765,91 @@
             </a:spcAft>
           </a:pPr>
           <a:r>
-            <a:rPr lang="en-US" sz="2000" kern="1200"/>
-            <a:t>Depositos</a:t>
+            <a:rPr lang="en-US" sz="1300" kern="1200"/>
+            <a:t>Gerencia</a:t>
           </a:r>
         </a:p>
       </dsp:txBody>
       <dsp:txXfrm>
-        <a:off x="370" y="2341880"/>
-        <a:ext cx="1612349" cy="806174"/>
+        <a:off x="2200340" y="970280"/>
+        <a:ext cx="1038422" cy="692281"/>
       </dsp:txXfrm>
     </dsp:sp>
-    <dsp:sp modelId="{9295BA45-DAF5-47C3-B220-81E53DE18239}">
+    <dsp:sp modelId="{9B6A7C7C-F9D8-4DF2-B56C-0A88F34EA231}">
       <dsp:nvSpPr>
         <dsp:cNvPr id="0" name=""/>
         <dsp:cNvSpPr/>
       </dsp:nvSpPr>
       <dsp:spPr>
         <a:xfrm>
-          <a:off x="1951312" y="2341880"/>
-          <a:ext cx="1612349" cy="806174"/>
+          <a:off x="2044576" y="1662561"/>
+          <a:ext cx="674974" cy="276912"/>
         </a:xfrm>
-        <a:prstGeom prst="rect">
+        <a:custGeom>
           <a:avLst/>
+          <a:gdLst/>
+          <a:ahLst/>
+          <a:cxnLst/>
+          <a:rect l="0" t="0" r="0" b="0"/>
+          <a:pathLst>
+            <a:path>
+              <a:moveTo>
+                <a:pt x="674974" y="0"/>
+              </a:moveTo>
+              <a:lnTo>
+                <a:pt x="674974" y="138456"/>
+              </a:lnTo>
+              <a:lnTo>
+                <a:pt x="0" y="138456"/>
+              </a:lnTo>
+              <a:lnTo>
+                <a:pt x="0" y="276912"/>
+              </a:lnTo>
+            </a:path>
+          </a:pathLst>
+        </a:custGeom>
+        <a:noFill/>
+        <a:ln w="25400" cap="flat" cmpd="sng" algn="ctr">
+          <a:solidFill>
+            <a:schemeClr val="accent1">
+              <a:shade val="80000"/>
+              <a:hueOff val="0"/>
+              <a:satOff val="0"/>
+              <a:lumOff val="0"/>
+              <a:alphaOff val="0"/>
+            </a:schemeClr>
+          </a:solidFill>
+          <a:prstDash val="solid"/>
+        </a:ln>
+        <a:effectLst/>
+      </dsp:spPr>
+      <dsp:style>
+        <a:lnRef idx="2">
+          <a:scrgbClr r="0" g="0" b="0"/>
+        </a:lnRef>
+        <a:fillRef idx="0">
+          <a:scrgbClr r="0" g="0" b="0"/>
+        </a:fillRef>
+        <a:effectRef idx="0">
+          <a:scrgbClr r="0" g="0" b="0"/>
+        </a:effectRef>
+        <a:fontRef idx="minor"/>
+      </dsp:style>
+    </dsp:sp>
+    <dsp:sp modelId="{BD5D3920-AA9F-41E7-B389-3AA269D003FD}">
+      <dsp:nvSpPr>
+        <dsp:cNvPr id="0" name=""/>
+        <dsp:cNvSpPr/>
+      </dsp:nvSpPr>
+      <dsp:spPr>
+        <a:xfrm>
+          <a:off x="1525365" y="1939474"/>
+          <a:ext cx="1038422" cy="692281"/>
+        </a:xfrm>
+        <a:prstGeom prst="roundRect">
+          <a:avLst>
+            <a:gd name="adj" fmla="val 10000"/>
+          </a:avLst>
         </a:prstGeom>
         <a:solidFill>
           <a:schemeClr val="accent1">
@@ -17887,12 +17887,12 @@
         </a:fontRef>
       </dsp:style>
       <dsp:txBody>
-        <a:bodyPr spcFirstLastPara="0" vert="horz" wrap="square" lIns="12700" tIns="12700" rIns="12700" bIns="12700" numCol="1" spcCol="1270" anchor="ctr" anchorCtr="0">
+        <a:bodyPr spcFirstLastPara="0" vert="horz" wrap="square" lIns="49530" tIns="49530" rIns="49530" bIns="49530" numCol="1" spcCol="1270" anchor="ctr" anchorCtr="0">
           <a:noAutofit/>
         </a:bodyPr>
         <a:lstStyle/>
         <a:p>
-          <a:pPr lvl="0" algn="ctr" defTabSz="889000">
+          <a:pPr lvl="0" algn="ctr" defTabSz="577850">
             <a:lnSpc>
               <a:spcPct val="90000"/>
             </a:lnSpc>
@@ -17904,28 +17904,91 @@
             </a:spcAft>
           </a:pPr>
           <a:r>
-            <a:rPr lang="en-US" sz="2000" kern="1200"/>
-            <a:t>Administración</a:t>
+            <a:rPr lang="en-US" sz="1300" kern="1200"/>
+            <a:t>Ventas</a:t>
           </a:r>
         </a:p>
       </dsp:txBody>
       <dsp:txXfrm>
-        <a:off x="1951312" y="2341880"/>
-        <a:ext cx="1612349" cy="806174"/>
+        <a:off x="1525365" y="1939474"/>
+        <a:ext cx="1038422" cy="692281"/>
       </dsp:txXfrm>
     </dsp:sp>
-    <dsp:sp modelId="{E41E8D37-7959-4AFC-8692-5FBFC894F44E}">
+    <dsp:sp modelId="{8C05CA96-D760-467C-862A-D0F1E11F03AC}">
       <dsp:nvSpPr>
         <dsp:cNvPr id="0" name=""/>
         <dsp:cNvSpPr/>
       </dsp:nvSpPr>
       <dsp:spPr>
         <a:xfrm>
-          <a:off x="3902255" y="2341880"/>
-          <a:ext cx="1612349" cy="806174"/>
+          <a:off x="2719551" y="1662561"/>
+          <a:ext cx="674974" cy="276912"/>
         </a:xfrm>
-        <a:prstGeom prst="rect">
+        <a:custGeom>
           <a:avLst/>
+          <a:gdLst/>
+          <a:ahLst/>
+          <a:cxnLst/>
+          <a:rect l="0" t="0" r="0" b="0"/>
+          <a:pathLst>
+            <a:path>
+              <a:moveTo>
+                <a:pt x="0" y="0"/>
+              </a:moveTo>
+              <a:lnTo>
+                <a:pt x="0" y="138456"/>
+              </a:lnTo>
+              <a:lnTo>
+                <a:pt x="674974" y="138456"/>
+              </a:lnTo>
+              <a:lnTo>
+                <a:pt x="674974" y="276912"/>
+              </a:lnTo>
+            </a:path>
+          </a:pathLst>
+        </a:custGeom>
+        <a:noFill/>
+        <a:ln w="25400" cap="flat" cmpd="sng" algn="ctr">
+          <a:solidFill>
+            <a:schemeClr val="accent1">
+              <a:shade val="80000"/>
+              <a:hueOff val="0"/>
+              <a:satOff val="0"/>
+              <a:lumOff val="0"/>
+              <a:alphaOff val="0"/>
+            </a:schemeClr>
+          </a:solidFill>
+          <a:prstDash val="solid"/>
+        </a:ln>
+        <a:effectLst/>
+      </dsp:spPr>
+      <dsp:style>
+        <a:lnRef idx="2">
+          <a:scrgbClr r="0" g="0" b="0"/>
+        </a:lnRef>
+        <a:fillRef idx="0">
+          <a:scrgbClr r="0" g="0" b="0"/>
+        </a:fillRef>
+        <a:effectRef idx="0">
+          <a:scrgbClr r="0" g="0" b="0"/>
+        </a:effectRef>
+        <a:fontRef idx="minor"/>
+      </dsp:style>
+    </dsp:sp>
+    <dsp:sp modelId="{10F9957F-A7E8-48E2-BA6B-5646BF4764F6}">
+      <dsp:nvSpPr>
+        <dsp:cNvPr id="0" name=""/>
+        <dsp:cNvSpPr/>
+      </dsp:nvSpPr>
+      <dsp:spPr>
+        <a:xfrm>
+          <a:off x="2875314" y="1939474"/>
+          <a:ext cx="1038422" cy="692281"/>
+        </a:xfrm>
+        <a:prstGeom prst="roundRect">
+          <a:avLst>
+            <a:gd name="adj" fmla="val 10000"/>
+          </a:avLst>
         </a:prstGeom>
         <a:solidFill>
           <a:schemeClr val="accent1">
@@ -17963,85 +18026,12 @@
         </a:fontRef>
       </dsp:style>
       <dsp:txBody>
-        <a:bodyPr spcFirstLastPara="0" vert="horz" wrap="square" lIns="12700" tIns="12700" rIns="12700" bIns="12700" numCol="1" spcCol="1270" anchor="ctr" anchorCtr="0">
+        <a:bodyPr spcFirstLastPara="0" vert="horz" wrap="square" lIns="49530" tIns="49530" rIns="49530" bIns="49530" numCol="1" spcCol="1270" anchor="ctr" anchorCtr="0">
           <a:noAutofit/>
         </a:bodyPr>
         <a:lstStyle/>
         <a:p>
-          <a:pPr lvl="0" algn="ctr" defTabSz="889000">
-            <a:lnSpc>
-              <a:spcPct val="90000"/>
-            </a:lnSpc>
-            <a:spcBef>
-              <a:spcPct val="0"/>
-            </a:spcBef>
-            <a:spcAft>
-              <a:spcPct val="35000"/>
-            </a:spcAft>
-          </a:pPr>
-          <a:endParaRPr lang="en-US" sz="2000" kern="1200"/>
-        </a:p>
-      </dsp:txBody>
-      <dsp:txXfrm>
-        <a:off x="3902255" y="2341880"/>
-        <a:ext cx="1612349" cy="806174"/>
-      </dsp:txXfrm>
-    </dsp:sp>
-    <dsp:sp modelId="{72108B75-C811-4C35-A4A7-DF1A51345DC1}">
-      <dsp:nvSpPr>
-        <dsp:cNvPr id="0" name=""/>
-        <dsp:cNvSpPr/>
-      </dsp:nvSpPr>
-      <dsp:spPr>
-        <a:xfrm>
-          <a:off x="975841" y="1197112"/>
-          <a:ext cx="1612349" cy="806174"/>
-        </a:xfrm>
-        <a:prstGeom prst="rect">
-          <a:avLst/>
-        </a:prstGeom>
-        <a:solidFill>
-          <a:schemeClr val="accent1">
-            <a:hueOff val="0"/>
-            <a:satOff val="0"/>
-            <a:lumOff val="0"/>
-            <a:alphaOff val="0"/>
-          </a:schemeClr>
-        </a:solidFill>
-        <a:ln w="25400" cap="flat" cmpd="sng" algn="ctr">
-          <a:solidFill>
-            <a:schemeClr val="lt1">
-              <a:hueOff val="0"/>
-              <a:satOff val="0"/>
-              <a:lumOff val="0"/>
-              <a:alphaOff val="0"/>
-            </a:schemeClr>
-          </a:solidFill>
-          <a:prstDash val="solid"/>
-        </a:ln>
-        <a:effectLst/>
-      </dsp:spPr>
-      <dsp:style>
-        <a:lnRef idx="2">
-          <a:scrgbClr r="0" g="0" b="0"/>
-        </a:lnRef>
-        <a:fillRef idx="1">
-          <a:scrgbClr r="0" g="0" b="0"/>
-        </a:fillRef>
-        <a:effectRef idx="0">
-          <a:scrgbClr r="0" g="0" b="0"/>
-        </a:effectRef>
-        <a:fontRef idx="minor">
-          <a:schemeClr val="lt1"/>
-        </a:fontRef>
-      </dsp:style>
-      <dsp:txBody>
-        <a:bodyPr spcFirstLastPara="0" vert="horz" wrap="square" lIns="12700" tIns="12700" rIns="12700" bIns="12700" numCol="1" spcCol="1270" anchor="ctr" anchorCtr="0">
-          <a:noAutofit/>
-        </a:bodyPr>
-        <a:lstStyle/>
-        <a:p>
-          <a:pPr lvl="0" algn="ctr" defTabSz="889000">
+          <a:pPr lvl="0" algn="ctr" defTabSz="577850">
             <a:lnSpc>
               <a:spcPct val="90000"/>
             </a:lnSpc>
@@ -18053,14 +18043,14 @@
             </a:spcAft>
           </a:pPr>
           <a:r>
-            <a:rPr lang="en-US" sz="2000" kern="1200"/>
-            <a:t>Ventas</a:t>
+            <a:rPr lang="en-US" sz="1300" kern="1200"/>
+            <a:t>Depósito</a:t>
           </a:r>
         </a:p>
       </dsp:txBody>
       <dsp:txXfrm>
-        <a:off x="975841" y="1197112"/>
-        <a:ext cx="1612349" cy="806174"/>
+        <a:off x="2875314" y="1939474"/>
+        <a:ext cx="1038422" cy="692281"/>
       </dsp:txXfrm>
     </dsp:sp>
   </dsp:spTree>
@@ -18068,12 +18058,11 @@
 </file>
 
 <file path=word/diagrams/layout1.xml><?xml version="1.0" encoding="utf-8"?>
-<dgm:layoutDef xmlns:dgm="http://schemas.openxmlformats.org/drawingml/2006/diagram" xmlns:a="http://schemas.openxmlformats.org/drawingml/2006/main" uniqueId="urn:microsoft.com/office/officeart/2005/8/layout/orgChart1">
+<dgm:layoutDef xmlns:dgm="http://schemas.openxmlformats.org/drawingml/2006/diagram" xmlns:a="http://schemas.openxmlformats.org/drawingml/2006/main" uniqueId="urn:microsoft.com/office/officeart/2005/8/layout/hierarchy6">
   <dgm:title val=""/>
   <dgm:desc val=""/>
   <dgm:catLst>
-    <dgm:cat type="hierarchy" pri="1000"/>
-    <dgm:cat type="convert" pri="6000"/>
+    <dgm:cat type="hierarchy" pri="3000"/>
   </dgm:catLst>
   <dgm:sampData>
     <dgm:dataModel>
@@ -18082,10 +18071,19 @@
         <dgm:pt modelId="1">
           <dgm:prSet phldr="1"/>
         </dgm:pt>
-        <dgm:pt modelId="2" type="asst">
+        <dgm:pt modelId="2">
+          <dgm:prSet phldr="1"/>
+        </dgm:pt>
+        <dgm:pt modelId="21">
+          <dgm:prSet phldr="1"/>
+        </dgm:pt>
+        <dgm:pt modelId="22">
           <dgm:prSet phldr="1"/>
         </dgm:pt>
         <dgm:pt modelId="3">
+          <dgm:prSet phldr="1"/>
+        </dgm:pt>
+        <dgm:pt modelId="31">
           <dgm:prSet phldr="1"/>
         </dgm:pt>
         <dgm:pt modelId="4">
@@ -18094,13 +18092,20 @@
         <dgm:pt modelId="5">
           <dgm:prSet phldr="1"/>
         </dgm:pt>
+        <dgm:pt modelId="6">
+          <dgm:prSet phldr="1"/>
+        </dgm:pt>
       </dgm:ptLst>
       <dgm:cxnLst>
-        <dgm:cxn modelId="5" srcId="0" destId="1" srcOrd="0" destOrd="0"/>
-        <dgm:cxn modelId="6" srcId="1" destId="2" srcOrd="0" destOrd="0"/>
-        <dgm:cxn modelId="7" srcId="1" destId="3" srcOrd="1" destOrd="0"/>
-        <dgm:cxn modelId="8" srcId="1" destId="4" srcOrd="2" destOrd="0"/>
-        <dgm:cxn modelId="9" srcId="1" destId="5" srcOrd="3" destOrd="0"/>
+        <dgm:cxn modelId="7" srcId="0" destId="1" srcOrd="0" destOrd="0"/>
+        <dgm:cxn modelId="8" srcId="1" destId="2" srcOrd="0" destOrd="0"/>
+        <dgm:cxn modelId="9" srcId="1" destId="3" srcOrd="1" destOrd="0"/>
+        <dgm:cxn modelId="23" srcId="2" destId="21" srcOrd="0" destOrd="0"/>
+        <dgm:cxn modelId="24" srcId="2" destId="22" srcOrd="1" destOrd="0"/>
+        <dgm:cxn modelId="33" srcId="3" destId="31" srcOrd="0" destOrd="0"/>
+        <dgm:cxn modelId="10" srcId="0" destId="4" srcOrd="1" destOrd="0"/>
+        <dgm:cxn modelId="11" srcId="0" destId="5" srcOrd="2" destOrd="0"/>
+        <dgm:cxn modelId="12" srcId="0" destId="6" srcOrd="3" destOrd="0"/>
       </dgm:cxnLst>
       <dgm:bg/>
       <dgm:whole/>
@@ -18111,13 +18116,17 @@
       <dgm:ptLst>
         <dgm:pt modelId="0" type="doc"/>
         <dgm:pt modelId="1"/>
+        <dgm:pt modelId="11"/>
         <dgm:pt modelId="12"/>
-        <dgm:pt modelId="13"/>
+        <dgm:pt modelId="2"/>
+        <dgm:pt modelId="3"/>
       </dgm:ptLst>
       <dgm:cxnLst>
-        <dgm:cxn modelId="2" srcId="0" destId="1" srcOrd="0" destOrd="0"/>
-        <dgm:cxn modelId="16" srcId="1" destId="12" srcOrd="1" destOrd="0"/>
-        <dgm:cxn modelId="17" srcId="1" destId="13" srcOrd="2" destOrd="0"/>
+        <dgm:cxn modelId="4" srcId="0" destId="1" srcOrd="0" destOrd="0"/>
+        <dgm:cxn modelId="13" srcId="1" destId="11" srcOrd="0" destOrd="0"/>
+        <dgm:cxn modelId="14" srcId="1" destId="12" srcOrd="1" destOrd="0"/>
+        <dgm:cxn modelId="5" srcId="0" destId="2" srcOrd="1" destOrd="0"/>
+        <dgm:cxn modelId="6" srcId="0" destId="3" srcOrd="2" destOrd="0"/>
       </dgm:cxnLst>
       <dgm:bg/>
       <dgm:whole/>
@@ -18128,1087 +18137,433 @@
       <dgm:ptLst>
         <dgm:pt modelId="0" type="doc"/>
         <dgm:pt modelId="1"/>
-        <dgm:pt modelId="11" type="asst"/>
-        <dgm:pt modelId="12"/>
-        <dgm:pt modelId="13"/>
-        <dgm:pt modelId="14"/>
+        <dgm:pt modelId="2"/>
+        <dgm:pt modelId="21"/>
+        <dgm:pt modelId="211"/>
+        <dgm:pt modelId="3"/>
+        <dgm:pt modelId="31"/>
+        <dgm:pt modelId="311"/>
+        <dgm:pt modelId="4"/>
+        <dgm:pt modelId="5"/>
+        <dgm:pt modelId="6"/>
+        <dgm:pt modelId="7"/>
       </dgm:ptLst>
       <dgm:cxnLst>
-        <dgm:cxn modelId="2" srcId="0" destId="1" srcOrd="0" destOrd="0"/>
-        <dgm:cxn modelId="15" srcId="1" destId="11" srcOrd="0" destOrd="0"/>
-        <dgm:cxn modelId="16" srcId="1" destId="12" srcOrd="1" destOrd="0"/>
-        <dgm:cxn modelId="17" srcId="1" destId="13" srcOrd="2" destOrd="0"/>
-        <dgm:cxn modelId="18" srcId="1" destId="14" srcOrd="2" destOrd="0"/>
+        <dgm:cxn modelId="8" srcId="0" destId="1" srcOrd="0" destOrd="0"/>
+        <dgm:cxn modelId="9" srcId="1" destId="2" srcOrd="0" destOrd="0"/>
+        <dgm:cxn modelId="10" srcId="1" destId="3" srcOrd="1" destOrd="0"/>
+        <dgm:cxn modelId="23" srcId="2" destId="21" srcOrd="0" destOrd="0"/>
+        <dgm:cxn modelId="24" srcId="21" destId="211" srcOrd="0" destOrd="0"/>
+        <dgm:cxn modelId="33" srcId="3" destId="31" srcOrd="0" destOrd="0"/>
+        <dgm:cxn modelId="34" srcId="31" destId="311" srcOrd="0" destOrd="0"/>
+        <dgm:cxn modelId="11" srcId="0" destId="4" srcOrd="1" destOrd="0"/>
+        <dgm:cxn modelId="12" srcId="0" destId="5" srcOrd="2" destOrd="0"/>
+        <dgm:cxn modelId="13" srcId="0" destId="6" srcOrd="3" destOrd="0"/>
+        <dgm:cxn modelId="14" srcId="0" destId="7" srcOrd="4" destOrd="0"/>
       </dgm:cxnLst>
       <dgm:bg/>
       <dgm:whole/>
     </dgm:dataModel>
   </dgm:clrData>
-  <dgm:layoutNode name="hierChild1">
+  <dgm:layoutNode name="mainComposite">
     <dgm:varLst>
-      <dgm:orgChart val="1"/>
       <dgm:chPref val="1"/>
       <dgm:dir/>
       <dgm:animOne val="branch"/>
       <dgm:animLvl val="lvl"/>
-      <dgm:resizeHandles/>
+      <dgm:resizeHandles val="exact"/>
     </dgm:varLst>
-    <dgm:choose name="Name0">
-      <dgm:if name="Name1" func="var" arg="dir" op="equ" val="norm">
-        <dgm:alg type="hierChild">
-          <dgm:param type="linDir" val="fromL"/>
-        </dgm:alg>
-      </dgm:if>
-      <dgm:else name="Name2">
-        <dgm:alg type="hierChild">
-          <dgm:param type="linDir" val="fromR"/>
-        </dgm:alg>
-      </dgm:else>
-    </dgm:choose>
+    <dgm:alg type="composite">
+      <dgm:param type="vertAlign" val="mid"/>
+      <dgm:param type="horzAlign" val="ctr"/>
+    </dgm:alg>
     <dgm:shape xmlns:r="http://schemas.openxmlformats.org/officeDocument/2006/relationships" r:blip="">
       <dgm:adjLst/>
     </dgm:shape>
     <dgm:presOf/>
-    <dgm:constrLst>
-      <dgm:constr type="w" for="des" forName="rootComposite1" refType="w" fact="10"/>
-      <dgm:constr type="h" for="des" forName="rootComposite1" refType="w" refFor="des" refForName="rootComposite1" fact="0.5"/>
-      <dgm:constr type="w" for="des" forName="rootComposite" refType="w" fact="10"/>
-      <dgm:constr type="h" for="des" forName="rootComposite" refType="w" refFor="des" refForName="rootComposite1" fact="0.5"/>
-      <dgm:constr type="w" for="des" forName="rootComposite3" refType="w" fact="10"/>
-      <dgm:constr type="h" for="des" forName="rootComposite3" refType="w" refFor="des" refForName="rootComposite1" fact="0.5"/>
-      <dgm:constr type="primFontSz" for="des" ptType="node" op="equ"/>
-      <dgm:constr type="sp" for="des" op="equ"/>
-      <dgm:constr type="sp" for="des" forName="hierRoot1" refType="w" refFor="des" refForName="rootComposite1" fact="0.21"/>
-      <dgm:constr type="sp" for="des" forName="hierRoot2" refType="sp" refFor="des" refForName="hierRoot1"/>
-      <dgm:constr type="sp" for="des" forName="hierRoot3" refType="sp" refFor="des" refForName="hierRoot1"/>
-      <dgm:constr type="sibSp" refType="w" refFor="des" refForName="rootComposite1" fact="0.21"/>
-      <dgm:constr type="sibSp" for="des" forName="hierChild2" refType="sibSp"/>
-      <dgm:constr type="sibSp" for="des" forName="hierChild3" refType="sibSp"/>
-      <dgm:constr type="sibSp" for="des" forName="hierChild4" refType="sibSp"/>
-      <dgm:constr type="sibSp" for="des" forName="hierChild5" refType="sibSp"/>
-      <dgm:constr type="sibSp" for="des" forName="hierChild6" refType="sibSp"/>
-      <dgm:constr type="sibSp" for="des" forName="hierChild7" refType="sibSp"/>
-      <dgm:constr type="secSibSp" refType="w" refFor="des" refForName="rootComposite1" fact="0.21"/>
-      <dgm:constr type="secSibSp" for="des" forName="hierChild2" refType="secSibSp"/>
-      <dgm:constr type="secSibSp" for="des" forName="hierChild3" refType="secSibSp"/>
-      <dgm:constr type="secSibSp" for="des" forName="hierChild4" refType="secSibSp"/>
-      <dgm:constr type="secSibSp" for="des" forName="hierChild5" refType="secSibSp"/>
-      <dgm:constr type="secSibSp" for="des" forName="hierChild6" refType="secSibSp"/>
-      <dgm:constr type="secSibSp" for="des" forName="hierChild7" refType="secSibSp"/>
-    </dgm:constrLst>
+    <dgm:choose name="Name0">
+      <dgm:if name="Name1" axis="ch" ptType="node" func="cnt" op="gte" val="2">
+        <dgm:choose name="Name2">
+          <dgm:if name="Name3" func="var" arg="dir" op="equ" val="norm">
+            <dgm:constrLst>
+              <dgm:constr type="l" for="ch" forName="hierFlow" refType="w" fact="0.3"/>
+              <dgm:constr type="t" for="ch" forName="hierFlow"/>
+              <dgm:constr type="r" for="ch" forName="hierFlow" refType="w" fact="0.98"/>
+              <dgm:constr type="b" for="ch" forName="hierFlow" refType="h" fact="0.98"/>
+              <dgm:constr type="l" for="ch" forName="bgShapesFlow"/>
+              <dgm:constr type="t" for="ch" forName="bgShapesFlow"/>
+              <dgm:constr type="r" for="ch" forName="bgShapesFlow" refType="w"/>
+              <dgm:constr type="b" for="ch" forName="bgShapesFlow" refType="h"/>
+              <dgm:constr type="w" for="des" forName="level1Shape" refType="w"/>
+              <dgm:constr type="h" for="des" forName="level1Shape" refType="w" refFor="des" refForName="level1Shape" fact="0.66667"/>
+              <dgm:constr type="w" for="des" forName="level2Shape" refType="w" refFor="des" refForName="level1Shape" op="equ"/>
+              <dgm:constr type="h" for="des" forName="level2Shape" refType="h" refFor="des" refForName="level1Shape" op="equ"/>
+              <dgm:constr type="sp" for="des" refType="h" refFor="des" refForName="level1Shape" op="equ" fact="0.4"/>
+              <dgm:constr type="sibSp" for="des" forName="hierChild1" refType="w" refFor="des" refForName="level1Shape" op="equ" fact="0.3"/>
+              <dgm:constr type="sibSp" for="des" forName="hierChild2" refType="sibSp" refFor="des" refForName="hierChild1" op="equ"/>
+              <dgm:constr type="sibSp" for="des" forName="hierChild3" refType="sibSp" refFor="des" refForName="hierChild1" op="equ"/>
+              <dgm:constr type="userA" for="des" refType="h" refFor="des" refForName="level1Shape" op="equ"/>
+              <dgm:constr type="userB" for="des" refType="sp" refFor="des" op="equ"/>
+              <dgm:constr type="h" for="des" forName="firstBuf" refType="h" refFor="des" refForName="level1Shape" fact="0.1"/>
+            </dgm:constrLst>
+          </dgm:if>
+          <dgm:else name="Name4">
+            <dgm:constrLst>
+              <dgm:constr type="l" for="ch" forName="hierFlow" refType="w" fact="0.02"/>
+              <dgm:constr type="t" for="ch" forName="hierFlow"/>
+              <dgm:constr type="r" for="ch" forName="hierFlow" refType="w" fact="0.7"/>
+              <dgm:constr type="b" for="ch" forName="hierFlow" refType="h" fact="0.98"/>
+              <dgm:constr type="l" for="ch" forName="bgShapesFlow"/>
+              <dgm:constr type="t" for="ch" forName="bgShapesFlow"/>
+              <dgm:constr type="r" for="ch" forName="bgShapesFlow" refType="w"/>
+              <dgm:constr type="b" for="ch" forName="bgShapesFlow" refType="h"/>
+              <dgm:constr type="w" for="des" forName="level1Shape" refType="w"/>
+              <dgm:constr type="h" for="des" forName="level1Shape" refType="w" refFor="des" refForName="level1Shape" fact="0.66667"/>
+              <dgm:constr type="w" for="des" forName="level2Shape" refType="w" refFor="des" refForName="level1Shape" op="equ"/>
+              <dgm:constr type="h" for="des" forName="level2Shape" refType="h" refFor="des" refForName="level1Shape" op="equ"/>
+              <dgm:constr type="sp" for="des" refType="h" refFor="des" refForName="level1Shape" op="equ" fact="0.4"/>
+              <dgm:constr type="sibSp" for="des" forName="hierChild1" refType="w" refFor="des" refForName="level1Shape" op="equ" fact="0.3"/>
+              <dgm:constr type="sibSp" for="des" forName="hierChild2" refType="sibSp" refFor="des" refForName="hierChild1" op="equ"/>
+              <dgm:constr type="sibSp" for="des" forName="hierChild3" refType="sibSp" refFor="des" refForName="hierChild1" op="equ"/>
+              <dgm:constr type="userA" for="des" refType="h" refFor="des" refForName="level1Shape" op="equ"/>
+              <dgm:constr type="userB" for="des" refType="sp" refFor="des" op="equ"/>
+              <dgm:constr type="h" for="des" forName="firstBuf" refType="h" refFor="des" refForName="level1Shape" fact="0.1"/>
+            </dgm:constrLst>
+          </dgm:else>
+        </dgm:choose>
+      </dgm:if>
+      <dgm:else name="Name5">
+        <dgm:constrLst>
+          <dgm:constr type="l" for="ch" forName="hierFlow"/>
+          <dgm:constr type="t" for="ch" forName="hierFlow"/>
+          <dgm:constr type="r" for="ch" forName="hierFlow" refType="w"/>
+          <dgm:constr type="b" for="ch" forName="hierFlow" refType="h"/>
+          <dgm:constr type="l" for="ch" forName="bgShapesFlow"/>
+          <dgm:constr type="t" for="ch" forName="bgShapesFlow"/>
+          <dgm:constr type="r" for="ch" forName="bgShapesFlow" refType="w"/>
+          <dgm:constr type="b" for="ch" forName="bgShapesFlow" refType="h"/>
+          <dgm:constr type="w" for="des" forName="level1Shape" refType="w"/>
+          <dgm:constr type="h" for="des" forName="level1Shape" refType="w" refFor="des" refForName="level1Shape" fact="0.66667"/>
+          <dgm:constr type="w" for="des" forName="level2Shape" refType="w" refFor="des" refForName="level1Shape" op="equ"/>
+          <dgm:constr type="h" for="des" forName="level2Shape" refType="h" refFor="des" refForName="level1Shape" op="equ"/>
+          <dgm:constr type="sp" for="des" refType="h" refFor="des" refForName="level1Shape" op="equ" fact="0.4"/>
+          <dgm:constr type="sibSp" for="des" forName="hierChild1" refType="w" refFor="des" refForName="level1Shape" op="equ" fact="0.3"/>
+          <dgm:constr type="sibSp" for="des" forName="hierChild2" refType="sibSp" refFor="des" refForName="hierChild1" op="equ"/>
+          <dgm:constr type="sibSp" for="des" forName="hierChild3" refType="sibSp" refFor="des" refForName="hierChild1" op="equ"/>
+          <dgm:constr type="userA" for="des" refType="h" refFor="des" refForName="level1Shape" op="equ"/>
+          <dgm:constr type="userB" for="des" refType="sp" refFor="des" op="equ"/>
+          <dgm:constr type="h" for="des" forName="firstBuf" refType="h" refFor="des" refForName="level1Shape" fact="0.1"/>
+        </dgm:constrLst>
+      </dgm:else>
+    </dgm:choose>
     <dgm:ruleLst/>
-    <dgm:forEach name="Name3" axis="ch">
-      <dgm:forEach name="Name4" axis="self" ptType="node">
-        <dgm:layoutNode name="hierRoot1">
-          <dgm:varLst>
-            <dgm:hierBranch val="init"/>
-          </dgm:varLst>
-          <dgm:choose name="Name5">
-            <dgm:if name="Name6" func="var" arg="hierBranch" op="equ" val="l">
-              <dgm:choose name="Name7">
-                <dgm:if name="Name8" axis="ch" ptType="asst" func="cnt" op="gte" val="1">
-                  <dgm:alg type="hierRoot">
-                    <dgm:param type="hierAlign" val="tR"/>
-                  </dgm:alg>
-                  <dgm:constrLst>
-                    <dgm:constr type="alignOff" val="0.65"/>
-                  </dgm:constrLst>
-                </dgm:if>
-                <dgm:else name="Name9">
-                  <dgm:alg type="hierRoot">
-                    <dgm:param type="hierAlign" val="tR"/>
-                  </dgm:alg>
-                  <dgm:constrLst>
-                    <dgm:constr type="alignOff" val="0.25"/>
-                  </dgm:constrLst>
-                </dgm:else>
-              </dgm:choose>
-            </dgm:if>
-            <dgm:if name="Name10" func="var" arg="hierBranch" op="equ" val="r">
-              <dgm:choose name="Name11">
-                <dgm:if name="Name12" axis="ch" ptType="asst" func="cnt" op="gte" val="1">
-                  <dgm:alg type="hierRoot">
-                    <dgm:param type="hierAlign" val="tL"/>
-                  </dgm:alg>
-                  <dgm:constrLst>
-                    <dgm:constr type="alignOff" val="0.65"/>
-                  </dgm:constrLst>
-                </dgm:if>
-                <dgm:else name="Name13">
-                  <dgm:alg type="hierRoot">
-                    <dgm:param type="hierAlign" val="tL"/>
-                  </dgm:alg>
-                  <dgm:constrLst>
-                    <dgm:constr type="alignOff" val="0.25"/>
-                  </dgm:constrLst>
-                </dgm:else>
-              </dgm:choose>
-            </dgm:if>
-            <dgm:if name="Name14" func="var" arg="hierBranch" op="equ" val="hang">
-              <dgm:alg type="hierRoot"/>
-              <dgm:constrLst>
-                <dgm:constr type="alignOff" val="0.65"/>
-              </dgm:constrLst>
-            </dgm:if>
-            <dgm:else name="Name15">
-              <dgm:alg type="hierRoot"/>
-              <dgm:constrLst>
-                <dgm:constr type="alignOff"/>
-                <dgm:constr type="bendDist" for="des" ptType="parTrans" refType="sp" fact="0.5"/>
-              </dgm:constrLst>
-            </dgm:else>
-          </dgm:choose>
-          <dgm:shape xmlns:r="http://schemas.openxmlformats.org/officeDocument/2006/relationships" r:blip="">
-            <dgm:adjLst/>
-          </dgm:shape>
-          <dgm:presOf/>
-          <dgm:ruleLst/>
-          <dgm:layoutNode name="rootComposite1">
-            <dgm:alg type="composite"/>
-            <dgm:shape xmlns:r="http://schemas.openxmlformats.org/officeDocument/2006/relationships" r:blip="">
-              <dgm:adjLst/>
-            </dgm:shape>
-            <dgm:presOf axis="self" ptType="node" cnt="1"/>
-            <dgm:choose name="Name16">
-              <dgm:if name="Name17" func="var" arg="hierBranch" op="equ" val="init">
-                <dgm:constrLst>
-                  <dgm:constr type="l" for="ch" forName="rootText1"/>
-                  <dgm:constr type="t" for="ch" forName="rootText1"/>
-                  <dgm:constr type="w" for="ch" forName="rootText1" refType="w"/>
-                  <dgm:constr type="h" for="ch" forName="rootText1" refType="h"/>
-                  <dgm:constr type="l" for="ch" forName="rootConnector1"/>
-                  <dgm:constr type="t" for="ch" forName="rootConnector1"/>
-                  <dgm:constr type="w" for="ch" forName="rootConnector1" refType="w" refFor="ch" refForName="rootText1" fact="0.2"/>
-                  <dgm:constr type="h" for="ch" forName="rootConnector1" refType="h" refFor="ch" refForName="rootText1"/>
-                </dgm:constrLst>
-              </dgm:if>
-              <dgm:if name="Name18" func="var" arg="hierBranch" op="equ" val="l">
-                <dgm:constrLst>
-                  <dgm:constr type="l" for="ch" forName="rootText1"/>
-                  <dgm:constr type="t" for="ch" forName="rootText1"/>
-                  <dgm:constr type="w" for="ch" forName="rootText1" refType="w"/>
-                  <dgm:constr type="h" for="ch" forName="rootText1" refType="h"/>
-                  <dgm:constr type="r" for="ch" forName="rootConnector1" refType="w"/>
-                  <dgm:constr type="t" for="ch" forName="rootConnector1"/>
-                  <dgm:constr type="w" for="ch" forName="rootConnector1" refType="w" refFor="ch" refForName="rootText1" fact="0.2"/>
-                  <dgm:constr type="h" for="ch" forName="rootConnector1" refType="h" refFor="ch" refForName="rootText1"/>
-                </dgm:constrLst>
-              </dgm:if>
-              <dgm:if name="Name19" func="var" arg="hierBranch" op="equ" val="r">
-                <dgm:constrLst>
-                  <dgm:constr type="l" for="ch" forName="rootText1"/>
-                  <dgm:constr type="t" for="ch" forName="rootText1"/>
-                  <dgm:constr type="w" for="ch" forName="rootText1" refType="w"/>
-                  <dgm:constr type="h" for="ch" forName="rootText1" refType="h"/>
-                  <dgm:constr type="l" for="ch" forName="rootConnector1"/>
-                  <dgm:constr type="t" for="ch" forName="rootConnector1"/>
-                  <dgm:constr type="w" for="ch" forName="rootConnector1" refType="w" refFor="ch" refForName="rootText1" fact="0.2"/>
-                  <dgm:constr type="h" for="ch" forName="rootConnector1" refType="h" refFor="ch" refForName="rootText1"/>
-                </dgm:constrLst>
-              </dgm:if>
-              <dgm:else name="Name20">
-                <dgm:constrLst>
-                  <dgm:constr type="l" for="ch" forName="rootText1"/>
-                  <dgm:constr type="t" for="ch" forName="rootText1"/>
-                  <dgm:constr type="w" for="ch" forName="rootText1" refType="w"/>
-                  <dgm:constr type="h" for="ch" forName="rootText1" refType="h"/>
-                  <dgm:constr type="r" for="ch" forName="rootConnector1" refType="w"/>
-                  <dgm:constr type="t" for="ch" forName="rootConnector1"/>
-                  <dgm:constr type="w" for="ch" forName="rootConnector1" refType="w" refFor="ch" refForName="rootText1" fact="0.2"/>
-                  <dgm:constr type="h" for="ch" forName="rootConnector1" refType="h" refFor="ch" refForName="rootText1"/>
-                </dgm:constrLst>
-              </dgm:else>
-            </dgm:choose>
-            <dgm:ruleLst/>
-            <dgm:layoutNode name="rootText1" styleLbl="node0">
-              <dgm:varLst>
-                <dgm:chPref val="3"/>
-              </dgm:varLst>
-              <dgm:alg type="tx"/>
-              <dgm:shape xmlns:r="http://schemas.openxmlformats.org/officeDocument/2006/relationships" type="rect" r:blip="">
-                <dgm:adjLst/>
-              </dgm:shape>
-              <dgm:presOf axis="self" ptType="node" cnt="1"/>
-              <dgm:constrLst>
-                <dgm:constr type="primFontSz" val="65"/>
-                <dgm:constr type="lMarg" refType="primFontSz" fact="0.05"/>
-                <dgm:constr type="rMarg" refType="primFontSz" fact="0.05"/>
-                <dgm:constr type="tMarg" refType="primFontSz" fact="0.05"/>
-                <dgm:constr type="bMarg" refType="primFontSz" fact="0.05"/>
-              </dgm:constrLst>
-              <dgm:ruleLst>
-                <dgm:rule type="primFontSz" val="5" fact="NaN" max="NaN"/>
-              </dgm:ruleLst>
-            </dgm:layoutNode>
-            <dgm:layoutNode name="rootConnector1" moveWith="rootText1">
-              <dgm:alg type="sp"/>
-              <dgm:shape xmlns:r="http://schemas.openxmlformats.org/officeDocument/2006/relationships" type="rect" r:blip="" hideGeom="1">
-                <dgm:adjLst/>
-              </dgm:shape>
-              <dgm:presOf axis="self" ptType="node" cnt="1"/>
-              <dgm:constrLst/>
-              <dgm:ruleLst/>
-            </dgm:layoutNode>
-          </dgm:layoutNode>
-          <dgm:layoutNode name="hierChild2">
-            <dgm:choose name="Name21">
-              <dgm:if name="Name22" func="var" arg="hierBranch" op="equ" val="l">
-                <dgm:alg type="hierChild">
-                  <dgm:param type="chAlign" val="r"/>
-                  <dgm:param type="linDir" val="fromT"/>
-                </dgm:alg>
-              </dgm:if>
-              <dgm:if name="Name23" func="var" arg="hierBranch" op="equ" val="r">
-                <dgm:alg type="hierChild">
-                  <dgm:param type="chAlign" val="l"/>
-                  <dgm:param type="linDir" val="fromT"/>
-                </dgm:alg>
-              </dgm:if>
-              <dgm:if name="Name24" func="var" arg="hierBranch" op="equ" val="hang">
-                <dgm:choose name="Name25">
-                  <dgm:if name="Name26" func="var" arg="dir" op="equ" val="norm">
-                    <dgm:alg type="hierChild">
-                      <dgm:param type="chAlign" val="l"/>
-                      <dgm:param type="linDir" val="fromL"/>
-                      <dgm:param type="secChAlign" val="t"/>
-                      <dgm:param type="secLinDir" val="fromT"/>
-                    </dgm:alg>
-                  </dgm:if>
-                  <dgm:else name="Name27">
-                    <dgm:alg type="hierChild">
-                      <dgm:param type="chAlign" val="l"/>
-                      <dgm:param type="linDir" val="fromR"/>
-                      <dgm:param type="secChAlign" val="t"/>
-                      <dgm:param type="secLinDir" val="fromT"/>
-                    </dgm:alg>
-                  </dgm:else>
-                </dgm:choose>
-              </dgm:if>
-              <dgm:else name="Name28">
-                <dgm:choose name="Name29">
-                  <dgm:if name="Name30" func="var" arg="dir" op="equ" val="norm">
-                    <dgm:alg type="hierChild"/>
-                  </dgm:if>
-                  <dgm:else name="Name31">
-                    <dgm:alg type="hierChild">
-                      <dgm:param type="linDir" val="fromR"/>
-                    </dgm:alg>
-                  </dgm:else>
-                </dgm:choose>
-              </dgm:else>
-            </dgm:choose>
+    <dgm:layoutNode name="hierFlow">
+      <dgm:alg type="lin">
+        <dgm:param type="linDir" val="fromT"/>
+        <dgm:param type="nodeVertAlign" val="t"/>
+        <dgm:param type="vertAlign" val="t"/>
+        <dgm:param type="nodeHorzAlign" val="ctr"/>
+        <dgm:param type="fallback" val="2D"/>
+      </dgm:alg>
+      <dgm:shape xmlns:r="http://schemas.openxmlformats.org/officeDocument/2006/relationships" r:blip="">
+        <dgm:adjLst/>
+      </dgm:shape>
+      <dgm:presOf/>
+      <dgm:constrLst/>
+      <dgm:ruleLst/>
+      <dgm:choose name="Name6">
+        <dgm:if name="Name7" axis="ch" ptType="node" func="cnt" op="gte" val="2">
+          <dgm:layoutNode name="firstBuf">
+            <dgm:alg type="sp"/>
             <dgm:shape xmlns:r="http://schemas.openxmlformats.org/officeDocument/2006/relationships" r:blip="">
               <dgm:adjLst/>
             </dgm:shape>
             <dgm:presOf/>
             <dgm:constrLst/>
             <dgm:ruleLst/>
-            <dgm:forEach name="rep2a" axis="ch" ptType="nonAsst">
-              <dgm:forEach name="Name32" axis="precedSib" ptType="parTrans" st="-1" cnt="1">
-                <dgm:choose name="Name33">
-                  <dgm:if name="Name34" func="var" arg="hierBranch" op="equ" val="std">
-                    <dgm:layoutNode name="Name35">
+          </dgm:layoutNode>
+        </dgm:if>
+        <dgm:else name="Name8"/>
+      </dgm:choose>
+      <dgm:layoutNode name="hierChild1">
+        <dgm:varLst>
+          <dgm:chPref val="1"/>
+          <dgm:animOne val="branch"/>
+          <dgm:animLvl val="lvl"/>
+        </dgm:varLst>
+        <dgm:choose name="Name9">
+          <dgm:if name="Name10" func="var" arg="dir" op="equ" val="norm">
+            <dgm:alg type="hierChild">
+              <dgm:param type="linDir" val="fromL"/>
+              <dgm:param type="vertAlign" val="t"/>
+            </dgm:alg>
+          </dgm:if>
+          <dgm:else name="Name11">
+            <dgm:alg type="hierChild">
+              <dgm:param type="linDir" val="fromR"/>
+              <dgm:param type="vertAlign" val="t"/>
+            </dgm:alg>
+          </dgm:else>
+        </dgm:choose>
+        <dgm:shape xmlns:r="http://schemas.openxmlformats.org/officeDocument/2006/relationships" r:blip="">
+          <dgm:adjLst/>
+        </dgm:shape>
+        <dgm:presOf/>
+        <dgm:constrLst>
+          <dgm:constr type="primFontSz" for="des" ptType="node" op="equ"/>
+        </dgm:constrLst>
+        <dgm:ruleLst/>
+        <dgm:forEach name="Name12" axis="ch" cnt="3">
+          <dgm:forEach name="Name13" axis="self" ptType="node">
+            <dgm:layoutNode name="Name14">
+              <dgm:alg type="hierRoot"/>
+              <dgm:shape xmlns:r="http://schemas.openxmlformats.org/officeDocument/2006/relationships" r:blip="">
+                <dgm:adjLst/>
+              </dgm:shape>
+              <dgm:presOf/>
+              <dgm:constrLst/>
+              <dgm:ruleLst/>
+              <dgm:layoutNode name="level1Shape" styleLbl="node0">
+                <dgm:varLst>
+                  <dgm:chPref val="3"/>
+                </dgm:varLst>
+                <dgm:alg type="tx"/>
+                <dgm:shape xmlns:r="http://schemas.openxmlformats.org/officeDocument/2006/relationships" type="roundRect" r:blip="">
+                  <dgm:adjLst>
+                    <dgm:adj idx="1" val="0.1"/>
+                  </dgm:adjLst>
+                </dgm:shape>
+                <dgm:presOf axis="self"/>
+                <dgm:constrLst>
+                  <dgm:constr type="primFontSz" val="65"/>
+                  <dgm:constr type="tMarg" refType="primFontSz" fact="0.3"/>
+                  <dgm:constr type="bMarg" refType="primFontSz" fact="0.3"/>
+                  <dgm:constr type="lMarg" refType="primFontSz" fact="0.3"/>
+                  <dgm:constr type="rMarg" refType="primFontSz" fact="0.3"/>
+                </dgm:constrLst>
+                <dgm:ruleLst>
+                  <dgm:rule type="primFontSz" val="5" fact="NaN" max="NaN"/>
+                </dgm:ruleLst>
+              </dgm:layoutNode>
+              <dgm:layoutNode name="hierChild2">
+                <dgm:choose name="Name15">
+                  <dgm:if name="Name16" func="var" arg="dir" op="equ" val="norm">
+                    <dgm:alg type="hierChild">
+                      <dgm:param type="linDir" val="fromL"/>
+                    </dgm:alg>
+                  </dgm:if>
+                  <dgm:else name="Name17">
+                    <dgm:alg type="hierChild">
+                      <dgm:param type="linDir" val="fromR"/>
+                    </dgm:alg>
+                  </dgm:else>
+                </dgm:choose>
+                <dgm:shape xmlns:r="http://schemas.openxmlformats.org/officeDocument/2006/relationships" r:blip="">
+                  <dgm:adjLst/>
+                </dgm:shape>
+                <dgm:presOf/>
+                <dgm:constrLst/>
+                <dgm:ruleLst/>
+                <dgm:forEach name="repeat" axis="ch">
+                  <dgm:forEach name="Name18" axis="self" ptType="parTrans" cnt="1">
+                    <dgm:layoutNode name="Name19">
                       <dgm:alg type="conn">
-                        <dgm:param type="connRout" val="bend"/>
                         <dgm:param type="dim" val="1D"/>
                         <dgm:param type="endSty" val="noArr"/>
+                        <dgm:param type="connRout" val="bend"/>
                         <dgm:param type="begPts" val="bCtr"/>
                         <dgm:param type="endPts" val="tCtr"/>
-                        <dgm:param type="bendPt" val="end"/>
                       </dgm:alg>
-                      <dgm:shape xmlns:r="http://schemas.openxmlformats.org/officeDocument/2006/relationships" type="conn" r:blip="" zOrderOff="-99999">
+                      <dgm:shape xmlns:r="http://schemas.openxmlformats.org/officeDocument/2006/relationships" type="conn" r:blip="">
                         <dgm:adjLst/>
                       </dgm:shape>
                       <dgm:presOf axis="self"/>
                       <dgm:constrLst>
+                        <dgm:constr type="w" val="1"/>
+                        <dgm:constr type="h" val="1"/>
                         <dgm:constr type="begPad"/>
                         <dgm:constr type="endPad"/>
                       </dgm:constrLst>
                       <dgm:ruleLst/>
                     </dgm:layoutNode>
-                  </dgm:if>
-                  <dgm:if name="Name36" func="var" arg="hierBranch" op="equ" val="init">
-                    <dgm:layoutNode name="Name37">
-                      <dgm:choose name="Name38">
-                        <dgm:if name="Name39" axis="self" func="depth" op="lte" val="2">
-                          <dgm:alg type="conn">
-                            <dgm:param type="connRout" val="bend"/>
-                            <dgm:param type="dim" val="1D"/>
-                            <dgm:param type="endSty" val="noArr"/>
-                            <dgm:param type="begPts" val="bCtr"/>
-                            <dgm:param type="endPts" val="tCtr"/>
-                            <dgm:param type="bendPt" val="end"/>
-                          </dgm:alg>
-                        </dgm:if>
-                        <dgm:else name="Name40">
-                          <dgm:choose name="Name41">
-                            <dgm:if name="Name42" axis="par des" func="maxDepth" op="lte" val="1">
-                              <dgm:choose name="Name43">
-                                <dgm:if name="Name44" axis="par ch" ptType="node asst" func="cnt" op="gte" val="1">
-                                  <dgm:alg type="conn">
-                                    <dgm:param type="connRout" val="bend"/>
-                                    <dgm:param type="dim" val="1D"/>
-                                    <dgm:param type="endSty" val="noArr"/>
-                                    <dgm:param type="begPts" val="bCtr"/>
-                                    <dgm:param type="endPts" val="midL midR"/>
-                                  </dgm:alg>
-                                </dgm:if>
-                                <dgm:else name="Name45">
-                                  <dgm:alg type="conn">
-                                    <dgm:param type="connRout" val="bend"/>
-                                    <dgm:param type="dim" val="1D"/>
-                                    <dgm:param type="endSty" val="noArr"/>
-                                    <dgm:param type="begPts" val="bCtr"/>
-                                    <dgm:param type="endPts" val="midL midR"/>
-                                    <dgm:param type="srcNode" val="rootConnector"/>
-                                  </dgm:alg>
-                                </dgm:else>
-                              </dgm:choose>
-                            </dgm:if>
-                            <dgm:else name="Name46">
-                              <dgm:alg type="conn">
-                                <dgm:param type="connRout" val="bend"/>
-                                <dgm:param type="dim" val="1D"/>
-                                <dgm:param type="endSty" val="noArr"/>
-                                <dgm:param type="begPts" val="bCtr"/>
-                                <dgm:param type="endPts" val="tCtr"/>
-                                <dgm:param type="bendPt" val="end"/>
-                              </dgm:alg>
-                            </dgm:else>
-                          </dgm:choose>
-                        </dgm:else>
-                      </dgm:choose>
-                      <dgm:shape xmlns:r="http://schemas.openxmlformats.org/officeDocument/2006/relationships" type="conn" r:blip="" zOrderOff="-99999">
+                  </dgm:forEach>
+                  <dgm:forEach name="Name20" axis="self" ptType="node">
+                    <dgm:layoutNode name="Name21">
+                      <dgm:alg type="hierRoot"/>
+                      <dgm:shape xmlns:r="http://schemas.openxmlformats.org/officeDocument/2006/relationships" r:blip="">
                         <dgm:adjLst/>
                       </dgm:shape>
-                      <dgm:presOf axis="self"/>
-                      <dgm:constrLst>
-                        <dgm:constr type="begPad"/>
-                        <dgm:constr type="endPad"/>
-                      </dgm:constrLst>
+                      <dgm:presOf/>
+                      <dgm:constrLst/>
                       <dgm:ruleLst/>
-                    </dgm:layoutNode>
-                  </dgm:if>
-                  <dgm:if name="Name47" func="var" arg="hierBranch" op="equ" val="hang">
-                    <dgm:layoutNode name="Name48">
-                      <dgm:alg type="conn">
-                        <dgm:param type="connRout" val="bend"/>
-                        <dgm:param type="dim" val="1D"/>
-                        <dgm:param type="endSty" val="noArr"/>
-                        <dgm:param type="begPts" val="bCtr"/>
-                        <dgm:param type="endPts" val="midL midR"/>
-                      </dgm:alg>
-                      <dgm:shape xmlns:r="http://schemas.openxmlformats.org/officeDocument/2006/relationships" type="conn" r:blip="" zOrderOff="-99999">
-                        <dgm:adjLst/>
-                      </dgm:shape>
-                      <dgm:presOf axis="self"/>
-                      <dgm:constrLst>
-                        <dgm:constr type="begPad"/>
-                        <dgm:constr type="endPad"/>
-                      </dgm:constrLst>
-                      <dgm:ruleLst/>
-                    </dgm:layoutNode>
-                  </dgm:if>
-                  <dgm:else name="Name49">
-                    <dgm:layoutNode name="Name50">
-                      <dgm:choose name="Name51">
-                        <dgm:if name="Name52" axis="self" func="depth" op="lte" val="2">
-                          <dgm:choose name="Name53">
-                            <dgm:if name="Name54" axis="par ch" ptType="node asst" func="cnt" op="gte" val="1">
-                              <dgm:alg type="conn">
-                                <dgm:param type="connRout" val="bend"/>
-                                <dgm:param type="dim" val="1D"/>
-                                <dgm:param type="endSty" val="noArr"/>
-                                <dgm:param type="begPts" val="bCtr"/>
-                                <dgm:param type="endPts" val="midL midR"/>
-                              </dgm:alg>
-                            </dgm:if>
-                            <dgm:else name="Name55">
-                              <dgm:alg type="conn">
-                                <dgm:param type="connRout" val="bend"/>
-                                <dgm:param type="dim" val="1D"/>
-                                <dgm:param type="endSty" val="noArr"/>
-                                <dgm:param type="begPts" val="bCtr"/>
-                                <dgm:param type="endPts" val="midL midR"/>
-                                <dgm:param type="srcNode" val="rootConnector1"/>
-                              </dgm:alg>
-                            </dgm:else>
-                          </dgm:choose>
-                        </dgm:if>
-                        <dgm:else name="Name56">
-                          <dgm:choose name="Name57">
-                            <dgm:if name="Name58" axis="par ch" ptType="node asst" func="cnt" op="gte" val="1">
-                              <dgm:alg type="conn">
-                                <dgm:param type="connRout" val="bend"/>
-                                <dgm:param type="dim" val="1D"/>
-                                <dgm:param type="endSty" val="noArr"/>
-                                <dgm:param type="begPts" val="bCtr"/>
-                                <dgm:param type="endPts" val="midL midR"/>
-                              </dgm:alg>
-                            </dgm:if>
-                            <dgm:else name="Name59">
-                              <dgm:alg type="conn">
-                                <dgm:param type="connRout" val="bend"/>
-                                <dgm:param type="dim" val="1D"/>
-                                <dgm:param type="endSty" val="noArr"/>
-                                <dgm:param type="begPts" val="bCtr"/>
-                                <dgm:param type="endPts" val="midL midR"/>
-                                <dgm:param type="srcNode" val="rootConnector"/>
-                              </dgm:alg>
-                            </dgm:else>
-                          </dgm:choose>
-                        </dgm:else>
-                      </dgm:choose>
-                      <dgm:shape xmlns:r="http://schemas.openxmlformats.org/officeDocument/2006/relationships" type="conn" r:blip="" zOrderOff="-99999">
-                        <dgm:adjLst/>
-                      </dgm:shape>
-                      <dgm:presOf axis="self"/>
-                      <dgm:constrLst>
-                        <dgm:constr type="begPad"/>
-                        <dgm:constr type="endPad"/>
-                      </dgm:constrLst>
-                      <dgm:ruleLst/>
-                    </dgm:layoutNode>
-                  </dgm:else>
-                </dgm:choose>
-              </dgm:forEach>
-              <dgm:layoutNode name="hierRoot2">
-                <dgm:varLst>
-                  <dgm:hierBranch val="init"/>
-                </dgm:varLst>
-                <dgm:choose name="Name60">
-                  <dgm:if name="Name61" func="var" arg="hierBranch" op="equ" val="l">
-                    <dgm:choose name="Name62">
-                      <dgm:if name="Name63" axis="ch" ptType="asst" func="cnt" op="gte" val="1">
-                        <dgm:alg type="hierRoot">
-                          <dgm:param type="hierAlign" val="tR"/>
-                        </dgm:alg>
+                      <dgm:layoutNode name="level2Shape">
+                        <dgm:alg type="tx"/>
+                        <dgm:shape xmlns:r="http://schemas.openxmlformats.org/officeDocument/2006/relationships" type="roundRect" r:blip="">
+                          <dgm:adjLst>
+                            <dgm:adj idx="1" val="0.1"/>
+                          </dgm:adjLst>
+                        </dgm:shape>
+                        <dgm:presOf axis="self"/>
+                        <dgm:constrLst>
+                          <dgm:constr type="primFontSz" val="65"/>
+                          <dgm:constr type="tMarg" refType="primFontSz" fact="0.3"/>
+                          <dgm:constr type="bMarg" refType="primFontSz" fact="0.3"/>
+                          <dgm:constr type="lMarg" refType="primFontSz" fact="0.3"/>
+                          <dgm:constr type="rMarg" refType="primFontSz" fact="0.3"/>
+                        </dgm:constrLst>
+                        <dgm:ruleLst>
+                          <dgm:rule type="primFontSz" val="5" fact="NaN" max="NaN"/>
+                        </dgm:ruleLst>
+                      </dgm:layoutNode>
+                      <dgm:layoutNode name="hierChild3">
+                        <dgm:choose name="Name22">
+                          <dgm:if name="Name23" func="var" arg="dir" op="equ" val="norm">
+                            <dgm:alg type="hierChild">
+                              <dgm:param type="linDir" val="fromL"/>
+                            </dgm:alg>
+                          </dgm:if>
+                          <dgm:else name="Name24">
+                            <dgm:alg type="hierChild">
+                              <dgm:param type="linDir" val="fromR"/>
+                            </dgm:alg>
+                          </dgm:else>
+                        </dgm:choose>
                         <dgm:shape xmlns:r="http://schemas.openxmlformats.org/officeDocument/2006/relationships" r:blip="">
                           <dgm:adjLst/>
                         </dgm:shape>
                         <dgm:presOf/>
-                        <dgm:constrLst>
-                          <dgm:constr type="alignOff" val="0.65"/>
-                        </dgm:constrLst>
-                      </dgm:if>
-                      <dgm:else name="Name64">
-                        <dgm:alg type="hierRoot">
-                          <dgm:param type="hierAlign" val="tR"/>
-                        </dgm:alg>
-                        <dgm:shape xmlns:r="http://schemas.openxmlformats.org/officeDocument/2006/relationships" r:blip="">
-                          <dgm:adjLst/>
-                        </dgm:shape>
-                        <dgm:presOf/>
-                        <dgm:constrLst>
-                          <dgm:constr type="alignOff" val="0.25"/>
-                        </dgm:constrLst>
-                      </dgm:else>
-                    </dgm:choose>
-                  </dgm:if>
-                  <dgm:if name="Name65" func="var" arg="hierBranch" op="equ" val="r">
-                    <dgm:choose name="Name66">
-                      <dgm:if name="Name67" axis="ch" ptType="asst" func="cnt" op="gte" val="1">
-                        <dgm:alg type="hierRoot">
-                          <dgm:param type="hierAlign" val="tL"/>
-                        </dgm:alg>
-                        <dgm:shape xmlns:r="http://schemas.openxmlformats.org/officeDocument/2006/relationships" r:blip="">
-                          <dgm:adjLst/>
-                        </dgm:shape>
-                        <dgm:presOf/>
-                        <dgm:constrLst>
-                          <dgm:constr type="alignOff" val="0.65"/>
-                        </dgm:constrLst>
-                      </dgm:if>
-                      <dgm:else name="Name68">
-                        <dgm:alg type="hierRoot">
-                          <dgm:param type="hierAlign" val="tL"/>
-                        </dgm:alg>
-                        <dgm:shape xmlns:r="http://schemas.openxmlformats.org/officeDocument/2006/relationships" r:blip="">
-                          <dgm:adjLst/>
-                        </dgm:shape>
-                        <dgm:presOf/>
-                        <dgm:constrLst>
-                          <dgm:constr type="alignOff" val="0.25"/>
-                        </dgm:constrLst>
-                      </dgm:else>
-                    </dgm:choose>
-                  </dgm:if>
-                  <dgm:if name="Name69" func="var" arg="hierBranch" op="equ" val="std">
-                    <dgm:alg type="hierRoot"/>
-                    <dgm:shape xmlns:r="http://schemas.openxmlformats.org/officeDocument/2006/relationships" r:blip="">
-                      <dgm:adjLst/>
-                    </dgm:shape>
-                    <dgm:presOf/>
-                    <dgm:constrLst>
-                      <dgm:constr type="alignOff"/>
-                      <dgm:constr type="bendDist" for="des" ptType="parTrans" refType="sp" fact="0.5"/>
-                    </dgm:constrLst>
-                  </dgm:if>
-                  <dgm:if name="Name70" func="var" arg="hierBranch" op="equ" val="init">
-                    <dgm:choose name="Name71">
-                      <dgm:if name="Name72" axis="des" func="maxDepth" op="lte" val="1">
-                        <dgm:choose name="Name73">
-                          <dgm:if name="Name74" axis="ch" ptType="asst" func="cnt" op="gte" val="1">
-                            <dgm:alg type="hierRoot">
-                              <dgm:param type="hierAlign" val="tL"/>
-                            </dgm:alg>
-                            <dgm:shape xmlns:r="http://schemas.openxmlformats.org/officeDocument/2006/relationships" r:blip="">
-                              <dgm:adjLst/>
-                            </dgm:shape>
-                            <dgm:presOf/>
-                            <dgm:constrLst>
-                              <dgm:constr type="alignOff" val="0.65"/>
-                            </dgm:constrLst>
-                          </dgm:if>
-                          <dgm:else name="Name75">
-                            <dgm:alg type="hierRoot">
-                              <dgm:param type="hierAlign" val="tL"/>
-                            </dgm:alg>
-                            <dgm:shape xmlns:r="http://schemas.openxmlformats.org/officeDocument/2006/relationships" r:blip="">
-                              <dgm:adjLst/>
-                            </dgm:shape>
-                            <dgm:presOf/>
-                            <dgm:constrLst>
-                              <dgm:constr type="alignOff" val="0.25"/>
-                            </dgm:constrLst>
-                          </dgm:else>
-                        </dgm:choose>
-                      </dgm:if>
-                      <dgm:else name="Name76">
-                        <dgm:alg type="hierRoot"/>
-                        <dgm:shape xmlns:r="http://schemas.openxmlformats.org/officeDocument/2006/relationships" r:blip="">
-                          <dgm:adjLst/>
-                        </dgm:shape>
-                        <dgm:presOf/>
-                        <dgm:constrLst>
-                          <dgm:constr type="alignOff"/>
-                          <dgm:constr type="bendDist" for="des" ptType="parTrans" refType="sp" fact="0.5"/>
-                        </dgm:constrLst>
-                      </dgm:else>
-                    </dgm:choose>
-                  </dgm:if>
-                  <dgm:else name="Name77">
-                    <dgm:alg type="hierRoot"/>
-                    <dgm:shape xmlns:r="http://schemas.openxmlformats.org/officeDocument/2006/relationships" r:blip="">
-                      <dgm:adjLst/>
-                    </dgm:shape>
-                    <dgm:presOf/>
-                    <dgm:constrLst>
-                      <dgm:constr type="alignOff" val="0.65"/>
-                    </dgm:constrLst>
-                  </dgm:else>
-                </dgm:choose>
-                <dgm:ruleLst/>
-                <dgm:layoutNode name="rootComposite">
-                  <dgm:alg type="composite"/>
-                  <dgm:shape xmlns:r="http://schemas.openxmlformats.org/officeDocument/2006/relationships" r:blip="">
-                    <dgm:adjLst/>
-                  </dgm:shape>
-                  <dgm:presOf axis="self" ptType="node" cnt="1"/>
-                  <dgm:choose name="Name78">
-                    <dgm:if name="Name79" func="var" arg="hierBranch" op="equ" val="init">
-                      <dgm:constrLst>
-                        <dgm:constr type="l" for="ch" forName="rootText"/>
-                        <dgm:constr type="t" for="ch" forName="rootText"/>
-                        <dgm:constr type="w" for="ch" forName="rootText" refType="w"/>
-                        <dgm:constr type="h" for="ch" forName="rootText" refType="h"/>
-                        <dgm:constr type="l" for="ch" forName="rootConnector"/>
-                        <dgm:constr type="t" for="ch" forName="rootConnector"/>
-                        <dgm:constr type="w" for="ch" forName="rootConnector" refType="w" refFor="ch" refForName="rootText" fact="0.2"/>
-                        <dgm:constr type="h" for="ch" forName="rootConnector" refType="h" refFor="ch" refForName="rootText"/>
-                      </dgm:constrLst>
-                    </dgm:if>
-                    <dgm:if name="Name80" func="var" arg="hierBranch" op="equ" val="l">
-                      <dgm:constrLst>
-                        <dgm:constr type="l" for="ch" forName="rootText"/>
-                        <dgm:constr type="t" for="ch" forName="rootText"/>
-                        <dgm:constr type="w" for="ch" forName="rootText" refType="w"/>
-                        <dgm:constr type="h" for="ch" forName="rootText" refType="h"/>
-                        <dgm:constr type="r" for="ch" forName="rootConnector" refType="w"/>
-                        <dgm:constr type="t" for="ch" forName="rootConnector"/>
-                        <dgm:constr type="w" for="ch" forName="rootConnector" refType="w" refFor="ch" refForName="rootText" fact="0.2"/>
-                        <dgm:constr type="h" for="ch" forName="rootConnector" refType="h" refFor="ch" refForName="rootText"/>
-                      </dgm:constrLst>
-                    </dgm:if>
-                    <dgm:if name="Name81" func="var" arg="hierBranch" op="equ" val="r">
-                      <dgm:constrLst>
-                        <dgm:constr type="l" for="ch" forName="rootText"/>
-                        <dgm:constr type="t" for="ch" forName="rootText"/>
-                        <dgm:constr type="w" for="ch" forName="rootText" refType="w"/>
-                        <dgm:constr type="h" for="ch" forName="rootText" refType="h"/>
-                        <dgm:constr type="l" for="ch" forName="rootConnector"/>
-                        <dgm:constr type="t" for="ch" forName="rootConnector"/>
-                        <dgm:constr type="w" for="ch" forName="rootConnector" refType="w" refFor="ch" refForName="rootText" fact="0.2"/>
-                        <dgm:constr type="h" for="ch" forName="rootConnector" refType="h" refFor="ch" refForName="rootText"/>
-                      </dgm:constrLst>
-                    </dgm:if>
-                    <dgm:else name="Name82">
-                      <dgm:constrLst>
-                        <dgm:constr type="l" for="ch" forName="rootText"/>
-                        <dgm:constr type="t" for="ch" forName="rootText"/>
-                        <dgm:constr type="w" for="ch" forName="rootText" refType="w"/>
-                        <dgm:constr type="h" for="ch" forName="rootText" refType="h"/>
-                        <dgm:constr type="r" for="ch" forName="rootConnector" refType="w"/>
-                        <dgm:constr type="t" for="ch" forName="rootConnector"/>
-                        <dgm:constr type="w" for="ch" forName="rootConnector" refType="w" refFor="ch" refForName="rootText" fact="0.2"/>
-                        <dgm:constr type="h" for="ch" forName="rootConnector" refType="h" refFor="ch" refForName="rootText"/>
-                      </dgm:constrLst>
-                    </dgm:else>
-                  </dgm:choose>
-                  <dgm:ruleLst/>
-                  <dgm:layoutNode name="rootText">
-                    <dgm:varLst>
-                      <dgm:chPref val="3"/>
-                    </dgm:varLst>
-                    <dgm:alg type="tx"/>
-                    <dgm:shape xmlns:r="http://schemas.openxmlformats.org/officeDocument/2006/relationships" type="rect" r:blip="">
-                      <dgm:adjLst/>
-                    </dgm:shape>
-                    <dgm:presOf axis="self" ptType="node" cnt="1"/>
-                    <dgm:constrLst>
-                      <dgm:constr type="primFontSz" val="65"/>
-                      <dgm:constr type="lMarg" refType="primFontSz" fact="0.05"/>
-                      <dgm:constr type="rMarg" refType="primFontSz" fact="0.05"/>
-                      <dgm:constr type="tMarg" refType="primFontSz" fact="0.05"/>
-                      <dgm:constr type="bMarg" refType="primFontSz" fact="0.05"/>
-                    </dgm:constrLst>
-                    <dgm:ruleLst>
-                      <dgm:rule type="primFontSz" val="5" fact="NaN" max="NaN"/>
-                    </dgm:ruleLst>
-                  </dgm:layoutNode>
-                  <dgm:layoutNode name="rootConnector" moveWith="rootText">
-                    <dgm:alg type="sp"/>
-                    <dgm:shape xmlns:r="http://schemas.openxmlformats.org/officeDocument/2006/relationships" type="rect" r:blip="" hideGeom="1">
-                      <dgm:adjLst/>
-                    </dgm:shape>
-                    <dgm:presOf axis="self" ptType="node" cnt="1"/>
-                    <dgm:constrLst/>
-                    <dgm:ruleLst/>
-                  </dgm:layoutNode>
-                </dgm:layoutNode>
-                <dgm:layoutNode name="hierChild4">
-                  <dgm:choose name="Name83">
-                    <dgm:if name="Name84" func="var" arg="hierBranch" op="equ" val="l">
-                      <dgm:alg type="hierChild">
-                        <dgm:param type="chAlign" val="r"/>
-                        <dgm:param type="linDir" val="fromT"/>
-                      </dgm:alg>
-                    </dgm:if>
-                    <dgm:if name="Name85" func="var" arg="hierBranch" op="equ" val="r">
-                      <dgm:alg type="hierChild">
-                        <dgm:param type="chAlign" val="l"/>
-                        <dgm:param type="linDir" val="fromT"/>
-                      </dgm:alg>
-                    </dgm:if>
-                    <dgm:if name="Name86" func="var" arg="hierBranch" op="equ" val="hang">
-                      <dgm:choose name="Name87">
-                        <dgm:if name="Name88" func="var" arg="dir" op="equ" val="norm">
-                          <dgm:alg type="hierChild">
-                            <dgm:param type="chAlign" val="l"/>
-                            <dgm:param type="linDir" val="fromL"/>
-                            <dgm:param type="secChAlign" val="t"/>
-                            <dgm:param type="secLinDir" val="fromT"/>
-                          </dgm:alg>
-                        </dgm:if>
-                        <dgm:else name="Name89">
-                          <dgm:alg type="hierChild">
-                            <dgm:param type="chAlign" val="l"/>
-                            <dgm:param type="linDir" val="fromR"/>
-                            <dgm:param type="secChAlign" val="t"/>
-                            <dgm:param type="secLinDir" val="fromT"/>
-                          </dgm:alg>
-                        </dgm:else>
-                      </dgm:choose>
-                    </dgm:if>
-                    <dgm:if name="Name90" func="var" arg="hierBranch" op="equ" val="std">
-                      <dgm:choose name="Name91">
-                        <dgm:if name="Name92" func="var" arg="dir" op="equ" val="norm">
-                          <dgm:alg type="hierChild"/>
-                        </dgm:if>
-                        <dgm:else name="Name93">
-                          <dgm:alg type="hierChild">
-                            <dgm:param type="linDir" val="fromR"/>
-                          </dgm:alg>
-                        </dgm:else>
-                      </dgm:choose>
-                    </dgm:if>
-                    <dgm:if name="Name94" func="var" arg="hierBranch" op="equ" val="init">
-                      <dgm:choose name="Name95">
-                        <dgm:if name="Name96" axis="des" func="maxDepth" op="lte" val="1">
-                          <dgm:alg type="hierChild">
-                            <dgm:param type="chAlign" val="l"/>
-                            <dgm:param type="linDir" val="fromT"/>
-                          </dgm:alg>
-                        </dgm:if>
-                        <dgm:else name="Name97">
-                          <dgm:choose name="Name98">
-                            <dgm:if name="Name99" func="var" arg="dir" op="equ" val="norm">
-                              <dgm:alg type="hierChild"/>
-                            </dgm:if>
-                            <dgm:else name="Name100">
-                              <dgm:alg type="hierChild">
-                                <dgm:param type="linDir" val="fromR"/>
-                              </dgm:alg>
-                            </dgm:else>
-                          </dgm:choose>
-                        </dgm:else>
-                      </dgm:choose>
-                    </dgm:if>
-                    <dgm:else name="Name101"/>
-                  </dgm:choose>
-                  <dgm:shape xmlns:r="http://schemas.openxmlformats.org/officeDocument/2006/relationships" r:blip="">
-                    <dgm:adjLst/>
-                  </dgm:shape>
-                  <dgm:presOf/>
-                  <dgm:constrLst/>
-                  <dgm:ruleLst/>
-                  <dgm:forEach name="Name102" ref="rep2a"/>
-                </dgm:layoutNode>
-                <dgm:layoutNode name="hierChild5">
-                  <dgm:choose name="Name103">
-                    <dgm:if name="Name104" func="var" arg="dir" op="equ" val="norm">
-                      <dgm:alg type="hierChild">
-                        <dgm:param type="chAlign" val="l"/>
-                        <dgm:param type="linDir" val="fromL"/>
-                        <dgm:param type="secChAlign" val="t"/>
-                        <dgm:param type="secLinDir" val="fromT"/>
-                      </dgm:alg>
-                    </dgm:if>
-                    <dgm:else name="Name105">
-                      <dgm:alg type="hierChild">
-                        <dgm:param type="chAlign" val="l"/>
-                        <dgm:param type="linDir" val="fromR"/>
-                        <dgm:param type="secChAlign" val="t"/>
-                        <dgm:param type="secLinDir" val="fromT"/>
-                      </dgm:alg>
-                    </dgm:else>
-                  </dgm:choose>
-                  <dgm:shape xmlns:r="http://schemas.openxmlformats.org/officeDocument/2006/relationships" r:blip="">
-                    <dgm:adjLst/>
-                  </dgm:shape>
-                  <dgm:presOf/>
-                  <dgm:constrLst/>
-                  <dgm:ruleLst/>
-                  <dgm:forEach name="Name106" ref="rep2b"/>
-                </dgm:layoutNode>
+                        <dgm:constrLst/>
+                        <dgm:ruleLst/>
+                        <dgm:forEach name="Name25" ref="repeat"/>
+                      </dgm:layoutNode>
+                    </dgm:layoutNode>
+                  </dgm:forEach>
+                </dgm:forEach>
               </dgm:layoutNode>
-            </dgm:forEach>
+            </dgm:layoutNode>
+          </dgm:forEach>
+        </dgm:forEach>
+      </dgm:layoutNode>
+    </dgm:layoutNode>
+    <dgm:layoutNode name="bgShapesFlow">
+      <dgm:alg type="lin">
+        <dgm:param type="linDir" val="fromT"/>
+        <dgm:param type="nodeVertAlign" val="t"/>
+        <dgm:param type="vertAlign" val="t"/>
+        <dgm:param type="nodeHorzAlign" val="ctr"/>
+      </dgm:alg>
+      <dgm:shape xmlns:r="http://schemas.openxmlformats.org/officeDocument/2006/relationships" r:blip="">
+        <dgm:adjLst/>
+      </dgm:shape>
+      <dgm:presOf/>
+      <dgm:constrLst>
+        <dgm:constr type="userB"/>
+        <dgm:constr type="w" for="ch" forName="rectComp" refType="w"/>
+        <dgm:constr type="h" for="ch" forName="rectComp" refType="h"/>
+        <dgm:constr type="w" for="des" forName="bgRect" refType="w"/>
+        <dgm:constr type="primFontSz" for="des" forName="bgRectTx" op="equ"/>
+      </dgm:constrLst>
+      <dgm:ruleLst/>
+      <dgm:forEach name="Name26" axis="ch" ptType="node" st="2">
+        <dgm:layoutNode name="rectComp">
+          <dgm:alg type="composite">
+            <dgm:param type="vertAlign" val="t"/>
+            <dgm:param type="horzAlign" val="ctr"/>
+          </dgm:alg>
+          <dgm:shape xmlns:r="http://schemas.openxmlformats.org/officeDocument/2006/relationships" r:blip="">
+            <dgm:adjLst/>
+          </dgm:shape>
+          <dgm:presOf/>
+          <dgm:choose name="Name27">
+            <dgm:if name="Name28" func="var" arg="dir" op="equ" val="norm">
+              <dgm:constrLst>
+                <dgm:constr type="userA"/>
+                <dgm:constr type="l" for="ch" forName="bgRect"/>
+                <dgm:constr type="t" for="ch" forName="bgRect"/>
+                <dgm:constr type="h" for="ch" forName="bgRect" refType="userA" fact="1.2"/>
+                <dgm:constr type="l" for="ch" forName="bgRectTx"/>
+                <dgm:constr type="t" for="ch" forName="bgRectTx"/>
+                <dgm:constr type="w" for="ch" forName="bgRectTx" refType="w" refFor="ch" refForName="bgRect" fact="0.3"/>
+                <dgm:constr type="h" for="ch" forName="bgRectTx" refType="h" refFor="ch" refForName="bgRect" op="equ"/>
+              </dgm:constrLst>
+            </dgm:if>
+            <dgm:else name="Name29">
+              <dgm:constrLst>
+                <dgm:constr type="userA"/>
+                <dgm:constr type="l" for="ch" forName="bgRect"/>
+                <dgm:constr type="t" for="ch" forName="bgRect"/>
+                <dgm:constr type="h" for="ch" forName="bgRect" refType="userA" fact="1.2"/>
+                <dgm:constr type="r" for="ch" forName="bgRectTx" refType="w"/>
+                <dgm:constr type="t" for="ch" forName="bgRectTx"/>
+                <dgm:constr type="w" for="ch" forName="bgRectTx" refType="w" refFor="ch" refForName="bgRect" fact="0.3"/>
+                <dgm:constr type="h" for="ch" forName="bgRectTx" refType="h" refFor="ch" refForName="bgRect" op="equ"/>
+              </dgm:constrLst>
+            </dgm:else>
+          </dgm:choose>
+          <dgm:ruleLst/>
+          <dgm:layoutNode name="bgRect" styleLbl="bgShp">
+            <dgm:alg type="sp"/>
+            <dgm:shape xmlns:r="http://schemas.openxmlformats.org/officeDocument/2006/relationships" type="roundRect" r:blip="" zOrderOff="-999">
+              <dgm:adjLst>
+                <dgm:adj idx="1" val="0.1"/>
+              </dgm:adjLst>
+            </dgm:shape>
+            <dgm:presOf axis="desOrSelf" ptType="node"/>
+            <dgm:constrLst/>
+            <dgm:ruleLst/>
           </dgm:layoutNode>
-          <dgm:layoutNode name="hierChild3">
-            <dgm:choose name="Name107">
-              <dgm:if name="Name108" func="var" arg="dir" op="equ" val="norm">
-                <dgm:alg type="hierChild">
-                  <dgm:param type="chAlign" val="l"/>
-                  <dgm:param type="linDir" val="fromL"/>
-                  <dgm:param type="secChAlign" val="t"/>
-                  <dgm:param type="secLinDir" val="fromT"/>
-                </dgm:alg>
-              </dgm:if>
-              <dgm:else name="Name109">
-                <dgm:alg type="hierChild">
-                  <dgm:param type="chAlign" val="l"/>
-                  <dgm:param type="linDir" val="fromR"/>
-                  <dgm:param type="secChAlign" val="t"/>
-                  <dgm:param type="secLinDir" val="fromT"/>
-                </dgm:alg>
-              </dgm:else>
-            </dgm:choose>
-            <dgm:shape xmlns:r="http://schemas.openxmlformats.org/officeDocument/2006/relationships" r:blip="">
+          <dgm:layoutNode name="bgRectTx" styleLbl="bgShp">
+            <dgm:varLst>
+              <dgm:bulletEnabled val="1"/>
+            </dgm:varLst>
+            <dgm:alg type="tx"/>
+            <dgm:presOf axis="desOrSelf" ptType="node"/>
+            <dgm:shape xmlns:r="http://schemas.openxmlformats.org/officeDocument/2006/relationships" type="rect" r:blip="" zOrderOff="-999" hideGeom="1">
               <dgm:adjLst/>
             </dgm:shape>
-            <dgm:presOf/>
-            <dgm:constrLst/>
-            <dgm:ruleLst/>
-            <dgm:forEach name="rep2b" axis="ch" ptType="asst">
-              <dgm:forEach name="Name110" axis="precedSib" ptType="parTrans" st="-1" cnt="1">
-                <dgm:layoutNode name="Name111">
-                  <dgm:alg type="conn">
-                    <dgm:param type="connRout" val="bend"/>
-                    <dgm:param type="dim" val="1D"/>
-                    <dgm:param type="endSty" val="noArr"/>
-                    <dgm:param type="begPts" val="bCtr"/>
-                    <dgm:param type="endPts" val="midL midR"/>
-                  </dgm:alg>
-                  <dgm:shape xmlns:r="http://schemas.openxmlformats.org/officeDocument/2006/relationships" type="conn" r:blip="" zOrderOff="-99999">
-                    <dgm:adjLst/>
-                  </dgm:shape>
-                  <dgm:presOf axis="self"/>
-                  <dgm:constrLst>
-                    <dgm:constr type="begPad"/>
-                    <dgm:constr type="endPad"/>
-                  </dgm:constrLst>
-                  <dgm:ruleLst/>
-                </dgm:layoutNode>
-              </dgm:forEach>
-              <dgm:layoutNode name="hierRoot3">
-                <dgm:varLst>
-                  <dgm:hierBranch val="init"/>
-                </dgm:varLst>
-                <dgm:choose name="Name112">
-                  <dgm:if name="Name113" func="var" arg="hierBranch" op="equ" val="l">
-                    <dgm:alg type="hierRoot">
-                      <dgm:param type="hierAlign" val="tR"/>
-                    </dgm:alg>
-                    <dgm:shape xmlns:r="http://schemas.openxmlformats.org/officeDocument/2006/relationships" r:blip="">
-                      <dgm:adjLst/>
-                    </dgm:shape>
-                    <dgm:presOf/>
-                    <dgm:constrLst>
-                      <dgm:constr type="alignOff" val="0.65"/>
-                    </dgm:constrLst>
-                  </dgm:if>
-                  <dgm:if name="Name114" func="var" arg="hierBranch" op="equ" val="r">
-                    <dgm:alg type="hierRoot">
-                      <dgm:param type="hierAlign" val="tL"/>
-                    </dgm:alg>
-                    <dgm:shape xmlns:r="http://schemas.openxmlformats.org/officeDocument/2006/relationships" r:blip="">
-                      <dgm:adjLst/>
-                    </dgm:shape>
-                    <dgm:presOf/>
-                    <dgm:constrLst>
-                      <dgm:constr type="alignOff" val="0.65"/>
-                    </dgm:constrLst>
-                  </dgm:if>
-                  <dgm:if name="Name115" func="var" arg="hierBranch" op="equ" val="hang">
-                    <dgm:alg type="hierRoot"/>
-                    <dgm:shape xmlns:r="http://schemas.openxmlformats.org/officeDocument/2006/relationships" r:blip="">
-                      <dgm:adjLst/>
-                    </dgm:shape>
-                    <dgm:presOf/>
-                    <dgm:constrLst>
-                      <dgm:constr type="alignOff" val="0.65"/>
-                    </dgm:constrLst>
-                  </dgm:if>
-                  <dgm:if name="Name116" func="var" arg="hierBranch" op="equ" val="std">
-                    <dgm:alg type="hierRoot"/>
-                    <dgm:shape xmlns:r="http://schemas.openxmlformats.org/officeDocument/2006/relationships" r:blip="">
-                      <dgm:adjLst/>
-                    </dgm:shape>
-                    <dgm:presOf/>
-                    <dgm:constrLst>
-                      <dgm:constr type="alignOff"/>
-                      <dgm:constr type="bendDist" for="des" ptType="parTrans" refType="sp" fact="0.5"/>
-                    </dgm:constrLst>
-                  </dgm:if>
-                  <dgm:if name="Name117" func="var" arg="hierBranch" op="equ" val="init">
-                    <dgm:choose name="Name118">
-                      <dgm:if name="Name119" axis="des" func="maxDepth" op="lte" val="1">
-                        <dgm:alg type="hierRoot">
-                          <dgm:param type="hierAlign" val="tL"/>
-                        </dgm:alg>
-                        <dgm:shape xmlns:r="http://schemas.openxmlformats.org/officeDocument/2006/relationships" r:blip="">
-                          <dgm:adjLst/>
-                        </dgm:shape>
-                        <dgm:presOf/>
-                        <dgm:constrLst>
-                          <dgm:constr type="alignOff" val="0.65"/>
-                        </dgm:constrLst>
-                      </dgm:if>
-                      <dgm:else name="Name120">
-                        <dgm:alg type="hierRoot"/>
-                        <dgm:shape xmlns:r="http://schemas.openxmlformats.org/officeDocument/2006/relationships" r:blip="">
-                          <dgm:adjLst/>
-                        </dgm:shape>
-                        <dgm:presOf/>
-                        <dgm:constrLst>
-                          <dgm:constr type="alignOff"/>
-                          <dgm:constr type="bendDist" for="des" ptType="parTrans" refType="sp" fact="0.5"/>
-                        </dgm:constrLst>
-                      </dgm:else>
-                    </dgm:choose>
-                  </dgm:if>
-                  <dgm:else name="Name121"/>
-                </dgm:choose>
-                <dgm:ruleLst/>
-                <dgm:layoutNode name="rootComposite3">
-                  <dgm:alg type="composite"/>
-                  <dgm:shape xmlns:r="http://schemas.openxmlformats.org/officeDocument/2006/relationships" r:blip="">
-                    <dgm:adjLst/>
-                  </dgm:shape>
-                  <dgm:presOf axis="self" ptType="node" cnt="1"/>
-                  <dgm:choose name="Name122">
-                    <dgm:if name="Name123" func="var" arg="hierBranch" op="equ" val="init">
-                      <dgm:constrLst>
-                        <dgm:constr type="l" for="ch" forName="rootText3"/>
-                        <dgm:constr type="t" for="ch" forName="rootText3"/>
-                        <dgm:constr type="w" for="ch" forName="rootText3" refType="w"/>
-                        <dgm:constr type="h" for="ch" forName="rootText3" refType="h"/>
-                        <dgm:constr type="l" for="ch" forName="rootConnector3"/>
-                        <dgm:constr type="t" for="ch" forName="rootConnector3"/>
-                        <dgm:constr type="w" for="ch" forName="rootConnector3" refType="w" refFor="ch" refForName="rootText3" fact="0.2"/>
-                        <dgm:constr type="h" for="ch" forName="rootConnector3" refType="h" refFor="ch" refForName="rootText3"/>
-                      </dgm:constrLst>
-                    </dgm:if>
-                    <dgm:if name="Name124" func="var" arg="hierBranch" op="equ" val="l">
-                      <dgm:constrLst>
-                        <dgm:constr type="l" for="ch" forName="rootText3"/>
-                        <dgm:constr type="t" for="ch" forName="rootText3"/>
-                        <dgm:constr type="w" for="ch" forName="rootText3" refType="w"/>
-                        <dgm:constr type="h" for="ch" forName="rootText3" refType="h"/>
-                        <dgm:constr type="r" for="ch" forName="rootConnector3" refType="w"/>
-                        <dgm:constr type="t" for="ch" forName="rootConnector3"/>
-                        <dgm:constr type="w" for="ch" forName="rootConnector3" refType="w" refFor="ch" refForName="rootText3" fact="0.2"/>
-                        <dgm:constr type="h" for="ch" forName="rootConnector3" refType="h" refFor="ch" refForName="rootText3"/>
-                      </dgm:constrLst>
-                    </dgm:if>
-                    <dgm:if name="Name125" func="var" arg="hierBranch" op="equ" val="r">
-                      <dgm:constrLst>
-                        <dgm:constr type="l" for="ch" forName="rootText3"/>
-                        <dgm:constr type="t" for="ch" forName="rootText3"/>
-                        <dgm:constr type="w" for="ch" forName="rootText3" refType="w"/>
-                        <dgm:constr type="h" for="ch" forName="rootText3" refType="h"/>
-                        <dgm:constr type="l" for="ch" forName="rootConnector3"/>
-                        <dgm:constr type="t" for="ch" forName="rootConnector3"/>
-                        <dgm:constr type="w" for="ch" forName="rootConnector3" refType="w" refFor="ch" refForName="rootText3" fact="0.2"/>
-                        <dgm:constr type="h" for="ch" forName="rootConnector3" refType="h" refFor="ch" refForName="rootText3"/>
-                      </dgm:constrLst>
-                    </dgm:if>
-                    <dgm:else name="Name126">
-                      <dgm:constrLst>
-                        <dgm:constr type="l" for="ch" forName="rootText3"/>
-                        <dgm:constr type="t" for="ch" forName="rootText3"/>
-                        <dgm:constr type="w" for="ch" forName="rootText3" refType="w"/>
-                        <dgm:constr type="h" for="ch" forName="rootText3" refType="h"/>
-                        <dgm:constr type="r" for="ch" forName="rootConnector3" refType="w"/>
-                        <dgm:constr type="t" for="ch" forName="rootConnector3"/>
-                        <dgm:constr type="w" for="ch" forName="rootConnector3" refType="w" refFor="ch" refForName="rootText3" fact="0.2"/>
-                        <dgm:constr type="h" for="ch" forName="rootConnector3" refType="h" refFor="ch" refForName="rootText3"/>
-                      </dgm:constrLst>
-                    </dgm:else>
-                  </dgm:choose>
-                  <dgm:ruleLst/>
-                  <dgm:layoutNode name="rootText3">
-                    <dgm:varLst>
-                      <dgm:chPref val="3"/>
-                    </dgm:varLst>
-                    <dgm:alg type="tx"/>
-                    <dgm:shape xmlns:r="http://schemas.openxmlformats.org/officeDocument/2006/relationships" type="rect" r:blip="">
-                      <dgm:adjLst/>
-                    </dgm:shape>
-                    <dgm:presOf axis="self" ptType="node" cnt="1"/>
-                    <dgm:constrLst>
-                      <dgm:constr type="primFontSz" val="65"/>
-                      <dgm:constr type="lMarg" refType="primFontSz" fact="0.05"/>
-                      <dgm:constr type="rMarg" refType="primFontSz" fact="0.05"/>
-                      <dgm:constr type="tMarg" refType="primFontSz" fact="0.05"/>
-                      <dgm:constr type="bMarg" refType="primFontSz" fact="0.05"/>
-                    </dgm:constrLst>
-                    <dgm:ruleLst>
-                      <dgm:rule type="primFontSz" val="5" fact="NaN" max="NaN"/>
-                    </dgm:ruleLst>
-                  </dgm:layoutNode>
-                  <dgm:layoutNode name="rootConnector3" moveWith="rootText1">
-                    <dgm:alg type="sp"/>
-                    <dgm:shape xmlns:r="http://schemas.openxmlformats.org/officeDocument/2006/relationships" type="rect" r:blip="" hideGeom="1">
-                      <dgm:adjLst/>
-                    </dgm:shape>
-                    <dgm:presOf axis="self" ptType="node" cnt="1"/>
-                    <dgm:constrLst/>
-                    <dgm:ruleLst/>
-                  </dgm:layoutNode>
-                </dgm:layoutNode>
-                <dgm:layoutNode name="hierChild6">
-                  <dgm:choose name="Name127">
-                    <dgm:if name="Name128" func="var" arg="hierBranch" op="equ" val="l">
-                      <dgm:alg type="hierChild">
-                        <dgm:param type="chAlign" val="r"/>
-                        <dgm:param type="linDir" val="fromT"/>
-                      </dgm:alg>
-                    </dgm:if>
-                    <dgm:if name="Name129" func="var" arg="hierBranch" op="equ" val="r">
-                      <dgm:alg type="hierChild">
-                        <dgm:param type="chAlign" val="l"/>
-                        <dgm:param type="linDir" val="fromT"/>
-                      </dgm:alg>
-                    </dgm:if>
-                    <dgm:if name="Name130" func="var" arg="hierBranch" op="equ" val="hang">
-                      <dgm:choose name="Name131">
-                        <dgm:if name="Name132" func="var" arg="dir" op="equ" val="norm">
-                          <dgm:alg type="hierChild">
-                            <dgm:param type="chAlign" val="l"/>
-                            <dgm:param type="linDir" val="fromL"/>
-                            <dgm:param type="secChAlign" val="t"/>
-                            <dgm:param type="secLinDir" val="fromT"/>
-                          </dgm:alg>
-                        </dgm:if>
-                        <dgm:else name="Name133">
-                          <dgm:alg type="hierChild">
-                            <dgm:param type="chAlign" val="l"/>
-                            <dgm:param type="linDir" val="fromR"/>
-                            <dgm:param type="secChAlign" val="t"/>
-                            <dgm:param type="secLinDir" val="fromT"/>
-                          </dgm:alg>
-                        </dgm:else>
-                      </dgm:choose>
-                    </dgm:if>
-                    <dgm:if name="Name134" func="var" arg="hierBranch" op="equ" val="std">
-                      <dgm:choose name="Name135">
-                        <dgm:if name="Name136" func="var" arg="dir" op="equ" val="norm">
-                          <dgm:alg type="hierChild"/>
-                        </dgm:if>
-                        <dgm:else name="Name137">
-                          <dgm:alg type="hierChild">
-                            <dgm:param type="linDir" val="fromR"/>
-                          </dgm:alg>
-                        </dgm:else>
-                      </dgm:choose>
-                    </dgm:if>
-                    <dgm:if name="Name138" func="var" arg="hierBranch" op="equ" val="init">
-                      <dgm:choose name="Name139">
-                        <dgm:if name="Name140" axis="des" func="maxDepth" op="lte" val="1">
-                          <dgm:alg type="hierChild">
-                            <dgm:param type="chAlign" val="l"/>
-                            <dgm:param type="linDir" val="fromT"/>
-                          </dgm:alg>
-                        </dgm:if>
-                        <dgm:else name="Name141">
-                          <dgm:alg type="hierChild"/>
-                        </dgm:else>
-                      </dgm:choose>
-                    </dgm:if>
-                    <dgm:else name="Name142"/>
-                  </dgm:choose>
-                  <dgm:shape xmlns:r="http://schemas.openxmlformats.org/officeDocument/2006/relationships" r:blip="">
-                    <dgm:adjLst/>
-                  </dgm:shape>
-                  <dgm:presOf/>
-                  <dgm:constrLst/>
-                  <dgm:ruleLst/>
-                  <dgm:forEach name="Name143" ref="rep2a"/>
-                </dgm:layoutNode>
-                <dgm:layoutNode name="hierChild7">
-                  <dgm:choose name="Name144">
-                    <dgm:if name="Name145" func="var" arg="dir" op="equ" val="norm">
-                      <dgm:alg type="hierChild">
-                        <dgm:param type="chAlign" val="l"/>
-                        <dgm:param type="linDir" val="fromL"/>
-                        <dgm:param type="secChAlign" val="t"/>
-                        <dgm:param type="secLinDir" val="fromT"/>
-                      </dgm:alg>
-                    </dgm:if>
-                    <dgm:else name="Name146">
-                      <dgm:alg type="hierChild">
-                        <dgm:param type="chAlign" val="l"/>
-                        <dgm:param type="linDir" val="fromR"/>
-                        <dgm:param type="secChAlign" val="t"/>
-                        <dgm:param type="secLinDir" val="fromT"/>
-                      </dgm:alg>
-                    </dgm:else>
-                  </dgm:choose>
-                  <dgm:shape xmlns:r="http://schemas.openxmlformats.org/officeDocument/2006/relationships" r:blip="">
-                    <dgm:adjLst/>
-                  </dgm:shape>
-                  <dgm:presOf/>
-                  <dgm:constrLst/>
-                  <dgm:ruleLst/>
-                  <dgm:forEach name="Name147" ref="rep2b"/>
-                </dgm:layoutNode>
-              </dgm:layoutNode>
-            </dgm:forEach>
+            <dgm:constrLst>
+              <dgm:constr type="primFontSz" val="65"/>
+            </dgm:constrLst>
+            <dgm:ruleLst>
+              <dgm:rule type="primFontSz" val="5" fact="NaN" max="NaN"/>
+            </dgm:ruleLst>
           </dgm:layoutNode>
         </dgm:layoutNode>
+        <dgm:choose name="Name30">
+          <dgm:if name="Name31" axis="self" ptType="node" func="revPos" op="gte" val="2">
+            <dgm:layoutNode name="spComp">
+              <dgm:alg type="composite">
+                <dgm:param type="vertAlign" val="t"/>
+                <dgm:param type="horzAlign" val="ctr"/>
+              </dgm:alg>
+              <dgm:shape xmlns:r="http://schemas.openxmlformats.org/officeDocument/2006/relationships" r:blip="">
+                <dgm:adjLst/>
+              </dgm:shape>
+              <dgm:presOf/>
+              <dgm:constrLst>
+                <dgm:constr type="userA"/>
+                <dgm:constr type="userB"/>
+                <dgm:constr type="l" for="ch" forName="vSp"/>
+                <dgm:constr type="t" for="ch" forName="vSp"/>
+                <dgm:constr type="h" for="ch" forName="vSp" refType="userB"/>
+                <dgm:constr type="hOff" for="ch" forName="vSp" refType="userA" fact="-0.2"/>
+              </dgm:constrLst>
+              <dgm:ruleLst/>
+              <dgm:layoutNode name="vSp">
+                <dgm:alg type="sp"/>
+                <dgm:shape xmlns:r="http://schemas.openxmlformats.org/officeDocument/2006/relationships" r:blip="">
+                  <dgm:adjLst/>
+                </dgm:shape>
+                <dgm:presOf/>
+                <dgm:constrLst/>
+                <dgm:ruleLst/>
+              </dgm:layoutNode>
+            </dgm:layoutNode>
+          </dgm:if>
+          <dgm:else name="Name32"/>
+        </dgm:choose>
       </dgm:forEach>
-    </dgm:forEach>
+    </dgm:layoutNode>
   </dgm:layoutNode>
 </dgm:layoutDef>
 </file>
@@ -20535,7 +19890,7 @@
 </file>
 
 <file path=customXml/itemProps1.xml><?xml version="1.0" encoding="utf-8"?>
-<ds:datastoreItem xmlns:ds="http://schemas.openxmlformats.org/officeDocument/2006/customXml" ds:itemID="{52A9DA4F-5C4C-4B3F-B2CE-D312F2BEA082}">
+<ds:datastoreItem xmlns:ds="http://schemas.openxmlformats.org/officeDocument/2006/customXml" ds:itemID="{4E5C41D5-C2B6-47CD-BD4A-A891C6548A8D}">
   <ds:schemaRefs>
     <ds:schemaRef ds:uri="http://schemas.openxmlformats.org/officeDocument/2006/bibliography"/>
   </ds:schemaRefs>

</xml_diff>

<commit_message>
Marco Referencial EIA/TIA 568-B
</commit_message>
<xml_diff>
--- a/Auditoria Informatica-Hering.docx
+++ b/Auditoria Informatica-Hering.docx
@@ -3719,26 +3719,1575 @@
     </w:p>
     <w:p>
       <w:pPr>
-        <w:pStyle w:val="Titulo1"/>
+        <w:rPr>
+          <w:b/>
+          <w:sz w:val="24"/>
+          <w:szCs w:val="24"/>
+        </w:rPr>
+      </w:pPr>
+      <w:r>
+        <w:rPr>
+          <w:sz w:val="24"/>
+          <w:szCs w:val="24"/>
+        </w:rPr>
+        <w:br w:type="page"/>
+      </w:r>
+    </w:p>
+    <w:p>
+      <w:pPr>
+        <w:pStyle w:val="Titulo2"/>
+        <w:rPr>
+          <w:sz w:val="28"/>
+        </w:rPr>
+      </w:pPr>
+      <w:r>
+        <w:rPr>
+          <w:sz w:val="28"/>
+        </w:rPr>
+        <w:lastRenderedPageBreak/>
+        <w:t>NORMA TIA/EIA 568-B</w:t>
+      </w:r>
+      <w:r>
+        <w:rPr>
+          <w:sz w:val="28"/>
+        </w:rPr>
+        <w:t xml:space="preserve">. </w:t>
+      </w:r>
+      <w:r>
+        <w:rPr>
+          <w:sz w:val="28"/>
+        </w:rPr>
+        <w:t>Estándares de Cable</w:t>
+      </w:r>
+      <w:r>
+        <w:rPr>
+          <w:sz w:val="28"/>
+        </w:rPr>
+        <w:t>ado para Edificios Comerciales</w:t>
+      </w:r>
+    </w:p>
+    <w:p>
+      <w:pPr>
+        <w:pStyle w:val="Titulo3"/>
+        <w:rPr>
+          <w:sz w:val="26"/>
+          <w:szCs w:val="26"/>
+        </w:rPr>
+      </w:pPr>
+      <w:r>
+        <w:rPr>
+          <w:sz w:val="26"/>
+          <w:szCs w:val="26"/>
+        </w:rPr>
+        <w:t xml:space="preserve">Definición </w:t>
+      </w:r>
+    </w:p>
+    <w:p>
+      <w:pPr>
+        <w:ind w:firstLine="720"/>
+        <w:rPr>
+          <w:sz w:val="24"/>
+          <w:szCs w:val="24"/>
+        </w:rPr>
+      </w:pPr>
+      <w:r>
+        <w:rPr>
+          <w:sz w:val="24"/>
+          <w:szCs w:val="24"/>
+        </w:rPr>
+        <w:t xml:space="preserve">Especifica un sistema de cableado genérico a fin de proveer un sistema de transporte de información con redes externas por un medio común y establece los requisitos de funcionamiento para dicho sistema de cableado, como lo son: </w:t>
+      </w:r>
+    </w:p>
+    <w:p>
+      <w:pPr>
+        <w:rPr>
+          <w:sz w:val="24"/>
+          <w:szCs w:val="24"/>
+        </w:rPr>
+      </w:pPr>
+      <w:r>
+        <w:rPr>
+          <w:sz w:val="24"/>
+          <w:szCs w:val="24"/>
+        </w:rPr>
+        <w:t xml:space="preserve"> </w:t>
+      </w:r>
+    </w:p>
+    <w:p>
+      <w:pPr>
+        <w:pStyle w:val="Prrafodelista"/>
+        <w:numPr>
+          <w:ilvl w:val="0"/>
+          <w:numId w:val="40"/>
+        </w:numPr>
+        <w:rPr>
+          <w:sz w:val="24"/>
+          <w:szCs w:val="24"/>
+        </w:rPr>
+      </w:pPr>
+      <w:r>
+        <w:rPr>
+          <w:sz w:val="24"/>
+          <w:szCs w:val="24"/>
+        </w:rPr>
+        <w:t xml:space="preserve">Requisitos de componentes </w:t>
+      </w:r>
+    </w:p>
+    <w:p>
+      <w:pPr>
+        <w:pStyle w:val="Prrafodelista"/>
+        <w:numPr>
+          <w:ilvl w:val="0"/>
+          <w:numId w:val="40"/>
+        </w:numPr>
+        <w:rPr>
+          <w:sz w:val="24"/>
+          <w:szCs w:val="24"/>
+        </w:rPr>
+      </w:pPr>
+      <w:r>
+        <w:rPr>
+          <w:sz w:val="24"/>
+          <w:szCs w:val="24"/>
+        </w:rPr>
+        <w:t xml:space="preserve">Limitaciones de distancias de cableado </w:t>
+      </w:r>
+    </w:p>
+    <w:p>
+      <w:pPr>
+        <w:pStyle w:val="Prrafodelista"/>
+        <w:numPr>
+          <w:ilvl w:val="0"/>
+          <w:numId w:val="40"/>
+        </w:numPr>
+        <w:rPr>
+          <w:sz w:val="24"/>
+          <w:szCs w:val="24"/>
+        </w:rPr>
+      </w:pPr>
+      <w:r>
+        <w:rPr>
+          <w:sz w:val="24"/>
+          <w:szCs w:val="24"/>
+        </w:rPr>
+        <w:t xml:space="preserve">Configuraciones de tomas / conectores </w:t>
+      </w:r>
+    </w:p>
+    <w:p>
+      <w:pPr>
+        <w:pStyle w:val="Prrafodelista"/>
+        <w:numPr>
+          <w:ilvl w:val="0"/>
+          <w:numId w:val="40"/>
+        </w:numPr>
+        <w:rPr>
+          <w:sz w:val="24"/>
+          <w:szCs w:val="24"/>
+        </w:rPr>
+      </w:pPr>
+      <w:r>
+        <w:rPr>
+          <w:sz w:val="24"/>
+          <w:szCs w:val="24"/>
+        </w:rPr>
+        <w:t xml:space="preserve">Topología </w:t>
+      </w:r>
+    </w:p>
+    <w:p>
+      <w:pPr>
+        <w:rPr>
+          <w:sz w:val="24"/>
+          <w:szCs w:val="24"/>
+        </w:rPr>
+      </w:pPr>
+      <w:r>
+        <w:rPr>
+          <w:sz w:val="24"/>
+          <w:szCs w:val="24"/>
+        </w:rPr>
+        <w:t xml:space="preserve"> </w:t>
+      </w:r>
+    </w:p>
+    <w:p>
+      <w:pPr>
+        <w:pStyle w:val="Titulo3"/>
+        <w:rPr>
+          <w:sz w:val="26"/>
+          <w:szCs w:val="26"/>
+        </w:rPr>
+      </w:pPr>
+      <w:r>
+        <w:rPr>
+          <w:sz w:val="26"/>
+          <w:szCs w:val="26"/>
+        </w:rPr>
+        <w:t xml:space="preserve">Premisas </w:t>
+      </w:r>
+    </w:p>
+    <w:p>
+      <w:pPr>
+        <w:ind w:firstLine="720"/>
+        <w:rPr>
+          <w:sz w:val="24"/>
+          <w:szCs w:val="24"/>
+        </w:rPr>
+      </w:pPr>
+      <w:r>
+        <w:rPr>
+          <w:sz w:val="24"/>
+          <w:szCs w:val="24"/>
+        </w:rPr>
+        <w:t xml:space="preserve">Con la estructuración del sistema de cableado, se busca obtener los siguientes beneficios: </w:t>
+      </w:r>
+    </w:p>
+    <w:p>
+      <w:pPr>
+        <w:pStyle w:val="Prrafodelista"/>
+        <w:numPr>
+          <w:ilvl w:val="0"/>
+          <w:numId w:val="41"/>
+        </w:numPr>
+        <w:rPr>
+          <w:sz w:val="24"/>
+          <w:szCs w:val="24"/>
+        </w:rPr>
+      </w:pPr>
+      <w:r>
+        <w:rPr>
+          <w:sz w:val="24"/>
+          <w:szCs w:val="24"/>
+        </w:rPr>
+        <w:t xml:space="preserve">Flexibilidad </w:t>
+      </w:r>
+    </w:p>
+    <w:p>
+      <w:pPr>
+        <w:pStyle w:val="Prrafodelista"/>
+        <w:numPr>
+          <w:ilvl w:val="0"/>
+          <w:numId w:val="41"/>
+        </w:numPr>
+        <w:rPr>
+          <w:sz w:val="24"/>
+          <w:szCs w:val="24"/>
+        </w:rPr>
+      </w:pPr>
+      <w:r>
+        <w:rPr>
+          <w:sz w:val="24"/>
+          <w:szCs w:val="24"/>
+        </w:rPr>
+        <w:t xml:space="preserve">Asegurar compatibilidad de tecnologías </w:t>
+      </w:r>
+    </w:p>
+    <w:p>
+      <w:pPr>
+        <w:pStyle w:val="Prrafodelista"/>
+        <w:numPr>
+          <w:ilvl w:val="0"/>
+          <w:numId w:val="41"/>
+        </w:numPr>
+        <w:rPr>
+          <w:sz w:val="24"/>
+          <w:szCs w:val="24"/>
+        </w:rPr>
+      </w:pPr>
+      <w:r>
+        <w:rPr>
+          <w:sz w:val="24"/>
+          <w:szCs w:val="24"/>
+        </w:rPr>
+        <w:t xml:space="preserve">Reducción de fallas </w:t>
+      </w:r>
+    </w:p>
+    <w:p>
+      <w:pPr>
+        <w:pStyle w:val="Prrafodelista"/>
+        <w:numPr>
+          <w:ilvl w:val="0"/>
+          <w:numId w:val="41"/>
+        </w:numPr>
+        <w:rPr>
+          <w:sz w:val="24"/>
+          <w:szCs w:val="24"/>
+        </w:rPr>
+      </w:pPr>
+      <w:r>
+        <w:rPr>
+          <w:sz w:val="24"/>
+          <w:szCs w:val="24"/>
+        </w:rPr>
+        <w:t>Traslados, adiciones y cambios rápidos.</w:t>
+      </w:r>
+    </w:p>
+    <w:p>
+      <w:pPr>
+        <w:pStyle w:val="Prrafodelista"/>
+        <w:ind w:left="753"/>
+        <w:rPr>
+          <w:sz w:val="24"/>
+          <w:szCs w:val="24"/>
+        </w:rPr>
+      </w:pPr>
+    </w:p>
+    <w:p>
+      <w:pPr>
+        <w:pStyle w:val="Titulo3"/>
+        <w:rPr>
+          <w:sz w:val="26"/>
+          <w:szCs w:val="26"/>
+        </w:rPr>
+      </w:pPr>
+      <w:r>
+        <w:rPr>
+          <w:sz w:val="26"/>
+          <w:szCs w:val="26"/>
+        </w:rPr>
+        <w:t xml:space="preserve">Esquema Planteado </w:t>
+      </w:r>
+    </w:p>
+    <w:p>
+      <w:pPr>
+        <w:ind w:firstLine="720"/>
+        <w:rPr>
+          <w:sz w:val="24"/>
+          <w:szCs w:val="24"/>
+        </w:rPr>
+      </w:pPr>
+      <w:r>
+        <w:rPr>
+          <w:sz w:val="24"/>
+          <w:szCs w:val="24"/>
+        </w:rPr>
+        <w:t xml:space="preserve">En este estándar se subdivide el sistema de cableado en seis Subsistemas: </w:t>
+      </w:r>
+    </w:p>
+    <w:p>
+      <w:pPr>
+        <w:pStyle w:val="Prrafodelista"/>
+        <w:numPr>
+          <w:ilvl w:val="0"/>
+          <w:numId w:val="42"/>
+        </w:numPr>
+        <w:rPr>
+          <w:sz w:val="24"/>
+          <w:szCs w:val="24"/>
+        </w:rPr>
+      </w:pPr>
+      <w:r>
+        <w:rPr>
+          <w:sz w:val="24"/>
+          <w:szCs w:val="24"/>
+        </w:rPr>
+        <w:t xml:space="preserve">Subsistema Área de trabajo. </w:t>
+      </w:r>
+    </w:p>
+    <w:p>
+      <w:pPr>
+        <w:pStyle w:val="Prrafodelista"/>
+        <w:numPr>
+          <w:ilvl w:val="0"/>
+          <w:numId w:val="42"/>
+        </w:numPr>
+        <w:rPr>
+          <w:sz w:val="24"/>
+          <w:szCs w:val="24"/>
+        </w:rPr>
+      </w:pPr>
+      <w:r>
+        <w:rPr>
+          <w:sz w:val="24"/>
+          <w:szCs w:val="24"/>
+        </w:rPr>
+        <w:t xml:space="preserve">Subsistema Horizontal. </w:t>
+      </w:r>
+    </w:p>
+    <w:p>
+      <w:pPr>
+        <w:pStyle w:val="Prrafodelista"/>
+        <w:numPr>
+          <w:ilvl w:val="0"/>
+          <w:numId w:val="42"/>
+        </w:numPr>
+        <w:rPr>
+          <w:sz w:val="24"/>
+          <w:szCs w:val="24"/>
+        </w:rPr>
+      </w:pPr>
+      <w:r>
+        <w:rPr>
+          <w:sz w:val="24"/>
+          <w:szCs w:val="24"/>
+        </w:rPr>
+        <w:t xml:space="preserve">Subsistema Vertical o “Backbone” Ascendente. </w:t>
+      </w:r>
+    </w:p>
+    <w:p>
+      <w:pPr>
+        <w:pStyle w:val="Prrafodelista"/>
+        <w:numPr>
+          <w:ilvl w:val="0"/>
+          <w:numId w:val="42"/>
+        </w:numPr>
+        <w:rPr>
+          <w:sz w:val="24"/>
+          <w:szCs w:val="24"/>
+        </w:rPr>
+      </w:pPr>
+      <w:r>
+        <w:rPr>
+          <w:sz w:val="24"/>
+          <w:szCs w:val="24"/>
+        </w:rPr>
+        <w:t xml:space="preserve">Subsistema de Administración. </w:t>
+      </w:r>
+    </w:p>
+    <w:p>
+      <w:pPr>
+        <w:pStyle w:val="Prrafodelista"/>
+        <w:numPr>
+          <w:ilvl w:val="0"/>
+          <w:numId w:val="42"/>
+        </w:numPr>
+        <w:rPr>
+          <w:sz w:val="24"/>
+          <w:szCs w:val="24"/>
+        </w:rPr>
+      </w:pPr>
+      <w:r>
+        <w:rPr>
+          <w:sz w:val="24"/>
+          <w:szCs w:val="24"/>
+        </w:rPr>
+        <w:t xml:space="preserve">Subsistema de Sala de Equipos. </w:t>
+      </w:r>
+    </w:p>
+    <w:p>
+      <w:pPr>
+        <w:pStyle w:val="Prrafodelista"/>
+        <w:numPr>
+          <w:ilvl w:val="0"/>
+          <w:numId w:val="42"/>
+        </w:numPr>
+        <w:rPr>
+          <w:sz w:val="24"/>
+          <w:szCs w:val="24"/>
+        </w:rPr>
+      </w:pPr>
+      <w:r>
+        <w:rPr>
+          <w:sz w:val="24"/>
+          <w:szCs w:val="24"/>
+        </w:rPr>
+        <w:t xml:space="preserve">Subsistema de “Campus” </w:t>
+      </w:r>
+    </w:p>
+    <w:p>
+      <w:pPr>
+        <w:rPr>
+          <w:sz w:val="24"/>
+          <w:szCs w:val="24"/>
+        </w:rPr>
+      </w:pPr>
+    </w:p>
+    <w:p>
+      <w:pPr>
+        <w:ind w:firstLine="393"/>
+        <w:rPr>
+          <w:sz w:val="24"/>
+          <w:szCs w:val="24"/>
+        </w:rPr>
+      </w:pPr>
+      <w:r>
+        <w:rPr>
+          <w:sz w:val="24"/>
+          <w:szCs w:val="24"/>
+        </w:rPr>
+        <w:lastRenderedPageBreak/>
+        <w:t xml:space="preserve">Esta subdivisión tal y como se ilustra en la siguiente figura, es de tipo espacial en la cual están diferenciados los requerimientos y requisitos de componentes requeridos. </w:t>
+      </w:r>
+    </w:p>
+    <w:p>
+      <w:pPr>
+        <w:pStyle w:val="Titulo3"/>
+        <w:rPr>
+          <w:sz w:val="26"/>
+          <w:szCs w:val="26"/>
+        </w:rPr>
+      </w:pPr>
+      <w:r>
+        <w:rPr>
+          <w:sz w:val="26"/>
+          <w:szCs w:val="26"/>
+        </w:rPr>
+        <w:t xml:space="preserve">Definiciones </w:t>
+      </w:r>
+    </w:p>
+    <w:p>
+      <w:pPr>
+        <w:pStyle w:val="Titulo3"/>
         <w:numPr>
           <w:ilvl w:val="0"/>
           <w:numId w:val="0"/>
         </w:numPr>
-        <w:ind w:left="426"/>
-        <w:rPr>
-          <w:sz w:val="24"/>
-          <w:szCs w:val="24"/>
-        </w:rPr>
-      </w:pPr>
-    </w:p>
-    <w:p>
-      <w:pPr>
+        <w:ind w:left="2160"/>
+        <w:rPr>
+          <w:sz w:val="26"/>
+          <w:szCs w:val="26"/>
+        </w:rPr>
+      </w:pPr>
+    </w:p>
+    <w:p>
+      <w:pPr>
+        <w:pStyle w:val="Titulo3"/>
+        <w:numPr>
+          <w:ilvl w:val="3"/>
+          <w:numId w:val="14"/>
+        </w:numPr>
+        <w:rPr>
+          <w:sz w:val="26"/>
+          <w:szCs w:val="26"/>
+        </w:rPr>
+      </w:pPr>
+      <w:r>
+        <w:rPr>
+          <w:sz w:val="24"/>
+          <w:szCs w:val="24"/>
+        </w:rPr>
+        <w:t xml:space="preserve">Área de trabajo </w:t>
+      </w:r>
+    </w:p>
+    <w:p>
+      <w:pPr>
+        <w:ind w:firstLine="720"/>
+        <w:rPr>
+          <w:sz w:val="24"/>
+          <w:szCs w:val="24"/>
+        </w:rPr>
+      </w:pPr>
+      <w:r>
+        <w:rPr>
+          <w:sz w:val="24"/>
+          <w:szCs w:val="24"/>
+        </w:rPr>
+        <w:t xml:space="preserve">Se extiende desde la toma hasta el equipo del usuario. Se diseña de forma tal que permita realizar los traslados, adiciones y cambios fácilmente. </w:t>
+      </w:r>
+    </w:p>
+    <w:p>
+      <w:pPr>
+        <w:ind w:firstLine="720"/>
+        <w:rPr>
+          <w:sz w:val="24"/>
+          <w:szCs w:val="24"/>
+        </w:rPr>
+      </w:pPr>
+      <w:r>
+        <w:rPr>
+          <w:sz w:val="24"/>
+          <w:szCs w:val="24"/>
+        </w:rPr>
+        <w:t xml:space="preserve">Deben diseñarse como mínimo dos tomas por cada área de trabajo: </w:t>
+      </w:r>
+    </w:p>
+    <w:p>
+      <w:pPr>
+        <w:pStyle w:val="Prrafodelista"/>
+        <w:numPr>
+          <w:ilvl w:val="0"/>
+          <w:numId w:val="45"/>
+        </w:numPr>
+        <w:rPr>
+          <w:sz w:val="24"/>
+          <w:szCs w:val="24"/>
+        </w:rPr>
+      </w:pPr>
+      <w:r>
+        <w:rPr>
+          <w:sz w:val="24"/>
+          <w:szCs w:val="24"/>
+        </w:rPr>
+        <w:t xml:space="preserve">Una toma debe ser UTP de 100 Ohmios de cuatro pares (Categoría. 5e mínimo. </w:t>
+      </w:r>
+    </w:p>
+    <w:p>
+      <w:pPr>
+        <w:pStyle w:val="Prrafodelista"/>
+        <w:numPr>
+          <w:ilvl w:val="0"/>
+          <w:numId w:val="45"/>
+        </w:numPr>
+        <w:rPr>
+          <w:sz w:val="24"/>
+          <w:szCs w:val="24"/>
+        </w:rPr>
+      </w:pPr>
+      <w:r>
+        <w:rPr>
+          <w:rFonts w:ascii="Calibri" w:hAnsi="Calibri" w:cs="Calibri"/>
+          <w:sz w:val="24"/>
+          <w:szCs w:val="24"/>
+        </w:rPr>
+        <w:t>„</w:t>
+      </w:r>
+      <w:r>
+        <w:rPr>
+          <w:sz w:val="24"/>
+          <w:szCs w:val="24"/>
+        </w:rPr>
+        <w:t xml:space="preserve"> La otra toma debe ser: </w:t>
+      </w:r>
+    </w:p>
+    <w:p>
+      <w:pPr>
+        <w:pStyle w:val="Prrafodelista"/>
+        <w:numPr>
+          <w:ilvl w:val="0"/>
+          <w:numId w:val="47"/>
+        </w:numPr>
+        <w:rPr>
+          <w:sz w:val="24"/>
+          <w:szCs w:val="24"/>
+        </w:rPr>
+      </w:pPr>
+      <w:r>
+        <w:rPr>
+          <w:sz w:val="24"/>
+          <w:szCs w:val="24"/>
+        </w:rPr>
+        <w:t xml:space="preserve">Cable UTP de 100 Ohmios de cuatro pares </w:t>
+      </w:r>
+      <w:r>
+        <w:rPr>
+          <w:sz w:val="24"/>
+          <w:szCs w:val="24"/>
+        </w:rPr>
+        <w:t xml:space="preserve">(se recomienda mínimo Cat 5e). </w:t>
+      </w:r>
+    </w:p>
+    <w:p>
+      <w:pPr>
+        <w:pStyle w:val="Prrafodelista"/>
+        <w:numPr>
+          <w:ilvl w:val="0"/>
+          <w:numId w:val="47"/>
+        </w:numPr>
+        <w:rPr>
+          <w:sz w:val="24"/>
+          <w:szCs w:val="24"/>
+        </w:rPr>
+      </w:pPr>
+      <w:r>
+        <w:rPr>
+          <w:sz w:val="24"/>
+          <w:szCs w:val="24"/>
+        </w:rPr>
+        <w:t xml:space="preserve">El cable STP de 150 Ohmios de dos pares. </w:t>
+      </w:r>
+    </w:p>
+    <w:p>
+      <w:pPr>
+        <w:pStyle w:val="Prrafodelista"/>
+        <w:numPr>
+          <w:ilvl w:val="0"/>
+          <w:numId w:val="47"/>
+        </w:numPr>
+        <w:rPr>
+          <w:sz w:val="24"/>
+          <w:szCs w:val="24"/>
+        </w:rPr>
+      </w:pPr>
+      <w:r>
+        <w:rPr>
+          <w:rFonts w:ascii="Calibri" w:hAnsi="Calibri" w:cs="Calibri"/>
+          <w:sz w:val="24"/>
+          <w:szCs w:val="24"/>
+        </w:rPr>
+        <w:t>„</w:t>
+      </w:r>
+      <w:r>
+        <w:rPr>
+          <w:sz w:val="24"/>
+          <w:szCs w:val="24"/>
+        </w:rPr>
+        <w:t xml:space="preserve"> Cable de fibra óptica de 50/125 um de dos fibras(Conector SC o </w:t>
+      </w:r>
+      <w:r>
+        <w:rPr>
+          <w:sz w:val="24"/>
+          <w:szCs w:val="24"/>
+        </w:rPr>
+        <w:t>SFF)</w:t>
+      </w:r>
+    </w:p>
+    <w:p>
+      <w:pPr>
+        <w:pStyle w:val="Prrafodelista"/>
+        <w:ind w:left="2160"/>
+        <w:rPr>
+          <w:sz w:val="24"/>
+          <w:szCs w:val="24"/>
+        </w:rPr>
+      </w:pPr>
+    </w:p>
+    <w:p>
+      <w:pPr>
+        <w:pStyle w:val="Prrafodelista"/>
+        <w:numPr>
+          <w:ilvl w:val="3"/>
+          <w:numId w:val="14"/>
+        </w:numPr>
         <w:rPr>
           <w:b/>
           <w:sz w:val="24"/>
           <w:szCs w:val="24"/>
         </w:rPr>
       </w:pPr>
+      <w:r>
+        <w:rPr>
+          <w:b/>
+          <w:sz w:val="24"/>
+          <w:szCs w:val="24"/>
+        </w:rPr>
+        <w:t xml:space="preserve"> Conexiones </w:t>
+      </w:r>
+    </w:p>
+    <w:p>
+      <w:pPr>
+        <w:ind w:firstLine="720"/>
+        <w:rPr>
+          <w:sz w:val="24"/>
+          <w:szCs w:val="24"/>
+        </w:rPr>
+      </w:pPr>
+      <w:r>
+        <w:rPr>
+          <w:sz w:val="24"/>
+          <w:szCs w:val="24"/>
+        </w:rPr>
+        <w:t xml:space="preserve">Un aspecto muy importante dentro de la especificación de un cableado estructurado, son las conexiones, éstas permiten que el flujo de información desde el cuarto de telecomunicaciones hasta el usuario sea efectuado correctamente. Para que las conexiones sean seguras y confiables, es necesario el uso de accesorios de conexión tales como: contactos de desplazamiento de aislante, tomas, conectores, regletas, patch panels, cables, etc. </w:t>
+      </w:r>
+    </w:p>
+    <w:p>
+      <w:pPr>
+        <w:rPr>
+          <w:sz w:val="24"/>
+          <w:szCs w:val="24"/>
+        </w:rPr>
+      </w:pPr>
+      <w:r>
+        <w:rPr>
+          <w:sz w:val="24"/>
+          <w:szCs w:val="24"/>
+        </w:rPr>
+        <w:t xml:space="preserve"> </w:t>
+      </w:r>
+      <w:r>
+        <w:rPr>
+          <w:sz w:val="24"/>
+          <w:szCs w:val="24"/>
+        </w:rPr>
+        <w:tab/>
+      </w:r>
+      <w:r>
+        <w:rPr>
+          <w:sz w:val="24"/>
+          <w:szCs w:val="24"/>
+        </w:rPr>
+        <w:t>Los cables de conexión deben ser fabricados de múltiples hilos y deben llenar los mismos requerimientos que el cab</w:t>
+      </w:r>
+      <w:r>
+        <w:rPr>
+          <w:sz w:val="24"/>
+          <w:szCs w:val="24"/>
+        </w:rPr>
+        <w:t xml:space="preserve">le horizontal con excepción de </w:t>
+      </w:r>
+      <w:r>
+        <w:rPr>
+          <w:sz w:val="24"/>
+          <w:szCs w:val="24"/>
+        </w:rPr>
+        <w:t>la atenuación.</w:t>
+      </w:r>
+    </w:p>
+    <w:p>
+      <w:pPr>
+        <w:rPr>
+          <w:sz w:val="24"/>
+          <w:szCs w:val="24"/>
+        </w:rPr>
+      </w:pPr>
+      <w:r>
+        <w:rPr>
+          <w:sz w:val="24"/>
+          <w:szCs w:val="24"/>
+        </w:rPr>
+        <w:br w:type="page"/>
+      </w:r>
+    </w:p>
+    <w:p>
+      <w:pPr>
+        <w:rPr>
+          <w:sz w:val="24"/>
+          <w:szCs w:val="24"/>
+        </w:rPr>
+      </w:pPr>
+    </w:p>
+    <w:p>
+      <w:pPr>
+        <w:pStyle w:val="Prrafodelista"/>
+        <w:numPr>
+          <w:ilvl w:val="3"/>
+          <w:numId w:val="14"/>
+        </w:numPr>
+        <w:rPr>
+          <w:b/>
+          <w:sz w:val="24"/>
+          <w:szCs w:val="24"/>
+        </w:rPr>
+      </w:pPr>
+      <w:r>
+        <w:rPr>
+          <w:b/>
+          <w:sz w:val="24"/>
+          <w:szCs w:val="24"/>
+        </w:rPr>
+        <w:t xml:space="preserve">Normativa para la fabricación del cable de conexión </w:t>
+      </w:r>
+    </w:p>
+    <w:p>
+      <w:pPr>
+        <w:pStyle w:val="Prrafodelista"/>
+        <w:ind w:left="2160"/>
+        <w:rPr>
+          <w:sz w:val="24"/>
+          <w:szCs w:val="24"/>
+        </w:rPr>
+      </w:pPr>
+    </w:p>
+    <w:p>
+      <w:pPr>
+        <w:pStyle w:val="Prrafodelista"/>
+        <w:numPr>
+          <w:ilvl w:val="0"/>
+          <w:numId w:val="47"/>
+        </w:numPr>
+        <w:rPr>
+          <w:sz w:val="24"/>
+          <w:szCs w:val="24"/>
+        </w:rPr>
+      </w:pPr>
+      <w:r>
+        <w:rPr>
+          <w:sz w:val="24"/>
+          <w:szCs w:val="24"/>
+        </w:rPr>
+        <w:t xml:space="preserve">Se establecen prácticas de Cableado UTP, para ello deben destrenzarse los pares únicamente </w:t>
+      </w:r>
+    </w:p>
+    <w:p>
+      <w:pPr>
+        <w:pStyle w:val="Prrafodelista"/>
+        <w:ind w:left="2939"/>
+        <w:rPr>
+          <w:sz w:val="24"/>
+          <w:szCs w:val="24"/>
+        </w:rPr>
+      </w:pPr>
+      <w:r>
+        <w:rPr>
+          <w:sz w:val="24"/>
+          <w:szCs w:val="24"/>
+        </w:rPr>
+        <w:t xml:space="preserve">1/2” para el cable de la Categoría 5 y 5e </w:t>
+      </w:r>
+    </w:p>
+    <w:p>
+      <w:pPr>
+        <w:rPr>
+          <w:sz w:val="24"/>
+          <w:szCs w:val="24"/>
+        </w:rPr>
+      </w:pPr>
+      <w:r>
+        <w:rPr>
+          <w:rFonts w:ascii="Calibri" w:hAnsi="Calibri" w:cs="Calibri"/>
+          <w:sz w:val="24"/>
+          <w:szCs w:val="24"/>
+        </w:rPr>
+        <w:t></w:t>
+      </w:r>
+      <w:r>
+        <w:rPr>
+          <w:sz w:val="24"/>
+          <w:szCs w:val="24"/>
+        </w:rPr>
+        <w:t xml:space="preserve"> </w:t>
+      </w:r>
+      <w:r>
+        <w:rPr>
+          <w:sz w:val="24"/>
+          <w:szCs w:val="24"/>
+        </w:rPr>
+        <w:tab/>
+      </w:r>
+      <w:r>
+        <w:rPr>
+          <w:sz w:val="24"/>
+          <w:szCs w:val="24"/>
+        </w:rPr>
+        <w:tab/>
+      </w:r>
+      <w:r>
+        <w:rPr>
+          <w:sz w:val="24"/>
+          <w:szCs w:val="24"/>
+        </w:rPr>
+        <w:tab/>
+      </w:r>
+      <w:r>
+        <w:rPr>
+          <w:sz w:val="24"/>
+          <w:szCs w:val="24"/>
+        </w:rPr>
+        <w:tab/>
+      </w:r>
+      <w:r>
+        <w:rPr>
+          <w:sz w:val="24"/>
+          <w:szCs w:val="24"/>
+        </w:rPr>
+        <w:t xml:space="preserve">1” para los cables de las Categorías 3 y 4 </w:t>
+      </w:r>
+    </w:p>
+    <w:p>
+      <w:pPr>
+        <w:pStyle w:val="Prrafodelista"/>
+        <w:numPr>
+          <w:ilvl w:val="0"/>
+          <w:numId w:val="47"/>
+        </w:numPr>
+        <w:rPr>
+          <w:sz w:val="24"/>
+          <w:szCs w:val="24"/>
+        </w:rPr>
+      </w:pPr>
+      <w:r>
+        <w:rPr>
+          <w:sz w:val="24"/>
+          <w:szCs w:val="24"/>
+        </w:rPr>
+        <w:t xml:space="preserve">La tensión máxima para halar debe ser de 110N (25 lbf) </w:t>
+      </w:r>
+    </w:p>
+    <w:p>
+      <w:pPr>
+        <w:pStyle w:val="Prrafodelista"/>
+        <w:numPr>
+          <w:ilvl w:val="0"/>
+          <w:numId w:val="47"/>
+        </w:numPr>
+        <w:rPr>
+          <w:sz w:val="24"/>
+          <w:szCs w:val="24"/>
+        </w:rPr>
+      </w:pPr>
+      <w:r>
+        <w:rPr>
+          <w:sz w:val="24"/>
+          <w:szCs w:val="24"/>
+        </w:rPr>
+        <w:t>Debe eliminarse la cubierta exterior sólo hasta donde se requiera para la terminación.</w:t>
+      </w:r>
+    </w:p>
+    <w:p>
+      <w:pPr>
+        <w:pStyle w:val="Prrafodelista"/>
+        <w:numPr>
+          <w:ilvl w:val="0"/>
+          <w:numId w:val="47"/>
+        </w:numPr>
+        <w:rPr>
+          <w:sz w:val="24"/>
+          <w:szCs w:val="24"/>
+        </w:rPr>
+      </w:pPr>
+      <w:r>
+        <w:rPr>
+          <w:sz w:val="24"/>
+          <w:szCs w:val="24"/>
+        </w:rPr>
+        <w:t xml:space="preserve">Debe proveerse el código de color marcado y documentación que se requiera por el ANSI/TIA/EIA-606 </w:t>
+      </w:r>
+      <w:r>
+        <w:rPr>
+          <w:sz w:val="24"/>
+          <w:szCs w:val="24"/>
+        </w:rPr>
+        <w:cr/>
+      </w:r>
+    </w:p>
+    <w:p>
+      <w:pPr>
+        <w:pStyle w:val="Titulo3"/>
+        <w:rPr>
+          <w:sz w:val="26"/>
+          <w:szCs w:val="26"/>
+        </w:rPr>
+      </w:pPr>
+      <w:r>
+        <w:rPr>
+          <w:sz w:val="26"/>
+          <w:szCs w:val="26"/>
+        </w:rPr>
+        <w:t xml:space="preserve">Cableado horizontal </w:t>
+      </w:r>
+    </w:p>
+    <w:p>
+      <w:pPr>
+        <w:ind w:firstLine="720"/>
+        <w:rPr>
+          <w:sz w:val="24"/>
+          <w:szCs w:val="24"/>
+        </w:rPr>
+      </w:pPr>
+      <w:r>
+        <w:rPr>
+          <w:sz w:val="24"/>
+          <w:szCs w:val="24"/>
+        </w:rPr>
+        <w:t xml:space="preserve">Se define desde el área de trabajo hasta el cuarto de telecomunicaciones. </w:t>
+      </w:r>
+    </w:p>
+    <w:p>
+      <w:pPr>
+        <w:ind w:firstLine="720"/>
+        <w:rPr>
+          <w:sz w:val="24"/>
+          <w:szCs w:val="24"/>
+        </w:rPr>
+      </w:pPr>
+      <w:r>
+        <w:rPr>
+          <w:sz w:val="24"/>
+          <w:szCs w:val="24"/>
+        </w:rPr>
+        <w:t xml:space="preserve">Incluye las tomas de información y los medios de transmisión tales como el cable, los accesorios de conexión y “Cross Connects”. Debe poseer las siguientes características: </w:t>
+      </w:r>
+    </w:p>
+    <w:p>
+      <w:pPr>
+        <w:pStyle w:val="Prrafodelista"/>
+        <w:numPr>
+          <w:ilvl w:val="0"/>
+          <w:numId w:val="48"/>
+        </w:numPr>
+        <w:rPr>
+          <w:sz w:val="24"/>
+          <w:szCs w:val="24"/>
+        </w:rPr>
+      </w:pPr>
+      <w:r>
+        <w:rPr>
+          <w:sz w:val="24"/>
+          <w:szCs w:val="24"/>
+        </w:rPr>
+        <w:t xml:space="preserve">Debe ser topología estrella. </w:t>
+      </w:r>
+    </w:p>
+    <w:p>
+      <w:pPr>
+        <w:pStyle w:val="Prrafodelista"/>
+        <w:numPr>
+          <w:ilvl w:val="0"/>
+          <w:numId w:val="48"/>
+        </w:numPr>
+        <w:rPr>
+          <w:sz w:val="24"/>
+          <w:szCs w:val="24"/>
+        </w:rPr>
+      </w:pPr>
+      <w:r>
+        <w:rPr>
+          <w:sz w:val="24"/>
+          <w:szCs w:val="24"/>
+        </w:rPr>
+        <w:t>Los componentes eléctricos específicos de aplicación, no deben ser instalados como parte del cableado horizontal. Si es necesario, deben estar expuestos</w:t>
+      </w:r>
+      <w:r>
+        <w:rPr>
+          <w:sz w:val="24"/>
+          <w:szCs w:val="24"/>
+        </w:rPr>
+        <w:t>.</w:t>
+      </w:r>
+    </w:p>
+    <w:p>
+      <w:pPr>
+        <w:pStyle w:val="Prrafodelista"/>
+        <w:numPr>
+          <w:ilvl w:val="0"/>
+          <w:numId w:val="48"/>
+        </w:numPr>
+        <w:rPr>
+          <w:sz w:val="24"/>
+          <w:szCs w:val="24"/>
+        </w:rPr>
+      </w:pPr>
+      <w:r>
+        <w:rPr>
+          <w:rFonts w:ascii="Calibri" w:hAnsi="Calibri" w:cs="Calibri"/>
+          <w:sz w:val="24"/>
+          <w:szCs w:val="24"/>
+        </w:rPr>
+        <w:t></w:t>
+      </w:r>
+      <w:r>
+        <w:rPr>
+          <w:sz w:val="24"/>
+          <w:szCs w:val="24"/>
+        </w:rPr>
+        <w:t xml:space="preserve"> Se permite un punto de transición en el cableado horizontal </w:t>
+      </w:r>
+    </w:p>
+    <w:p>
+      <w:pPr>
+        <w:pStyle w:val="Prrafodelista"/>
+        <w:numPr>
+          <w:ilvl w:val="0"/>
+          <w:numId w:val="48"/>
+        </w:numPr>
+        <w:rPr>
+          <w:sz w:val="24"/>
+          <w:szCs w:val="24"/>
+        </w:rPr>
+      </w:pPr>
+      <w:r>
+        <w:rPr>
+          <w:rFonts w:ascii="Calibri" w:hAnsi="Calibri" w:cs="Calibri"/>
+          <w:sz w:val="24"/>
+          <w:szCs w:val="24"/>
+        </w:rPr>
+        <w:t></w:t>
+      </w:r>
+      <w:r>
+        <w:rPr>
+          <w:sz w:val="24"/>
+          <w:szCs w:val="24"/>
+        </w:rPr>
+        <w:t xml:space="preserve"> Cable para uso bajo alfombra. </w:t>
+      </w:r>
+    </w:p>
+    <w:p>
+      <w:pPr>
+        <w:pStyle w:val="Prrafodelista"/>
+        <w:numPr>
+          <w:ilvl w:val="0"/>
+          <w:numId w:val="48"/>
+        </w:numPr>
+        <w:rPr>
+          <w:sz w:val="24"/>
+          <w:szCs w:val="24"/>
+        </w:rPr>
+      </w:pPr>
+      <w:r>
+        <w:rPr>
+          <w:rFonts w:ascii="Calibri" w:hAnsi="Calibri" w:cs="Calibri"/>
+          <w:sz w:val="24"/>
+          <w:szCs w:val="24"/>
+        </w:rPr>
+        <w:t></w:t>
+      </w:r>
+      <w:r>
+        <w:rPr>
+          <w:sz w:val="24"/>
+          <w:szCs w:val="24"/>
+        </w:rPr>
+        <w:t xml:space="preserve"> Punto de consolidación en oficina abierta </w:t>
+      </w:r>
+    </w:p>
+    <w:p>
+      <w:pPr>
+        <w:pStyle w:val="Prrafodelista"/>
+        <w:numPr>
+          <w:ilvl w:val="0"/>
+          <w:numId w:val="48"/>
+        </w:numPr>
+        <w:rPr>
+          <w:sz w:val="24"/>
+          <w:szCs w:val="24"/>
+        </w:rPr>
+      </w:pPr>
+      <w:r>
+        <w:rPr>
+          <w:rFonts w:ascii="Calibri" w:hAnsi="Calibri" w:cs="Calibri"/>
+          <w:sz w:val="24"/>
+          <w:szCs w:val="24"/>
+        </w:rPr>
+        <w:t></w:t>
+      </w:r>
+      <w:r>
+        <w:rPr>
+          <w:sz w:val="24"/>
+          <w:szCs w:val="24"/>
+        </w:rPr>
+        <w:t xml:space="preserve"> Cables aceptados en este tipo de cableado: </w:t>
+      </w:r>
+    </w:p>
+    <w:p>
+      <w:pPr>
+        <w:pStyle w:val="Prrafodelista"/>
+        <w:numPr>
+          <w:ilvl w:val="0"/>
+          <w:numId w:val="48"/>
+        </w:numPr>
+        <w:rPr>
+          <w:sz w:val="24"/>
+          <w:szCs w:val="24"/>
+        </w:rPr>
+      </w:pPr>
+      <w:r>
+        <w:rPr>
+          <w:rFonts w:ascii="Calibri" w:hAnsi="Calibri" w:cs="Calibri"/>
+          <w:sz w:val="24"/>
+          <w:szCs w:val="24"/>
+        </w:rPr>
+        <w:t></w:t>
+      </w:r>
+      <w:r>
+        <w:rPr>
+          <w:sz w:val="24"/>
+          <w:szCs w:val="24"/>
+        </w:rPr>
+        <w:t xml:space="preserve"> Cuatro pares, trenzado en pares, sin blindaje, 100 Ohmios (UTP) </w:t>
+      </w:r>
+    </w:p>
+    <w:p>
+      <w:pPr>
+        <w:pStyle w:val="Prrafodelista"/>
+        <w:numPr>
+          <w:ilvl w:val="0"/>
+          <w:numId w:val="48"/>
+        </w:numPr>
+        <w:rPr>
+          <w:sz w:val="24"/>
+          <w:szCs w:val="24"/>
+        </w:rPr>
+      </w:pPr>
+      <w:r>
+        <w:rPr>
+          <w:rFonts w:ascii="Calibri" w:hAnsi="Calibri" w:cs="Calibri"/>
+          <w:sz w:val="24"/>
+          <w:szCs w:val="24"/>
+        </w:rPr>
+        <w:t></w:t>
+      </w:r>
+      <w:r>
+        <w:rPr>
+          <w:sz w:val="24"/>
+          <w:szCs w:val="24"/>
+        </w:rPr>
+        <w:t xml:space="preserve"> Dos pares, trenzado en pares, blindado, 150 Ohmios (STP) </w:t>
+      </w:r>
+    </w:p>
+    <w:p>
+      <w:pPr>
+        <w:pStyle w:val="Prrafodelista"/>
+        <w:numPr>
+          <w:ilvl w:val="0"/>
+          <w:numId w:val="48"/>
+        </w:numPr>
+        <w:rPr>
+          <w:sz w:val="24"/>
+          <w:szCs w:val="24"/>
+        </w:rPr>
+      </w:pPr>
+      <w:r>
+        <w:rPr>
+          <w:rFonts w:ascii="Calibri" w:hAnsi="Calibri" w:cs="Calibri"/>
+          <w:sz w:val="24"/>
+          <w:szCs w:val="24"/>
+        </w:rPr>
+        <w:t></w:t>
+      </w:r>
+      <w:r>
+        <w:rPr>
+          <w:sz w:val="24"/>
+          <w:szCs w:val="24"/>
+        </w:rPr>
+        <w:t xml:space="preserve"> Cables de fibra óptica de 62.5/125 um de dos fibras</w:t>
+      </w:r>
+      <w:r>
+        <w:rPr>
+          <w:sz w:val="24"/>
+          <w:szCs w:val="24"/>
+        </w:rPr>
+        <w:t>.</w:t>
+      </w:r>
+    </w:p>
+    <w:p>
+      <w:pPr>
+        <w:rPr>
+          <w:sz w:val="24"/>
+          <w:szCs w:val="24"/>
+        </w:rPr>
+      </w:pPr>
+      <w:r>
+        <w:rPr>
+          <w:sz w:val="24"/>
+          <w:szCs w:val="24"/>
+        </w:rPr>
+        <w:br w:type="page"/>
+      </w:r>
+    </w:p>
+    <w:p>
+      <w:pPr>
+        <w:pStyle w:val="Prrafodelista"/>
+        <w:ind w:left="2244"/>
+        <w:rPr>
+          <w:sz w:val="24"/>
+          <w:szCs w:val="24"/>
+        </w:rPr>
+      </w:pPr>
+    </w:p>
+    <w:p>
+      <w:pPr>
+        <w:pStyle w:val="Titulo3"/>
+        <w:rPr>
+          <w:sz w:val="26"/>
+          <w:szCs w:val="26"/>
+        </w:rPr>
+      </w:pPr>
+      <w:r>
+        <w:rPr>
+          <w:sz w:val="26"/>
+          <w:szCs w:val="26"/>
+        </w:rPr>
+        <w:t xml:space="preserve">Cableado Vertical </w:t>
+      </w:r>
+    </w:p>
+    <w:p>
+      <w:pPr>
+        <w:ind w:firstLine="720"/>
+        <w:rPr>
+          <w:sz w:val="24"/>
+          <w:szCs w:val="24"/>
+        </w:rPr>
+      </w:pPr>
+      <w:r>
+        <w:rPr>
+          <w:sz w:val="24"/>
+          <w:szCs w:val="24"/>
+        </w:rPr>
+        <w:t xml:space="preserve">Se define como la interconexión entre cuartos de cableado, áreas de trabajo, y acometidas. También incluye el cableado entre edificios. </w:t>
+      </w:r>
+    </w:p>
+    <w:p>
+      <w:pPr>
+        <w:ind w:firstLine="720"/>
+        <w:rPr>
+          <w:sz w:val="24"/>
+          <w:szCs w:val="24"/>
+        </w:rPr>
+      </w:pPr>
+      <w:r>
+        <w:rPr>
+          <w:sz w:val="24"/>
+          <w:szCs w:val="24"/>
+        </w:rPr>
+        <w:t xml:space="preserve">Los cables aprobados en este tipo de cableado son: </w:t>
+      </w:r>
+    </w:p>
+    <w:p>
+      <w:pPr>
+        <w:pStyle w:val="Prrafodelista"/>
+        <w:numPr>
+          <w:ilvl w:val="0"/>
+          <w:numId w:val="48"/>
+        </w:numPr>
+        <w:rPr>
+          <w:sz w:val="24"/>
+          <w:szCs w:val="24"/>
+        </w:rPr>
+      </w:pPr>
+      <w:r>
+        <w:rPr>
+          <w:sz w:val="24"/>
+          <w:szCs w:val="24"/>
+        </w:rPr>
+        <w:t xml:space="preserve">Cable multipar UTP de 100 Ohmios </w:t>
+      </w:r>
+    </w:p>
+    <w:p>
+      <w:pPr>
+        <w:pStyle w:val="Prrafodelista"/>
+        <w:numPr>
+          <w:ilvl w:val="0"/>
+          <w:numId w:val="48"/>
+        </w:numPr>
+        <w:rPr>
+          <w:sz w:val="24"/>
+          <w:szCs w:val="24"/>
+        </w:rPr>
+      </w:pPr>
+      <w:r>
+        <w:rPr>
+          <w:sz w:val="24"/>
+          <w:szCs w:val="24"/>
+        </w:rPr>
+        <w:t xml:space="preserve">Cable STP de 150 Ohmios </w:t>
+      </w:r>
+    </w:p>
+    <w:p>
+      <w:pPr>
+        <w:pStyle w:val="Prrafodelista"/>
+        <w:numPr>
+          <w:ilvl w:val="0"/>
+          <w:numId w:val="48"/>
+        </w:numPr>
+        <w:rPr>
+          <w:sz w:val="24"/>
+          <w:szCs w:val="24"/>
+        </w:rPr>
+      </w:pPr>
+      <w:r>
+        <w:rPr>
+          <w:sz w:val="24"/>
+          <w:szCs w:val="24"/>
+        </w:rPr>
+        <w:t xml:space="preserve">Cable de fibra óptica de 62.5/125um </w:t>
+      </w:r>
+    </w:p>
+    <w:p>
+      <w:pPr>
+        <w:pStyle w:val="Prrafodelista"/>
+        <w:numPr>
+          <w:ilvl w:val="0"/>
+          <w:numId w:val="48"/>
+        </w:numPr>
+        <w:rPr>
+          <w:sz w:val="24"/>
+          <w:szCs w:val="24"/>
+        </w:rPr>
+      </w:pPr>
+      <w:r>
+        <w:rPr>
+          <w:sz w:val="24"/>
+          <w:szCs w:val="24"/>
+        </w:rPr>
+        <w:t xml:space="preserve">Cable de fibra Óptica Monomodo </w:t>
+      </w:r>
+    </w:p>
+    <w:p>
+      <w:pPr>
+        <w:rPr>
+          <w:sz w:val="24"/>
+          <w:szCs w:val="24"/>
+        </w:rPr>
+      </w:pPr>
+      <w:r>
+        <w:rPr>
+          <w:rFonts w:ascii="Calibri" w:hAnsi="Calibri" w:cs="Calibri"/>
+          <w:sz w:val="24"/>
+          <w:szCs w:val="24"/>
+        </w:rPr>
+        <w:t></w:t>
+      </w:r>
+      <w:r>
+        <w:rPr>
+          <w:rFonts w:ascii="Calibri" w:hAnsi="Calibri" w:cs="Calibri"/>
+          <w:sz w:val="24"/>
+          <w:szCs w:val="24"/>
+        </w:rPr>
+        <w:tab/>
+      </w:r>
+      <w:r>
+        <w:rPr>
+          <w:sz w:val="24"/>
+          <w:szCs w:val="24"/>
+        </w:rPr>
+        <w:t xml:space="preserve"> Las distancias máximas: </w:t>
+      </w:r>
+    </w:p>
+    <w:p>
+      <w:pPr>
+        <w:pStyle w:val="Prrafodelista"/>
+        <w:numPr>
+          <w:ilvl w:val="0"/>
+          <w:numId w:val="48"/>
+        </w:numPr>
+        <w:rPr>
+          <w:sz w:val="24"/>
+          <w:szCs w:val="24"/>
+        </w:rPr>
+      </w:pPr>
+      <w:r>
+        <w:rPr>
+          <w:sz w:val="24"/>
+          <w:szCs w:val="24"/>
+        </w:rPr>
+        <w:t xml:space="preserve">UTP; 800 metros (para transmisión de voz solamente) </w:t>
+      </w:r>
+    </w:p>
+    <w:p>
+      <w:pPr>
+        <w:pStyle w:val="Prrafodelista"/>
+        <w:numPr>
+          <w:ilvl w:val="0"/>
+          <w:numId w:val="48"/>
+        </w:numPr>
+        <w:rPr>
+          <w:sz w:val="24"/>
+          <w:szCs w:val="24"/>
+        </w:rPr>
+      </w:pPr>
+      <w:r>
+        <w:rPr>
+          <w:sz w:val="24"/>
+          <w:szCs w:val="24"/>
+        </w:rPr>
+        <w:t xml:space="preserve">STP; 700 metros (para transmisión de voz solamente) </w:t>
+      </w:r>
+    </w:p>
+    <w:p>
+      <w:pPr>
+        <w:pStyle w:val="Prrafodelista"/>
+        <w:numPr>
+          <w:ilvl w:val="0"/>
+          <w:numId w:val="48"/>
+        </w:numPr>
+        <w:rPr>
+          <w:sz w:val="24"/>
+          <w:szCs w:val="24"/>
+        </w:rPr>
+      </w:pPr>
+      <w:r>
+        <w:rPr>
+          <w:sz w:val="24"/>
+          <w:szCs w:val="24"/>
+        </w:rPr>
+        <w:t xml:space="preserve">Fibra óptica multimodo: 2000 metros </w:t>
+      </w:r>
+    </w:p>
+    <w:p>
+      <w:pPr>
+        <w:pStyle w:val="Prrafodelista"/>
+        <w:numPr>
+          <w:ilvl w:val="0"/>
+          <w:numId w:val="48"/>
+        </w:numPr>
+        <w:rPr>
+          <w:sz w:val="24"/>
+          <w:szCs w:val="24"/>
+        </w:rPr>
+      </w:pPr>
+      <w:r>
+        <w:rPr>
+          <w:sz w:val="24"/>
+          <w:szCs w:val="24"/>
+        </w:rPr>
+        <w:t>Fibra óptica Monomodo: 3000 metros</w:t>
+      </w:r>
       <w:r>
         <w:rPr>
           <w:sz w:val="24"/>
@@ -20987,7 +22536,21 @@
           <w:sz w:val="24"/>
           <w:szCs w:val="24"/>
         </w:rPr>
-        <w:t xml:space="preserve"> Metodología COBIT 4.1, EIA/TIA 568-B, ISO 27002</w:t>
+        <w:t xml:space="preserve"> </w:t>
+      </w:r>
+      <w:r>
+        <w:rPr>
+          <w:sz w:val="24"/>
+          <w:szCs w:val="24"/>
+        </w:rPr>
+        <w:t>Estándar</w:t>
+      </w:r>
+      <w:r>
+        <w:rPr>
+          <w:sz w:val="24"/>
+          <w:szCs w:val="24"/>
+        </w:rPr>
+        <w:t xml:space="preserve"> COBIT 4.1, EIA/TIA 568-B, ISO 27002</w:t>
       </w:r>
       <w:r>
         <w:rPr>
@@ -21007,7 +22570,6 @@
         <w:rPr>
           <w:sz w:val="24"/>
           <w:szCs w:val="24"/>
-          <w:lang w:val="en-US"/>
         </w:rPr>
       </w:pPr>
       <w:r>
@@ -23663,6 +25225,345 @@
     </w:lvl>
   </w:abstractNum>
   <w:abstractNum w:abstractNumId="5">
+    <w:nsid w:val="118E332D"/>
+    <w:multiLevelType w:val="multilevel"/>
+    <w:tmpl w:val="04090021"/>
+    <w:lvl w:ilvl="0">
+      <w:start w:val="1"/>
+      <w:numFmt w:val="bullet"/>
+      <w:lvlText w:val=""/>
+      <w:lvlJc w:val="left"/>
+      <w:pPr>
+        <w:ind w:left="360" w:hanging="360"/>
+      </w:pPr>
+      <w:rPr>
+        <w:rFonts w:ascii="Wingdings" w:hAnsi="Wingdings" w:hint="default"/>
+      </w:rPr>
+    </w:lvl>
+    <w:lvl w:ilvl="1">
+      <w:start w:val="1"/>
+      <w:numFmt w:val="bullet"/>
+      <w:lvlText w:val=""/>
+      <w:lvlJc w:val="left"/>
+      <w:pPr>
+        <w:ind w:left="720" w:hanging="360"/>
+      </w:pPr>
+      <w:rPr>
+        <w:rFonts w:ascii="Wingdings" w:hAnsi="Wingdings" w:hint="default"/>
+      </w:rPr>
+    </w:lvl>
+    <w:lvl w:ilvl="2">
+      <w:start w:val="1"/>
+      <w:numFmt w:val="bullet"/>
+      <w:lvlText w:val=""/>
+      <w:lvlJc w:val="left"/>
+      <w:pPr>
+        <w:ind w:left="1080" w:hanging="360"/>
+      </w:pPr>
+      <w:rPr>
+        <w:rFonts w:ascii="Wingdings" w:hAnsi="Wingdings" w:hint="default"/>
+      </w:rPr>
+    </w:lvl>
+    <w:lvl w:ilvl="3">
+      <w:start w:val="1"/>
+      <w:numFmt w:val="bullet"/>
+      <w:lvlText w:val=""/>
+      <w:lvlJc w:val="left"/>
+      <w:pPr>
+        <w:ind w:left="1440" w:hanging="360"/>
+      </w:pPr>
+      <w:rPr>
+        <w:rFonts w:ascii="Symbol" w:hAnsi="Symbol" w:hint="default"/>
+      </w:rPr>
+    </w:lvl>
+    <w:lvl w:ilvl="4">
+      <w:start w:val="1"/>
+      <w:numFmt w:val="bullet"/>
+      <w:lvlText w:val=""/>
+      <w:lvlJc w:val="left"/>
+      <w:pPr>
+        <w:ind w:left="1800" w:hanging="360"/>
+      </w:pPr>
+      <w:rPr>
+        <w:rFonts w:ascii="Symbol" w:hAnsi="Symbol" w:hint="default"/>
+      </w:rPr>
+    </w:lvl>
+    <w:lvl w:ilvl="5">
+      <w:start w:val="1"/>
+      <w:numFmt w:val="bullet"/>
+      <w:lvlText w:val=""/>
+      <w:lvlJc w:val="left"/>
+      <w:pPr>
+        <w:ind w:left="2160" w:hanging="360"/>
+      </w:pPr>
+      <w:rPr>
+        <w:rFonts w:ascii="Wingdings" w:hAnsi="Wingdings" w:hint="default"/>
+      </w:rPr>
+    </w:lvl>
+    <w:lvl w:ilvl="6">
+      <w:start w:val="1"/>
+      <w:numFmt w:val="bullet"/>
+      <w:lvlText w:val=""/>
+      <w:lvlJc w:val="left"/>
+      <w:pPr>
+        <w:ind w:left="2520" w:hanging="360"/>
+      </w:pPr>
+      <w:rPr>
+        <w:rFonts w:ascii="Wingdings" w:hAnsi="Wingdings" w:hint="default"/>
+      </w:rPr>
+    </w:lvl>
+    <w:lvl w:ilvl="7">
+      <w:start w:val="1"/>
+      <w:numFmt w:val="bullet"/>
+      <w:lvlText w:val=""/>
+      <w:lvlJc w:val="left"/>
+      <w:pPr>
+        <w:ind w:left="2880" w:hanging="360"/>
+      </w:pPr>
+      <w:rPr>
+        <w:rFonts w:ascii="Symbol" w:hAnsi="Symbol" w:hint="default"/>
+      </w:rPr>
+    </w:lvl>
+    <w:lvl w:ilvl="8">
+      <w:start w:val="1"/>
+      <w:numFmt w:val="bullet"/>
+      <w:lvlText w:val=""/>
+      <w:lvlJc w:val="left"/>
+      <w:pPr>
+        <w:ind w:left="3240" w:hanging="360"/>
+      </w:pPr>
+      <w:rPr>
+        <w:rFonts w:ascii="Symbol" w:hAnsi="Symbol" w:hint="default"/>
+      </w:rPr>
+    </w:lvl>
+  </w:abstractNum>
+  <w:abstractNum w:abstractNumId="6">
+    <w:nsid w:val="154F19A7"/>
+    <w:multiLevelType w:val="hybridMultilevel"/>
+    <w:tmpl w:val="AEE2CB38"/>
+    <w:lvl w:ilvl="0" w:tplc="04090001">
+      <w:start w:val="1"/>
+      <w:numFmt w:val="bullet"/>
+      <w:lvlText w:val=""/>
+      <w:lvlJc w:val="left"/>
+      <w:pPr>
+        <w:ind w:left="720" w:hanging="360"/>
+      </w:pPr>
+      <w:rPr>
+        <w:rFonts w:ascii="Symbol" w:hAnsi="Symbol" w:hint="default"/>
+      </w:rPr>
+    </w:lvl>
+    <w:lvl w:ilvl="1" w:tplc="04090003" w:tentative="1">
+      <w:start w:val="1"/>
+      <w:numFmt w:val="bullet"/>
+      <w:lvlText w:val="o"/>
+      <w:lvlJc w:val="left"/>
+      <w:pPr>
+        <w:ind w:left="1440" w:hanging="360"/>
+      </w:pPr>
+      <w:rPr>
+        <w:rFonts w:ascii="Courier New" w:hAnsi="Courier New" w:cs="Courier New" w:hint="default"/>
+      </w:rPr>
+    </w:lvl>
+    <w:lvl w:ilvl="2" w:tplc="04090005" w:tentative="1">
+      <w:start w:val="1"/>
+      <w:numFmt w:val="bullet"/>
+      <w:lvlText w:val=""/>
+      <w:lvlJc w:val="left"/>
+      <w:pPr>
+        <w:ind w:left="2160" w:hanging="360"/>
+      </w:pPr>
+      <w:rPr>
+        <w:rFonts w:ascii="Wingdings" w:hAnsi="Wingdings" w:hint="default"/>
+      </w:rPr>
+    </w:lvl>
+    <w:lvl w:ilvl="3" w:tplc="04090001" w:tentative="1">
+      <w:start w:val="1"/>
+      <w:numFmt w:val="bullet"/>
+      <w:lvlText w:val=""/>
+      <w:lvlJc w:val="left"/>
+      <w:pPr>
+        <w:ind w:left="2880" w:hanging="360"/>
+      </w:pPr>
+      <w:rPr>
+        <w:rFonts w:ascii="Symbol" w:hAnsi="Symbol" w:hint="default"/>
+      </w:rPr>
+    </w:lvl>
+    <w:lvl w:ilvl="4" w:tplc="04090003" w:tentative="1">
+      <w:start w:val="1"/>
+      <w:numFmt w:val="bullet"/>
+      <w:lvlText w:val="o"/>
+      <w:lvlJc w:val="left"/>
+      <w:pPr>
+        <w:ind w:left="3600" w:hanging="360"/>
+      </w:pPr>
+      <w:rPr>
+        <w:rFonts w:ascii="Courier New" w:hAnsi="Courier New" w:cs="Courier New" w:hint="default"/>
+      </w:rPr>
+    </w:lvl>
+    <w:lvl w:ilvl="5" w:tplc="04090005" w:tentative="1">
+      <w:start w:val="1"/>
+      <w:numFmt w:val="bullet"/>
+      <w:lvlText w:val=""/>
+      <w:lvlJc w:val="left"/>
+      <w:pPr>
+        <w:ind w:left="4320" w:hanging="360"/>
+      </w:pPr>
+      <w:rPr>
+        <w:rFonts w:ascii="Wingdings" w:hAnsi="Wingdings" w:hint="default"/>
+      </w:rPr>
+    </w:lvl>
+    <w:lvl w:ilvl="6" w:tplc="04090001" w:tentative="1">
+      <w:start w:val="1"/>
+      <w:numFmt w:val="bullet"/>
+      <w:lvlText w:val=""/>
+      <w:lvlJc w:val="left"/>
+      <w:pPr>
+        <w:ind w:left="5040" w:hanging="360"/>
+      </w:pPr>
+      <w:rPr>
+        <w:rFonts w:ascii="Symbol" w:hAnsi="Symbol" w:hint="default"/>
+      </w:rPr>
+    </w:lvl>
+    <w:lvl w:ilvl="7" w:tplc="04090003" w:tentative="1">
+      <w:start w:val="1"/>
+      <w:numFmt w:val="bullet"/>
+      <w:lvlText w:val="o"/>
+      <w:lvlJc w:val="left"/>
+      <w:pPr>
+        <w:ind w:left="5760" w:hanging="360"/>
+      </w:pPr>
+      <w:rPr>
+        <w:rFonts w:ascii="Courier New" w:hAnsi="Courier New" w:cs="Courier New" w:hint="default"/>
+      </w:rPr>
+    </w:lvl>
+    <w:lvl w:ilvl="8" w:tplc="04090005" w:tentative="1">
+      <w:start w:val="1"/>
+      <w:numFmt w:val="bullet"/>
+      <w:lvlText w:val=""/>
+      <w:lvlJc w:val="left"/>
+      <w:pPr>
+        <w:ind w:left="6480" w:hanging="360"/>
+      </w:pPr>
+      <w:rPr>
+        <w:rFonts w:ascii="Wingdings" w:hAnsi="Wingdings" w:hint="default"/>
+      </w:rPr>
+    </w:lvl>
+  </w:abstractNum>
+  <w:abstractNum w:abstractNumId="7">
+    <w:nsid w:val="1C436584"/>
+    <w:multiLevelType w:val="hybridMultilevel"/>
+    <w:tmpl w:val="80F220BE"/>
+    <w:lvl w:ilvl="0" w:tplc="A7DC37E4">
+      <w:start w:val="1"/>
+      <w:numFmt w:val="bullet"/>
+      <w:lvlText w:val="-"/>
+      <w:lvlJc w:val="left"/>
+      <w:pPr>
+        <w:ind w:left="2160" w:hanging="360"/>
+      </w:pPr>
+      <w:rPr>
+        <w:rFonts w:ascii="Calibri" w:eastAsiaTheme="minorEastAsia" w:hAnsi="Calibri" w:cs="Calibri" w:hint="default"/>
+      </w:rPr>
+    </w:lvl>
+    <w:lvl w:ilvl="1" w:tplc="04090003" w:tentative="1">
+      <w:start w:val="1"/>
+      <w:numFmt w:val="bullet"/>
+      <w:lvlText w:val="o"/>
+      <w:lvlJc w:val="left"/>
+      <w:pPr>
+        <w:ind w:left="2880" w:hanging="360"/>
+      </w:pPr>
+      <w:rPr>
+        <w:rFonts w:ascii="Courier New" w:hAnsi="Courier New" w:cs="Courier New" w:hint="default"/>
+      </w:rPr>
+    </w:lvl>
+    <w:lvl w:ilvl="2" w:tplc="04090005" w:tentative="1">
+      <w:start w:val="1"/>
+      <w:numFmt w:val="bullet"/>
+      <w:lvlText w:val=""/>
+      <w:lvlJc w:val="left"/>
+      <w:pPr>
+        <w:ind w:left="3600" w:hanging="360"/>
+      </w:pPr>
+      <w:rPr>
+        <w:rFonts w:ascii="Wingdings" w:hAnsi="Wingdings" w:hint="default"/>
+      </w:rPr>
+    </w:lvl>
+    <w:lvl w:ilvl="3" w:tplc="04090001" w:tentative="1">
+      <w:start w:val="1"/>
+      <w:numFmt w:val="bullet"/>
+      <w:lvlText w:val=""/>
+      <w:lvlJc w:val="left"/>
+      <w:pPr>
+        <w:ind w:left="4320" w:hanging="360"/>
+      </w:pPr>
+      <w:rPr>
+        <w:rFonts w:ascii="Symbol" w:hAnsi="Symbol" w:hint="default"/>
+      </w:rPr>
+    </w:lvl>
+    <w:lvl w:ilvl="4" w:tplc="04090003" w:tentative="1">
+      <w:start w:val="1"/>
+      <w:numFmt w:val="bullet"/>
+      <w:lvlText w:val="o"/>
+      <w:lvlJc w:val="left"/>
+      <w:pPr>
+        <w:ind w:left="5040" w:hanging="360"/>
+      </w:pPr>
+      <w:rPr>
+        <w:rFonts w:ascii="Courier New" w:hAnsi="Courier New" w:cs="Courier New" w:hint="default"/>
+      </w:rPr>
+    </w:lvl>
+    <w:lvl w:ilvl="5" w:tplc="04090005" w:tentative="1">
+      <w:start w:val="1"/>
+      <w:numFmt w:val="bullet"/>
+      <w:lvlText w:val=""/>
+      <w:lvlJc w:val="left"/>
+      <w:pPr>
+        <w:ind w:left="5760" w:hanging="360"/>
+      </w:pPr>
+      <w:rPr>
+        <w:rFonts w:ascii="Wingdings" w:hAnsi="Wingdings" w:hint="default"/>
+      </w:rPr>
+    </w:lvl>
+    <w:lvl w:ilvl="6" w:tplc="04090001" w:tentative="1">
+      <w:start w:val="1"/>
+      <w:numFmt w:val="bullet"/>
+      <w:lvlText w:val=""/>
+      <w:lvlJc w:val="left"/>
+      <w:pPr>
+        <w:ind w:left="6480" w:hanging="360"/>
+      </w:pPr>
+      <w:rPr>
+        <w:rFonts w:ascii="Symbol" w:hAnsi="Symbol" w:hint="default"/>
+      </w:rPr>
+    </w:lvl>
+    <w:lvl w:ilvl="7" w:tplc="04090003" w:tentative="1">
+      <w:start w:val="1"/>
+      <w:numFmt w:val="bullet"/>
+      <w:lvlText w:val="o"/>
+      <w:lvlJc w:val="left"/>
+      <w:pPr>
+        <w:ind w:left="7200" w:hanging="360"/>
+      </w:pPr>
+      <w:rPr>
+        <w:rFonts w:ascii="Courier New" w:hAnsi="Courier New" w:cs="Courier New" w:hint="default"/>
+      </w:rPr>
+    </w:lvl>
+    <w:lvl w:ilvl="8" w:tplc="04090005" w:tentative="1">
+      <w:start w:val="1"/>
+      <w:numFmt w:val="bullet"/>
+      <w:lvlText w:val=""/>
+      <w:lvlJc w:val="left"/>
+      <w:pPr>
+        <w:ind w:left="7920" w:hanging="360"/>
+      </w:pPr>
+      <w:rPr>
+        <w:rFonts w:ascii="Wingdings" w:hAnsi="Wingdings" w:hint="default"/>
+      </w:rPr>
+    </w:lvl>
+  </w:abstractNum>
+  <w:abstractNum w:abstractNumId="8">
     <w:nsid w:val="1E862BA0"/>
     <w:multiLevelType w:val="hybridMultilevel"/>
     <w:tmpl w:val="E74E3FE2"/>
@@ -23775,7 +25676,7 @@
       </w:rPr>
     </w:lvl>
   </w:abstractNum>
-  <w:abstractNum w:abstractNumId="6">
+  <w:abstractNum w:abstractNumId="9">
     <w:nsid w:val="1EDE6ECD"/>
     <w:multiLevelType w:val="hybridMultilevel"/>
     <w:tmpl w:val="203AA506"/>
@@ -23888,7 +25789,7 @@
       </w:rPr>
     </w:lvl>
   </w:abstractNum>
-  <w:abstractNum w:abstractNumId="7">
+  <w:abstractNum w:abstractNumId="10">
     <w:nsid w:val="1F75715E"/>
     <w:multiLevelType w:val="hybridMultilevel"/>
     <w:tmpl w:val="CD12E75A"/>
@@ -24001,7 +25902,7 @@
       </w:rPr>
     </w:lvl>
   </w:abstractNum>
-  <w:abstractNum w:abstractNumId="8">
+  <w:abstractNum w:abstractNumId="11">
     <w:nsid w:val="213703CC"/>
     <w:multiLevelType w:val="hybridMultilevel"/>
     <w:tmpl w:val="A74ECD3E"/>
@@ -24114,7 +26015,7 @@
       </w:rPr>
     </w:lvl>
   </w:abstractNum>
-  <w:abstractNum w:abstractNumId="9">
+  <w:abstractNum w:abstractNumId="12">
     <w:nsid w:val="24784778"/>
     <w:multiLevelType w:val="hybridMultilevel"/>
     <w:tmpl w:val="0CCE8166"/>
@@ -24227,7 +26128,7 @@
       </w:rPr>
     </w:lvl>
   </w:abstractNum>
-  <w:abstractNum w:abstractNumId="10">
+  <w:abstractNum w:abstractNumId="13">
     <w:nsid w:val="29CC4422"/>
     <w:multiLevelType w:val="hybridMultilevel"/>
     <w:tmpl w:val="3BFE01FA"/>
@@ -24340,7 +26241,120 @@
       </w:rPr>
     </w:lvl>
   </w:abstractNum>
-  <w:abstractNum w:abstractNumId="11">
+  <w:abstractNum w:abstractNumId="14">
+    <w:nsid w:val="2A04126E"/>
+    <w:multiLevelType w:val="hybridMultilevel"/>
+    <w:tmpl w:val="902AFE94"/>
+    <w:lvl w:ilvl="0" w:tplc="04090001">
+      <w:start w:val="1"/>
+      <w:numFmt w:val="bullet"/>
+      <w:lvlText w:val=""/>
+      <w:lvlJc w:val="left"/>
+      <w:pPr>
+        <w:ind w:left="753" w:hanging="360"/>
+      </w:pPr>
+      <w:rPr>
+        <w:rFonts w:ascii="Symbol" w:hAnsi="Symbol" w:hint="default"/>
+      </w:rPr>
+    </w:lvl>
+    <w:lvl w:ilvl="1" w:tplc="04090003" w:tentative="1">
+      <w:start w:val="1"/>
+      <w:numFmt w:val="bullet"/>
+      <w:lvlText w:val="o"/>
+      <w:lvlJc w:val="left"/>
+      <w:pPr>
+        <w:ind w:left="1473" w:hanging="360"/>
+      </w:pPr>
+      <w:rPr>
+        <w:rFonts w:ascii="Courier New" w:hAnsi="Courier New" w:cs="Courier New" w:hint="default"/>
+      </w:rPr>
+    </w:lvl>
+    <w:lvl w:ilvl="2" w:tplc="04090005" w:tentative="1">
+      <w:start w:val="1"/>
+      <w:numFmt w:val="bullet"/>
+      <w:lvlText w:val=""/>
+      <w:lvlJc w:val="left"/>
+      <w:pPr>
+        <w:ind w:left="2193" w:hanging="360"/>
+      </w:pPr>
+      <w:rPr>
+        <w:rFonts w:ascii="Wingdings" w:hAnsi="Wingdings" w:hint="default"/>
+      </w:rPr>
+    </w:lvl>
+    <w:lvl w:ilvl="3" w:tplc="04090001" w:tentative="1">
+      <w:start w:val="1"/>
+      <w:numFmt w:val="bullet"/>
+      <w:lvlText w:val=""/>
+      <w:lvlJc w:val="left"/>
+      <w:pPr>
+        <w:ind w:left="2913" w:hanging="360"/>
+      </w:pPr>
+      <w:rPr>
+        <w:rFonts w:ascii="Symbol" w:hAnsi="Symbol" w:hint="default"/>
+      </w:rPr>
+    </w:lvl>
+    <w:lvl w:ilvl="4" w:tplc="04090003" w:tentative="1">
+      <w:start w:val="1"/>
+      <w:numFmt w:val="bullet"/>
+      <w:lvlText w:val="o"/>
+      <w:lvlJc w:val="left"/>
+      <w:pPr>
+        <w:ind w:left="3633" w:hanging="360"/>
+      </w:pPr>
+      <w:rPr>
+        <w:rFonts w:ascii="Courier New" w:hAnsi="Courier New" w:cs="Courier New" w:hint="default"/>
+      </w:rPr>
+    </w:lvl>
+    <w:lvl w:ilvl="5" w:tplc="04090005" w:tentative="1">
+      <w:start w:val="1"/>
+      <w:numFmt w:val="bullet"/>
+      <w:lvlText w:val=""/>
+      <w:lvlJc w:val="left"/>
+      <w:pPr>
+        <w:ind w:left="4353" w:hanging="360"/>
+      </w:pPr>
+      <w:rPr>
+        <w:rFonts w:ascii="Wingdings" w:hAnsi="Wingdings" w:hint="default"/>
+      </w:rPr>
+    </w:lvl>
+    <w:lvl w:ilvl="6" w:tplc="04090001" w:tentative="1">
+      <w:start w:val="1"/>
+      <w:numFmt w:val="bullet"/>
+      <w:lvlText w:val=""/>
+      <w:lvlJc w:val="left"/>
+      <w:pPr>
+        <w:ind w:left="5073" w:hanging="360"/>
+      </w:pPr>
+      <w:rPr>
+        <w:rFonts w:ascii="Symbol" w:hAnsi="Symbol" w:hint="default"/>
+      </w:rPr>
+    </w:lvl>
+    <w:lvl w:ilvl="7" w:tplc="04090003" w:tentative="1">
+      <w:start w:val="1"/>
+      <w:numFmt w:val="bullet"/>
+      <w:lvlText w:val="o"/>
+      <w:lvlJc w:val="left"/>
+      <w:pPr>
+        <w:ind w:left="5793" w:hanging="360"/>
+      </w:pPr>
+      <w:rPr>
+        <w:rFonts w:ascii="Courier New" w:hAnsi="Courier New" w:cs="Courier New" w:hint="default"/>
+      </w:rPr>
+    </w:lvl>
+    <w:lvl w:ilvl="8" w:tplc="04090005" w:tentative="1">
+      <w:start w:val="1"/>
+      <w:numFmt w:val="bullet"/>
+      <w:lvlText w:val=""/>
+      <w:lvlJc w:val="left"/>
+      <w:pPr>
+        <w:ind w:left="6513" w:hanging="360"/>
+      </w:pPr>
+      <w:rPr>
+        <w:rFonts w:ascii="Wingdings" w:hAnsi="Wingdings" w:hint="default"/>
+      </w:rPr>
+    </w:lvl>
+  </w:abstractNum>
+  <w:abstractNum w:abstractNumId="15">
     <w:nsid w:val="2A67599C"/>
     <w:multiLevelType w:val="hybridMultilevel"/>
     <w:tmpl w:val="E0D6EFD6"/>
@@ -24453,7 +26467,233 @@
       </w:rPr>
     </w:lvl>
   </w:abstractNum>
-  <w:abstractNum w:abstractNumId="12">
+  <w:abstractNum w:abstractNumId="16">
+    <w:nsid w:val="2ACE6D76"/>
+    <w:multiLevelType w:val="hybridMultilevel"/>
+    <w:tmpl w:val="40AA15B2"/>
+    <w:lvl w:ilvl="0" w:tplc="04090001">
+      <w:start w:val="1"/>
+      <w:numFmt w:val="bullet"/>
+      <w:lvlText w:val=""/>
+      <w:lvlJc w:val="left"/>
+      <w:pPr>
+        <w:ind w:left="753" w:hanging="360"/>
+      </w:pPr>
+      <w:rPr>
+        <w:rFonts w:ascii="Symbol" w:hAnsi="Symbol" w:hint="default"/>
+      </w:rPr>
+    </w:lvl>
+    <w:lvl w:ilvl="1" w:tplc="04090003" w:tentative="1">
+      <w:start w:val="1"/>
+      <w:numFmt w:val="bullet"/>
+      <w:lvlText w:val="o"/>
+      <w:lvlJc w:val="left"/>
+      <w:pPr>
+        <w:ind w:left="1473" w:hanging="360"/>
+      </w:pPr>
+      <w:rPr>
+        <w:rFonts w:ascii="Courier New" w:hAnsi="Courier New" w:cs="Courier New" w:hint="default"/>
+      </w:rPr>
+    </w:lvl>
+    <w:lvl w:ilvl="2" w:tplc="04090005" w:tentative="1">
+      <w:start w:val="1"/>
+      <w:numFmt w:val="bullet"/>
+      <w:lvlText w:val=""/>
+      <w:lvlJc w:val="left"/>
+      <w:pPr>
+        <w:ind w:left="2193" w:hanging="360"/>
+      </w:pPr>
+      <w:rPr>
+        <w:rFonts w:ascii="Wingdings" w:hAnsi="Wingdings" w:hint="default"/>
+      </w:rPr>
+    </w:lvl>
+    <w:lvl w:ilvl="3" w:tplc="04090001" w:tentative="1">
+      <w:start w:val="1"/>
+      <w:numFmt w:val="bullet"/>
+      <w:lvlText w:val=""/>
+      <w:lvlJc w:val="left"/>
+      <w:pPr>
+        <w:ind w:left="2913" w:hanging="360"/>
+      </w:pPr>
+      <w:rPr>
+        <w:rFonts w:ascii="Symbol" w:hAnsi="Symbol" w:hint="default"/>
+      </w:rPr>
+    </w:lvl>
+    <w:lvl w:ilvl="4" w:tplc="04090003" w:tentative="1">
+      <w:start w:val="1"/>
+      <w:numFmt w:val="bullet"/>
+      <w:lvlText w:val="o"/>
+      <w:lvlJc w:val="left"/>
+      <w:pPr>
+        <w:ind w:left="3633" w:hanging="360"/>
+      </w:pPr>
+      <w:rPr>
+        <w:rFonts w:ascii="Courier New" w:hAnsi="Courier New" w:cs="Courier New" w:hint="default"/>
+      </w:rPr>
+    </w:lvl>
+    <w:lvl w:ilvl="5" w:tplc="04090005" w:tentative="1">
+      <w:start w:val="1"/>
+      <w:numFmt w:val="bullet"/>
+      <w:lvlText w:val=""/>
+      <w:lvlJc w:val="left"/>
+      <w:pPr>
+        <w:ind w:left="4353" w:hanging="360"/>
+      </w:pPr>
+      <w:rPr>
+        <w:rFonts w:ascii="Wingdings" w:hAnsi="Wingdings" w:hint="default"/>
+      </w:rPr>
+    </w:lvl>
+    <w:lvl w:ilvl="6" w:tplc="04090001" w:tentative="1">
+      <w:start w:val="1"/>
+      <w:numFmt w:val="bullet"/>
+      <w:lvlText w:val=""/>
+      <w:lvlJc w:val="left"/>
+      <w:pPr>
+        <w:ind w:left="5073" w:hanging="360"/>
+      </w:pPr>
+      <w:rPr>
+        <w:rFonts w:ascii="Symbol" w:hAnsi="Symbol" w:hint="default"/>
+      </w:rPr>
+    </w:lvl>
+    <w:lvl w:ilvl="7" w:tplc="04090003" w:tentative="1">
+      <w:start w:val="1"/>
+      <w:numFmt w:val="bullet"/>
+      <w:lvlText w:val="o"/>
+      <w:lvlJc w:val="left"/>
+      <w:pPr>
+        <w:ind w:left="5793" w:hanging="360"/>
+      </w:pPr>
+      <w:rPr>
+        <w:rFonts w:ascii="Courier New" w:hAnsi="Courier New" w:cs="Courier New" w:hint="default"/>
+      </w:rPr>
+    </w:lvl>
+    <w:lvl w:ilvl="8" w:tplc="04090005" w:tentative="1">
+      <w:start w:val="1"/>
+      <w:numFmt w:val="bullet"/>
+      <w:lvlText w:val=""/>
+      <w:lvlJc w:val="left"/>
+      <w:pPr>
+        <w:ind w:left="6513" w:hanging="360"/>
+      </w:pPr>
+      <w:rPr>
+        <w:rFonts w:ascii="Wingdings" w:hAnsi="Wingdings" w:hint="default"/>
+      </w:rPr>
+    </w:lvl>
+  </w:abstractNum>
+  <w:abstractNum w:abstractNumId="17">
+    <w:nsid w:val="2D4B585D"/>
+    <w:multiLevelType w:val="hybridMultilevel"/>
+    <w:tmpl w:val="7362DA02"/>
+    <w:lvl w:ilvl="0" w:tplc="0409000D">
+      <w:start w:val="1"/>
+      <w:numFmt w:val="bullet"/>
+      <w:lvlText w:val=""/>
+      <w:lvlJc w:val="left"/>
+      <w:pPr>
+        <w:ind w:left="720" w:hanging="360"/>
+      </w:pPr>
+      <w:rPr>
+        <w:rFonts w:ascii="Wingdings" w:hAnsi="Wingdings" w:hint="default"/>
+      </w:rPr>
+    </w:lvl>
+    <w:lvl w:ilvl="1" w:tplc="04090003" w:tentative="1">
+      <w:start w:val="1"/>
+      <w:numFmt w:val="bullet"/>
+      <w:lvlText w:val="o"/>
+      <w:lvlJc w:val="left"/>
+      <w:pPr>
+        <w:ind w:left="1440" w:hanging="360"/>
+      </w:pPr>
+      <w:rPr>
+        <w:rFonts w:ascii="Courier New" w:hAnsi="Courier New" w:cs="Courier New" w:hint="default"/>
+      </w:rPr>
+    </w:lvl>
+    <w:lvl w:ilvl="2" w:tplc="04090005" w:tentative="1">
+      <w:start w:val="1"/>
+      <w:numFmt w:val="bullet"/>
+      <w:lvlText w:val=""/>
+      <w:lvlJc w:val="left"/>
+      <w:pPr>
+        <w:ind w:left="2160" w:hanging="360"/>
+      </w:pPr>
+      <w:rPr>
+        <w:rFonts w:ascii="Wingdings" w:hAnsi="Wingdings" w:hint="default"/>
+      </w:rPr>
+    </w:lvl>
+    <w:lvl w:ilvl="3" w:tplc="04090001" w:tentative="1">
+      <w:start w:val="1"/>
+      <w:numFmt w:val="bullet"/>
+      <w:lvlText w:val=""/>
+      <w:lvlJc w:val="left"/>
+      <w:pPr>
+        <w:ind w:left="2880" w:hanging="360"/>
+      </w:pPr>
+      <w:rPr>
+        <w:rFonts w:ascii="Symbol" w:hAnsi="Symbol" w:hint="default"/>
+      </w:rPr>
+    </w:lvl>
+    <w:lvl w:ilvl="4" w:tplc="04090003" w:tentative="1">
+      <w:start w:val="1"/>
+      <w:numFmt w:val="bullet"/>
+      <w:lvlText w:val="o"/>
+      <w:lvlJc w:val="left"/>
+      <w:pPr>
+        <w:ind w:left="3600" w:hanging="360"/>
+      </w:pPr>
+      <w:rPr>
+        <w:rFonts w:ascii="Courier New" w:hAnsi="Courier New" w:cs="Courier New" w:hint="default"/>
+      </w:rPr>
+    </w:lvl>
+    <w:lvl w:ilvl="5" w:tplc="04090005" w:tentative="1">
+      <w:start w:val="1"/>
+      <w:numFmt w:val="bullet"/>
+      <w:lvlText w:val=""/>
+      <w:lvlJc w:val="left"/>
+      <w:pPr>
+        <w:ind w:left="4320" w:hanging="360"/>
+      </w:pPr>
+      <w:rPr>
+        <w:rFonts w:ascii="Wingdings" w:hAnsi="Wingdings" w:hint="default"/>
+      </w:rPr>
+    </w:lvl>
+    <w:lvl w:ilvl="6" w:tplc="04090001" w:tentative="1">
+      <w:start w:val="1"/>
+      <w:numFmt w:val="bullet"/>
+      <w:lvlText w:val=""/>
+      <w:lvlJc w:val="left"/>
+      <w:pPr>
+        <w:ind w:left="5040" w:hanging="360"/>
+      </w:pPr>
+      <w:rPr>
+        <w:rFonts w:ascii="Symbol" w:hAnsi="Symbol" w:hint="default"/>
+      </w:rPr>
+    </w:lvl>
+    <w:lvl w:ilvl="7" w:tplc="04090003" w:tentative="1">
+      <w:start w:val="1"/>
+      <w:numFmt w:val="bullet"/>
+      <w:lvlText w:val="o"/>
+      <w:lvlJc w:val="left"/>
+      <w:pPr>
+        <w:ind w:left="5760" w:hanging="360"/>
+      </w:pPr>
+      <w:rPr>
+        <w:rFonts w:ascii="Courier New" w:hAnsi="Courier New" w:cs="Courier New" w:hint="default"/>
+      </w:rPr>
+    </w:lvl>
+    <w:lvl w:ilvl="8" w:tplc="04090005" w:tentative="1">
+      <w:start w:val="1"/>
+      <w:numFmt w:val="bullet"/>
+      <w:lvlText w:val=""/>
+      <w:lvlJc w:val="left"/>
+      <w:pPr>
+        <w:ind w:left="6480" w:hanging="360"/>
+      </w:pPr>
+      <w:rPr>
+        <w:rFonts w:ascii="Wingdings" w:hAnsi="Wingdings" w:hint="default"/>
+      </w:rPr>
+    </w:lvl>
+  </w:abstractNum>
+  <w:abstractNum w:abstractNumId="18">
     <w:nsid w:val="30490F0E"/>
     <w:multiLevelType w:val="hybridMultilevel"/>
     <w:tmpl w:val="60BA506E"/>
@@ -24566,7 +26806,7 @@
       </w:rPr>
     </w:lvl>
   </w:abstractNum>
-  <w:abstractNum w:abstractNumId="13">
+  <w:abstractNum w:abstractNumId="19">
     <w:nsid w:val="35466A64"/>
     <w:multiLevelType w:val="hybridMultilevel"/>
     <w:tmpl w:val="BED46AD6"/>
@@ -24679,7 +26919,7 @@
       </w:rPr>
     </w:lvl>
   </w:abstractNum>
-  <w:abstractNum w:abstractNumId="14">
+  <w:abstractNum w:abstractNumId="20">
     <w:nsid w:val="3A371F23"/>
     <w:multiLevelType w:val="hybridMultilevel"/>
     <w:tmpl w:val="7E2AA894"/>
@@ -24792,7 +27032,346 @@
       </w:rPr>
     </w:lvl>
   </w:abstractNum>
-  <w:abstractNum w:abstractNumId="15">
+  <w:abstractNum w:abstractNumId="21">
+    <w:nsid w:val="3C511FE5"/>
+    <w:multiLevelType w:val="hybridMultilevel"/>
+    <w:tmpl w:val="75F230EC"/>
+    <w:lvl w:ilvl="0" w:tplc="0409000D">
+      <w:start w:val="1"/>
+      <w:numFmt w:val="bullet"/>
+      <w:lvlText w:val=""/>
+      <w:lvlJc w:val="left"/>
+      <w:pPr>
+        <w:ind w:left="720" w:hanging="360"/>
+      </w:pPr>
+      <w:rPr>
+        <w:rFonts w:ascii="Wingdings" w:hAnsi="Wingdings" w:hint="default"/>
+      </w:rPr>
+    </w:lvl>
+    <w:lvl w:ilvl="1" w:tplc="04090003" w:tentative="1">
+      <w:start w:val="1"/>
+      <w:numFmt w:val="bullet"/>
+      <w:lvlText w:val="o"/>
+      <w:lvlJc w:val="left"/>
+      <w:pPr>
+        <w:ind w:left="1440" w:hanging="360"/>
+      </w:pPr>
+      <w:rPr>
+        <w:rFonts w:ascii="Courier New" w:hAnsi="Courier New" w:cs="Courier New" w:hint="default"/>
+      </w:rPr>
+    </w:lvl>
+    <w:lvl w:ilvl="2" w:tplc="04090005" w:tentative="1">
+      <w:start w:val="1"/>
+      <w:numFmt w:val="bullet"/>
+      <w:lvlText w:val=""/>
+      <w:lvlJc w:val="left"/>
+      <w:pPr>
+        <w:ind w:left="2160" w:hanging="360"/>
+      </w:pPr>
+      <w:rPr>
+        <w:rFonts w:ascii="Wingdings" w:hAnsi="Wingdings" w:hint="default"/>
+      </w:rPr>
+    </w:lvl>
+    <w:lvl w:ilvl="3" w:tplc="04090001" w:tentative="1">
+      <w:start w:val="1"/>
+      <w:numFmt w:val="bullet"/>
+      <w:lvlText w:val=""/>
+      <w:lvlJc w:val="left"/>
+      <w:pPr>
+        <w:ind w:left="2880" w:hanging="360"/>
+      </w:pPr>
+      <w:rPr>
+        <w:rFonts w:ascii="Symbol" w:hAnsi="Symbol" w:hint="default"/>
+      </w:rPr>
+    </w:lvl>
+    <w:lvl w:ilvl="4" w:tplc="04090003" w:tentative="1">
+      <w:start w:val="1"/>
+      <w:numFmt w:val="bullet"/>
+      <w:lvlText w:val="o"/>
+      <w:lvlJc w:val="left"/>
+      <w:pPr>
+        <w:ind w:left="3600" w:hanging="360"/>
+      </w:pPr>
+      <w:rPr>
+        <w:rFonts w:ascii="Courier New" w:hAnsi="Courier New" w:cs="Courier New" w:hint="default"/>
+      </w:rPr>
+    </w:lvl>
+    <w:lvl w:ilvl="5" w:tplc="04090005" w:tentative="1">
+      <w:start w:val="1"/>
+      <w:numFmt w:val="bullet"/>
+      <w:lvlText w:val=""/>
+      <w:lvlJc w:val="left"/>
+      <w:pPr>
+        <w:ind w:left="4320" w:hanging="360"/>
+      </w:pPr>
+      <w:rPr>
+        <w:rFonts w:ascii="Wingdings" w:hAnsi="Wingdings" w:hint="default"/>
+      </w:rPr>
+    </w:lvl>
+    <w:lvl w:ilvl="6" w:tplc="04090001" w:tentative="1">
+      <w:start w:val="1"/>
+      <w:numFmt w:val="bullet"/>
+      <w:lvlText w:val=""/>
+      <w:lvlJc w:val="left"/>
+      <w:pPr>
+        <w:ind w:left="5040" w:hanging="360"/>
+      </w:pPr>
+      <w:rPr>
+        <w:rFonts w:ascii="Symbol" w:hAnsi="Symbol" w:hint="default"/>
+      </w:rPr>
+    </w:lvl>
+    <w:lvl w:ilvl="7" w:tplc="04090003" w:tentative="1">
+      <w:start w:val="1"/>
+      <w:numFmt w:val="bullet"/>
+      <w:lvlText w:val="o"/>
+      <w:lvlJc w:val="left"/>
+      <w:pPr>
+        <w:ind w:left="5760" w:hanging="360"/>
+      </w:pPr>
+      <w:rPr>
+        <w:rFonts w:ascii="Courier New" w:hAnsi="Courier New" w:cs="Courier New" w:hint="default"/>
+      </w:rPr>
+    </w:lvl>
+    <w:lvl w:ilvl="8" w:tplc="04090005" w:tentative="1">
+      <w:start w:val="1"/>
+      <w:numFmt w:val="bullet"/>
+      <w:lvlText w:val=""/>
+      <w:lvlJc w:val="left"/>
+      <w:pPr>
+        <w:ind w:left="6480" w:hanging="360"/>
+      </w:pPr>
+      <w:rPr>
+        <w:rFonts w:ascii="Wingdings" w:hAnsi="Wingdings" w:hint="default"/>
+      </w:rPr>
+    </w:lvl>
+  </w:abstractNum>
+  <w:abstractNum w:abstractNumId="22">
+    <w:nsid w:val="3C990441"/>
+    <w:multiLevelType w:val="hybridMultilevel"/>
+    <w:tmpl w:val="BE7419F6"/>
+    <w:lvl w:ilvl="0" w:tplc="04090001">
+      <w:start w:val="1"/>
+      <w:numFmt w:val="bullet"/>
+      <w:lvlText w:val=""/>
+      <w:lvlJc w:val="left"/>
+      <w:pPr>
+        <w:ind w:left="1139" w:hanging="360"/>
+      </w:pPr>
+      <w:rPr>
+        <w:rFonts w:ascii="Symbol" w:hAnsi="Symbol" w:hint="default"/>
+      </w:rPr>
+    </w:lvl>
+    <w:lvl w:ilvl="1" w:tplc="04090003" w:tentative="1">
+      <w:start w:val="1"/>
+      <w:numFmt w:val="bullet"/>
+      <w:lvlText w:val="o"/>
+      <w:lvlJc w:val="left"/>
+      <w:pPr>
+        <w:ind w:left="1859" w:hanging="360"/>
+      </w:pPr>
+      <w:rPr>
+        <w:rFonts w:ascii="Courier New" w:hAnsi="Courier New" w:cs="Courier New" w:hint="default"/>
+      </w:rPr>
+    </w:lvl>
+    <w:lvl w:ilvl="2" w:tplc="04090005" w:tentative="1">
+      <w:start w:val="1"/>
+      <w:numFmt w:val="bullet"/>
+      <w:lvlText w:val=""/>
+      <w:lvlJc w:val="left"/>
+      <w:pPr>
+        <w:ind w:left="2579" w:hanging="360"/>
+      </w:pPr>
+      <w:rPr>
+        <w:rFonts w:ascii="Wingdings" w:hAnsi="Wingdings" w:hint="default"/>
+      </w:rPr>
+    </w:lvl>
+    <w:lvl w:ilvl="3" w:tplc="04090001" w:tentative="1">
+      <w:start w:val="1"/>
+      <w:numFmt w:val="bullet"/>
+      <w:lvlText w:val=""/>
+      <w:lvlJc w:val="left"/>
+      <w:pPr>
+        <w:ind w:left="3299" w:hanging="360"/>
+      </w:pPr>
+      <w:rPr>
+        <w:rFonts w:ascii="Symbol" w:hAnsi="Symbol" w:hint="default"/>
+      </w:rPr>
+    </w:lvl>
+    <w:lvl w:ilvl="4" w:tplc="04090003" w:tentative="1">
+      <w:start w:val="1"/>
+      <w:numFmt w:val="bullet"/>
+      <w:lvlText w:val="o"/>
+      <w:lvlJc w:val="left"/>
+      <w:pPr>
+        <w:ind w:left="4019" w:hanging="360"/>
+      </w:pPr>
+      <w:rPr>
+        <w:rFonts w:ascii="Courier New" w:hAnsi="Courier New" w:cs="Courier New" w:hint="default"/>
+      </w:rPr>
+    </w:lvl>
+    <w:lvl w:ilvl="5" w:tplc="04090005" w:tentative="1">
+      <w:start w:val="1"/>
+      <w:numFmt w:val="bullet"/>
+      <w:lvlText w:val=""/>
+      <w:lvlJc w:val="left"/>
+      <w:pPr>
+        <w:ind w:left="4739" w:hanging="360"/>
+      </w:pPr>
+      <w:rPr>
+        <w:rFonts w:ascii="Wingdings" w:hAnsi="Wingdings" w:hint="default"/>
+      </w:rPr>
+    </w:lvl>
+    <w:lvl w:ilvl="6" w:tplc="04090001" w:tentative="1">
+      <w:start w:val="1"/>
+      <w:numFmt w:val="bullet"/>
+      <w:lvlText w:val=""/>
+      <w:lvlJc w:val="left"/>
+      <w:pPr>
+        <w:ind w:left="5459" w:hanging="360"/>
+      </w:pPr>
+      <w:rPr>
+        <w:rFonts w:ascii="Symbol" w:hAnsi="Symbol" w:hint="default"/>
+      </w:rPr>
+    </w:lvl>
+    <w:lvl w:ilvl="7" w:tplc="04090003" w:tentative="1">
+      <w:start w:val="1"/>
+      <w:numFmt w:val="bullet"/>
+      <w:lvlText w:val="o"/>
+      <w:lvlJc w:val="left"/>
+      <w:pPr>
+        <w:ind w:left="6179" w:hanging="360"/>
+      </w:pPr>
+      <w:rPr>
+        <w:rFonts w:ascii="Courier New" w:hAnsi="Courier New" w:cs="Courier New" w:hint="default"/>
+      </w:rPr>
+    </w:lvl>
+    <w:lvl w:ilvl="8" w:tplc="04090005" w:tentative="1">
+      <w:start w:val="1"/>
+      <w:numFmt w:val="bullet"/>
+      <w:lvlText w:val=""/>
+      <w:lvlJc w:val="left"/>
+      <w:pPr>
+        <w:ind w:left="6899" w:hanging="360"/>
+      </w:pPr>
+      <w:rPr>
+        <w:rFonts w:ascii="Wingdings" w:hAnsi="Wingdings" w:hint="default"/>
+      </w:rPr>
+    </w:lvl>
+  </w:abstractNum>
+  <w:abstractNum w:abstractNumId="23">
+    <w:nsid w:val="43391942"/>
+    <w:multiLevelType w:val="hybridMultilevel"/>
+    <w:tmpl w:val="37C27EDC"/>
+    <w:lvl w:ilvl="0" w:tplc="A7DC37E4">
+      <w:start w:val="1"/>
+      <w:numFmt w:val="bullet"/>
+      <w:lvlText w:val="-"/>
+      <w:lvlJc w:val="left"/>
+      <w:pPr>
+        <w:ind w:left="2244" w:hanging="360"/>
+      </w:pPr>
+      <w:rPr>
+        <w:rFonts w:ascii="Calibri" w:eastAsiaTheme="minorEastAsia" w:hAnsi="Calibri" w:cs="Calibri" w:hint="default"/>
+      </w:rPr>
+    </w:lvl>
+    <w:lvl w:ilvl="1" w:tplc="04090003" w:tentative="1">
+      <w:start w:val="1"/>
+      <w:numFmt w:val="bullet"/>
+      <w:lvlText w:val="o"/>
+      <w:lvlJc w:val="left"/>
+      <w:pPr>
+        <w:ind w:left="1524" w:hanging="360"/>
+      </w:pPr>
+      <w:rPr>
+        <w:rFonts w:ascii="Courier New" w:hAnsi="Courier New" w:cs="Courier New" w:hint="default"/>
+      </w:rPr>
+    </w:lvl>
+    <w:lvl w:ilvl="2" w:tplc="04090005" w:tentative="1">
+      <w:start w:val="1"/>
+      <w:numFmt w:val="bullet"/>
+      <w:lvlText w:val=""/>
+      <w:lvlJc w:val="left"/>
+      <w:pPr>
+        <w:ind w:left="2244" w:hanging="360"/>
+      </w:pPr>
+      <w:rPr>
+        <w:rFonts w:ascii="Wingdings" w:hAnsi="Wingdings" w:hint="default"/>
+      </w:rPr>
+    </w:lvl>
+    <w:lvl w:ilvl="3" w:tplc="04090001" w:tentative="1">
+      <w:start w:val="1"/>
+      <w:numFmt w:val="bullet"/>
+      <w:lvlText w:val=""/>
+      <w:lvlJc w:val="left"/>
+      <w:pPr>
+        <w:ind w:left="2964" w:hanging="360"/>
+      </w:pPr>
+      <w:rPr>
+        <w:rFonts w:ascii="Symbol" w:hAnsi="Symbol" w:hint="default"/>
+      </w:rPr>
+    </w:lvl>
+    <w:lvl w:ilvl="4" w:tplc="04090003" w:tentative="1">
+      <w:start w:val="1"/>
+      <w:numFmt w:val="bullet"/>
+      <w:lvlText w:val="o"/>
+      <w:lvlJc w:val="left"/>
+      <w:pPr>
+        <w:ind w:left="3684" w:hanging="360"/>
+      </w:pPr>
+      <w:rPr>
+        <w:rFonts w:ascii="Courier New" w:hAnsi="Courier New" w:cs="Courier New" w:hint="default"/>
+      </w:rPr>
+    </w:lvl>
+    <w:lvl w:ilvl="5" w:tplc="04090005" w:tentative="1">
+      <w:start w:val="1"/>
+      <w:numFmt w:val="bullet"/>
+      <w:lvlText w:val=""/>
+      <w:lvlJc w:val="left"/>
+      <w:pPr>
+        <w:ind w:left="4404" w:hanging="360"/>
+      </w:pPr>
+      <w:rPr>
+        <w:rFonts w:ascii="Wingdings" w:hAnsi="Wingdings" w:hint="default"/>
+      </w:rPr>
+    </w:lvl>
+    <w:lvl w:ilvl="6" w:tplc="04090001" w:tentative="1">
+      <w:start w:val="1"/>
+      <w:numFmt w:val="bullet"/>
+      <w:lvlText w:val=""/>
+      <w:lvlJc w:val="left"/>
+      <w:pPr>
+        <w:ind w:left="5124" w:hanging="360"/>
+      </w:pPr>
+      <w:rPr>
+        <w:rFonts w:ascii="Symbol" w:hAnsi="Symbol" w:hint="default"/>
+      </w:rPr>
+    </w:lvl>
+    <w:lvl w:ilvl="7" w:tplc="04090003" w:tentative="1">
+      <w:start w:val="1"/>
+      <w:numFmt w:val="bullet"/>
+      <w:lvlText w:val="o"/>
+      <w:lvlJc w:val="left"/>
+      <w:pPr>
+        <w:ind w:left="5844" w:hanging="360"/>
+      </w:pPr>
+      <w:rPr>
+        <w:rFonts w:ascii="Courier New" w:hAnsi="Courier New" w:cs="Courier New" w:hint="default"/>
+      </w:rPr>
+    </w:lvl>
+    <w:lvl w:ilvl="8" w:tplc="04090005" w:tentative="1">
+      <w:start w:val="1"/>
+      <w:numFmt w:val="bullet"/>
+      <w:lvlText w:val=""/>
+      <w:lvlJc w:val="left"/>
+      <w:pPr>
+        <w:ind w:left="6564" w:hanging="360"/>
+      </w:pPr>
+      <w:rPr>
+        <w:rFonts w:ascii="Wingdings" w:hAnsi="Wingdings" w:hint="default"/>
+      </w:rPr>
+    </w:lvl>
+  </w:abstractNum>
+  <w:abstractNum w:abstractNumId="24">
     <w:nsid w:val="47206823"/>
     <w:multiLevelType w:val="hybridMultilevel"/>
     <w:tmpl w:val="CE46F614"/>
@@ -24905,7 +27484,7 @@
       </w:rPr>
     </w:lvl>
   </w:abstractNum>
-  <w:abstractNum w:abstractNumId="16">
+  <w:abstractNum w:abstractNumId="25">
     <w:nsid w:val="4B2A6210"/>
     <w:multiLevelType w:val="hybridMultilevel"/>
     <w:tmpl w:val="8196F728"/>
@@ -25018,7 +27597,7 @@
       </w:rPr>
     </w:lvl>
   </w:abstractNum>
-  <w:abstractNum w:abstractNumId="17">
+  <w:abstractNum w:abstractNumId="26">
     <w:nsid w:val="4B694250"/>
     <w:multiLevelType w:val="hybridMultilevel"/>
     <w:tmpl w:val="9826755E"/>
@@ -25131,7 +27710,7 @@
       </w:rPr>
     </w:lvl>
   </w:abstractNum>
-  <w:abstractNum w:abstractNumId="18">
+  <w:abstractNum w:abstractNumId="27">
     <w:nsid w:val="4D056F54"/>
     <w:multiLevelType w:val="hybridMultilevel"/>
     <w:tmpl w:val="4C14F68E"/>
@@ -25244,10 +27823,10 @@
       </w:rPr>
     </w:lvl>
   </w:abstractNum>
-  <w:abstractNum w:abstractNumId="19">
+  <w:abstractNum w:abstractNumId="28">
     <w:nsid w:val="55C05EC5"/>
     <w:multiLevelType w:val="multilevel"/>
-    <w:tmpl w:val="9A98364A"/>
+    <w:tmpl w:val="A4780476"/>
     <w:lvl w:ilvl="0">
       <w:start w:val="1"/>
       <w:numFmt w:val="decimal"/>
@@ -25302,6 +27881,8 @@
       </w:pPr>
       <w:rPr>
         <w:rFonts w:hint="default"/>
+        <w:sz w:val="24"/>
+        <w:szCs w:val="24"/>
       </w:rPr>
     </w:lvl>
     <w:lvl w:ilvl="4">
@@ -25370,7 +27951,7 @@
       </w:rPr>
     </w:lvl>
   </w:abstractNum>
-  <w:abstractNum w:abstractNumId="20">
+  <w:abstractNum w:abstractNumId="29">
     <w:nsid w:val="594A31F4"/>
     <w:multiLevelType w:val="hybridMultilevel"/>
     <w:tmpl w:val="068CA2B8"/>
@@ -25483,7 +28064,7 @@
       </w:rPr>
     </w:lvl>
   </w:abstractNum>
-  <w:abstractNum w:abstractNumId="21">
+  <w:abstractNum w:abstractNumId="30">
     <w:nsid w:val="5B0929C7"/>
     <w:multiLevelType w:val="hybridMultilevel"/>
     <w:tmpl w:val="ED16EC6E"/>
@@ -25596,7 +28177,7 @@
       </w:rPr>
     </w:lvl>
   </w:abstractNum>
-  <w:abstractNum w:abstractNumId="22">
+  <w:abstractNum w:abstractNumId="31">
     <w:nsid w:val="689A3042"/>
     <w:multiLevelType w:val="hybridMultilevel"/>
     <w:tmpl w:val="254ADC48"/>
@@ -25709,7 +28290,7 @@
       </w:rPr>
     </w:lvl>
   </w:abstractNum>
-  <w:abstractNum w:abstractNumId="23">
+  <w:abstractNum w:abstractNumId="32">
     <w:nsid w:val="6F7F1F2C"/>
     <w:multiLevelType w:val="multilevel"/>
     <w:tmpl w:val="0409001F"/>
@@ -25795,7 +28376,7 @@
       </w:pPr>
     </w:lvl>
   </w:abstractNum>
-  <w:abstractNum w:abstractNumId="24">
+  <w:abstractNum w:abstractNumId="33">
     <w:nsid w:val="704424E9"/>
     <w:multiLevelType w:val="hybridMultilevel"/>
     <w:tmpl w:val="026A04C8"/>
@@ -25887,7 +28468,7 @@
       </w:pPr>
     </w:lvl>
   </w:abstractNum>
-  <w:abstractNum w:abstractNumId="25">
+  <w:abstractNum w:abstractNumId="34">
     <w:nsid w:val="70E96B6B"/>
     <w:multiLevelType w:val="multilevel"/>
     <w:tmpl w:val="91E6CBBE"/>
@@ -26000,7 +28581,7 @@
       </w:rPr>
     </w:lvl>
   </w:abstractNum>
-  <w:abstractNum w:abstractNumId="26">
+  <w:abstractNum w:abstractNumId="35">
     <w:nsid w:val="716F0A7B"/>
     <w:multiLevelType w:val="hybridMultilevel"/>
     <w:tmpl w:val="34CCFD6C"/>
@@ -26113,7 +28694,7 @@
       </w:rPr>
     </w:lvl>
   </w:abstractNum>
-  <w:abstractNum w:abstractNumId="27">
+  <w:abstractNum w:abstractNumId="36">
     <w:nsid w:val="7188482D"/>
     <w:multiLevelType w:val="hybridMultilevel"/>
     <w:tmpl w:val="E6C48F3A"/>
@@ -26226,7 +28807,7 @@
       </w:rPr>
     </w:lvl>
   </w:abstractNum>
-  <w:abstractNum w:abstractNumId="28">
+  <w:abstractNum w:abstractNumId="37">
     <w:nsid w:val="72946F7D"/>
     <w:multiLevelType w:val="hybridMultilevel"/>
     <w:tmpl w:val="9A8EB050"/>
@@ -26339,7 +28920,7 @@
       </w:rPr>
     </w:lvl>
   </w:abstractNum>
-  <w:abstractNum w:abstractNumId="29">
+  <w:abstractNum w:abstractNumId="38">
     <w:nsid w:val="7439779F"/>
     <w:multiLevelType w:val="hybridMultilevel"/>
     <w:tmpl w:val="B6DA6674"/>
@@ -26452,7 +29033,7 @@
       </w:rPr>
     </w:lvl>
   </w:abstractNum>
-  <w:abstractNum w:abstractNumId="30">
+  <w:abstractNum w:abstractNumId="39">
     <w:nsid w:val="7657408D"/>
     <w:multiLevelType w:val="hybridMultilevel"/>
     <w:tmpl w:val="5C3001A8"/>
@@ -26566,19 +29147,19 @@
     </w:lvl>
   </w:abstractNum>
   <w:num w:numId="1">
-    <w:abstractNumId w:val="16"/>
+    <w:abstractNumId w:val="25"/>
   </w:num>
   <w:num w:numId="2">
-    <w:abstractNumId w:val="27"/>
+    <w:abstractNumId w:val="36"/>
   </w:num>
   <w:num w:numId="3">
     <w:abstractNumId w:val="4"/>
   </w:num>
   <w:num w:numId="4">
-    <w:abstractNumId w:val="17"/>
+    <w:abstractNumId w:val="26"/>
   </w:num>
   <w:num w:numId="5">
-    <w:abstractNumId w:val="17"/>
+    <w:abstractNumId w:val="26"/>
     <w:lvlOverride w:ilvl="0"/>
     <w:lvlOverride w:ilvl="1">
       <w:startOverride w:val="1"/>
@@ -26606,7 +29187,7 @@
     </w:lvlOverride>
   </w:num>
   <w:num w:numId="6">
-    <w:abstractNumId w:val="16"/>
+    <w:abstractNumId w:val="25"/>
     <w:lvlOverride w:ilvl="0"/>
     <w:lvlOverride w:ilvl="1">
       <w:startOverride w:val="1"/>
@@ -26634,7 +29215,7 @@
     </w:lvlOverride>
   </w:num>
   <w:num w:numId="7">
-    <w:abstractNumId w:val="27"/>
+    <w:abstractNumId w:val="36"/>
     <w:lvlOverride w:ilvl="0"/>
     <w:lvlOverride w:ilvl="1">
       <w:startOverride w:val="1"/>
@@ -26690,91 +29271,127 @@
     </w:lvlOverride>
   </w:num>
   <w:num w:numId="9">
-    <w:abstractNumId w:val="22"/>
+    <w:abstractNumId w:val="31"/>
   </w:num>
   <w:num w:numId="10">
-    <w:abstractNumId w:val="26"/>
+    <w:abstractNumId w:val="35"/>
   </w:num>
   <w:num w:numId="11">
     <w:abstractNumId w:val="2"/>
   </w:num>
   <w:num w:numId="12">
-    <w:abstractNumId w:val="5"/>
+    <w:abstractNumId w:val="8"/>
   </w:num>
   <w:num w:numId="13">
+    <w:abstractNumId w:val="19"/>
+  </w:num>
+  <w:num w:numId="14">
+    <w:abstractNumId w:val="28"/>
+  </w:num>
+  <w:num w:numId="15">
+    <w:abstractNumId w:val="24"/>
+  </w:num>
+  <w:num w:numId="16">
+    <w:abstractNumId w:val="33"/>
+  </w:num>
+  <w:num w:numId="17">
+    <w:abstractNumId w:val="12"/>
+  </w:num>
+  <w:num w:numId="18">
+    <w:abstractNumId w:val="29"/>
+  </w:num>
+  <w:num w:numId="19">
+    <w:abstractNumId w:val="18"/>
+  </w:num>
+  <w:num w:numId="20">
+    <w:abstractNumId w:val="39"/>
+  </w:num>
+  <w:num w:numId="21">
+    <w:abstractNumId w:val="10"/>
+  </w:num>
+  <w:num w:numId="22">
     <w:abstractNumId w:val="13"/>
   </w:num>
-  <w:num w:numId="14">
-    <w:abstractNumId w:val="19"/>
-  </w:num>
-  <w:num w:numId="15">
-    <w:abstractNumId w:val="15"/>
-  </w:num>
-  <w:num w:numId="16">
-    <w:abstractNumId w:val="24"/>
-  </w:num>
-  <w:num w:numId="17">
-    <w:abstractNumId w:val="9"/>
-  </w:num>
-  <w:num w:numId="18">
-    <w:abstractNumId w:val="20"/>
-  </w:num>
-  <w:num w:numId="19">
-    <w:abstractNumId w:val="12"/>
-  </w:num>
-  <w:num w:numId="20">
-    <w:abstractNumId w:val="30"/>
-  </w:num>
-  <w:num w:numId="21">
-    <w:abstractNumId w:val="7"/>
-  </w:num>
-  <w:num w:numId="22">
-    <w:abstractNumId w:val="10"/>
-  </w:num>
   <w:num w:numId="23">
-    <w:abstractNumId w:val="29"/>
+    <w:abstractNumId w:val="38"/>
   </w:num>
   <w:num w:numId="24">
     <w:abstractNumId w:val="3"/>
   </w:num>
   <w:num w:numId="25">
-    <w:abstractNumId w:val="23"/>
+    <w:abstractNumId w:val="32"/>
   </w:num>
   <w:num w:numId="26">
-    <w:abstractNumId w:val="8"/>
+    <w:abstractNumId w:val="11"/>
   </w:num>
   <w:num w:numId="27">
     <w:abstractNumId w:val="0"/>
   </w:num>
   <w:num w:numId="28">
-    <w:abstractNumId w:val="6"/>
+    <w:abstractNumId w:val="9"/>
   </w:num>
   <w:num w:numId="29">
-    <w:abstractNumId w:val="19"/>
+    <w:abstractNumId w:val="28"/>
   </w:num>
   <w:num w:numId="30">
-    <w:abstractNumId w:val="19"/>
+    <w:abstractNumId w:val="28"/>
   </w:num>
   <w:num w:numId="31">
     <w:abstractNumId w:val="1"/>
   </w:num>
   <w:num w:numId="32">
+    <w:abstractNumId w:val="20"/>
+  </w:num>
+  <w:num w:numId="33">
+    <w:abstractNumId w:val="37"/>
+  </w:num>
+  <w:num w:numId="34">
+    <w:abstractNumId w:val="34"/>
+  </w:num>
+  <w:num w:numId="35">
+    <w:abstractNumId w:val="30"/>
+  </w:num>
+  <w:num w:numId="36">
+    <w:abstractNumId w:val="27"/>
+  </w:num>
+  <w:num w:numId="37">
+    <w:abstractNumId w:val="15"/>
+  </w:num>
+  <w:num w:numId="38">
+    <w:abstractNumId w:val="17"/>
+  </w:num>
+  <w:num w:numId="39">
+    <w:abstractNumId w:val="21"/>
+  </w:num>
+  <w:num w:numId="40">
+    <w:abstractNumId w:val="6"/>
+  </w:num>
+  <w:num w:numId="41">
     <w:abstractNumId w:val="14"/>
   </w:num>
-  <w:num w:numId="33">
+  <w:num w:numId="42">
+    <w:abstractNumId w:val="16"/>
+  </w:num>
+  <w:num w:numId="43">
     <w:abstractNumId w:val="28"/>
   </w:num>
-  <w:num w:numId="34">
-    <w:abstractNumId w:val="25"/>
+  <w:num w:numId="44">
+    <w:abstractNumId w:val="28"/>
+    <w:lvlOverride w:ilvl="0"/>
+    <w:lvlOverride w:ilvl="1"/>
+    <w:lvlOverride w:ilvl="2"/>
   </w:num>
-  <w:num w:numId="35">
-    <w:abstractNumId w:val="21"/>
+  <w:num w:numId="45">
+    <w:abstractNumId w:val="22"/>
   </w:num>
-  <w:num w:numId="36">
-    <w:abstractNumId w:val="18"/>
+  <w:num w:numId="46">
+    <w:abstractNumId w:val="5"/>
   </w:num>
-  <w:num w:numId="37">
-    <w:abstractNumId w:val="11"/>
+  <w:num w:numId="47">
+    <w:abstractNumId w:val="7"/>
+  </w:num>
+  <w:num w:numId="48">
+    <w:abstractNumId w:val="23"/>
   </w:num>
 </w:numbering>
 </file>
@@ -28596,35 +31213,35 @@
   </dgm:ptLst>
   <dgm:cxnLst>
     <dgm:cxn modelId="{B1A0C5E8-B652-47B5-8272-3D906902F16B}" srcId="{08154BDE-85A5-4513-B1CC-163A6F33D90D}" destId="{3BD7E1AE-0CDF-4FE6-A6F5-59A0AFC0DE6F}" srcOrd="0" destOrd="0" parTransId="{AB596C3D-1951-430D-BB91-FB49C1CE94C5}" sibTransId="{93E7785D-434E-49FF-8EDA-6B133DA22ED5}"/>
+    <dgm:cxn modelId="{D28EBB08-DBCA-4895-A0DF-A33863DFF77B}" type="presOf" srcId="{C8F2FDFD-7A45-4259-ABE6-A65A505365F3}" destId="{8C05CA96-D760-467C-862A-D0F1E11F03AC}" srcOrd="0" destOrd="0" presId="urn:microsoft.com/office/officeart/2005/8/layout/hierarchy6"/>
+    <dgm:cxn modelId="{4213DA78-98CF-4B58-BFEE-94081345DC28}" type="presOf" srcId="{3BD7E1AE-0CDF-4FE6-A6F5-59A0AFC0DE6F}" destId="{BD5D3920-AA9F-41E7-B389-3AA269D003FD}" srcOrd="0" destOrd="0" presId="urn:microsoft.com/office/officeart/2005/8/layout/hierarchy6"/>
     <dgm:cxn modelId="{8104B8DB-33D3-45C3-9E45-0D6A66704E5F}" srcId="{08154BDE-85A5-4513-B1CC-163A6F33D90D}" destId="{F133EC6A-DAC8-48BF-A93D-65913CFD60F9}" srcOrd="1" destOrd="0" parTransId="{C8F2FDFD-7A45-4259-ABE6-A65A505365F3}" sibTransId="{BE473355-64A5-4ED3-B926-FA46116C1D89}"/>
-    <dgm:cxn modelId="{CF7AA404-53BA-49D6-B990-481CF6EEB77E}" type="presOf" srcId="{242D014E-713B-4109-B075-0C8F887C5337}" destId="{B459013D-2731-43BE-943A-A576A1A13C47}" srcOrd="0" destOrd="0" presId="urn:microsoft.com/office/officeart/2005/8/layout/hierarchy6"/>
+    <dgm:cxn modelId="{DFDAE8A9-F8C6-4DD6-806E-AA0379657D94}" type="presOf" srcId="{08154BDE-85A5-4513-B1CC-163A6F33D90D}" destId="{1E29ED3F-0BD4-4E61-AA9C-09348BD576E0}" srcOrd="0" destOrd="0" presId="urn:microsoft.com/office/officeart/2005/8/layout/hierarchy6"/>
     <dgm:cxn modelId="{EDA5E44E-3D2B-49BD-BABC-DEE16353B62B}" srcId="{242D014E-713B-4109-B075-0C8F887C5337}" destId="{08154BDE-85A5-4513-B1CC-163A6F33D90D}" srcOrd="0" destOrd="0" parTransId="{F5395DEC-BAFA-465A-B2EE-198853E17CB5}" sibTransId="{8AF723C1-6A41-4BF0-B158-8B9AF248DC70}"/>
-    <dgm:cxn modelId="{E82B49D9-CEEE-49BD-A4C7-6EB32DF02BD9}" type="presOf" srcId="{08154BDE-85A5-4513-B1CC-163A6F33D90D}" destId="{1E29ED3F-0BD4-4E61-AA9C-09348BD576E0}" srcOrd="0" destOrd="0" presId="urn:microsoft.com/office/officeart/2005/8/layout/hierarchy6"/>
-    <dgm:cxn modelId="{EAF5F762-0C51-42AC-9248-3FF7D0AF3617}" type="presOf" srcId="{E068BAC0-98B1-4F97-AF1E-39595FD38944}" destId="{E29A3D59-927A-4AE9-8E0D-7E0B8DDC6170}" srcOrd="0" destOrd="0" presId="urn:microsoft.com/office/officeart/2005/8/layout/hierarchy6"/>
     <dgm:cxn modelId="{1CD7D720-7FAD-4AE6-B044-3B6E3F20671C}" srcId="{E068BAC0-98B1-4F97-AF1E-39595FD38944}" destId="{242D014E-713B-4109-B075-0C8F887C5337}" srcOrd="0" destOrd="0" parTransId="{BE627CED-5631-4BB8-94C8-7FB090883876}" sibTransId="{E2459B69-14C8-4780-AB44-AE722FEEC16C}"/>
-    <dgm:cxn modelId="{D9C93CCE-24CD-4ED9-962A-E404CAF6D857}" type="presOf" srcId="{C8F2FDFD-7A45-4259-ABE6-A65A505365F3}" destId="{8C05CA96-D760-467C-862A-D0F1E11F03AC}" srcOrd="0" destOrd="0" presId="urn:microsoft.com/office/officeart/2005/8/layout/hierarchy6"/>
-    <dgm:cxn modelId="{4C8AF400-0F67-4B90-8D27-0ECDE6F9C538}" type="presOf" srcId="{3BD7E1AE-0CDF-4FE6-A6F5-59A0AFC0DE6F}" destId="{BD5D3920-AA9F-41E7-B389-3AA269D003FD}" srcOrd="0" destOrd="0" presId="urn:microsoft.com/office/officeart/2005/8/layout/hierarchy6"/>
-    <dgm:cxn modelId="{F7B11475-40F4-4E34-BF70-B8BB8341D593}" type="presOf" srcId="{F133EC6A-DAC8-48BF-A93D-65913CFD60F9}" destId="{10F9957F-A7E8-48E2-BA6B-5646BF4764F6}" srcOrd="0" destOrd="0" presId="urn:microsoft.com/office/officeart/2005/8/layout/hierarchy6"/>
-    <dgm:cxn modelId="{74AB5C2F-6B97-4624-A7C5-E74CE06D7BC7}" type="presOf" srcId="{AB596C3D-1951-430D-BB91-FB49C1CE94C5}" destId="{9B6A7C7C-F9D8-4DF2-B56C-0A88F34EA231}" srcOrd="0" destOrd="0" presId="urn:microsoft.com/office/officeart/2005/8/layout/hierarchy6"/>
-    <dgm:cxn modelId="{BFCDFC26-38B5-4833-98E0-1B639A91D808}" type="presOf" srcId="{F5395DEC-BAFA-465A-B2EE-198853E17CB5}" destId="{702FFD1B-EEA6-4B69-A5AF-F04848C389AF}" srcOrd="0" destOrd="0" presId="urn:microsoft.com/office/officeart/2005/8/layout/hierarchy6"/>
-    <dgm:cxn modelId="{93BD2F62-9236-4F55-9F38-E76D07865B6A}" type="presParOf" srcId="{E29A3D59-927A-4AE9-8E0D-7E0B8DDC6170}" destId="{29571A64-D279-4DD0-9484-B07B9DB02405}" srcOrd="0" destOrd="0" presId="urn:microsoft.com/office/officeart/2005/8/layout/hierarchy6"/>
-    <dgm:cxn modelId="{A6DB32FC-93C6-4382-A314-6CDD2AAD9381}" type="presParOf" srcId="{29571A64-D279-4DD0-9484-B07B9DB02405}" destId="{F7140A4B-D685-4006-B329-59D897545105}" srcOrd="0" destOrd="0" presId="urn:microsoft.com/office/officeart/2005/8/layout/hierarchy6"/>
-    <dgm:cxn modelId="{8B173DED-CEE1-47CE-832F-7B44DC803B6F}" type="presParOf" srcId="{F7140A4B-D685-4006-B329-59D897545105}" destId="{C2563D81-ED9B-4BD3-B9A2-0FE9530EC041}" srcOrd="0" destOrd="0" presId="urn:microsoft.com/office/officeart/2005/8/layout/hierarchy6"/>
-    <dgm:cxn modelId="{50284331-D631-40C3-837A-C533B1915D83}" type="presParOf" srcId="{C2563D81-ED9B-4BD3-B9A2-0FE9530EC041}" destId="{B459013D-2731-43BE-943A-A576A1A13C47}" srcOrd="0" destOrd="0" presId="urn:microsoft.com/office/officeart/2005/8/layout/hierarchy6"/>
-    <dgm:cxn modelId="{8E01EF7E-FC13-42C5-A3D8-5658EDBACCE5}" type="presParOf" srcId="{C2563D81-ED9B-4BD3-B9A2-0FE9530EC041}" destId="{80459E24-7541-4B0C-971B-8C7E833BB313}" srcOrd="1" destOrd="0" presId="urn:microsoft.com/office/officeart/2005/8/layout/hierarchy6"/>
-    <dgm:cxn modelId="{C47E549B-DDE4-4398-8D90-72D07B9273E3}" type="presParOf" srcId="{80459E24-7541-4B0C-971B-8C7E833BB313}" destId="{702FFD1B-EEA6-4B69-A5AF-F04848C389AF}" srcOrd="0" destOrd="0" presId="urn:microsoft.com/office/officeart/2005/8/layout/hierarchy6"/>
-    <dgm:cxn modelId="{8A3A4C72-9494-4E32-982F-E3D1CA58764F}" type="presParOf" srcId="{80459E24-7541-4B0C-971B-8C7E833BB313}" destId="{C8565015-CCE4-46F1-9978-53161C2F1C59}" srcOrd="1" destOrd="0" presId="urn:microsoft.com/office/officeart/2005/8/layout/hierarchy6"/>
-    <dgm:cxn modelId="{241A0C8B-502C-45A9-BFBB-4619BA256A86}" type="presParOf" srcId="{C8565015-CCE4-46F1-9978-53161C2F1C59}" destId="{1E29ED3F-0BD4-4E61-AA9C-09348BD576E0}" srcOrd="0" destOrd="0" presId="urn:microsoft.com/office/officeart/2005/8/layout/hierarchy6"/>
-    <dgm:cxn modelId="{0969D890-FAE2-4F73-A28F-FC0E62F39CCB}" type="presParOf" srcId="{C8565015-CCE4-46F1-9978-53161C2F1C59}" destId="{ADF4BF25-7318-415C-B093-1EF91174EA2F}" srcOrd="1" destOrd="0" presId="urn:microsoft.com/office/officeart/2005/8/layout/hierarchy6"/>
-    <dgm:cxn modelId="{5242D4DF-97ED-43C9-B213-E2304D24D165}" type="presParOf" srcId="{ADF4BF25-7318-415C-B093-1EF91174EA2F}" destId="{9B6A7C7C-F9D8-4DF2-B56C-0A88F34EA231}" srcOrd="0" destOrd="0" presId="urn:microsoft.com/office/officeart/2005/8/layout/hierarchy6"/>
-    <dgm:cxn modelId="{3E8ADB1A-839C-4D66-833F-BC048355E53B}" type="presParOf" srcId="{ADF4BF25-7318-415C-B093-1EF91174EA2F}" destId="{0C39E1CA-BDAD-4646-BEA3-B3D6B32A1153}" srcOrd="1" destOrd="0" presId="urn:microsoft.com/office/officeart/2005/8/layout/hierarchy6"/>
-    <dgm:cxn modelId="{4ECC3F99-846F-467C-9F15-6A290BD7C850}" type="presParOf" srcId="{0C39E1CA-BDAD-4646-BEA3-B3D6B32A1153}" destId="{BD5D3920-AA9F-41E7-B389-3AA269D003FD}" srcOrd="0" destOrd="0" presId="urn:microsoft.com/office/officeart/2005/8/layout/hierarchy6"/>
-    <dgm:cxn modelId="{820C7953-8907-41BA-8242-46052F574112}" type="presParOf" srcId="{0C39E1CA-BDAD-4646-BEA3-B3D6B32A1153}" destId="{0DE64171-9FDF-4718-9B63-18D958A46D7B}" srcOrd="1" destOrd="0" presId="urn:microsoft.com/office/officeart/2005/8/layout/hierarchy6"/>
-    <dgm:cxn modelId="{561C47CB-7989-47DE-BA02-9C58B89987B8}" type="presParOf" srcId="{ADF4BF25-7318-415C-B093-1EF91174EA2F}" destId="{8C05CA96-D760-467C-862A-D0F1E11F03AC}" srcOrd="2" destOrd="0" presId="urn:microsoft.com/office/officeart/2005/8/layout/hierarchy6"/>
-    <dgm:cxn modelId="{DB4E7C85-E250-4357-9139-AADF74BA879D}" type="presParOf" srcId="{ADF4BF25-7318-415C-B093-1EF91174EA2F}" destId="{EF176C3E-5EB3-477C-B8A1-CF3FFE16540A}" srcOrd="3" destOrd="0" presId="urn:microsoft.com/office/officeart/2005/8/layout/hierarchy6"/>
-    <dgm:cxn modelId="{488BFF99-3988-45DA-882C-7D51D25A8680}" type="presParOf" srcId="{EF176C3E-5EB3-477C-B8A1-CF3FFE16540A}" destId="{10F9957F-A7E8-48E2-BA6B-5646BF4764F6}" srcOrd="0" destOrd="0" presId="urn:microsoft.com/office/officeart/2005/8/layout/hierarchy6"/>
-    <dgm:cxn modelId="{16167677-9D01-47E2-9005-F3D1D7748BAD}" type="presParOf" srcId="{EF176C3E-5EB3-477C-B8A1-CF3FFE16540A}" destId="{E57BF28C-6F78-4BB7-BDDA-5992C251C81F}" srcOrd="1" destOrd="0" presId="urn:microsoft.com/office/officeart/2005/8/layout/hierarchy6"/>
-    <dgm:cxn modelId="{DABACF9F-EE04-4D16-9C0D-7393D0F7A1DC}" type="presParOf" srcId="{E29A3D59-927A-4AE9-8E0D-7E0B8DDC6170}" destId="{287DA248-AAB9-4858-BAF5-127F69705A6A}" srcOrd="1" destOrd="0" presId="urn:microsoft.com/office/officeart/2005/8/layout/hierarchy6"/>
+    <dgm:cxn modelId="{17D27DF6-D31D-4169-937B-65215FBB0A67}" type="presOf" srcId="{F133EC6A-DAC8-48BF-A93D-65913CFD60F9}" destId="{10F9957F-A7E8-48E2-BA6B-5646BF4764F6}" srcOrd="0" destOrd="0" presId="urn:microsoft.com/office/officeart/2005/8/layout/hierarchy6"/>
+    <dgm:cxn modelId="{92C8E3E2-ABDE-432A-AAE1-0CE057121EA8}" type="presOf" srcId="{E068BAC0-98B1-4F97-AF1E-39595FD38944}" destId="{E29A3D59-927A-4AE9-8E0D-7E0B8DDC6170}" srcOrd="0" destOrd="0" presId="urn:microsoft.com/office/officeart/2005/8/layout/hierarchy6"/>
+    <dgm:cxn modelId="{64BC0295-AD10-4BFB-898B-D2BEA7B283C2}" type="presOf" srcId="{AB596C3D-1951-430D-BB91-FB49C1CE94C5}" destId="{9B6A7C7C-F9D8-4DF2-B56C-0A88F34EA231}" srcOrd="0" destOrd="0" presId="urn:microsoft.com/office/officeart/2005/8/layout/hierarchy6"/>
+    <dgm:cxn modelId="{8886AB5C-20BB-4D20-8B8C-55FA74BB1C5C}" type="presOf" srcId="{F5395DEC-BAFA-465A-B2EE-198853E17CB5}" destId="{702FFD1B-EEA6-4B69-A5AF-F04848C389AF}" srcOrd="0" destOrd="0" presId="urn:microsoft.com/office/officeart/2005/8/layout/hierarchy6"/>
+    <dgm:cxn modelId="{AE92D7E3-5126-465E-8668-30B42F594AFA}" type="presOf" srcId="{242D014E-713B-4109-B075-0C8F887C5337}" destId="{B459013D-2731-43BE-943A-A576A1A13C47}" srcOrd="0" destOrd="0" presId="urn:microsoft.com/office/officeart/2005/8/layout/hierarchy6"/>
+    <dgm:cxn modelId="{7FF980B0-6A15-4081-B6AB-178AE6027700}" type="presParOf" srcId="{E29A3D59-927A-4AE9-8E0D-7E0B8DDC6170}" destId="{29571A64-D279-4DD0-9484-B07B9DB02405}" srcOrd="0" destOrd="0" presId="urn:microsoft.com/office/officeart/2005/8/layout/hierarchy6"/>
+    <dgm:cxn modelId="{C6CCB8CF-583F-45EC-9CA9-E8922F264A30}" type="presParOf" srcId="{29571A64-D279-4DD0-9484-B07B9DB02405}" destId="{F7140A4B-D685-4006-B329-59D897545105}" srcOrd="0" destOrd="0" presId="urn:microsoft.com/office/officeart/2005/8/layout/hierarchy6"/>
+    <dgm:cxn modelId="{7979685D-F4BE-4A7E-9C20-4D9063CC0180}" type="presParOf" srcId="{F7140A4B-D685-4006-B329-59D897545105}" destId="{C2563D81-ED9B-4BD3-B9A2-0FE9530EC041}" srcOrd="0" destOrd="0" presId="urn:microsoft.com/office/officeart/2005/8/layout/hierarchy6"/>
+    <dgm:cxn modelId="{51B131DA-0946-445D-B52B-05D3E4661DEB}" type="presParOf" srcId="{C2563D81-ED9B-4BD3-B9A2-0FE9530EC041}" destId="{B459013D-2731-43BE-943A-A576A1A13C47}" srcOrd="0" destOrd="0" presId="urn:microsoft.com/office/officeart/2005/8/layout/hierarchy6"/>
+    <dgm:cxn modelId="{78463E82-7E68-4435-84AF-E155E4565044}" type="presParOf" srcId="{C2563D81-ED9B-4BD3-B9A2-0FE9530EC041}" destId="{80459E24-7541-4B0C-971B-8C7E833BB313}" srcOrd="1" destOrd="0" presId="urn:microsoft.com/office/officeart/2005/8/layout/hierarchy6"/>
+    <dgm:cxn modelId="{DB66EBEA-A867-43B0-B021-AE01BB827DC9}" type="presParOf" srcId="{80459E24-7541-4B0C-971B-8C7E833BB313}" destId="{702FFD1B-EEA6-4B69-A5AF-F04848C389AF}" srcOrd="0" destOrd="0" presId="urn:microsoft.com/office/officeart/2005/8/layout/hierarchy6"/>
+    <dgm:cxn modelId="{47EDF640-5125-44C8-BE84-D3B07113A731}" type="presParOf" srcId="{80459E24-7541-4B0C-971B-8C7E833BB313}" destId="{C8565015-CCE4-46F1-9978-53161C2F1C59}" srcOrd="1" destOrd="0" presId="urn:microsoft.com/office/officeart/2005/8/layout/hierarchy6"/>
+    <dgm:cxn modelId="{BA0A137E-B80B-4BF8-9820-A924E366936E}" type="presParOf" srcId="{C8565015-CCE4-46F1-9978-53161C2F1C59}" destId="{1E29ED3F-0BD4-4E61-AA9C-09348BD576E0}" srcOrd="0" destOrd="0" presId="urn:microsoft.com/office/officeart/2005/8/layout/hierarchy6"/>
+    <dgm:cxn modelId="{7F948160-BB4F-4E2A-B05B-28B3569F36EC}" type="presParOf" srcId="{C8565015-CCE4-46F1-9978-53161C2F1C59}" destId="{ADF4BF25-7318-415C-B093-1EF91174EA2F}" srcOrd="1" destOrd="0" presId="urn:microsoft.com/office/officeart/2005/8/layout/hierarchy6"/>
+    <dgm:cxn modelId="{6FD9D91A-750D-4525-A3CD-A02270C53058}" type="presParOf" srcId="{ADF4BF25-7318-415C-B093-1EF91174EA2F}" destId="{9B6A7C7C-F9D8-4DF2-B56C-0A88F34EA231}" srcOrd="0" destOrd="0" presId="urn:microsoft.com/office/officeart/2005/8/layout/hierarchy6"/>
+    <dgm:cxn modelId="{B6F67D5D-8A06-49C0-B65C-043DA598BF2A}" type="presParOf" srcId="{ADF4BF25-7318-415C-B093-1EF91174EA2F}" destId="{0C39E1CA-BDAD-4646-BEA3-B3D6B32A1153}" srcOrd="1" destOrd="0" presId="urn:microsoft.com/office/officeart/2005/8/layout/hierarchy6"/>
+    <dgm:cxn modelId="{5F3154B4-67F7-4EA7-B1D9-6AE3E119D502}" type="presParOf" srcId="{0C39E1CA-BDAD-4646-BEA3-B3D6B32A1153}" destId="{BD5D3920-AA9F-41E7-B389-3AA269D003FD}" srcOrd="0" destOrd="0" presId="urn:microsoft.com/office/officeart/2005/8/layout/hierarchy6"/>
+    <dgm:cxn modelId="{E2D275AC-8734-4AD4-8ED8-975F5DFB12E5}" type="presParOf" srcId="{0C39E1CA-BDAD-4646-BEA3-B3D6B32A1153}" destId="{0DE64171-9FDF-4718-9B63-18D958A46D7B}" srcOrd="1" destOrd="0" presId="urn:microsoft.com/office/officeart/2005/8/layout/hierarchy6"/>
+    <dgm:cxn modelId="{6B7B8076-C787-4357-A4A8-C8394E947A6B}" type="presParOf" srcId="{ADF4BF25-7318-415C-B093-1EF91174EA2F}" destId="{8C05CA96-D760-467C-862A-D0F1E11F03AC}" srcOrd="2" destOrd="0" presId="urn:microsoft.com/office/officeart/2005/8/layout/hierarchy6"/>
+    <dgm:cxn modelId="{A9064C8D-3EA0-46E0-9B3C-A506A45E7104}" type="presParOf" srcId="{ADF4BF25-7318-415C-B093-1EF91174EA2F}" destId="{EF176C3E-5EB3-477C-B8A1-CF3FFE16540A}" srcOrd="3" destOrd="0" presId="urn:microsoft.com/office/officeart/2005/8/layout/hierarchy6"/>
+    <dgm:cxn modelId="{53BFB9D2-E5B5-4699-8964-D7235CE72D80}" type="presParOf" srcId="{EF176C3E-5EB3-477C-B8A1-CF3FFE16540A}" destId="{10F9957F-A7E8-48E2-BA6B-5646BF4764F6}" srcOrd="0" destOrd="0" presId="urn:microsoft.com/office/officeart/2005/8/layout/hierarchy6"/>
+    <dgm:cxn modelId="{23833AAF-125F-4E98-A397-A96187B09E1F}" type="presParOf" srcId="{EF176C3E-5EB3-477C-B8A1-CF3FFE16540A}" destId="{E57BF28C-6F78-4BB7-BDDA-5992C251C81F}" srcOrd="1" destOrd="0" presId="urn:microsoft.com/office/officeart/2005/8/layout/hierarchy6"/>
+    <dgm:cxn modelId="{C1E6B42F-5CF2-41AC-A149-DBE092C3BDCC}" type="presParOf" srcId="{E29A3D59-927A-4AE9-8E0D-7E0B8DDC6170}" destId="{287DA248-AAB9-4858-BAF5-127F69705A6A}" srcOrd="1" destOrd="0" presId="urn:microsoft.com/office/officeart/2005/8/layout/hierarchy6"/>
   </dgm:cxnLst>
   <dgm:bg/>
   <dgm:whole/>

</xml_diff>